<commit_message>
Se agregan los casos de fatiga y el generador, ademas de la carpeta de outs obtenidos
</commit_message>
<xml_diff>
--- a/Documentación/TP1 - Caja negra.docx
+++ b/Documentación/TP1 - Caja negra.docx
@@ -1,6 +1,6 @@
 
 <file path=word/document.xml><?xml version="1.0" encoding="utf-8"?>
-<w:document xmlns:wpc="http://schemas.microsoft.com/office/word/2010/wordprocessingCanvas" xmlns:cx="http://schemas.microsoft.com/office/drawing/2014/chartex" xmlns:mc="http://schemas.openxmlformats.org/markup-compatibility/2006" xmlns:o="urn:schemas-microsoft-com:office:office" xmlns:r="http://schemas.openxmlformats.org/officeDocument/2006/relationships" xmlns:m="http://schemas.openxmlformats.org/officeDocument/2006/math" xmlns:v="urn:schemas-microsoft-com:vml" xmlns:wp14="http://schemas.microsoft.com/office/word/2010/wordprocessingDrawing" xmlns:wp="http://schemas.openxmlformats.org/drawingml/2006/wordprocessingDrawing" xmlns:w10="urn:schemas-microsoft-com:office:word" xmlns:w="http://schemas.openxmlformats.org/wordprocessingml/2006/main" xmlns:w14="http://schemas.microsoft.com/office/word/2010/wordml" xmlns:w15="http://schemas.microsoft.com/office/word/2012/wordml" xmlns:w16se="http://schemas.microsoft.com/office/word/2015/wordml/symex" xmlns:wpg="http://schemas.microsoft.com/office/word/2010/wordprocessingGroup" xmlns:wpi="http://schemas.microsoft.com/office/word/2010/wordprocessingInk" xmlns:wne="http://schemas.microsoft.com/office/word/2006/wordml" xmlns:wps="http://schemas.microsoft.com/office/word/2010/wordprocessingShape" mc:Ignorable="w14 w15 w16se wp14">
+<w:document xmlns:wpc="http://schemas.microsoft.com/office/word/2010/wordprocessingCanvas" xmlns:mc="http://schemas.openxmlformats.org/markup-compatibility/2006" xmlns:o="urn:schemas-microsoft-com:office:office" xmlns:r="http://schemas.openxmlformats.org/officeDocument/2006/relationships" xmlns:m="http://schemas.openxmlformats.org/officeDocument/2006/math" xmlns:v="urn:schemas-microsoft-com:vml" xmlns:wp14="http://schemas.microsoft.com/office/word/2010/wordprocessingDrawing" xmlns:wp="http://schemas.openxmlformats.org/drawingml/2006/wordprocessingDrawing" xmlns:w10="urn:schemas-microsoft-com:office:word" xmlns:w="http://schemas.openxmlformats.org/wordprocessingml/2006/main" xmlns:w14="http://schemas.microsoft.com/office/word/2010/wordml" xmlns:wpg="http://schemas.microsoft.com/office/word/2010/wordprocessingGroup" xmlns:wpi="http://schemas.microsoft.com/office/word/2010/wordprocessingInk" xmlns:wne="http://schemas.microsoft.com/office/word/2006/wordml" xmlns:wps="http://schemas.microsoft.com/office/word/2010/wordprocessingShape" mc:Ignorable="w14 wp14">
   <w:body>
     <w:sdt>
       <w:sdtPr>
@@ -10,6 +10,7 @@
           <w:docPartUnique/>
         </w:docPartObj>
       </w:sdtPr>
+      <w:sdtEndPr/>
       <w:sdtContent>
         <w:p/>
         <w:p>
@@ -45,12 +46,10 @@
                             </w:rPr>
                             <w:alias w:val="Organización"/>
                             <w:id w:val="795097956"/>
-                            <w:placeholder>
-                              <w:docPart w:val="7E9128C12B444358ABBB8B5B6B6C2098"/>
-                            </w:placeholder>
                             <w:dataBinding w:prefixMappings="xmlns:ns0='http://schemas.openxmlformats.org/officeDocument/2006/extended-properties'" w:xpath="/ns0:Properties[1]/ns0:Company[1]" w:storeItemID="{6668398D-A668-4E3E-A5EB-62B293D839F1}"/>
                             <w:text/>
                           </w:sdtPr>
+                          <w:sdtEndPr/>
                           <w:sdtContent>
                             <w:r>
                               <w:rPr>
@@ -98,6 +97,7 @@
                             <w:calendar w:val="gregorian"/>
                           </w:date>
                         </w:sdtPr>
+                        <w:sdtEndPr/>
                         <w:sdtContent>
                           <w:p>
                             <w:pPr>
@@ -140,6 +140,7 @@
                           <w:dataBinding w:prefixMappings="xmlns:ns0='http://schemas.openxmlformats.org/package/2006/metadata/core-properties' xmlns:ns1='http://purl.org/dc/elements/1.1/'" w:xpath="/ns0:coreProperties[1]/ns1:title[1]" w:storeItemID="{6C3C8BC8-F283-45AE-878A-BAB7291924A1}"/>
                           <w:text/>
                         </w:sdtPr>
+                        <w:sdtEndPr/>
                         <w:sdtContent>
                           <w:p>
                             <w:pPr>
@@ -176,6 +177,7 @@
                           <w:dataBinding w:prefixMappings="xmlns:ns0='http://schemas.openxmlformats.org/package/2006/metadata/core-properties' xmlns:ns1='http://purl.org/dc/elements/1.1/'" w:xpath="/ns0:coreProperties[1]/ns1:subject[1]" w:storeItemID="{6C3C8BC8-F283-45AE-878A-BAB7291924A1}"/>
                           <w:text/>
                         </w:sdtPr>
+                        <w:sdtEndPr/>
                         <w:sdtContent>
                           <w:p>
                             <w:pPr>
@@ -219,6 +221,7 @@
                             <w:dataBinding w:prefixMappings="xmlns:ns0='http://schemas.openxmlformats.org/package/2006/metadata/core-properties' xmlns:ns1='http://purl.org/dc/elements/1.1/'" w:xpath="/ns0:coreProperties[1]/ns1:creator[1]" w:storeItemID="{6C3C8BC8-F283-45AE-878A-BAB7291924A1}"/>
                             <w:text/>
                           </w:sdtPr>
+                          <w:sdtEndPr/>
                           <w:sdtContent>
                             <w:r>
                               <w:rPr>
@@ -302,6 +305,7 @@
                           <w:dataBinding w:prefixMappings="xmlns:ns0='http://schemas.microsoft.com/office/2006/coverPageProps'" w:xpath="/ns0:CoverPageProperties[1]/ns0:CompanyAddress[1]" w:storeItemID="{55AF091B-3C7A-41E3-B477-F2FDAA23CFDA}"/>
                           <w:text w:multiLine="1"/>
                         </w:sdtPr>
+                        <w:sdtEndPr/>
                         <w:sdtContent>
                           <w:p>
                             <w:pPr>
@@ -422,21 +426,7 @@
         <w:rPr>
           <w:sz w:val="24"/>
         </w:rPr>
-        <w:t xml:space="preserve">e lo que ocurre en su interior, ya que de eso se tratan las cajas negras: elementos que son estudiados desde el punto de vista de las entradas que recibe y las salidas que produce, desconociendo su funcionamiento interno. Lo que nos interesa de las cajas negras es la forma de interactuar con el medio que las rodea, entendiendo qué es lo que </w:t>
-      </w:r>
-      <w:proofErr w:type="gramStart"/>
-      <w:r>
-        <w:rPr>
-          <w:sz w:val="24"/>
-        </w:rPr>
-        <w:t>hacen</w:t>
-      </w:r>
-      <w:proofErr w:type="gramEnd"/>
-      <w:r>
-        <w:rPr>
-          <w:sz w:val="24"/>
-        </w:rPr>
-        <w:t xml:space="preserve"> pero sin darle importancia a cómo lo hacen.</w:t>
+        <w:t>e lo que ocurre en su interior, ya que de eso se tratan las cajas negras: elementos que son estudiados desde el punto de vista de las entradas que recibe y las salidas que produce, desconociendo su funcionamiento interno. Lo que nos interesa de las cajas negras es la forma de interactuar con el medio que las rodea, entendiendo qué es lo que hacen pero sin darle importancia a cómo lo hacen.</w:t>
       </w:r>
       <w:r>
         <w:rPr>
@@ -476,7 +466,7 @@
                     </pic:cNvPicPr>
                   </pic:nvPicPr>
                   <pic:blipFill>
-                    <a:blip r:embed="rId8"/>
+                    <a:blip r:embed="rId9"/>
                     <a:srcRect/>
                     <a:stretch>
                       <a:fillRect/>
@@ -517,21 +507,7 @@
         <w:rPr>
           <w:sz w:val="24"/>
         </w:rPr>
-        <w:t xml:space="preserve">Suelen centrarse en módulos de interfaz de usuario, como ser pantallas, ficheros, canales de comunicación, pero suelen ser útiles en cualquier módulo ya que todos o la mayoría de los módulos tiene datos de entrada y de salida que pueden ser erróneos, </w:t>
-      </w:r>
-      <w:proofErr w:type="gramStart"/>
-      <w:r>
-        <w:rPr>
-          <w:sz w:val="24"/>
-        </w:rPr>
-        <w:t>y</w:t>
-      </w:r>
-      <w:proofErr w:type="gramEnd"/>
-      <w:r>
-        <w:rPr>
-          <w:sz w:val="24"/>
-        </w:rPr>
-        <w:t xml:space="preserve"> por lo tanto, es necesario comprobar y verificar. Como cualquier prueba, se apoyan y basan en la especificación de los requisitos y documentación funcional, requisitos que suelen ser más complejos que los requisitos internos, por lo que se realiza una cobertura de especificación para conseguir probar el mayor campo que sea posible.</w:t>
+        <w:t>Suelen centrarse en módulos de interfaz de usuario, como ser pantallas, ficheros, canales de comunicación, pero suelen ser útiles en cualquier módulo ya que todos o la mayoría de los módulos tiene datos de entrada y de salida que pueden ser erróneos, y por lo tanto, es necesario comprobar y verificar. Como cualquier prueba, se apoyan y basan en la especificación de los requisitos y documentación funcional, requisitos que suelen ser más complejos que los requisitos internos, por lo que se realiza una cobertura de especificación para conseguir probar el mayor campo que sea posible.</w:t>
       </w:r>
     </w:p>
     <w:p>
@@ -562,21 +538,7 @@
         </w:rPr>
         <w:lastRenderedPageBreak/>
         <w:tab/>
-        <w:t xml:space="preserve">Si el sistema se encuentra formado por módulos que cumplan con las características de caja negra, será más sencillo de entender ya que permitirá dar una visión más clara del conjunto. El sistema también será más robusto y fácil de mantener, </w:t>
-      </w:r>
-      <w:proofErr w:type="gramStart"/>
-      <w:r>
-        <w:rPr>
-          <w:sz w:val="24"/>
-        </w:rPr>
-        <w:t>ya que</w:t>
-      </w:r>
-      <w:proofErr w:type="gramEnd"/>
-      <w:r>
-        <w:rPr>
-          <w:sz w:val="24"/>
-        </w:rPr>
-        <w:t xml:space="preserve"> en caso de ocurrir un fallo, éste podrá ser aislado y abordado ágilmente. </w:t>
+        <w:t xml:space="preserve">Si el sistema se encuentra formado por módulos que cumplan con las características de caja negra, será más sencillo de entender ya que permitirá dar una visión más clara del conjunto. El sistema también será más robusto y fácil de mantener, ya que en caso de ocurrir un fallo, éste podrá ser aislado y abordado ágilmente. </w:t>
       </w:r>
     </w:p>
     <w:p>
@@ -3640,7 +3602,15 @@
               <w:jc w:val="both"/>
             </w:pPr>
             <w:r>
-              <w:t xml:space="preserve">15 Victor </w:t>
+              <w:t xml:space="preserve">15 </w:t>
+            </w:r>
+            <w:proofErr w:type="spellStart"/>
+            <w:r>
+              <w:t>Victor</w:t>
+            </w:r>
+            <w:proofErr w:type="spellEnd"/>
+            <w:r>
+              <w:t xml:space="preserve"> </w:t>
             </w:r>
             <w:proofErr w:type="spellStart"/>
             <w:r>
@@ -3767,7 +3737,15 @@
               <w:jc w:val="both"/>
             </w:pPr>
             <w:r>
-              <w:t xml:space="preserve">15 Victor </w:t>
+              <w:t xml:space="preserve">15 </w:t>
+            </w:r>
+            <w:proofErr w:type="spellStart"/>
+            <w:r>
+              <w:t>Victor</w:t>
+            </w:r>
+            <w:proofErr w:type="spellEnd"/>
+            <w:r>
+              <w:t xml:space="preserve"> </w:t>
             </w:r>
             <w:proofErr w:type="spellStart"/>
             <w:r>
@@ -3875,7 +3853,19 @@
         <w:rPr>
           <w:sz w:val="24"/>
         </w:rPr>
-        <w:t xml:space="preserve"> En este caso los apellidos de los pacientes están repetidos.</w:t>
+        <w:t xml:space="preserve"> En este caso los </w:t>
+      </w:r>
+      <w:r>
+        <w:rPr>
+          <w:sz w:val="24"/>
+        </w:rPr>
+        <w:t xml:space="preserve">nombres y </w:t>
+      </w:r>
+      <w:r>
+        <w:rPr>
+          <w:sz w:val="24"/>
+        </w:rPr>
+        <w:t>apellidos de los pacientes están repetidos.</w:t>
       </w:r>
     </w:p>
     <w:tbl>
@@ -4276,17 +4266,24 @@
         </w:rPr>
         <w:t>10_Fatiga</w:t>
       </w:r>
-    </w:p>
-    <w:p>
-      <w:pPr>
-        <w:jc w:val="both"/>
-        <w:rPr>
-          <w:sz w:val="24"/>
-        </w:rPr>
-      </w:pPr>
       <w:r>
         <w:rPr>
           <w:b/>
+          <w:sz w:val="28"/>
+        </w:rPr>
+        <w:t>Random</w:t>
+      </w:r>
+    </w:p>
+    <w:p>
+      <w:pPr>
+        <w:jc w:val="both"/>
+        <w:rPr>
+          <w:sz w:val="24"/>
+        </w:rPr>
+      </w:pPr>
+      <w:r>
+        <w:rPr>
+          <w:b/>
           <w:sz w:val="24"/>
         </w:rPr>
         <w:t>Descripción:</w:t>
@@ -4296,6 +4293,12 @@
           <w:sz w:val="24"/>
         </w:rPr>
         <w:t xml:space="preserve"> </w:t>
+      </w:r>
+      <w:r>
+        <w:rPr>
+          <w:sz w:val="24"/>
+        </w:rPr>
+        <w:t>Se prueba que el módulo ordene 4000 registros con números al azar</w:t>
       </w:r>
     </w:p>
     <w:tbl>
@@ -4362,6 +4365,9 @@
             <w:pPr>
               <w:jc w:val="both"/>
             </w:pPr>
+            <w:r>
+              <w:t>Hecho con generador</w:t>
+            </w:r>
           </w:p>
         </w:tc>
         <w:tc>
@@ -4390,6 +4396,47 @@
     </w:p>
     <w:p>
       <w:pPr>
+        <w:rPr>
+          <w:b/>
+          <w:sz w:val="28"/>
+        </w:rPr>
+      </w:pPr>
+      <w:r>
+        <w:rPr>
+          <w:b/>
+          <w:sz w:val="28"/>
+        </w:rPr>
+        <w:br w:type="page"/>
+      </w:r>
+    </w:p>
+    <w:p>
+      <w:pPr>
+        <w:jc w:val="both"/>
+        <w:rPr>
+          <w:b/>
+          <w:sz w:val="28"/>
+        </w:rPr>
+      </w:pPr>
+      <w:r>
+        <w:rPr>
+          <w:b/>
+          <w:sz w:val="28"/>
+        </w:rPr>
+        <w:lastRenderedPageBreak/>
+        <w:t>11_FatigaOrden</w:t>
+      </w:r>
+      <w:bookmarkStart w:id="0" w:name="_GoBack"/>
+      <w:bookmarkEnd w:id="0"/>
+      <w:r>
+        <w:rPr>
+          <w:b/>
+          <w:sz w:val="28"/>
+        </w:rPr>
+        <w:t>Descendente</w:t>
+      </w:r>
+    </w:p>
+    <w:p>
+      <w:pPr>
         <w:tabs>
           <w:tab w:val="left" w:pos="900"/>
         </w:tabs>
@@ -4398,6 +4445,255 @@
           <w:sz w:val="24"/>
         </w:rPr>
       </w:pPr>
+      <w:r>
+        <w:rPr>
+          <w:b/>
+          <w:sz w:val="24"/>
+        </w:rPr>
+        <w:t>Descripción:</w:t>
+      </w:r>
+      <w:r>
+        <w:rPr>
+          <w:sz w:val="24"/>
+        </w:rPr>
+        <w:t xml:space="preserve"> Se prueba que el módulo ordene de forma ascendente 4000 registros ordenados de forma descendente.</w:t>
+      </w:r>
+    </w:p>
+    <w:tbl>
+      <w:tblPr>
+        <w:tblStyle w:val="Tablaconcuadrcula"/>
+        <w:tblW w:w="0" w:type="auto"/>
+        <w:tblLook w:val="04A0" w:firstRow="1" w:lastRow="0" w:firstColumn="1" w:lastColumn="0" w:noHBand="0" w:noVBand="1"/>
+      </w:tblPr>
+      <w:tblGrid>
+        <w:gridCol w:w="4322"/>
+        <w:gridCol w:w="4322"/>
+      </w:tblGrid>
+      <w:tr>
+        <w:tc>
+          <w:tcPr>
+            <w:tcW w:w="4322" w:type="dxa"/>
+            <w:shd w:val="clear" w:color="auto" w:fill="92D050"/>
+          </w:tcPr>
+          <w:p>
+            <w:pPr>
+              <w:jc w:val="both"/>
+              <w:rPr>
+                <w:b/>
+              </w:rPr>
+            </w:pPr>
+            <w:r>
+              <w:rPr>
+                <w:b/>
+              </w:rPr>
+              <w:t>h_clinicas.in</w:t>
+            </w:r>
+          </w:p>
+        </w:tc>
+        <w:tc>
+          <w:tcPr>
+            <w:tcW w:w="4322" w:type="dxa"/>
+            <w:shd w:val="clear" w:color="auto" w:fill="92D050"/>
+          </w:tcPr>
+          <w:p>
+            <w:pPr>
+              <w:jc w:val="both"/>
+              <w:rPr>
+                <w:b/>
+              </w:rPr>
+            </w:pPr>
+            <w:proofErr w:type="spellStart"/>
+            <w:r>
+              <w:rPr>
+                <w:b/>
+              </w:rPr>
+              <w:t>hc_ordenado.out</w:t>
+            </w:r>
+            <w:proofErr w:type="spellEnd"/>
+          </w:p>
+        </w:tc>
+      </w:tr>
+      <w:tr>
+        <w:tc>
+          <w:tcPr>
+            <w:tcW w:w="4322" w:type="dxa"/>
+            <w:shd w:val="clear" w:color="auto" w:fill="FABF8F" w:themeFill="accent6" w:themeFillTint="99"/>
+          </w:tcPr>
+          <w:p>
+            <w:pPr>
+              <w:jc w:val="both"/>
+            </w:pPr>
+            <w:r>
+              <w:t>Hecho con generador (ejemplo)</w:t>
+            </w:r>
+          </w:p>
+          <w:p>
+            <w:pPr>
+              <w:jc w:val="both"/>
+            </w:pPr>
+            <w:r>
+              <w:t xml:space="preserve">4000 a </w:t>
+            </w:r>
+            <w:proofErr w:type="spellStart"/>
+            <w:r>
+              <w:t>a</w:t>
+            </w:r>
+            <w:proofErr w:type="spellEnd"/>
+          </w:p>
+          <w:p>
+            <w:pPr>
+              <w:jc w:val="both"/>
+            </w:pPr>
+            <w:r>
+              <w:t xml:space="preserve">3999 b </w:t>
+            </w:r>
+            <w:proofErr w:type="spellStart"/>
+            <w:r>
+              <w:t>b</w:t>
+            </w:r>
+            <w:proofErr w:type="spellEnd"/>
+          </w:p>
+          <w:p>
+            <w:pPr>
+              <w:jc w:val="both"/>
+            </w:pPr>
+            <w:r>
+              <w:t xml:space="preserve">3998 c </w:t>
+            </w:r>
+            <w:proofErr w:type="spellStart"/>
+            <w:r>
+              <w:t>c</w:t>
+            </w:r>
+            <w:proofErr w:type="spellEnd"/>
+          </w:p>
+          <w:p>
+            <w:pPr>
+              <w:jc w:val="both"/>
+            </w:pPr>
+            <w:r>
+              <w:t>.</w:t>
+            </w:r>
+          </w:p>
+          <w:p>
+            <w:pPr>
+              <w:jc w:val="both"/>
+            </w:pPr>
+            <w:r>
+              <w:t>.</w:t>
+            </w:r>
+          </w:p>
+          <w:p>
+            <w:pPr>
+              <w:jc w:val="both"/>
+            </w:pPr>
+            <w:r>
+              <w:t>.</w:t>
+            </w:r>
+          </w:p>
+        </w:tc>
+        <w:tc>
+          <w:tcPr>
+            <w:tcW w:w="4322" w:type="dxa"/>
+            <w:shd w:val="clear" w:color="auto" w:fill="FABF8F" w:themeFill="accent6" w:themeFillTint="99"/>
+          </w:tcPr>
+          <w:p>
+            <w:pPr>
+              <w:jc w:val="both"/>
+            </w:pPr>
+            <w:r>
+              <w:t xml:space="preserve">1 a </w:t>
+            </w:r>
+            <w:proofErr w:type="spellStart"/>
+            <w:r>
+              <w:t>a</w:t>
+            </w:r>
+            <w:proofErr w:type="spellEnd"/>
+          </w:p>
+          <w:p>
+            <w:pPr>
+              <w:jc w:val="both"/>
+            </w:pPr>
+            <w:r>
+              <w:t xml:space="preserve">2 b </w:t>
+            </w:r>
+            <w:proofErr w:type="spellStart"/>
+            <w:r>
+              <w:t>b</w:t>
+            </w:r>
+            <w:proofErr w:type="spellEnd"/>
+          </w:p>
+          <w:p>
+            <w:pPr>
+              <w:jc w:val="both"/>
+            </w:pPr>
+            <w:r>
+              <w:t xml:space="preserve">3 c </w:t>
+            </w:r>
+            <w:proofErr w:type="spellStart"/>
+            <w:r>
+              <w:t>c</w:t>
+            </w:r>
+            <w:proofErr w:type="spellEnd"/>
+            <w:r>
+              <w:t xml:space="preserve"> </w:t>
+            </w:r>
+          </w:p>
+          <w:p>
+            <w:pPr>
+              <w:jc w:val="both"/>
+            </w:pPr>
+            <w:r>
+              <w:t xml:space="preserve">4 d </w:t>
+            </w:r>
+            <w:proofErr w:type="spellStart"/>
+            <w:r>
+              <w:t>d</w:t>
+            </w:r>
+            <w:proofErr w:type="spellEnd"/>
+          </w:p>
+          <w:p>
+            <w:pPr>
+              <w:jc w:val="both"/>
+            </w:pPr>
+            <w:r>
+              <w:t>.</w:t>
+            </w:r>
+          </w:p>
+          <w:p>
+            <w:pPr>
+              <w:jc w:val="both"/>
+            </w:pPr>
+            <w:r>
+              <w:t>.</w:t>
+            </w:r>
+          </w:p>
+          <w:p>
+            <w:pPr>
+              <w:jc w:val="both"/>
+            </w:pPr>
+            <w:r>
+              <w:t>.</w:t>
+            </w:r>
+          </w:p>
+        </w:tc>
+      </w:tr>
+    </w:tbl>
+    <w:p>
+      <w:pPr>
+        <w:tabs>
+          <w:tab w:val="left" w:pos="900"/>
+        </w:tabs>
+        <w:jc w:val="both"/>
+        <w:rPr>
+          <w:sz w:val="24"/>
+        </w:rPr>
+      </w:pPr>
+      <w:r>
+        <w:rPr>
+          <w:sz w:val="24"/>
+        </w:rPr>
+        <w:t xml:space="preserve"> </w:t>
+      </w:r>
     </w:p>
     <w:p>
       <w:pPr>
@@ -4432,7 +4728,6 @@
         <w:rPr>
           <w:sz w:val="24"/>
         </w:rPr>
-        <w:lastRenderedPageBreak/>
         <w:tab/>
       </w:r>
       <w:r>
@@ -4664,97 +4959,60 @@
           <w:szCs w:val="28"/>
         </w:rPr>
       </w:pPr>
-      <w:proofErr w:type="gramStart"/>
       <w:r>
         <w:rPr>
           <w:b/>
           <w:sz w:val="28"/>
           <w:szCs w:val="28"/>
         </w:rPr>
-        <w:t>.hClinicas_1.exe</w:t>
-      </w:r>
-      <w:proofErr w:type="gramEnd"/>
-      <w:r>
-        <w:rPr>
-          <w:b/>
-          <w:sz w:val="28"/>
-          <w:szCs w:val="28"/>
+        <w:t>.hClinicas_1.exe:</w:t>
+      </w:r>
+    </w:p>
+    <w:p>
+      <w:pPr>
+        <w:jc w:val="both"/>
+        <w:rPr>
+          <w:sz w:val="24"/>
+        </w:rPr>
+      </w:pPr>
+      <w:r>
+        <w:rPr>
+          <w:sz w:val="24"/>
+        </w:rPr>
+        <w:t>Caso01:</w:t>
+      </w:r>
+      <w:r>
+        <w:rPr>
+          <w:sz w:val="24"/>
+        </w:rPr>
+        <w:t xml:space="preserve"> Ordena correctamente los números de historia, sin embargo pisa algunos nombres con otros.</w:t>
+      </w:r>
+    </w:p>
+    <w:p>
+      <w:pPr>
+        <w:jc w:val="both"/>
+        <w:rPr>
+          <w:sz w:val="24"/>
+        </w:rPr>
+      </w:pPr>
+      <w:r>
+        <w:rPr>
+          <w:sz w:val="24"/>
+        </w:rPr>
+        <w:lastRenderedPageBreak/>
+        <w:t>Caso02</w:t>
+      </w:r>
+      <w:r>
+        <w:rPr>
+          <w:sz w:val="24"/>
         </w:rPr>
         <w:t>:</w:t>
       </w:r>
-    </w:p>
-    <w:p>
-      <w:pPr>
-        <w:jc w:val="both"/>
-        <w:rPr>
-          <w:sz w:val="24"/>
-        </w:rPr>
-      </w:pPr>
-      <w:r>
-        <w:rPr>
-          <w:sz w:val="24"/>
-        </w:rPr>
-        <w:t>Caso01:</w:t>
-      </w:r>
-      <w:r>
-        <w:rPr>
-          <w:sz w:val="24"/>
-        </w:rPr>
-        <w:t xml:space="preserve"> Ordena correctamente los números de historia, sin </w:t>
-      </w:r>
-      <w:proofErr w:type="gramStart"/>
-      <w:r>
-        <w:rPr>
-          <w:sz w:val="24"/>
-        </w:rPr>
-        <w:t>embargo</w:t>
-      </w:r>
-      <w:proofErr w:type="gramEnd"/>
-      <w:r>
-        <w:rPr>
-          <w:sz w:val="24"/>
-        </w:rPr>
-        <w:t xml:space="preserve"> pisa algunos nombres con otros.</w:t>
-      </w:r>
-    </w:p>
-    <w:p>
-      <w:pPr>
-        <w:jc w:val="both"/>
-        <w:rPr>
-          <w:sz w:val="24"/>
-        </w:rPr>
-      </w:pPr>
-      <w:r>
-        <w:rPr>
-          <w:sz w:val="24"/>
-        </w:rPr>
-        <w:t>Caso02</w:t>
-      </w:r>
-      <w:r>
-        <w:rPr>
-          <w:sz w:val="24"/>
-        </w:rPr>
-        <w:t>:</w:t>
-      </w:r>
-      <w:r>
-        <w:rPr>
-          <w:sz w:val="24"/>
-        </w:rPr>
-        <w:t xml:space="preserve"> Ordena los </w:t>
-      </w:r>
-      <w:proofErr w:type="gramStart"/>
-      <w:r>
-        <w:rPr>
-          <w:sz w:val="24"/>
-        </w:rPr>
-        <w:t>números</w:t>
-      </w:r>
-      <w:proofErr w:type="gramEnd"/>
-      <w:r>
-        <w:rPr>
-          <w:sz w:val="24"/>
-        </w:rPr>
-        <w:t xml:space="preserve"> pero todos los nombres los pisa con el primer ordenado</w:t>
+      <w:r>
+        <w:rPr>
+          <w:sz w:val="24"/>
+        </w:rPr>
+        <w:t xml:space="preserve"> Ordena los números pero todos los nombres los pisa con el primer ordenado</w:t>
       </w:r>
     </w:p>
     <w:p>
@@ -4986,35 +5244,20 @@
         <w:rPr>
           <w:sz w:val="24"/>
         </w:rPr>
-        <w:t xml:space="preserve"> Parecería que anda </w:t>
-      </w:r>
-      <w:proofErr w:type="gramStart"/>
-      <w:r>
-        <w:rPr>
-          <w:sz w:val="24"/>
-        </w:rPr>
-        <w:t>bien</w:t>
-      </w:r>
-      <w:proofErr w:type="gramEnd"/>
-      <w:r>
-        <w:rPr>
-          <w:sz w:val="24"/>
-        </w:rPr>
-        <w:t xml:space="preserve"> pero tiene el mismo error encontrado antes.</w:t>
-      </w:r>
-    </w:p>
-    <w:p>
-      <w:pPr>
-        <w:jc w:val="both"/>
-        <w:rPr>
-          <w:sz w:val="24"/>
-        </w:rPr>
-      </w:pPr>
-      <w:r>
-        <w:rPr>
-          <w:sz w:val="24"/>
-        </w:rPr>
-        <w:lastRenderedPageBreak/>
+        <w:t xml:space="preserve"> Parecería que anda bien pero tiene el mismo error encontrado antes.</w:t>
+      </w:r>
+    </w:p>
+    <w:p>
+      <w:pPr>
+        <w:jc w:val="both"/>
+        <w:rPr>
+          <w:sz w:val="24"/>
+        </w:rPr>
+      </w:pPr>
+      <w:r>
+        <w:rPr>
+          <w:sz w:val="24"/>
+        </w:rPr>
         <w:t>Observaciones hasta el momento: Depende de que tan bien ordenado este el archivo de entrada, si esta ordenado al revés cambia el nombre de todos con el nombre del primero</w:t>
       </w:r>
     </w:p>
@@ -5026,23 +5269,13 @@
           <w:szCs w:val="28"/>
         </w:rPr>
       </w:pPr>
-      <w:proofErr w:type="gramStart"/>
       <w:r>
         <w:rPr>
           <w:b/>
           <w:sz w:val="28"/>
           <w:szCs w:val="28"/>
         </w:rPr>
-        <w:t>.hClinicas_2.exe</w:t>
-      </w:r>
-      <w:proofErr w:type="gramEnd"/>
-      <w:r>
-        <w:rPr>
-          <w:b/>
-          <w:sz w:val="28"/>
-          <w:szCs w:val="28"/>
-        </w:rPr>
-        <w:t>:</w:t>
+        <w:t>.hClinicas_2.exe:</w:t>
       </w:r>
     </w:p>
     <w:p>
@@ -5367,319 +5600,300 @@
           <w:szCs w:val="28"/>
         </w:rPr>
       </w:pPr>
-      <w:proofErr w:type="gramStart"/>
       <w:r>
         <w:rPr>
           <w:b/>
           <w:sz w:val="28"/>
           <w:szCs w:val="28"/>
         </w:rPr>
-        <w:t>.hClinicas_3.exe</w:t>
-      </w:r>
-      <w:proofErr w:type="gramEnd"/>
-      <w:r>
+        <w:t>.hClinicas_3.exe:</w:t>
+      </w:r>
+    </w:p>
+    <w:p>
+      <w:pPr>
+        <w:jc w:val="both"/>
+        <w:rPr>
+          <w:sz w:val="24"/>
+        </w:rPr>
+      </w:pPr>
+      <w:r>
+        <w:rPr>
+          <w:sz w:val="24"/>
+        </w:rPr>
+        <w:t>Caso01</w:t>
+      </w:r>
+      <w:r>
+        <w:rPr>
+          <w:sz w:val="24"/>
+        </w:rPr>
+        <w:t>: FUNCIONA</w:t>
+      </w:r>
+    </w:p>
+    <w:p>
+      <w:pPr>
+        <w:jc w:val="both"/>
+        <w:rPr>
+          <w:sz w:val="24"/>
+        </w:rPr>
+      </w:pPr>
+      <w:r>
+        <w:rPr>
+          <w:sz w:val="24"/>
+        </w:rPr>
+        <w:t>Caso02</w:t>
+      </w:r>
+      <w:r>
+        <w:rPr>
+          <w:sz w:val="24"/>
+        </w:rPr>
+        <w:t>:</w:t>
+      </w:r>
+      <w:r>
+        <w:rPr>
+          <w:sz w:val="24"/>
+        </w:rPr>
+        <w:t xml:space="preserve"> FUNCIONA</w:t>
+      </w:r>
+    </w:p>
+    <w:p>
+      <w:pPr>
+        <w:jc w:val="both"/>
+        <w:rPr>
+          <w:sz w:val="24"/>
+        </w:rPr>
+      </w:pPr>
+      <w:r>
+        <w:rPr>
+          <w:sz w:val="24"/>
+        </w:rPr>
+        <w:t>Caso03</w:t>
+      </w:r>
+      <w:r>
+        <w:rPr>
+          <w:sz w:val="24"/>
+        </w:rPr>
+        <w:t>:</w:t>
+      </w:r>
+      <w:r>
+        <w:rPr>
+          <w:sz w:val="24"/>
+        </w:rPr>
+        <w:t xml:space="preserve"> FUNCIONA</w:t>
+      </w:r>
+    </w:p>
+    <w:p>
+      <w:pPr>
+        <w:jc w:val="both"/>
+        <w:rPr>
+          <w:sz w:val="24"/>
+        </w:rPr>
+      </w:pPr>
+      <w:r>
+        <w:rPr>
+          <w:sz w:val="24"/>
+        </w:rPr>
+        <w:lastRenderedPageBreak/>
+        <w:t>Caso04</w:t>
+      </w:r>
+      <w:r>
+        <w:rPr>
+          <w:sz w:val="24"/>
+        </w:rPr>
+        <w:t>:</w:t>
+      </w:r>
+      <w:r>
+        <w:rPr>
+          <w:sz w:val="24"/>
+        </w:rPr>
+        <w:t xml:space="preserve"> FUNCIONA</w:t>
+      </w:r>
+    </w:p>
+    <w:p>
+      <w:pPr>
+        <w:jc w:val="both"/>
+        <w:rPr>
+          <w:sz w:val="24"/>
+        </w:rPr>
+      </w:pPr>
+      <w:r>
+        <w:rPr>
+          <w:sz w:val="24"/>
+        </w:rPr>
+        <w:t>Caso05</w:t>
+      </w:r>
+      <w:r>
+        <w:rPr>
+          <w:sz w:val="24"/>
+        </w:rPr>
+        <w:t>:</w:t>
+      </w:r>
+      <w:r>
+        <w:rPr>
+          <w:sz w:val="24"/>
+        </w:rPr>
+        <w:t xml:space="preserve"> Está hecho con short evidentemente.</w:t>
+      </w:r>
+    </w:p>
+    <w:p>
+      <w:pPr>
+        <w:jc w:val="both"/>
+        <w:rPr>
+          <w:sz w:val="24"/>
+        </w:rPr>
+      </w:pPr>
+      <w:r>
+        <w:rPr>
+          <w:sz w:val="24"/>
+        </w:rPr>
+        <w:t>Caso06</w:t>
+      </w:r>
+      <w:r>
+        <w:rPr>
+          <w:sz w:val="24"/>
+        </w:rPr>
+        <w:t>:</w:t>
+      </w:r>
+      <w:r>
+        <w:rPr>
+          <w:sz w:val="24"/>
+        </w:rPr>
+        <w:t xml:space="preserve"> FUNCIONA</w:t>
+      </w:r>
+    </w:p>
+    <w:p>
+      <w:pPr>
+        <w:jc w:val="both"/>
+        <w:rPr>
+          <w:sz w:val="24"/>
+        </w:rPr>
+      </w:pPr>
+      <w:r>
+        <w:rPr>
+          <w:sz w:val="24"/>
+        </w:rPr>
+        <w:t>Caso07</w:t>
+      </w:r>
+      <w:r>
+        <w:rPr>
+          <w:sz w:val="24"/>
+        </w:rPr>
+        <w:t>:</w:t>
+      </w:r>
+      <w:r>
+        <w:rPr>
+          <w:sz w:val="24"/>
+        </w:rPr>
+        <w:t xml:space="preserve"> FUNCIONA</w:t>
+      </w:r>
+    </w:p>
+    <w:p>
+      <w:pPr>
+        <w:jc w:val="both"/>
+        <w:rPr>
+          <w:sz w:val="24"/>
+        </w:rPr>
+      </w:pPr>
+      <w:r>
+        <w:rPr>
+          <w:sz w:val="24"/>
+        </w:rPr>
+        <w:t>Caso08</w:t>
+      </w:r>
+      <w:r>
+        <w:rPr>
+          <w:sz w:val="24"/>
+        </w:rPr>
+        <w:t>:</w:t>
+      </w:r>
+      <w:r>
+        <w:rPr>
+          <w:sz w:val="24"/>
+        </w:rPr>
+        <w:t xml:space="preserve"> FUNCIONA</w:t>
+      </w:r>
+    </w:p>
+    <w:p>
+      <w:pPr>
+        <w:jc w:val="both"/>
+        <w:rPr>
+          <w:sz w:val="24"/>
+        </w:rPr>
+      </w:pPr>
+      <w:r>
+        <w:rPr>
+          <w:sz w:val="24"/>
+        </w:rPr>
+        <w:t>Caso09</w:t>
+      </w:r>
+      <w:r>
+        <w:rPr>
+          <w:sz w:val="24"/>
+        </w:rPr>
+        <w:t>:</w:t>
+      </w:r>
+      <w:r>
+        <w:rPr>
+          <w:sz w:val="24"/>
+        </w:rPr>
+        <w:t xml:space="preserve"> FUNCIONA</w:t>
+      </w:r>
+    </w:p>
+    <w:p>
+      <w:pPr>
         <w:rPr>
           <w:b/>
           <w:sz w:val="28"/>
           <w:szCs w:val="28"/>
         </w:rPr>
-        <w:t>:</w:t>
-      </w:r>
-    </w:p>
-    <w:p>
-      <w:pPr>
-        <w:jc w:val="both"/>
-        <w:rPr>
-          <w:sz w:val="24"/>
-        </w:rPr>
-      </w:pPr>
-      <w:r>
-        <w:rPr>
-          <w:sz w:val="24"/>
-        </w:rPr>
-        <w:t>Caso01</w:t>
-      </w:r>
-      <w:r>
-        <w:rPr>
-          <w:sz w:val="24"/>
-        </w:rPr>
-        <w:t>: FUNCIONA</w:t>
-      </w:r>
-    </w:p>
-    <w:p>
-      <w:pPr>
-        <w:jc w:val="both"/>
-        <w:rPr>
-          <w:sz w:val="24"/>
-        </w:rPr>
-      </w:pPr>
-      <w:r>
-        <w:rPr>
-          <w:sz w:val="24"/>
-        </w:rPr>
-        <w:t>Caso02</w:t>
-      </w:r>
-      <w:r>
-        <w:rPr>
-          <w:sz w:val="24"/>
-        </w:rPr>
-        <w:t>:</w:t>
-      </w:r>
-      <w:r>
-        <w:rPr>
-          <w:sz w:val="24"/>
-        </w:rPr>
-        <w:t xml:space="preserve"> FUNCIONA</w:t>
-      </w:r>
-    </w:p>
-    <w:p>
-      <w:pPr>
-        <w:jc w:val="both"/>
-        <w:rPr>
-          <w:sz w:val="24"/>
-        </w:rPr>
-      </w:pPr>
-      <w:r>
-        <w:rPr>
-          <w:sz w:val="24"/>
-        </w:rPr>
-        <w:t>Caso03</w:t>
-      </w:r>
-      <w:r>
-        <w:rPr>
-          <w:sz w:val="24"/>
-        </w:rPr>
-        <w:t>:</w:t>
-      </w:r>
-      <w:r>
-        <w:rPr>
-          <w:sz w:val="24"/>
-        </w:rPr>
-        <w:t xml:space="preserve"> FUNCIONA</w:t>
-      </w:r>
-    </w:p>
-    <w:p>
-      <w:pPr>
-        <w:jc w:val="both"/>
-        <w:rPr>
-          <w:sz w:val="24"/>
-        </w:rPr>
-      </w:pPr>
-      <w:r>
-        <w:rPr>
-          <w:sz w:val="24"/>
-        </w:rPr>
-        <w:t>Caso04</w:t>
-      </w:r>
-      <w:r>
-        <w:rPr>
-          <w:sz w:val="24"/>
-        </w:rPr>
-        <w:t>:</w:t>
-      </w:r>
-      <w:r>
-        <w:rPr>
-          <w:sz w:val="24"/>
-        </w:rPr>
-        <w:t xml:space="preserve"> FUNCIONA</w:t>
-      </w:r>
-    </w:p>
-    <w:p>
-      <w:pPr>
-        <w:jc w:val="both"/>
-        <w:rPr>
-          <w:sz w:val="24"/>
-        </w:rPr>
-      </w:pPr>
-      <w:r>
-        <w:rPr>
-          <w:sz w:val="24"/>
-        </w:rPr>
-        <w:t>Caso05</w:t>
-      </w:r>
-      <w:r>
-        <w:rPr>
-          <w:sz w:val="24"/>
-        </w:rPr>
-        <w:t>:</w:t>
-      </w:r>
-      <w:r>
-        <w:rPr>
-          <w:sz w:val="24"/>
-        </w:rPr>
-        <w:t xml:space="preserve"> Está hecho con short evidentemente.</w:t>
-      </w:r>
-    </w:p>
-    <w:p>
-      <w:pPr>
-        <w:jc w:val="both"/>
-        <w:rPr>
-          <w:sz w:val="24"/>
-        </w:rPr>
-      </w:pPr>
-      <w:r>
-        <w:rPr>
-          <w:sz w:val="24"/>
-        </w:rPr>
-        <w:t>Caso06</w:t>
-      </w:r>
-      <w:r>
-        <w:rPr>
-          <w:sz w:val="24"/>
-        </w:rPr>
-        <w:t>:</w:t>
-      </w:r>
-      <w:r>
-        <w:rPr>
-          <w:sz w:val="24"/>
-        </w:rPr>
-        <w:t xml:space="preserve"> FUNCIONA</w:t>
-      </w:r>
-    </w:p>
-    <w:p>
-      <w:pPr>
-        <w:jc w:val="both"/>
-        <w:rPr>
-          <w:sz w:val="24"/>
-        </w:rPr>
-      </w:pPr>
-      <w:r>
-        <w:rPr>
-          <w:sz w:val="24"/>
-        </w:rPr>
-        <w:t>Caso07</w:t>
-      </w:r>
-      <w:r>
-        <w:rPr>
-          <w:sz w:val="24"/>
-        </w:rPr>
-        <w:t>:</w:t>
-      </w:r>
-      <w:r>
-        <w:rPr>
-          <w:sz w:val="24"/>
-        </w:rPr>
-        <w:t xml:space="preserve"> FUNCIONA</w:t>
-      </w:r>
-    </w:p>
-    <w:p>
-      <w:pPr>
-        <w:jc w:val="both"/>
-        <w:rPr>
-          <w:sz w:val="24"/>
-        </w:rPr>
-      </w:pPr>
-      <w:r>
-        <w:rPr>
-          <w:sz w:val="24"/>
-        </w:rPr>
-        <w:t>Caso08</w:t>
-      </w:r>
-      <w:r>
-        <w:rPr>
-          <w:sz w:val="24"/>
-        </w:rPr>
-        <w:t>:</w:t>
-      </w:r>
-      <w:r>
-        <w:rPr>
-          <w:sz w:val="24"/>
-        </w:rPr>
-        <w:t xml:space="preserve"> FUNCIONA</w:t>
-      </w:r>
-    </w:p>
-    <w:p>
-      <w:pPr>
-        <w:jc w:val="both"/>
-        <w:rPr>
-          <w:sz w:val="24"/>
-        </w:rPr>
-      </w:pPr>
-      <w:r>
-        <w:rPr>
-          <w:sz w:val="24"/>
-        </w:rPr>
-        <w:t>Caso09</w:t>
-      </w:r>
-      <w:r>
-        <w:rPr>
-          <w:sz w:val="24"/>
-        </w:rPr>
-        <w:t>:</w:t>
-      </w:r>
-      <w:r>
-        <w:rPr>
-          <w:sz w:val="24"/>
-        </w:rPr>
-        <w:t xml:space="preserve"> FUNCIONA</w:t>
-      </w:r>
-    </w:p>
-    <w:p>
-      <w:pPr>
+      </w:pPr>
+      <w:r>
         <w:rPr>
           <w:b/>
           <w:sz w:val="28"/>
           <w:szCs w:val="28"/>
         </w:rPr>
-      </w:pPr>
-      <w:proofErr w:type="gramStart"/>
-      <w:r>
-        <w:rPr>
-          <w:b/>
-          <w:sz w:val="28"/>
-          <w:szCs w:val="28"/>
-        </w:rPr>
-        <w:t>.hClinicas_4.exe</w:t>
-      </w:r>
-      <w:proofErr w:type="gramEnd"/>
-      <w:r>
-        <w:rPr>
-          <w:b/>
-          <w:sz w:val="28"/>
-          <w:szCs w:val="28"/>
+        <w:t>.hClinicas_4.exe:</w:t>
+      </w:r>
+    </w:p>
+    <w:p>
+      <w:pPr>
+        <w:jc w:val="both"/>
+        <w:rPr>
+          <w:sz w:val="24"/>
+        </w:rPr>
+      </w:pPr>
+      <w:r>
+        <w:rPr>
+          <w:sz w:val="24"/>
+        </w:rPr>
+        <w:t>Caso01</w:t>
+      </w:r>
+      <w:r>
+        <w:rPr>
+          <w:sz w:val="24"/>
+        </w:rPr>
+        <w:t>: FUNCIONA</w:t>
+      </w:r>
+    </w:p>
+    <w:p>
+      <w:pPr>
+        <w:jc w:val="both"/>
+        <w:rPr>
+          <w:sz w:val="24"/>
+        </w:rPr>
+      </w:pPr>
+      <w:r>
+        <w:rPr>
+          <w:sz w:val="24"/>
+        </w:rPr>
+        <w:t>Caso02</w:t>
+      </w:r>
+      <w:r>
+        <w:rPr>
+          <w:sz w:val="24"/>
         </w:rPr>
         <w:t>:</w:t>
       </w:r>
-    </w:p>
-    <w:p>
-      <w:pPr>
-        <w:jc w:val="both"/>
-        <w:rPr>
-          <w:sz w:val="24"/>
-        </w:rPr>
-      </w:pPr>
-      <w:r>
-        <w:rPr>
-          <w:sz w:val="24"/>
-        </w:rPr>
-        <w:t>Caso01</w:t>
-      </w:r>
-      <w:r>
-        <w:rPr>
-          <w:sz w:val="24"/>
-        </w:rPr>
-        <w:t>: FUNCIONA</w:t>
-      </w:r>
-    </w:p>
-    <w:p>
-      <w:pPr>
-        <w:jc w:val="both"/>
-        <w:rPr>
-          <w:sz w:val="24"/>
-        </w:rPr>
-      </w:pPr>
-      <w:r>
-        <w:rPr>
-          <w:sz w:val="24"/>
-        </w:rPr>
-        <w:t>Caso02</w:t>
-      </w:r>
-      <w:r>
-        <w:rPr>
-          <w:sz w:val="24"/>
-        </w:rPr>
-        <w:t>:</w:t>
-      </w:r>
       <w:r>
         <w:rPr>
           <w:sz w:val="24"/>
@@ -5698,7 +5912,6 @@
         <w:rPr>
           <w:sz w:val="24"/>
         </w:rPr>
-        <w:lastRenderedPageBreak/>
         <w:t>Caso03</w:t>
       </w:r>
       <w:r>
@@ -5916,23 +6129,13 @@
           <w:szCs w:val="28"/>
         </w:rPr>
       </w:pPr>
-      <w:proofErr w:type="gramStart"/>
       <w:r>
         <w:rPr>
           <w:b/>
           <w:sz w:val="28"/>
           <w:szCs w:val="28"/>
         </w:rPr>
-        <w:t>.hClinicas_5.exe</w:t>
-      </w:r>
-      <w:proofErr w:type="gramEnd"/>
-      <w:r>
-        <w:rPr>
-          <w:b/>
-          <w:sz w:val="28"/>
-          <w:szCs w:val="28"/>
-        </w:rPr>
-        <w:t>:</w:t>
+        <w:t>.hClinicas_5.exe:</w:t>
       </w:r>
     </w:p>
     <w:p>
@@ -6166,6 +6369,7 @@
         <w:rPr>
           <w:sz w:val="24"/>
         </w:rPr>
+        <w:lastRenderedPageBreak/>
         <w:t>Caso08</w:t>
       </w:r>
       <w:r>
@@ -6221,23 +6425,13 @@
           <w:szCs w:val="28"/>
         </w:rPr>
       </w:pPr>
-      <w:proofErr w:type="gramStart"/>
       <w:r>
         <w:rPr>
           <w:b/>
           <w:sz w:val="28"/>
           <w:szCs w:val="28"/>
         </w:rPr>
-        <w:t>.hClinicas_6.exe</w:t>
-      </w:r>
-      <w:proofErr w:type="gramEnd"/>
-      <w:r>
-        <w:rPr>
-          <w:b/>
-          <w:sz w:val="28"/>
-          <w:szCs w:val="28"/>
-        </w:rPr>
-        <w:t>:</w:t>
+        <w:t>.hClinicas_6.exe:</w:t>
       </w:r>
     </w:p>
     <w:p>
@@ -6257,13 +6451,7 @@
         <w:rPr>
           <w:sz w:val="24"/>
         </w:rPr>
-        <w:t xml:space="preserve">: </w:t>
-      </w:r>
-      <w:r>
-        <w:rPr>
-          <w:sz w:val="24"/>
-        </w:rPr>
-        <w:t>FUNCIONA</w:t>
+        <w:t>: FUNCIONA</w:t>
       </w:r>
     </w:p>
     <w:p>
@@ -6419,7 +6607,6 @@
         <w:rPr>
           <w:sz w:val="24"/>
         </w:rPr>
-        <w:lastRenderedPageBreak/>
         <w:t>Caso06</w:t>
       </w:r>
       <w:r>
@@ -6521,50 +6708,30 @@
           <w:szCs w:val="28"/>
         </w:rPr>
       </w:pPr>
-      <w:proofErr w:type="gramStart"/>
       <w:r>
         <w:rPr>
           <w:b/>
           <w:sz w:val="28"/>
           <w:szCs w:val="28"/>
         </w:rPr>
-        <w:t>.hClinicas_7.exe</w:t>
-      </w:r>
-      <w:proofErr w:type="gramEnd"/>
-      <w:r>
+        <w:t>.hClinicas_7.exe:</w:t>
+      </w:r>
+    </w:p>
+    <w:p>
+      <w:pPr>
         <w:rPr>
           <w:b/>
           <w:sz w:val="28"/>
           <w:szCs w:val="28"/>
         </w:rPr>
-        <w:t>:</w:t>
-      </w:r>
-    </w:p>
-    <w:p>
-      <w:pPr>
+      </w:pPr>
+      <w:r>
         <w:rPr>
           <w:b/>
           <w:sz w:val="28"/>
           <w:szCs w:val="28"/>
         </w:rPr>
-      </w:pPr>
-      <w:proofErr w:type="gramStart"/>
-      <w:r>
-        <w:rPr>
-          <w:b/>
-          <w:sz w:val="28"/>
-          <w:szCs w:val="28"/>
-        </w:rPr>
-        <w:t>.hClinicas_8.exe</w:t>
-      </w:r>
-      <w:proofErr w:type="gramEnd"/>
-      <w:r>
-        <w:rPr>
-          <w:b/>
-          <w:sz w:val="28"/>
-          <w:szCs w:val="28"/>
-        </w:rPr>
-        <w:t>:</w:t>
+        <w:t>.hClinicas_8.exe:</w:t>
       </w:r>
     </w:p>
     <w:p>
@@ -6618,152 +6785,114 @@
           <w:szCs w:val="28"/>
         </w:rPr>
       </w:pPr>
-      <w:proofErr w:type="gramStart"/>
       <w:r>
         <w:rPr>
           <w:b/>
           <w:sz w:val="28"/>
           <w:szCs w:val="28"/>
         </w:rPr>
-        <w:t>.Conclusión</w:t>
-      </w:r>
-      <w:proofErr w:type="gramEnd"/>
+        <w:t>.Conclusión del hClinicas_1</w:t>
+      </w:r>
       <w:r>
         <w:rPr>
           <w:b/>
           <w:sz w:val="28"/>
           <w:szCs w:val="28"/>
         </w:rPr>
-        <w:t xml:space="preserve"> del hClinicas_1</w:t>
-      </w:r>
-      <w:r>
+        <w:t>.exe:</w:t>
+      </w:r>
+    </w:p>
+    <w:p>
+      <w:pPr>
+        <w:rPr>
+          <w:sz w:val="24"/>
+          <w:szCs w:val="28"/>
+        </w:rPr>
+      </w:pPr>
+      <w:r>
+        <w:rPr>
+          <w:sz w:val="24"/>
+          <w:szCs w:val="28"/>
+        </w:rPr>
+        <w:t xml:space="preserve">El ejecutable ordena bien los números, sin embargo al tomar un registro, pisa los nombres y apellidos de los registros anteriores que tengan un número de historia clínica MENOR a ese </w:t>
+      </w:r>
+      <w:r>
+        <w:rPr>
+          <w:sz w:val="24"/>
+          <w:szCs w:val="28"/>
+        </w:rPr>
+        <w:t>registro, y lo hace en el primer intercambio que se aplique a este registro, si llegara a hacerse otro intercambio conserva el nombre y apellido que tenga en ese momento</w:t>
+      </w:r>
+      <w:r>
+        <w:rPr>
+          <w:sz w:val="24"/>
+          <w:szCs w:val="28"/>
+        </w:rPr>
+        <w:t>.</w:t>
+      </w:r>
+    </w:p>
+    <w:p>
+      <w:pPr>
         <w:rPr>
           <w:b/>
           <w:sz w:val="28"/>
           <w:szCs w:val="28"/>
         </w:rPr>
-        <w:t>.exe:</w:t>
-      </w:r>
-    </w:p>
-    <w:p>
-      <w:pPr>
-        <w:rPr>
-          <w:sz w:val="24"/>
-          <w:szCs w:val="28"/>
-        </w:rPr>
-      </w:pPr>
-      <w:r>
-        <w:rPr>
-          <w:sz w:val="24"/>
-          <w:szCs w:val="28"/>
-        </w:rPr>
-        <w:t xml:space="preserve">El ejecutable ordena bien los números, sin </w:t>
-      </w:r>
-      <w:proofErr w:type="gramStart"/>
-      <w:r>
-        <w:rPr>
-          <w:sz w:val="24"/>
-          <w:szCs w:val="28"/>
-        </w:rPr>
-        <w:t>embargo</w:t>
-      </w:r>
-      <w:proofErr w:type="gramEnd"/>
-      <w:r>
-        <w:rPr>
-          <w:sz w:val="24"/>
-          <w:szCs w:val="28"/>
-        </w:rPr>
-        <w:t xml:space="preserve"> al tomar un registro, pisa los nombres y apellidos de los registros anteriores que tengan un número de historia clínica MENOR a ese </w:t>
-      </w:r>
-      <w:r>
-        <w:rPr>
-          <w:sz w:val="24"/>
-          <w:szCs w:val="28"/>
-        </w:rPr>
-        <w:t>registro, y lo hace en el primer intercambio que se aplique a este registro, si llegara a hacerse otro intercambio conserva el nombre y apellido que tenga en ese momento</w:t>
-      </w:r>
-      <w:r>
-        <w:rPr>
-          <w:sz w:val="24"/>
-          <w:szCs w:val="28"/>
-        </w:rPr>
-        <w:t>.</w:t>
-      </w:r>
-    </w:p>
-    <w:p>
-      <w:pPr>
+      </w:pPr>
+      <w:r>
         <w:rPr>
           <w:b/>
           <w:sz w:val="28"/>
           <w:szCs w:val="28"/>
         </w:rPr>
-      </w:pPr>
-      <w:proofErr w:type="gramStart"/>
-      <w:r>
+        <w:t>.Conclusión del hClinicas_2.exe:</w:t>
+      </w:r>
+    </w:p>
+    <w:p>
+      <w:pPr>
+        <w:rPr>
+          <w:sz w:val="24"/>
+          <w:szCs w:val="28"/>
+        </w:rPr>
+      </w:pPr>
+      <w:r>
+        <w:rPr>
+          <w:sz w:val="24"/>
+          <w:szCs w:val="28"/>
+        </w:rPr>
+        <w:t>El programa empieza ordenando los dos últimos registros (es decir, verifica si tiene que hacer o no un intercambio entre esos dos)</w:t>
+      </w:r>
+      <w:r>
+        <w:rPr>
+          <w:sz w:val="24"/>
+          <w:szCs w:val="28"/>
+        </w:rPr>
+        <w:t xml:space="preserve">, lo cual provoca que algunas veces el último </w:t>
+      </w:r>
+      <w:r>
+        <w:rPr>
+          <w:sz w:val="24"/>
+          <w:szCs w:val="28"/>
+        </w:rPr>
+        <w:lastRenderedPageBreak/>
+        <w:t>registro quede mal ordenado ya que, independientemente de si realiza el intercambio o no, marca al último registro como ordenado y no lo vuelve a mirar.</w:t>
+      </w:r>
+    </w:p>
+    <w:p>
+      <w:pPr>
         <w:rPr>
           <w:b/>
           <w:sz w:val="28"/>
           <w:szCs w:val="28"/>
         </w:rPr>
-        <w:t>.Conclusión</w:t>
-      </w:r>
-      <w:proofErr w:type="gramEnd"/>
+      </w:pPr>
       <w:r>
         <w:rPr>
           <w:b/>
           <w:sz w:val="28"/>
           <w:szCs w:val="28"/>
         </w:rPr>
-        <w:t xml:space="preserve"> del hClinicas_2.exe:</w:t>
-      </w:r>
-    </w:p>
-    <w:p>
-      <w:pPr>
-        <w:rPr>
-          <w:sz w:val="24"/>
-          <w:szCs w:val="28"/>
-        </w:rPr>
-      </w:pPr>
-      <w:r>
-        <w:rPr>
-          <w:sz w:val="24"/>
-          <w:szCs w:val="28"/>
-        </w:rPr>
-        <w:t>El programa empieza ordenando los dos últimos registros (es decir, verifica si tiene que hacer o no un intercambio entre esos dos)</w:t>
-      </w:r>
-      <w:r>
-        <w:rPr>
-          <w:sz w:val="24"/>
-          <w:szCs w:val="28"/>
-        </w:rPr>
-        <w:t>, lo cual provoca que algunas veces el último registro quede mal ordenado ya que, independientemente de si realiza el intercambio o no, marca al último registro como ordenado y no lo vuelve a mirar.</w:t>
-      </w:r>
-    </w:p>
-    <w:p>
-      <w:pPr>
-        <w:rPr>
-          <w:b/>
-          <w:sz w:val="28"/>
-          <w:szCs w:val="28"/>
-        </w:rPr>
-      </w:pPr>
-      <w:proofErr w:type="gramStart"/>
-      <w:r>
-        <w:rPr>
-          <w:b/>
-          <w:sz w:val="28"/>
-          <w:szCs w:val="28"/>
-        </w:rPr>
-        <w:t>.Conclusión</w:t>
-      </w:r>
-      <w:proofErr w:type="gramEnd"/>
-      <w:r>
-        <w:rPr>
-          <w:b/>
-          <w:sz w:val="28"/>
-          <w:szCs w:val="28"/>
-        </w:rPr>
-        <w:t xml:space="preserve"> del hClinicas_3.exe:</w:t>
+        <w:t>.Conclusión del hClinicas_3.exe:</w:t>
       </w:r>
     </w:p>
     <w:p>
@@ -6821,23 +6950,13 @@
           <w:szCs w:val="28"/>
         </w:rPr>
       </w:pPr>
-      <w:proofErr w:type="gramStart"/>
       <w:r>
         <w:rPr>
           <w:b/>
           <w:sz w:val="28"/>
           <w:szCs w:val="28"/>
         </w:rPr>
-        <w:t>.Conclusión</w:t>
-      </w:r>
-      <w:proofErr w:type="gramEnd"/>
-      <w:r>
-        <w:rPr>
-          <w:b/>
-          <w:sz w:val="28"/>
-          <w:szCs w:val="28"/>
-        </w:rPr>
-        <w:t xml:space="preserve"> del hClinicas_4.exe:</w:t>
+        <w:t>.Conclusión del hClinicas_4.exe:</w:t>
       </w:r>
     </w:p>
     <w:p>
@@ -6889,82 +7008,141 @@
           <w:szCs w:val="28"/>
         </w:rPr>
       </w:pPr>
-      <w:proofErr w:type="gramStart"/>
       <w:r>
         <w:rPr>
           <w:b/>
           <w:sz w:val="28"/>
           <w:szCs w:val="28"/>
         </w:rPr>
-        <w:t>.Conclusión</w:t>
-      </w:r>
-      <w:proofErr w:type="gramEnd"/>
+        <w:t>.Conclusión del hClinicas_5.exe:</w:t>
+      </w:r>
+    </w:p>
+    <w:p>
+      <w:pPr>
+        <w:rPr>
+          <w:sz w:val="24"/>
+          <w:szCs w:val="28"/>
+        </w:rPr>
+      </w:pPr>
       <w:r>
         <w:rPr>
           <w:b/>
           <w:sz w:val="28"/>
           <w:szCs w:val="28"/>
         </w:rPr>
-        <w:t xml:space="preserve"> del hClinicas_5.exe:</w:t>
-      </w:r>
-    </w:p>
-    <w:p>
-      <w:pPr>
-        <w:rPr>
-          <w:sz w:val="24"/>
-          <w:szCs w:val="28"/>
-        </w:rPr>
-      </w:pPr>
-      <w:r>
+        <w:t>NO SE, ROMPE CON TODO ESTÁ RE MAL HECHO SEGURO LO HIZO SECCHI</w:t>
+      </w:r>
+    </w:p>
+    <w:p>
+      <w:pPr>
         <w:rPr>
           <w:b/>
           <w:sz w:val="28"/>
           <w:szCs w:val="28"/>
         </w:rPr>
-        <w:t>NO SE, ROMPE CON TODO ESTÁ RE MAL HECHO SEGURO LO HIZO SECCHI</w:t>
-      </w:r>
-    </w:p>
-    <w:p>
-      <w:pPr>
+      </w:pPr>
+      <w:r>
         <w:rPr>
           <w:b/>
           <w:sz w:val="28"/>
           <w:szCs w:val="28"/>
         </w:rPr>
-      </w:pPr>
-      <w:proofErr w:type="gramStart"/>
-      <w:r>
+        <w:t>.Conclusión del hClinicas_6.exe:</w:t>
+      </w:r>
+    </w:p>
+    <w:p>
+      <w:pPr>
+        <w:rPr>
+          <w:sz w:val="24"/>
+          <w:szCs w:val="28"/>
+        </w:rPr>
+      </w:pPr>
+      <w:r>
+        <w:rPr>
+          <w:sz w:val="24"/>
+          <w:szCs w:val="28"/>
+        </w:rPr>
+        <w:t>Rompe cuando el mínimo se encuentra en la última posición.</w:t>
+      </w:r>
+    </w:p>
+    <w:p>
+      <w:pPr>
         <w:rPr>
           <w:b/>
           <w:sz w:val="28"/>
           <w:szCs w:val="28"/>
         </w:rPr>
-        <w:lastRenderedPageBreak/>
-        <w:t>.Conclusión</w:t>
-      </w:r>
-      <w:proofErr w:type="gramEnd"/>
+      </w:pPr>
       <w:r>
         <w:rPr>
           <w:b/>
           <w:sz w:val="28"/>
           <w:szCs w:val="28"/>
         </w:rPr>
-        <w:t xml:space="preserve"> del hClinicas_6.exe:</w:t>
-      </w:r>
-    </w:p>
-    <w:p>
-      <w:pPr>
-        <w:rPr>
-          <w:sz w:val="24"/>
-          <w:szCs w:val="28"/>
-        </w:rPr>
-      </w:pPr>
-      <w:r>
-        <w:rPr>
-          <w:sz w:val="24"/>
-          <w:szCs w:val="28"/>
-        </w:rPr>
-        <w:t>Rompe cuando el mínimo se encuentra en la última posición.</w:t>
+        <w:t>.Conclusión del hClinicas_7.exe:</w:t>
+      </w:r>
+    </w:p>
+    <w:p>
+      <w:pPr>
+        <w:rPr>
+          <w:sz w:val="24"/>
+          <w:szCs w:val="24"/>
+        </w:rPr>
+      </w:pPr>
+      <w:r>
+        <w:rPr>
+          <w:sz w:val="24"/>
+          <w:szCs w:val="24"/>
+        </w:rPr>
+        <w:t xml:space="preserve">El programa realiza la lectura de los campos de cada registro como </w:t>
+      </w:r>
+      <w:proofErr w:type="spellStart"/>
+      <w:r>
+        <w:rPr>
+          <w:sz w:val="24"/>
+          <w:szCs w:val="24"/>
+        </w:rPr>
+        <w:t>char</w:t>
+      </w:r>
+      <w:proofErr w:type="spellEnd"/>
+      <w:r>
+        <w:rPr>
+          <w:sz w:val="24"/>
+          <w:szCs w:val="24"/>
+        </w:rPr>
+        <w:t xml:space="preserve"> – </w:t>
+      </w:r>
+      <w:proofErr w:type="spellStart"/>
+      <w:r>
+        <w:rPr>
+          <w:sz w:val="24"/>
+          <w:szCs w:val="24"/>
+        </w:rPr>
+        <w:t>string</w:t>
+      </w:r>
+      <w:proofErr w:type="spellEnd"/>
+      <w:r>
+        <w:rPr>
+          <w:sz w:val="24"/>
+          <w:szCs w:val="24"/>
+        </w:rPr>
+        <w:t xml:space="preserve"> – </w:t>
+      </w:r>
+      <w:proofErr w:type="spellStart"/>
+      <w:r>
+        <w:rPr>
+          <w:sz w:val="24"/>
+          <w:szCs w:val="24"/>
+        </w:rPr>
+        <w:t>string</w:t>
+      </w:r>
+      <w:proofErr w:type="spellEnd"/>
+      <w:r>
+        <w:rPr>
+          <w:sz w:val="24"/>
+          <w:szCs w:val="24"/>
+        </w:rPr>
+        <w:t>, por lo que solo toma la primera cifra de los números. En otras palabras, no es capaz de generar una salida correcta si los números de historia clínica tienen más de una cifra.</w:t>
       </w:r>
     </w:p>
     <w:p>
@@ -6975,142 +7153,65 @@
           <w:szCs w:val="28"/>
         </w:rPr>
       </w:pPr>
-      <w:proofErr w:type="gramStart"/>
       <w:r>
         <w:rPr>
           <w:b/>
           <w:sz w:val="28"/>
           <w:szCs w:val="28"/>
         </w:rPr>
-        <w:t>.Conclusión</w:t>
-      </w:r>
-      <w:proofErr w:type="gramEnd"/>
-      <w:r>
+        <w:t>.Conclusión del hClinicas_8.exe:</w:t>
+      </w:r>
+    </w:p>
+    <w:p>
+      <w:pPr>
+        <w:rPr>
+          <w:sz w:val="24"/>
+          <w:szCs w:val="28"/>
+        </w:rPr>
+      </w:pPr>
+      <w:r>
+        <w:rPr>
+          <w:sz w:val="24"/>
+          <w:szCs w:val="28"/>
+        </w:rPr>
+        <w:t>El ejecutable no realiza intercambios con el primer registro. Todos los demás quedan bien ordenados.</w:t>
+      </w:r>
+    </w:p>
+    <w:p>
+      <w:pPr>
         <w:rPr>
           <w:b/>
           <w:sz w:val="28"/>
           <w:szCs w:val="28"/>
         </w:rPr>
-        <w:t xml:space="preserve"> del hClinicas_7.exe:</w:t>
-      </w:r>
-    </w:p>
-    <w:p>
-      <w:pPr>
-        <w:rPr>
-          <w:sz w:val="24"/>
-          <w:szCs w:val="24"/>
-        </w:rPr>
-      </w:pPr>
-      <w:r>
-        <w:rPr>
-          <w:sz w:val="24"/>
-          <w:szCs w:val="24"/>
-        </w:rPr>
-        <w:t xml:space="preserve">El programa realiza la lectura de los campos de cada registro como </w:t>
-      </w:r>
-      <w:proofErr w:type="spellStart"/>
-      <w:r>
-        <w:rPr>
-          <w:sz w:val="24"/>
-          <w:szCs w:val="24"/>
-        </w:rPr>
-        <w:t>char</w:t>
-      </w:r>
-      <w:proofErr w:type="spellEnd"/>
-      <w:r>
-        <w:rPr>
-          <w:sz w:val="24"/>
-          <w:szCs w:val="24"/>
-        </w:rPr>
-        <w:t xml:space="preserve"> – </w:t>
-      </w:r>
-      <w:proofErr w:type="spellStart"/>
-      <w:r>
-        <w:rPr>
-          <w:sz w:val="24"/>
-          <w:szCs w:val="24"/>
-        </w:rPr>
-        <w:t>string</w:t>
-      </w:r>
-      <w:proofErr w:type="spellEnd"/>
-      <w:r>
-        <w:rPr>
-          <w:sz w:val="24"/>
-          <w:szCs w:val="24"/>
-        </w:rPr>
-        <w:t xml:space="preserve"> – </w:t>
-      </w:r>
-      <w:proofErr w:type="spellStart"/>
-      <w:r>
-        <w:rPr>
-          <w:sz w:val="24"/>
-          <w:szCs w:val="24"/>
-        </w:rPr>
-        <w:t>string</w:t>
-      </w:r>
-      <w:proofErr w:type="spellEnd"/>
-      <w:r>
-        <w:rPr>
-          <w:sz w:val="24"/>
-          <w:szCs w:val="24"/>
-        </w:rPr>
-        <w:t>, por lo que solo toma la primera cifra de los números. En otras palabras, no es capaz de generar una salida correcta si los números de historia clínica tienen más de una cifra.</w:t>
-      </w:r>
-    </w:p>
-    <w:p>
-      <w:pPr>
+      </w:pPr>
+      <w:r>
         <w:rPr>
           <w:b/>
           <w:sz w:val="28"/>
           <w:szCs w:val="28"/>
         </w:rPr>
-      </w:pPr>
-      <w:proofErr w:type="gramStart"/>
-      <w:r>
-        <w:rPr>
-          <w:b/>
-          <w:sz w:val="28"/>
+        <w:t xml:space="preserve">.Casos de fatiga: </w:t>
+      </w:r>
+    </w:p>
+    <w:p>
+      <w:pPr>
+        <w:rPr>
+          <w:sz w:val="24"/>
           <w:szCs w:val="28"/>
         </w:rPr>
-        <w:t>.Conclusión</w:t>
-      </w:r>
-      <w:proofErr w:type="gramEnd"/>
-      <w:r>
-        <w:rPr>
-          <w:b/>
-          <w:sz w:val="28"/>
+      </w:pPr>
+      <w:r>
+        <w:rPr>
+          <w:sz w:val="24"/>
           <w:szCs w:val="28"/>
         </w:rPr>
-        <w:t xml:space="preserve"> del hClinicas_8.exe:</w:t>
-      </w:r>
-    </w:p>
-    <w:p>
-      <w:pPr>
-        <w:rPr>
-          <w:sz w:val="24"/>
-          <w:szCs w:val="28"/>
-        </w:rPr>
-      </w:pPr>
-      <w:r>
-        <w:rPr>
-          <w:sz w:val="24"/>
-          <w:szCs w:val="28"/>
-        </w:rPr>
-        <w:t>El ejecutable no realiza intercambios con el primer registro. Todos los demás quedan bien ordenad</w:t>
-      </w:r>
-      <w:bookmarkStart w:id="0" w:name="_GoBack"/>
-      <w:bookmarkEnd w:id="0"/>
-      <w:r>
-        <w:rPr>
-          <w:sz w:val="24"/>
-          <w:szCs w:val="28"/>
-        </w:rPr>
-        <w:t>os.</w:t>
+        <w:t>Ningún ejecutable llego al resultado esperado con ningún caso de fatiga (números de historia aleatorios y números de historia ordenados de forma descendente).</w:t>
       </w:r>
     </w:p>
     <w:sectPr>
-      <w:headerReference w:type="default" r:id="rId9"/>
-      <w:footerReference w:type="default" r:id="rId10"/>
+      <w:headerReference w:type="default" r:id="rId10"/>
+      <w:footerReference w:type="default" r:id="rId11"/>
       <w:pgSz w:w="11906" w:h="16838"/>
       <w:pgMar w:top="1417" w:right="1701" w:bottom="1417" w:left="1701" w:header="708" w:footer="708" w:gutter="0"/>
       <w:cols w:space="708"/>
@@ -7122,7 +7223,7 @@
 </file>
 
 <file path=word/endnotes.xml><?xml version="1.0" encoding="utf-8"?>
-<w:endnotes xmlns:wpc="http://schemas.microsoft.com/office/word/2010/wordprocessingCanvas" xmlns:cx="http://schemas.microsoft.com/office/drawing/2014/chartex" xmlns:mc="http://schemas.openxmlformats.org/markup-compatibility/2006" xmlns:o="urn:schemas-microsoft-com:office:office" xmlns:r="http://schemas.openxmlformats.org/officeDocument/2006/relationships" xmlns:m="http://schemas.openxmlformats.org/officeDocument/2006/math" xmlns:v="urn:schemas-microsoft-com:vml" xmlns:wp14="http://schemas.microsoft.com/office/word/2010/wordprocessingDrawing" xmlns:wp="http://schemas.openxmlformats.org/drawingml/2006/wordprocessingDrawing" xmlns:w10="urn:schemas-microsoft-com:office:word" xmlns:w="http://schemas.openxmlformats.org/wordprocessingml/2006/main" xmlns:w14="http://schemas.microsoft.com/office/word/2010/wordml" xmlns:w15="http://schemas.microsoft.com/office/word/2012/wordml" xmlns:w16se="http://schemas.microsoft.com/office/word/2015/wordml/symex" xmlns:wpg="http://schemas.microsoft.com/office/word/2010/wordprocessingGroup" xmlns:wpi="http://schemas.microsoft.com/office/word/2010/wordprocessingInk" xmlns:wne="http://schemas.microsoft.com/office/word/2006/wordml" xmlns:wps="http://schemas.microsoft.com/office/word/2010/wordprocessingShape" mc:Ignorable="w14 w15 w16se wp14">
+<w:endnotes xmlns:wpc="http://schemas.microsoft.com/office/word/2010/wordprocessingCanvas" xmlns:mc="http://schemas.openxmlformats.org/markup-compatibility/2006" xmlns:o="urn:schemas-microsoft-com:office:office" xmlns:r="http://schemas.openxmlformats.org/officeDocument/2006/relationships" xmlns:m="http://schemas.openxmlformats.org/officeDocument/2006/math" xmlns:v="urn:schemas-microsoft-com:vml" xmlns:wp14="http://schemas.microsoft.com/office/word/2010/wordprocessingDrawing" xmlns:wp="http://schemas.openxmlformats.org/drawingml/2006/wordprocessingDrawing" xmlns:w10="urn:schemas-microsoft-com:office:word" xmlns:w="http://schemas.openxmlformats.org/wordprocessingml/2006/main" xmlns:w14="http://schemas.microsoft.com/office/word/2010/wordml" xmlns:wpg="http://schemas.microsoft.com/office/word/2010/wordprocessingGroup" xmlns:wpi="http://schemas.microsoft.com/office/word/2010/wordprocessingInk" xmlns:wne="http://schemas.microsoft.com/office/word/2006/wordml" xmlns:wps="http://schemas.microsoft.com/office/word/2010/wordprocessingShape" mc:Ignorable="w14 wp14">
   <w:endnote w:type="separator" w:id="-1">
     <w:p>
       <w:pPr>
@@ -7147,7 +7248,7 @@
 </file>
 
 <file path=word/footer1.xml><?xml version="1.0" encoding="utf-8"?>
-<w:ftr xmlns:wpc="http://schemas.microsoft.com/office/word/2010/wordprocessingCanvas" xmlns:cx="http://schemas.microsoft.com/office/drawing/2014/chartex" xmlns:mc="http://schemas.openxmlformats.org/markup-compatibility/2006" xmlns:o="urn:schemas-microsoft-com:office:office" xmlns:r="http://schemas.openxmlformats.org/officeDocument/2006/relationships" xmlns:m="http://schemas.openxmlformats.org/officeDocument/2006/math" xmlns:v="urn:schemas-microsoft-com:vml" xmlns:wp14="http://schemas.microsoft.com/office/word/2010/wordprocessingDrawing" xmlns:wp="http://schemas.openxmlformats.org/drawingml/2006/wordprocessingDrawing" xmlns:w10="urn:schemas-microsoft-com:office:word" xmlns:w="http://schemas.openxmlformats.org/wordprocessingml/2006/main" xmlns:w14="http://schemas.microsoft.com/office/word/2010/wordml" xmlns:w15="http://schemas.microsoft.com/office/word/2012/wordml" xmlns:w16se="http://schemas.microsoft.com/office/word/2015/wordml/symex" xmlns:wpg="http://schemas.microsoft.com/office/word/2010/wordprocessingGroup" xmlns:wpi="http://schemas.microsoft.com/office/word/2010/wordprocessingInk" xmlns:wne="http://schemas.microsoft.com/office/word/2006/wordml" xmlns:wps="http://schemas.microsoft.com/office/word/2010/wordprocessingShape" mc:Ignorable="w14 w15 w16se wp14">
+<w:ftr xmlns:wpc="http://schemas.microsoft.com/office/word/2010/wordprocessingCanvas" xmlns:mc="http://schemas.openxmlformats.org/markup-compatibility/2006" xmlns:o="urn:schemas-microsoft-com:office:office" xmlns:r="http://schemas.openxmlformats.org/officeDocument/2006/relationships" xmlns:m="http://schemas.openxmlformats.org/officeDocument/2006/math" xmlns:v="urn:schemas-microsoft-com:vml" xmlns:wp14="http://schemas.microsoft.com/office/word/2010/wordprocessingDrawing" xmlns:wp="http://schemas.openxmlformats.org/drawingml/2006/wordprocessingDrawing" xmlns:w10="urn:schemas-microsoft-com:office:word" xmlns:w="http://schemas.openxmlformats.org/wordprocessingml/2006/main" xmlns:w14="http://schemas.microsoft.com/office/word/2010/wordml" xmlns:wpg="http://schemas.microsoft.com/office/word/2010/wordprocessingGroup" xmlns:wpi="http://schemas.microsoft.com/office/word/2010/wordprocessingInk" xmlns:wne="http://schemas.microsoft.com/office/word/2006/wordml" xmlns:wps="http://schemas.microsoft.com/office/word/2010/wordprocessingShape" mc:Ignorable="w14 wp14">
   <w:p>
     <w:pPr>
       <w:pStyle w:val="Piedepgina"/>
@@ -7174,6 +7275,7 @@
                     <w:dataBinding w:prefixMappings="xmlns:ns0='http://schemas.microsoft.com/office/2006/coverPageProps'" w:xpath="/ns0:CoverPageProperties[1]/ns0:CompanyAddress[1]" w:storeItemID="{55AF091B-3C7A-41E3-B477-F2FDAA23CFDA}"/>
                     <w:text w:multiLine="1"/>
                   </w:sdtPr>
+                  <w:sdtEndPr/>
                   <w:sdtContent>
                     <w:p>
                       <w:pPr>
@@ -7236,7 +7338,7 @@
                       <w:noProof/>
                       <w:color w:val="FFFFFF" w:themeColor="background1"/>
                     </w:rPr>
-                    <w:t>11</w:t>
+                    <w:t>7</w:t>
                   </w:r>
                   <w:r>
                     <w:rPr>
@@ -7259,7 +7361,7 @@
 </file>
 
 <file path=word/footnotes.xml><?xml version="1.0" encoding="utf-8"?>
-<w:footnotes xmlns:wpc="http://schemas.microsoft.com/office/word/2010/wordprocessingCanvas" xmlns:cx="http://schemas.microsoft.com/office/drawing/2014/chartex" xmlns:mc="http://schemas.openxmlformats.org/markup-compatibility/2006" xmlns:o="urn:schemas-microsoft-com:office:office" xmlns:r="http://schemas.openxmlformats.org/officeDocument/2006/relationships" xmlns:m="http://schemas.openxmlformats.org/officeDocument/2006/math" xmlns:v="urn:schemas-microsoft-com:vml" xmlns:wp14="http://schemas.microsoft.com/office/word/2010/wordprocessingDrawing" xmlns:wp="http://schemas.openxmlformats.org/drawingml/2006/wordprocessingDrawing" xmlns:w10="urn:schemas-microsoft-com:office:word" xmlns:w="http://schemas.openxmlformats.org/wordprocessingml/2006/main" xmlns:w14="http://schemas.microsoft.com/office/word/2010/wordml" xmlns:w15="http://schemas.microsoft.com/office/word/2012/wordml" xmlns:w16se="http://schemas.microsoft.com/office/word/2015/wordml/symex" xmlns:wpg="http://schemas.microsoft.com/office/word/2010/wordprocessingGroup" xmlns:wpi="http://schemas.microsoft.com/office/word/2010/wordprocessingInk" xmlns:wne="http://schemas.microsoft.com/office/word/2006/wordml" xmlns:wps="http://schemas.microsoft.com/office/word/2010/wordprocessingShape" mc:Ignorable="w14 w15 w16se wp14">
+<w:footnotes xmlns:wpc="http://schemas.microsoft.com/office/word/2010/wordprocessingCanvas" xmlns:mc="http://schemas.openxmlformats.org/markup-compatibility/2006" xmlns:o="urn:schemas-microsoft-com:office:office" xmlns:r="http://schemas.openxmlformats.org/officeDocument/2006/relationships" xmlns:m="http://schemas.openxmlformats.org/officeDocument/2006/math" xmlns:v="urn:schemas-microsoft-com:vml" xmlns:wp14="http://schemas.microsoft.com/office/word/2010/wordprocessingDrawing" xmlns:wp="http://schemas.openxmlformats.org/drawingml/2006/wordprocessingDrawing" xmlns:w10="urn:schemas-microsoft-com:office:word" xmlns:w="http://schemas.openxmlformats.org/wordprocessingml/2006/main" xmlns:w14="http://schemas.microsoft.com/office/word/2010/wordml" xmlns:wpg="http://schemas.microsoft.com/office/word/2010/wordprocessingGroup" xmlns:wpi="http://schemas.microsoft.com/office/word/2010/wordprocessingInk" xmlns:wne="http://schemas.microsoft.com/office/word/2006/wordml" xmlns:wps="http://schemas.microsoft.com/office/word/2010/wordprocessingShape" mc:Ignorable="w14 wp14">
   <w:footnote w:type="separator" w:id="-1">
     <w:p>
       <w:pPr>
@@ -7284,7 +7386,7 @@
 </file>
 
 <file path=word/header1.xml><?xml version="1.0" encoding="utf-8"?>
-<w:hdr xmlns:wpc="http://schemas.microsoft.com/office/word/2010/wordprocessingCanvas" xmlns:cx="http://schemas.microsoft.com/office/drawing/2014/chartex" xmlns:mc="http://schemas.openxmlformats.org/markup-compatibility/2006" xmlns:o="urn:schemas-microsoft-com:office:office" xmlns:r="http://schemas.openxmlformats.org/officeDocument/2006/relationships" xmlns:m="http://schemas.openxmlformats.org/officeDocument/2006/math" xmlns:v="urn:schemas-microsoft-com:vml" xmlns:wp14="http://schemas.microsoft.com/office/word/2010/wordprocessingDrawing" xmlns:wp="http://schemas.openxmlformats.org/drawingml/2006/wordprocessingDrawing" xmlns:w10="urn:schemas-microsoft-com:office:word" xmlns:w="http://schemas.openxmlformats.org/wordprocessingml/2006/main" xmlns:w14="http://schemas.microsoft.com/office/word/2010/wordml" xmlns:w15="http://schemas.microsoft.com/office/word/2012/wordml" xmlns:w16se="http://schemas.microsoft.com/office/word/2015/wordml/symex" xmlns:wpg="http://schemas.microsoft.com/office/word/2010/wordprocessingGroup" xmlns:wpi="http://schemas.microsoft.com/office/word/2010/wordprocessingInk" xmlns:wne="http://schemas.microsoft.com/office/word/2006/wordml" xmlns:wps="http://schemas.microsoft.com/office/word/2010/wordprocessingShape" mc:Ignorable="w14 w15 w16se wp14">
+<w:hdr xmlns:wpc="http://schemas.microsoft.com/office/word/2010/wordprocessingCanvas" xmlns:mc="http://schemas.openxmlformats.org/markup-compatibility/2006" xmlns:o="urn:schemas-microsoft-com:office:office" xmlns:r="http://schemas.openxmlformats.org/officeDocument/2006/relationships" xmlns:m="http://schemas.openxmlformats.org/officeDocument/2006/math" xmlns:v="urn:schemas-microsoft-com:vml" xmlns:wp14="http://schemas.microsoft.com/office/word/2010/wordprocessingDrawing" xmlns:wp="http://schemas.openxmlformats.org/drawingml/2006/wordprocessingDrawing" xmlns:w10="urn:schemas-microsoft-com:office:word" xmlns:w="http://schemas.openxmlformats.org/wordprocessingml/2006/main" xmlns:w14="http://schemas.microsoft.com/office/word/2010/wordml" xmlns:wpg="http://schemas.microsoft.com/office/word/2010/wordprocessingGroup" xmlns:wpi="http://schemas.microsoft.com/office/word/2010/wordprocessingInk" xmlns:wne="http://schemas.microsoft.com/office/word/2006/wordml" xmlns:wps="http://schemas.microsoft.com/office/word/2010/wordprocessingShape" mc:Ignorable="w14 wp14">
   <w:p>
     <w:pPr>
       <w:pStyle w:val="Encabezado"/>
@@ -7311,6 +7413,7 @@
                     <w:dataBinding w:prefixMappings="xmlns:ns0='http://schemas.openxmlformats.org/package/2006/metadata/core-properties' xmlns:ns1='http://purl.org/dc/elements/1.1/'" w:xpath="/ns0:coreProperties[1]/ns1:title[1]" w:storeItemID="{6C3C8BC8-F283-45AE-878A-BAB7291924A1}"/>
                     <w:text/>
                   </w:sdtPr>
+                  <w:sdtEndPr/>
                   <w:sdtContent>
                     <w:p>
                       <w:pPr>
@@ -7357,6 +7460,7 @@
                       <w:calendar w:val="gregorian"/>
                     </w:date>
                   </w:sdtPr>
+                  <w:sdtEndPr/>
                   <w:sdtContent>
                     <w:p>
                       <w:pPr>
@@ -7391,7 +7495,7 @@
 </file>
 
 <file path=word/styles.xml><?xml version="1.0" encoding="utf-8"?>
-<w:styles xmlns:mc="http://schemas.openxmlformats.org/markup-compatibility/2006" xmlns:r="http://schemas.openxmlformats.org/officeDocument/2006/relationships" xmlns:w="http://schemas.openxmlformats.org/wordprocessingml/2006/main" xmlns:w14="http://schemas.microsoft.com/office/word/2010/wordml" xmlns:w15="http://schemas.microsoft.com/office/word/2012/wordml" xmlns:w16se="http://schemas.microsoft.com/office/word/2015/wordml/symex" mc:Ignorable="w14 w15 w16se">
+<w:styles xmlns:mc="http://schemas.openxmlformats.org/markup-compatibility/2006" xmlns:r="http://schemas.openxmlformats.org/officeDocument/2006/relationships" xmlns:w="http://schemas.openxmlformats.org/wordprocessingml/2006/main" xmlns:w14="http://schemas.microsoft.com/office/word/2010/wordml" mc:Ignorable="w14">
   <w:docDefaults>
     <w:rPrDefault>
       <w:rPr>
@@ -7407,378 +7511,144 @@
       </w:pPr>
     </w:pPrDefault>
   </w:docDefaults>
-  <w:latentStyles w:defLockedState="0" w:defUIPriority="99" w:defSemiHidden="0" w:defUnhideWhenUsed="0" w:defQFormat="0" w:count="371">
-    <w:lsdException w:name="Normal" w:uiPriority="0" w:qFormat="1"/>
-    <w:lsdException w:name="heading 1" w:uiPriority="9" w:qFormat="1"/>
-    <w:lsdException w:name="heading 2" w:semiHidden="1" w:uiPriority="9" w:unhideWhenUsed="1" w:qFormat="1"/>
-    <w:lsdException w:name="heading 3" w:semiHidden="1" w:uiPriority="9" w:unhideWhenUsed="1" w:qFormat="1"/>
-    <w:lsdException w:name="heading 4" w:semiHidden="1" w:uiPriority="9" w:unhideWhenUsed="1" w:qFormat="1"/>
-    <w:lsdException w:name="heading 5" w:semiHidden="1" w:uiPriority="9" w:unhideWhenUsed="1" w:qFormat="1"/>
-    <w:lsdException w:name="heading 6" w:semiHidden="1" w:uiPriority="9" w:unhideWhenUsed="1" w:qFormat="1"/>
-    <w:lsdException w:name="heading 7" w:semiHidden="1" w:uiPriority="9" w:unhideWhenUsed="1" w:qFormat="1"/>
-    <w:lsdException w:name="heading 8" w:semiHidden="1" w:uiPriority="9" w:unhideWhenUsed="1" w:qFormat="1"/>
-    <w:lsdException w:name="heading 9" w:semiHidden="1" w:uiPriority="9" w:unhideWhenUsed="1" w:qFormat="1"/>
-    <w:lsdException w:name="index 1" w:semiHidden="1" w:unhideWhenUsed="1"/>
-    <w:lsdException w:name="index 2" w:semiHidden="1" w:unhideWhenUsed="1"/>
-    <w:lsdException w:name="index 3" w:semiHidden="1" w:unhideWhenUsed="1"/>
-    <w:lsdException w:name="index 4" w:semiHidden="1" w:unhideWhenUsed="1"/>
-    <w:lsdException w:name="index 5" w:semiHidden="1" w:unhideWhenUsed="1"/>
-    <w:lsdException w:name="index 6" w:semiHidden="1" w:unhideWhenUsed="1"/>
-    <w:lsdException w:name="index 7" w:semiHidden="1" w:unhideWhenUsed="1"/>
-    <w:lsdException w:name="index 8" w:semiHidden="1" w:unhideWhenUsed="1"/>
-    <w:lsdException w:name="index 9" w:semiHidden="1" w:unhideWhenUsed="1"/>
-    <w:lsdException w:name="toc 1" w:semiHidden="1" w:uiPriority="39" w:unhideWhenUsed="1"/>
-    <w:lsdException w:name="toc 2" w:semiHidden="1" w:uiPriority="39" w:unhideWhenUsed="1"/>
-    <w:lsdException w:name="toc 3" w:semiHidden="1" w:uiPriority="39" w:unhideWhenUsed="1"/>
-    <w:lsdException w:name="toc 4" w:semiHidden="1" w:uiPriority="39" w:unhideWhenUsed="1"/>
-    <w:lsdException w:name="toc 5" w:semiHidden="1" w:uiPriority="39" w:unhideWhenUsed="1"/>
-    <w:lsdException w:name="toc 6" w:semiHidden="1" w:uiPriority="39" w:unhideWhenUsed="1"/>
-    <w:lsdException w:name="toc 7" w:semiHidden="1" w:uiPriority="39" w:unhideWhenUsed="1"/>
-    <w:lsdException w:name="toc 8" w:semiHidden="1" w:uiPriority="39" w:unhideWhenUsed="1"/>
-    <w:lsdException w:name="toc 9" w:semiHidden="1" w:uiPriority="39" w:unhideWhenUsed="1"/>
-    <w:lsdException w:name="Normal Indent" w:semiHidden="1" w:unhideWhenUsed="1"/>
-    <w:lsdException w:name="footnote text" w:semiHidden="1" w:unhideWhenUsed="1"/>
-    <w:lsdException w:name="annotation text" w:semiHidden="1" w:unhideWhenUsed="1"/>
-    <w:lsdException w:name="header" w:semiHidden="1" w:unhideWhenUsed="1"/>
-    <w:lsdException w:name="footer" w:semiHidden="1" w:unhideWhenUsed="1"/>
-    <w:lsdException w:name="index heading" w:semiHidden="1" w:unhideWhenUsed="1"/>
-    <w:lsdException w:name="caption" w:semiHidden="1" w:uiPriority="35" w:unhideWhenUsed="1" w:qFormat="1"/>
-    <w:lsdException w:name="table of figures" w:semiHidden="1" w:unhideWhenUsed="1"/>
-    <w:lsdException w:name="envelope address" w:semiHidden="1" w:unhideWhenUsed="1"/>
-    <w:lsdException w:name="envelope return" w:semiHidden="1" w:unhideWhenUsed="1"/>
-    <w:lsdException w:name="footnote reference" w:semiHidden="1" w:unhideWhenUsed="1"/>
-    <w:lsdException w:name="annotation reference" w:semiHidden="1" w:unhideWhenUsed="1"/>
-    <w:lsdException w:name="line number" w:semiHidden="1" w:unhideWhenUsed="1"/>
-    <w:lsdException w:name="page number" w:semiHidden="1" w:unhideWhenUsed="1"/>
-    <w:lsdException w:name="endnote reference" w:semiHidden="1" w:unhideWhenUsed="1"/>
-    <w:lsdException w:name="endnote text" w:semiHidden="1" w:unhideWhenUsed="1"/>
-    <w:lsdException w:name="table of authorities" w:semiHidden="1" w:unhideWhenUsed="1"/>
-    <w:lsdException w:name="macro" w:semiHidden="1" w:unhideWhenUsed="1"/>
-    <w:lsdException w:name="toa heading" w:semiHidden="1" w:unhideWhenUsed="1"/>
-    <w:lsdException w:name="List" w:semiHidden="1" w:unhideWhenUsed="1"/>
-    <w:lsdException w:name="List Bullet" w:semiHidden="1" w:unhideWhenUsed="1"/>
-    <w:lsdException w:name="List Number" w:semiHidden="1" w:unhideWhenUsed="1"/>
-    <w:lsdException w:name="List 2" w:semiHidden="1" w:unhideWhenUsed="1"/>
-    <w:lsdException w:name="List 3" w:semiHidden="1" w:unhideWhenUsed="1"/>
-    <w:lsdException w:name="List 4" w:semiHidden="1" w:unhideWhenUsed="1"/>
-    <w:lsdException w:name="List 5" w:semiHidden="1" w:unhideWhenUsed="1"/>
-    <w:lsdException w:name="List Bullet 2" w:semiHidden="1" w:unhideWhenUsed="1"/>
-    <w:lsdException w:name="List Bullet 3" w:semiHidden="1" w:unhideWhenUsed="1"/>
-    <w:lsdException w:name="List Bullet 4" w:semiHidden="1" w:unhideWhenUsed="1"/>
-    <w:lsdException w:name="List Bullet 5" w:semiHidden="1" w:unhideWhenUsed="1"/>
-    <w:lsdException w:name="List Number 2" w:semiHidden="1" w:unhideWhenUsed="1"/>
-    <w:lsdException w:name="List Number 3" w:semiHidden="1" w:unhideWhenUsed="1"/>
-    <w:lsdException w:name="List Number 4" w:semiHidden="1" w:unhideWhenUsed="1"/>
-    <w:lsdException w:name="List Number 5" w:semiHidden="1" w:unhideWhenUsed="1"/>
-    <w:lsdException w:name="Title" w:uiPriority="10" w:qFormat="1"/>
-    <w:lsdException w:name="Closing" w:semiHidden="1" w:unhideWhenUsed="1"/>
-    <w:lsdException w:name="Signature" w:semiHidden="1" w:unhideWhenUsed="1"/>
-    <w:lsdException w:name="Default Paragraph Font" w:semiHidden="1" w:uiPriority="1" w:unhideWhenUsed="1"/>
-    <w:lsdException w:name="Body Text" w:semiHidden="1" w:unhideWhenUsed="1"/>
-    <w:lsdException w:name="Body Text Indent" w:semiHidden="1" w:unhideWhenUsed="1"/>
-    <w:lsdException w:name="List Continue" w:semiHidden="1" w:unhideWhenUsed="1"/>
-    <w:lsdException w:name="List Continue 2" w:semiHidden="1" w:unhideWhenUsed="1"/>
-    <w:lsdException w:name="List Continue 3" w:semiHidden="1" w:unhideWhenUsed="1"/>
-    <w:lsdException w:name="List Continue 4" w:semiHidden="1" w:unhideWhenUsed="1"/>
-    <w:lsdException w:name="List Continue 5" w:semiHidden="1" w:unhideWhenUsed="1"/>
-    <w:lsdException w:name="Message Header" w:semiHidden="1" w:unhideWhenUsed="1"/>
-    <w:lsdException w:name="Subtitle" w:uiPriority="11" w:qFormat="1"/>
-    <w:lsdException w:name="Salutation" w:semiHidden="1" w:unhideWhenUsed="1"/>
-    <w:lsdException w:name="Date" w:semiHidden="1" w:unhideWhenUsed="1"/>
-    <w:lsdException w:name="Body Text First Indent" w:semiHidden="1" w:unhideWhenUsed="1"/>
-    <w:lsdException w:name="Body Text First Indent 2" w:semiHidden="1" w:unhideWhenUsed="1"/>
-    <w:lsdException w:name="Note Heading" w:semiHidden="1" w:unhideWhenUsed="1"/>
-    <w:lsdException w:name="Body Text 2" w:semiHidden="1" w:unhideWhenUsed="1"/>
-    <w:lsdException w:name="Body Text 3" w:semiHidden="1" w:unhideWhenUsed="1"/>
-    <w:lsdException w:name="Body Text Indent 2" w:semiHidden="1" w:unhideWhenUsed="1"/>
-    <w:lsdException w:name="Body Text Indent 3" w:semiHidden="1" w:unhideWhenUsed="1"/>
-    <w:lsdException w:name="Block Text" w:semiHidden="1" w:unhideWhenUsed="1"/>
-    <w:lsdException w:name="Hyperlink" w:semiHidden="1" w:unhideWhenUsed="1"/>
-    <w:lsdException w:name="FollowedHyperlink" w:semiHidden="1" w:unhideWhenUsed="1"/>
-    <w:lsdException w:name="Strong" w:uiPriority="22" w:qFormat="1"/>
-    <w:lsdException w:name="Emphasis" w:uiPriority="20" w:qFormat="1"/>
-    <w:lsdException w:name="Document Map" w:semiHidden="1" w:unhideWhenUsed="1"/>
-    <w:lsdException w:name="Plain Text" w:semiHidden="1" w:unhideWhenUsed="1"/>
-    <w:lsdException w:name="E-mail Signature" w:semiHidden="1" w:unhideWhenUsed="1"/>
-    <w:lsdException w:name="HTML Top of Form" w:semiHidden="1" w:unhideWhenUsed="1"/>
-    <w:lsdException w:name="HTML Bottom of Form" w:semiHidden="1" w:unhideWhenUsed="1"/>
-    <w:lsdException w:name="Normal (Web)" w:semiHidden="1" w:unhideWhenUsed="1"/>
-    <w:lsdException w:name="HTML Acronym" w:semiHidden="1" w:unhideWhenUsed="1"/>
-    <w:lsdException w:name="HTML Address" w:semiHidden="1" w:unhideWhenUsed="1"/>
-    <w:lsdException w:name="HTML Cite" w:semiHidden="1" w:unhideWhenUsed="1"/>
-    <w:lsdException w:name="HTML Code" w:semiHidden="1" w:unhideWhenUsed="1"/>
-    <w:lsdException w:name="HTML Definition" w:semiHidden="1" w:unhideWhenUsed="1"/>
-    <w:lsdException w:name="HTML Keyboard" w:semiHidden="1" w:unhideWhenUsed="1"/>
-    <w:lsdException w:name="HTML Preformatted" w:semiHidden="1" w:unhideWhenUsed="1"/>
-    <w:lsdException w:name="HTML Sample" w:semiHidden="1" w:unhideWhenUsed="1"/>
-    <w:lsdException w:name="HTML Typewriter" w:semiHidden="1" w:unhideWhenUsed="1"/>
-    <w:lsdException w:name="HTML Variable" w:semiHidden="1" w:unhideWhenUsed="1"/>
-    <w:lsdException w:name="Normal Table" w:semiHidden="1" w:unhideWhenUsed="1"/>
-    <w:lsdException w:name="annotation subject" w:semiHidden="1" w:unhideWhenUsed="1"/>
-    <w:lsdException w:name="No List" w:semiHidden="1" w:unhideWhenUsed="1"/>
-    <w:lsdException w:name="Outline List 1" w:semiHidden="1" w:unhideWhenUsed="1"/>
-    <w:lsdException w:name="Outline List 2" w:semiHidden="1" w:unhideWhenUsed="1"/>
-    <w:lsdException w:name="Outline List 3" w:semiHidden="1" w:unhideWhenUsed="1"/>
-    <w:lsdException w:name="Table Simple 1" w:semiHidden="1" w:unhideWhenUsed="1"/>
-    <w:lsdException w:name="Table Simple 2" w:semiHidden="1" w:unhideWhenUsed="1"/>
-    <w:lsdException w:name="Table Simple 3" w:semiHidden="1" w:unhideWhenUsed="1"/>
-    <w:lsdException w:name="Table Classic 1" w:semiHidden="1" w:unhideWhenUsed="1"/>
-    <w:lsdException w:name="Table Classic 2" w:semiHidden="1" w:unhideWhenUsed="1"/>
-    <w:lsdException w:name="Table Classic 3" w:semiHidden="1" w:unhideWhenUsed="1"/>
-    <w:lsdException w:name="Table Classic 4" w:semiHidden="1" w:unhideWhenUsed="1"/>
-    <w:lsdException w:name="Table Colorful 1" w:semiHidden="1" w:unhideWhenUsed="1"/>
-    <w:lsdException w:name="Table Colorful 2" w:semiHidden="1" w:unhideWhenUsed="1"/>
-    <w:lsdException w:name="Table Colorful 3" w:semiHidden="1" w:unhideWhenUsed="1"/>
-    <w:lsdException w:name="Table Columns 1" w:semiHidden="1" w:unhideWhenUsed="1"/>
-    <w:lsdException w:name="Table Columns 2" w:semiHidden="1" w:unhideWhenUsed="1"/>
-    <w:lsdException w:name="Table Columns 3" w:semiHidden="1" w:unhideWhenUsed="1"/>
-    <w:lsdException w:name="Table Columns 4" w:semiHidden="1" w:unhideWhenUsed="1"/>
-    <w:lsdException w:name="Table Columns 5" w:semiHidden="1" w:unhideWhenUsed="1"/>
-    <w:lsdException w:name="Table Grid 1" w:semiHidden="1" w:unhideWhenUsed="1"/>
-    <w:lsdException w:name="Table Grid 2" w:semiHidden="1" w:unhideWhenUsed="1"/>
-    <w:lsdException w:name="Table Grid 3" w:semiHidden="1" w:unhideWhenUsed="1"/>
-    <w:lsdException w:name="Table Grid 4" w:semiHidden="1" w:unhideWhenUsed="1"/>
-    <w:lsdException w:name="Table Grid 5" w:semiHidden="1" w:unhideWhenUsed="1"/>
-    <w:lsdException w:name="Table Grid 6" w:semiHidden="1" w:unhideWhenUsed="1"/>
-    <w:lsdException w:name="Table Grid 7" w:semiHidden="1" w:unhideWhenUsed="1"/>
-    <w:lsdException w:name="Table Grid 8" w:semiHidden="1" w:unhideWhenUsed="1"/>
-    <w:lsdException w:name="Table List 1" w:semiHidden="1" w:unhideWhenUsed="1"/>
-    <w:lsdException w:name="Table List 2" w:semiHidden="1" w:unhideWhenUsed="1"/>
-    <w:lsdException w:name="Table List 3" w:semiHidden="1" w:unhideWhenUsed="1"/>
-    <w:lsdException w:name="Table List 4" w:semiHidden="1" w:unhideWhenUsed="1"/>
-    <w:lsdException w:name="Table List 5" w:semiHidden="1" w:unhideWhenUsed="1"/>
-    <w:lsdException w:name="Table List 6" w:semiHidden="1" w:unhideWhenUsed="1"/>
-    <w:lsdException w:name="Table List 7" w:semiHidden="1" w:unhideWhenUsed="1"/>
-    <w:lsdException w:name="Table List 8" w:semiHidden="1" w:unhideWhenUsed="1"/>
-    <w:lsdException w:name="Table 3D effects 1" w:semiHidden="1" w:unhideWhenUsed="1"/>
-    <w:lsdException w:name="Table 3D effects 2" w:semiHidden="1" w:unhideWhenUsed="1"/>
-    <w:lsdException w:name="Table 3D effects 3" w:semiHidden="1" w:unhideWhenUsed="1"/>
-    <w:lsdException w:name="Table Contemporary" w:semiHidden="1" w:unhideWhenUsed="1"/>
-    <w:lsdException w:name="Table Elegant" w:semiHidden="1" w:unhideWhenUsed="1"/>
-    <w:lsdException w:name="Table Professional" w:semiHidden="1" w:unhideWhenUsed="1"/>
-    <w:lsdException w:name="Table Subtle 1" w:semiHidden="1" w:unhideWhenUsed="1"/>
-    <w:lsdException w:name="Table Subtle 2" w:semiHidden="1" w:unhideWhenUsed="1"/>
-    <w:lsdException w:name="Table Web 1" w:semiHidden="1" w:unhideWhenUsed="1"/>
-    <w:lsdException w:name="Table Web 2" w:semiHidden="1" w:unhideWhenUsed="1"/>
-    <w:lsdException w:name="Table Web 3" w:semiHidden="1" w:unhideWhenUsed="1"/>
-    <w:lsdException w:name="Balloon Text" w:semiHidden="1" w:unhideWhenUsed="1"/>
-    <w:lsdException w:name="Table Grid" w:uiPriority="59"/>
-    <w:lsdException w:name="Table Theme" w:semiHidden="1" w:unhideWhenUsed="1"/>
-    <w:lsdException w:name="Placeholder Text" w:semiHidden="1"/>
-    <w:lsdException w:name="No Spacing" w:uiPriority="1" w:qFormat="1"/>
-    <w:lsdException w:name="Light Shading" w:uiPriority="60"/>
-    <w:lsdException w:name="Light List" w:uiPriority="61"/>
-    <w:lsdException w:name="Light Grid" w:uiPriority="62"/>
-    <w:lsdException w:name="Medium Shading 1" w:uiPriority="63"/>
-    <w:lsdException w:name="Medium Shading 2" w:uiPriority="64"/>
-    <w:lsdException w:name="Medium List 1" w:uiPriority="65"/>
-    <w:lsdException w:name="Medium List 2" w:uiPriority="66"/>
-    <w:lsdException w:name="Medium Grid 1" w:uiPriority="67"/>
-    <w:lsdException w:name="Medium Grid 2" w:uiPriority="68"/>
-    <w:lsdException w:name="Medium Grid 3" w:uiPriority="69"/>
-    <w:lsdException w:name="Dark List" w:uiPriority="70"/>
-    <w:lsdException w:name="Colorful Shading" w:uiPriority="71"/>
-    <w:lsdException w:name="Colorful List" w:uiPriority="72"/>
-    <w:lsdException w:name="Colorful Grid" w:uiPriority="73"/>
-    <w:lsdException w:name="Light Shading Accent 1" w:uiPriority="60"/>
-    <w:lsdException w:name="Light List Accent 1" w:uiPriority="61"/>
-    <w:lsdException w:name="Light Grid Accent 1" w:uiPriority="62"/>
-    <w:lsdException w:name="Medium Shading 1 Accent 1" w:uiPriority="63"/>
-    <w:lsdException w:name="Medium Shading 2 Accent 1" w:uiPriority="64"/>
-    <w:lsdException w:name="Medium List 1 Accent 1" w:uiPriority="65"/>
-    <w:lsdException w:name="Revision" w:semiHidden="1"/>
-    <w:lsdException w:name="List Paragraph" w:uiPriority="34" w:qFormat="1"/>
-    <w:lsdException w:name="Quote" w:uiPriority="29" w:qFormat="1"/>
-    <w:lsdException w:name="Intense Quote" w:uiPriority="30" w:qFormat="1"/>
-    <w:lsdException w:name="Medium List 2 Accent 1" w:uiPriority="66"/>
-    <w:lsdException w:name="Medium Grid 1 Accent 1" w:uiPriority="67"/>
-    <w:lsdException w:name="Medium Grid 2 Accent 1" w:uiPriority="68"/>
-    <w:lsdException w:name="Medium Grid 3 Accent 1" w:uiPriority="69"/>
-    <w:lsdException w:name="Dark List Accent 1" w:uiPriority="70"/>
-    <w:lsdException w:name="Colorful Shading Accent 1" w:uiPriority="71"/>
-    <w:lsdException w:name="Colorful List Accent 1" w:uiPriority="72"/>
-    <w:lsdException w:name="Colorful Grid Accent 1" w:uiPriority="73"/>
-    <w:lsdException w:name="Light Shading Accent 2" w:uiPriority="60"/>
-    <w:lsdException w:name="Light List Accent 2" w:uiPriority="61"/>
-    <w:lsdException w:name="Light Grid Accent 2" w:uiPriority="62"/>
-    <w:lsdException w:name="Medium Shading 1 Accent 2" w:uiPriority="63"/>
-    <w:lsdException w:name="Medium Shading 2 Accent 2" w:uiPriority="64"/>
-    <w:lsdException w:name="Medium List 1 Accent 2" w:uiPriority="65"/>
-    <w:lsdException w:name="Medium List 2 Accent 2" w:uiPriority="66"/>
-    <w:lsdException w:name="Medium Grid 1 Accent 2" w:uiPriority="67"/>
-    <w:lsdException w:name="Medium Grid 2 Accent 2" w:uiPriority="68"/>
-    <w:lsdException w:name="Medium Grid 3 Accent 2" w:uiPriority="69"/>
-    <w:lsdException w:name="Dark List Accent 2" w:uiPriority="70"/>
-    <w:lsdException w:name="Colorful Shading Accent 2" w:uiPriority="71"/>
-    <w:lsdException w:name="Colorful List Accent 2" w:uiPriority="72"/>
-    <w:lsdException w:name="Colorful Grid Accent 2" w:uiPriority="73"/>
-    <w:lsdException w:name="Light Shading Accent 3" w:uiPriority="60"/>
-    <w:lsdException w:name="Light List Accent 3" w:uiPriority="61"/>
-    <w:lsdException w:name="Light Grid Accent 3" w:uiPriority="62"/>
-    <w:lsdException w:name="Medium Shading 1 Accent 3" w:uiPriority="63"/>
-    <w:lsdException w:name="Medium Shading 2 Accent 3" w:uiPriority="64"/>
-    <w:lsdException w:name="Medium List 1 Accent 3" w:uiPriority="65"/>
-    <w:lsdException w:name="Medium List 2 Accent 3" w:uiPriority="66"/>
-    <w:lsdException w:name="Medium Grid 1 Accent 3" w:uiPriority="67"/>
-    <w:lsdException w:name="Medium Grid 2 Accent 3" w:uiPriority="68"/>
-    <w:lsdException w:name="Medium Grid 3 Accent 3" w:uiPriority="69"/>
-    <w:lsdException w:name="Dark List Accent 3" w:uiPriority="70"/>
-    <w:lsdException w:name="Colorful Shading Accent 3" w:uiPriority="71"/>
-    <w:lsdException w:name="Colorful List Accent 3" w:uiPriority="72"/>
-    <w:lsdException w:name="Colorful Grid Accent 3" w:uiPriority="73"/>
-    <w:lsdException w:name="Light Shading Accent 4" w:uiPriority="60"/>
-    <w:lsdException w:name="Light List Accent 4" w:uiPriority="61"/>
-    <w:lsdException w:name="Light Grid Accent 4" w:uiPriority="62"/>
-    <w:lsdException w:name="Medium Shading 1 Accent 4" w:uiPriority="63"/>
-    <w:lsdException w:name="Medium Shading 2 Accent 4" w:uiPriority="64"/>
-    <w:lsdException w:name="Medium List 1 Accent 4" w:uiPriority="65"/>
-    <w:lsdException w:name="Medium List 2 Accent 4" w:uiPriority="66"/>
-    <w:lsdException w:name="Medium Grid 1 Accent 4" w:uiPriority="67"/>
-    <w:lsdException w:name="Medium Grid 2 Accent 4" w:uiPriority="68"/>
-    <w:lsdException w:name="Medium Grid 3 Accent 4" w:uiPriority="69"/>
-    <w:lsdException w:name="Dark List Accent 4" w:uiPriority="70"/>
-    <w:lsdException w:name="Colorful Shading Accent 4" w:uiPriority="71"/>
-    <w:lsdException w:name="Colorful List Accent 4" w:uiPriority="72"/>
-    <w:lsdException w:name="Colorful Grid Accent 4" w:uiPriority="73"/>
-    <w:lsdException w:name="Light Shading Accent 5" w:uiPriority="60"/>
-    <w:lsdException w:name="Light List Accent 5" w:uiPriority="61"/>
-    <w:lsdException w:name="Light Grid Accent 5" w:uiPriority="62"/>
-    <w:lsdException w:name="Medium Shading 1 Accent 5" w:uiPriority="63"/>
-    <w:lsdException w:name="Medium Shading 2 Accent 5" w:uiPriority="64"/>
-    <w:lsdException w:name="Medium List 1 Accent 5" w:uiPriority="65"/>
-    <w:lsdException w:name="Medium List 2 Accent 5" w:uiPriority="66"/>
-    <w:lsdException w:name="Medium Grid 1 Accent 5" w:uiPriority="67"/>
-    <w:lsdException w:name="Medium Grid 2 Accent 5" w:uiPriority="68"/>
-    <w:lsdException w:name="Medium Grid 3 Accent 5" w:uiPriority="69"/>
-    <w:lsdException w:name="Dark List Accent 5" w:uiPriority="70"/>
-    <w:lsdException w:name="Colorful Shading Accent 5" w:uiPriority="71"/>
-    <w:lsdException w:name="Colorful List Accent 5" w:uiPriority="72"/>
-    <w:lsdException w:name="Colorful Grid Accent 5" w:uiPriority="73"/>
-    <w:lsdException w:name="Light Shading Accent 6" w:uiPriority="60"/>
-    <w:lsdException w:name="Light List Accent 6" w:uiPriority="61"/>
-    <w:lsdException w:name="Light Grid Accent 6" w:uiPriority="62"/>
-    <w:lsdException w:name="Medium Shading 1 Accent 6" w:uiPriority="63"/>
-    <w:lsdException w:name="Medium Shading 2 Accent 6" w:uiPriority="64"/>
-    <w:lsdException w:name="Medium List 1 Accent 6" w:uiPriority="65"/>
-    <w:lsdException w:name="Medium List 2 Accent 6" w:uiPriority="66"/>
-    <w:lsdException w:name="Medium Grid 1 Accent 6" w:uiPriority="67"/>
-    <w:lsdException w:name="Medium Grid 2 Accent 6" w:uiPriority="68"/>
-    <w:lsdException w:name="Medium Grid 3 Accent 6" w:uiPriority="69"/>
-    <w:lsdException w:name="Dark List Accent 6" w:uiPriority="70"/>
-    <w:lsdException w:name="Colorful Shading Accent 6" w:uiPriority="71"/>
-    <w:lsdException w:name="Colorful List Accent 6" w:uiPriority="72"/>
-    <w:lsdException w:name="Colorful Grid Accent 6" w:uiPriority="73"/>
-    <w:lsdException w:name="Subtle Emphasis" w:uiPriority="19" w:qFormat="1"/>
-    <w:lsdException w:name="Intense Emphasis" w:uiPriority="21" w:qFormat="1"/>
-    <w:lsdException w:name="Subtle Reference" w:uiPriority="31" w:qFormat="1"/>
-    <w:lsdException w:name="Intense Reference" w:uiPriority="32" w:qFormat="1"/>
-    <w:lsdException w:name="Book Title" w:uiPriority="33" w:qFormat="1"/>
-    <w:lsdException w:name="Bibliography" w:semiHidden="1" w:uiPriority="37" w:unhideWhenUsed="1"/>
-    <w:lsdException w:name="TOC Heading" w:semiHidden="1" w:uiPriority="39" w:unhideWhenUsed="1" w:qFormat="1"/>
-    <w:lsdException w:name="Plain Table 1" w:uiPriority="41"/>
-    <w:lsdException w:name="Plain Table 2" w:uiPriority="42"/>
-    <w:lsdException w:name="Plain Table 3" w:uiPriority="43"/>
-    <w:lsdException w:name="Plain Table 4" w:uiPriority="44"/>
-    <w:lsdException w:name="Plain Table 5" w:uiPriority="45"/>
-    <w:lsdException w:name="Grid Table Light" w:uiPriority="40"/>
-    <w:lsdException w:name="Grid Table 1 Light" w:uiPriority="46"/>
-    <w:lsdException w:name="Grid Table 2" w:uiPriority="47"/>
-    <w:lsdException w:name="Grid Table 3" w:uiPriority="48"/>
-    <w:lsdException w:name="Grid Table 4" w:uiPriority="49"/>
-    <w:lsdException w:name="Grid Table 5 Dark" w:uiPriority="50"/>
-    <w:lsdException w:name="Grid Table 6 Colorful" w:uiPriority="51"/>
-    <w:lsdException w:name="Grid Table 7 Colorful" w:uiPriority="52"/>
-    <w:lsdException w:name="Grid Table 1 Light Accent 1" w:uiPriority="46"/>
-    <w:lsdException w:name="Grid Table 2 Accent 1" w:uiPriority="47"/>
-    <w:lsdException w:name="Grid Table 3 Accent 1" w:uiPriority="48"/>
-    <w:lsdException w:name="Grid Table 4 Accent 1" w:uiPriority="49"/>
-    <w:lsdException w:name="Grid Table 5 Dark Accent 1" w:uiPriority="50"/>
-    <w:lsdException w:name="Grid Table 6 Colorful Accent 1" w:uiPriority="51"/>
-    <w:lsdException w:name="Grid Table 7 Colorful Accent 1" w:uiPriority="52"/>
-    <w:lsdException w:name="Grid Table 1 Light Accent 2" w:uiPriority="46"/>
-    <w:lsdException w:name="Grid Table 2 Accent 2" w:uiPriority="47"/>
-    <w:lsdException w:name="Grid Table 3 Accent 2" w:uiPriority="48"/>
-    <w:lsdException w:name="Grid Table 4 Accent 2" w:uiPriority="49"/>
-    <w:lsdException w:name="Grid Table 5 Dark Accent 2" w:uiPriority="50"/>
-    <w:lsdException w:name="Grid Table 6 Colorful Accent 2" w:uiPriority="51"/>
-    <w:lsdException w:name="Grid Table 7 Colorful Accent 2" w:uiPriority="52"/>
-    <w:lsdException w:name="Grid Table 1 Light Accent 3" w:uiPriority="46"/>
-    <w:lsdException w:name="Grid Table 2 Accent 3" w:uiPriority="47"/>
-    <w:lsdException w:name="Grid Table 3 Accent 3" w:uiPriority="48"/>
-    <w:lsdException w:name="Grid Table 4 Accent 3" w:uiPriority="49"/>
-    <w:lsdException w:name="Grid Table 5 Dark Accent 3" w:uiPriority="50"/>
-    <w:lsdException w:name="Grid Table 6 Colorful Accent 3" w:uiPriority="51"/>
-    <w:lsdException w:name="Grid Table 7 Colorful Accent 3" w:uiPriority="52"/>
-    <w:lsdException w:name="Grid Table 1 Light Accent 4" w:uiPriority="46"/>
-    <w:lsdException w:name="Grid Table 2 Accent 4" w:uiPriority="47"/>
-    <w:lsdException w:name="Grid Table 3 Accent 4" w:uiPriority="48"/>
-    <w:lsdException w:name="Grid Table 4 Accent 4" w:uiPriority="49"/>
-    <w:lsdException w:name="Grid Table 5 Dark Accent 4" w:uiPriority="50"/>
-    <w:lsdException w:name="Grid Table 6 Colorful Accent 4" w:uiPriority="51"/>
-    <w:lsdException w:name="Grid Table 7 Colorful Accent 4" w:uiPriority="52"/>
-    <w:lsdException w:name="Grid Table 1 Light Accent 5" w:uiPriority="46"/>
-    <w:lsdException w:name="Grid Table 2 Accent 5" w:uiPriority="47"/>
-    <w:lsdException w:name="Grid Table 3 Accent 5" w:uiPriority="48"/>
-    <w:lsdException w:name="Grid Table 4 Accent 5" w:uiPriority="49"/>
-    <w:lsdException w:name="Grid Table 5 Dark Accent 5" w:uiPriority="50"/>
-    <w:lsdException w:name="Grid Table 6 Colorful Accent 5" w:uiPriority="51"/>
-    <w:lsdException w:name="Grid Table 7 Colorful Accent 5" w:uiPriority="52"/>
-    <w:lsdException w:name="Grid Table 1 Light Accent 6" w:uiPriority="46"/>
-    <w:lsdException w:name="Grid Table 2 Accent 6" w:uiPriority="47"/>
-    <w:lsdException w:name="Grid Table 3 Accent 6" w:uiPriority="48"/>
-    <w:lsdException w:name="Grid Table 4 Accent 6" w:uiPriority="49"/>
-    <w:lsdException w:name="Grid Table 5 Dark Accent 6" w:uiPriority="50"/>
-    <w:lsdException w:name="Grid Table 6 Colorful Accent 6" w:uiPriority="51"/>
-    <w:lsdException w:name="Grid Table 7 Colorful Accent 6" w:uiPriority="52"/>
-    <w:lsdException w:name="List Table 1 Light" w:uiPriority="46"/>
-    <w:lsdException w:name="List Table 2" w:uiPriority="47"/>
-    <w:lsdException w:name="List Table 3" w:uiPriority="48"/>
-    <w:lsdException w:name="List Table 4" w:uiPriority="49"/>
-    <w:lsdException w:name="List Table 5 Dark" w:uiPriority="50"/>
-    <w:lsdException w:name="List Table 6 Colorful" w:uiPriority="51"/>
-    <w:lsdException w:name="List Table 7 Colorful" w:uiPriority="52"/>
-    <w:lsdException w:name="List Table 1 Light Accent 1" w:uiPriority="46"/>
-    <w:lsdException w:name="List Table 2 Accent 1" w:uiPriority="47"/>
-    <w:lsdException w:name="List Table 3 Accent 1" w:uiPriority="48"/>
-    <w:lsdException w:name="List Table 4 Accent 1" w:uiPriority="49"/>
-    <w:lsdException w:name="List Table 5 Dark Accent 1" w:uiPriority="50"/>
-    <w:lsdException w:name="List Table 6 Colorful Accent 1" w:uiPriority="51"/>
-    <w:lsdException w:name="List Table 7 Colorful Accent 1" w:uiPriority="52"/>
-    <w:lsdException w:name="List Table 1 Light Accent 2" w:uiPriority="46"/>
-    <w:lsdException w:name="List Table 2 Accent 2" w:uiPriority="47"/>
-    <w:lsdException w:name="List Table 3 Accent 2" w:uiPriority="48"/>
-    <w:lsdException w:name="List Table 4 Accent 2" w:uiPriority="49"/>
-    <w:lsdException w:name="List Table 5 Dark Accent 2" w:uiPriority="50"/>
-    <w:lsdException w:name="List Table 6 Colorful Accent 2" w:uiPriority="51"/>
-    <w:lsdException w:name="List Table 7 Colorful Accent 2" w:uiPriority="52"/>
-    <w:lsdException w:name="List Table 1 Light Accent 3" w:uiPriority="46"/>
-    <w:lsdException w:name="List Table 2 Accent 3" w:uiPriority="47"/>
-    <w:lsdException w:name="List Table 3 Accent 3" w:uiPriority="48"/>
-    <w:lsdException w:name="List Table 4 Accent 3" w:uiPriority="49"/>
-    <w:lsdException w:name="List Table 5 Dark Accent 3" w:uiPriority="50"/>
-    <w:lsdException w:name="List Table 6 Colorful Accent 3" w:uiPriority="51"/>
-    <w:lsdException w:name="List Table 7 Colorful Accent 3" w:uiPriority="52"/>
-    <w:lsdException w:name="List Table 1 Light Accent 4" w:uiPriority="46"/>
-    <w:lsdException w:name="List Table 2 Accent 4" w:uiPriority="47"/>
-    <w:lsdException w:name="List Table 3 Accent 4" w:uiPriority="48"/>
-    <w:lsdException w:name="List Table 4 Accent 4" w:uiPriority="49"/>
-    <w:lsdException w:name="List Table 5 Dark Accent 4" w:uiPriority="50"/>
-    <w:lsdException w:name="List Table 6 Colorful Accent 4" w:uiPriority="51"/>
-    <w:lsdException w:name="List Table 7 Colorful Accent 4" w:uiPriority="52"/>
-    <w:lsdException w:name="List Table 1 Light Accent 5" w:uiPriority="46"/>
-    <w:lsdException w:name="List Table 2 Accent 5" w:uiPriority="47"/>
-    <w:lsdException w:name="List Table 3 Accent 5" w:uiPriority="48"/>
-    <w:lsdException w:name="List Table 4 Accent 5" w:uiPriority="49"/>
-    <w:lsdException w:name="List Table 5 Dark Accent 5" w:uiPriority="50"/>
-    <w:lsdException w:name="List Table 6 Colorful Accent 5" w:uiPriority="51"/>
-    <w:lsdException w:name="List Table 7 Colorful Accent 5" w:uiPriority="52"/>
-    <w:lsdException w:name="List Table 1 Light Accent 6" w:uiPriority="46"/>
-    <w:lsdException w:name="List Table 2 Accent 6" w:uiPriority="47"/>
-    <w:lsdException w:name="List Table 3 Accent 6" w:uiPriority="48"/>
-    <w:lsdException w:name="List Table 4 Accent 6" w:uiPriority="49"/>
-    <w:lsdException w:name="List Table 5 Dark Accent 6" w:uiPriority="50"/>
-    <w:lsdException w:name="List Table 6 Colorful Accent 6" w:uiPriority="51"/>
-    <w:lsdException w:name="List Table 7 Colorful Accent 6" w:uiPriority="52"/>
+  <w:latentStyles w:defLockedState="0" w:defUIPriority="99" w:defSemiHidden="1" w:defUnhideWhenUsed="1" w:defQFormat="0" w:count="267">
+    <w:lsdException w:name="Normal" w:semiHidden="0" w:uiPriority="0" w:unhideWhenUsed="0" w:qFormat="1"/>
+    <w:lsdException w:name="heading 1" w:semiHidden="0" w:uiPriority="9" w:unhideWhenUsed="0" w:qFormat="1"/>
+    <w:lsdException w:name="heading 2" w:uiPriority="9" w:qFormat="1"/>
+    <w:lsdException w:name="heading 3" w:uiPriority="9" w:qFormat="1"/>
+    <w:lsdException w:name="heading 4" w:uiPriority="9" w:qFormat="1"/>
+    <w:lsdException w:name="heading 5" w:uiPriority="9" w:qFormat="1"/>
+    <w:lsdException w:name="heading 6" w:uiPriority="9" w:qFormat="1"/>
+    <w:lsdException w:name="heading 7" w:uiPriority="9" w:qFormat="1"/>
+    <w:lsdException w:name="heading 8" w:uiPriority="9" w:qFormat="1"/>
+    <w:lsdException w:name="heading 9" w:uiPriority="9" w:qFormat="1"/>
+    <w:lsdException w:name="toc 1" w:uiPriority="39"/>
+    <w:lsdException w:name="toc 2" w:uiPriority="39"/>
+    <w:lsdException w:name="toc 3" w:uiPriority="39"/>
+    <w:lsdException w:name="toc 4" w:uiPriority="39"/>
+    <w:lsdException w:name="toc 5" w:uiPriority="39"/>
+    <w:lsdException w:name="toc 6" w:uiPriority="39"/>
+    <w:lsdException w:name="toc 7" w:uiPriority="39"/>
+    <w:lsdException w:name="toc 8" w:uiPriority="39"/>
+    <w:lsdException w:name="toc 9" w:uiPriority="39"/>
+    <w:lsdException w:name="caption" w:uiPriority="35" w:qFormat="1"/>
+    <w:lsdException w:name="Title" w:semiHidden="0" w:uiPriority="10" w:unhideWhenUsed="0" w:qFormat="1"/>
+    <w:lsdException w:name="Default Paragraph Font" w:uiPriority="1"/>
+    <w:lsdException w:name="Subtitle" w:semiHidden="0" w:uiPriority="11" w:unhideWhenUsed="0" w:qFormat="1"/>
+    <w:lsdException w:name="Strong" w:semiHidden="0" w:uiPriority="22" w:unhideWhenUsed="0" w:qFormat="1"/>
+    <w:lsdException w:name="Emphasis" w:semiHidden="0" w:uiPriority="20" w:unhideWhenUsed="0" w:qFormat="1"/>
+    <w:lsdException w:name="Table Grid" w:semiHidden="0" w:uiPriority="59" w:unhideWhenUsed="0"/>
+    <w:lsdException w:name="Placeholder Text" w:unhideWhenUsed="0"/>
+    <w:lsdException w:name="No Spacing" w:semiHidden="0" w:uiPriority="1" w:unhideWhenUsed="0" w:qFormat="1"/>
+    <w:lsdException w:name="Light Shading" w:semiHidden="0" w:uiPriority="60" w:unhideWhenUsed="0"/>
+    <w:lsdException w:name="Light List" w:semiHidden="0" w:uiPriority="61" w:unhideWhenUsed="0"/>
+    <w:lsdException w:name="Light Grid" w:semiHidden="0" w:uiPriority="62" w:unhideWhenUsed="0"/>
+    <w:lsdException w:name="Medium Shading 1" w:semiHidden="0" w:uiPriority="63" w:unhideWhenUsed="0"/>
+    <w:lsdException w:name="Medium Shading 2" w:semiHidden="0" w:uiPriority="64" w:unhideWhenUsed="0"/>
+    <w:lsdException w:name="Medium List 1" w:semiHidden="0" w:uiPriority="65" w:unhideWhenUsed="0"/>
+    <w:lsdException w:name="Medium List 2" w:semiHidden="0" w:uiPriority="66" w:unhideWhenUsed="0"/>
+    <w:lsdException w:name="Medium Grid 1" w:semiHidden="0" w:uiPriority="67" w:unhideWhenUsed="0"/>
+    <w:lsdException w:name="Medium Grid 2" w:semiHidden="0" w:uiPriority="68" w:unhideWhenUsed="0"/>
+    <w:lsdException w:name="Medium Grid 3" w:semiHidden="0" w:uiPriority="69" w:unhideWhenUsed="0"/>
+    <w:lsdException w:name="Dark List" w:semiHidden="0" w:uiPriority="70" w:unhideWhenUsed="0"/>
+    <w:lsdException w:name="Colorful Shading" w:semiHidden="0" w:uiPriority="71" w:unhideWhenUsed="0"/>
+    <w:lsdException w:name="Colorful List" w:semiHidden="0" w:uiPriority="72" w:unhideWhenUsed="0"/>
+    <w:lsdException w:name="Colorful Grid" w:semiHidden="0" w:uiPriority="73" w:unhideWhenUsed="0"/>
+    <w:lsdException w:name="Light Shading Accent 1" w:semiHidden="0" w:uiPriority="60" w:unhideWhenUsed="0"/>
+    <w:lsdException w:name="Light List Accent 1" w:semiHidden="0" w:uiPriority="61" w:unhideWhenUsed="0"/>
+    <w:lsdException w:name="Light Grid Accent 1" w:semiHidden="0" w:uiPriority="62" w:unhideWhenUsed="0"/>
+    <w:lsdException w:name="Medium Shading 1 Accent 1" w:semiHidden="0" w:uiPriority="63" w:unhideWhenUsed="0"/>
+    <w:lsdException w:name="Medium Shading 2 Accent 1" w:semiHidden="0" w:uiPriority="64" w:unhideWhenUsed="0"/>
+    <w:lsdException w:name="Medium List 1 Accent 1" w:semiHidden="0" w:uiPriority="65" w:unhideWhenUsed="0"/>
+    <w:lsdException w:name="Revision" w:unhideWhenUsed="0"/>
+    <w:lsdException w:name="List Paragraph" w:semiHidden="0" w:uiPriority="34" w:unhideWhenUsed="0" w:qFormat="1"/>
+    <w:lsdException w:name="Quote" w:semiHidden="0" w:uiPriority="29" w:unhideWhenUsed="0" w:qFormat="1"/>
+    <w:lsdException w:name="Intense Quote" w:semiHidden="0" w:uiPriority="30" w:unhideWhenUsed="0" w:qFormat="1"/>
+    <w:lsdException w:name="Medium List 2 Accent 1" w:semiHidden="0" w:uiPriority="66" w:unhideWhenUsed="0"/>
+    <w:lsdException w:name="Medium Grid 1 Accent 1" w:semiHidden="0" w:uiPriority="67" w:unhideWhenUsed="0"/>
+    <w:lsdException w:name="Medium Grid 2 Accent 1" w:semiHidden="0" w:uiPriority="68" w:unhideWhenUsed="0"/>
+    <w:lsdException w:name="Medium Grid 3 Accent 1" w:semiHidden="0" w:uiPriority="69" w:unhideWhenUsed="0"/>
+    <w:lsdException w:name="Dark List Accent 1" w:semiHidden="0" w:uiPriority="70" w:unhideWhenUsed="0"/>
+    <w:lsdException w:name="Colorful Shading Accent 1" w:semiHidden="0" w:uiPriority="71" w:unhideWhenUsed="0"/>
+    <w:lsdException w:name="Colorful List Accent 1" w:semiHidden="0" w:uiPriority="72" w:unhideWhenUsed="0"/>
+    <w:lsdException w:name="Colorful Grid Accent 1" w:semiHidden="0" w:uiPriority="73" w:unhideWhenUsed="0"/>
+    <w:lsdException w:name="Light Shading Accent 2" w:semiHidden="0" w:uiPriority="60" w:unhideWhenUsed="0"/>
+    <w:lsdException w:name="Light List Accent 2" w:semiHidden="0" w:uiPriority="61" w:unhideWhenUsed="0"/>
+    <w:lsdException w:name="Light Grid Accent 2" w:semiHidden="0" w:uiPriority="62" w:unhideWhenUsed="0"/>
+    <w:lsdException w:name="Medium Shading 1 Accent 2" w:semiHidden="0" w:uiPriority="63" w:unhideWhenUsed="0"/>
+    <w:lsdException w:name="Medium Shading 2 Accent 2" w:semiHidden="0" w:uiPriority="64" w:unhideWhenUsed="0"/>
+    <w:lsdException w:name="Medium List 1 Accent 2" w:semiHidden="0" w:uiPriority="65" w:unhideWhenUsed="0"/>
+    <w:lsdException w:name="Medium List 2 Accent 2" w:semiHidden="0" w:uiPriority="66" w:unhideWhenUsed="0"/>
+    <w:lsdException w:name="Medium Grid 1 Accent 2" w:semiHidden="0" w:uiPriority="67" w:unhideWhenUsed="0"/>
+    <w:lsdException w:name="Medium Grid 2 Accent 2" w:semiHidden="0" w:uiPriority="68" w:unhideWhenUsed="0"/>
+    <w:lsdException w:name="Medium Grid 3 Accent 2" w:semiHidden="0" w:uiPriority="69" w:unhideWhenUsed="0"/>
+    <w:lsdException w:name="Dark List Accent 2" w:semiHidden="0" w:uiPriority="70" w:unhideWhenUsed="0"/>
+    <w:lsdException w:name="Colorful Shading Accent 2" w:semiHidden="0" w:uiPriority="71" w:unhideWhenUsed="0"/>
+    <w:lsdException w:name="Colorful List Accent 2" w:semiHidden="0" w:uiPriority="72" w:unhideWhenUsed="0"/>
+    <w:lsdException w:name="Colorful Grid Accent 2" w:semiHidden="0" w:uiPriority="73" w:unhideWhenUsed="0"/>
+    <w:lsdException w:name="Light Shading Accent 3" w:semiHidden="0" w:uiPriority="60" w:unhideWhenUsed="0"/>
+    <w:lsdException w:name="Light List Accent 3" w:semiHidden="0" w:uiPriority="61" w:unhideWhenUsed="0"/>
+    <w:lsdException w:name="Light Grid Accent 3" w:semiHidden="0" w:uiPriority="62" w:unhideWhenUsed="0"/>
+    <w:lsdException w:name="Medium Shading 1 Accent 3" w:semiHidden="0" w:uiPriority="63" w:unhideWhenUsed="0"/>
+    <w:lsdException w:name="Medium Shading 2 Accent 3" w:semiHidden="0" w:uiPriority="64" w:unhideWhenUsed="0"/>
+    <w:lsdException w:name="Medium List 1 Accent 3" w:semiHidden="0" w:uiPriority="65" w:unhideWhenUsed="0"/>
+    <w:lsdException w:name="Medium List 2 Accent 3" w:semiHidden="0" w:uiPriority="66" w:unhideWhenUsed="0"/>
+    <w:lsdException w:name="Medium Grid 1 Accent 3" w:semiHidden="0" w:uiPriority="67" w:unhideWhenUsed="0"/>
+    <w:lsdException w:name="Medium Grid 2 Accent 3" w:semiHidden="0" w:uiPriority="68" w:unhideWhenUsed="0"/>
+    <w:lsdException w:name="Medium Grid 3 Accent 3" w:semiHidden="0" w:uiPriority="69" w:unhideWhenUsed="0"/>
+    <w:lsdException w:name="Dark List Accent 3" w:semiHidden="0" w:uiPriority="70" w:unhideWhenUsed="0"/>
+    <w:lsdException w:name="Colorful Shading Accent 3" w:semiHidden="0" w:uiPriority="71" w:unhideWhenUsed="0"/>
+    <w:lsdException w:name="Colorful List Accent 3" w:semiHidden="0" w:uiPriority="72" w:unhideWhenUsed="0"/>
+    <w:lsdException w:name="Colorful Grid Accent 3" w:semiHidden="0" w:uiPriority="73" w:unhideWhenUsed="0"/>
+    <w:lsdException w:name="Light Shading Accent 4" w:semiHidden="0" w:uiPriority="60" w:unhideWhenUsed="0"/>
+    <w:lsdException w:name="Light List Accent 4" w:semiHidden="0" w:uiPriority="61" w:unhideWhenUsed="0"/>
+    <w:lsdException w:name="Light Grid Accent 4" w:semiHidden="0" w:uiPriority="62" w:unhideWhenUsed="0"/>
+    <w:lsdException w:name="Medium Shading 1 Accent 4" w:semiHidden="0" w:uiPriority="63" w:unhideWhenUsed="0"/>
+    <w:lsdException w:name="Medium Shading 2 Accent 4" w:semiHidden="0" w:uiPriority="64" w:unhideWhenUsed="0"/>
+    <w:lsdException w:name="Medium List 1 Accent 4" w:semiHidden="0" w:uiPriority="65" w:unhideWhenUsed="0"/>
+    <w:lsdException w:name="Medium List 2 Accent 4" w:semiHidden="0" w:uiPriority="66" w:unhideWhenUsed="0"/>
+    <w:lsdException w:name="Medium Grid 1 Accent 4" w:semiHidden="0" w:uiPriority="67" w:unhideWhenUsed="0"/>
+    <w:lsdException w:name="Medium Grid 2 Accent 4" w:semiHidden="0" w:uiPriority="68" w:unhideWhenUsed="0"/>
+    <w:lsdException w:name="Medium Grid 3 Accent 4" w:semiHidden="0" w:uiPriority="69" w:unhideWhenUsed="0"/>
+    <w:lsdException w:name="Dark List Accent 4" w:semiHidden="0" w:uiPriority="70" w:unhideWhenUsed="0"/>
+    <w:lsdException w:name="Colorful Shading Accent 4" w:semiHidden="0" w:uiPriority="71" w:unhideWhenUsed="0"/>
+    <w:lsdException w:name="Colorful List Accent 4" w:semiHidden="0" w:uiPriority="72" w:unhideWhenUsed="0"/>
+    <w:lsdException w:name="Colorful Grid Accent 4" w:semiHidden="0" w:uiPriority="73" w:unhideWhenUsed="0"/>
+    <w:lsdException w:name="Light Shading Accent 5" w:semiHidden="0" w:uiPriority="60" w:unhideWhenUsed="0"/>
+    <w:lsdException w:name="Light List Accent 5" w:semiHidden="0" w:uiPriority="61" w:unhideWhenUsed="0"/>
+    <w:lsdException w:name="Light Grid Accent 5" w:semiHidden="0" w:uiPriority="62" w:unhideWhenUsed="0"/>
+    <w:lsdException w:name="Medium Shading 1 Accent 5" w:semiHidden="0" w:uiPriority="63" w:unhideWhenUsed="0"/>
+    <w:lsdException w:name="Medium Shading 2 Accent 5" w:semiHidden="0" w:uiPriority="64" w:unhideWhenUsed="0"/>
+    <w:lsdException w:name="Medium List 1 Accent 5" w:semiHidden="0" w:uiPriority="65" w:unhideWhenUsed="0"/>
+    <w:lsdException w:name="Medium List 2 Accent 5" w:semiHidden="0" w:uiPriority="66" w:unhideWhenUsed="0"/>
+    <w:lsdException w:name="Medium Grid 1 Accent 5" w:semiHidden="0" w:uiPriority="67" w:unhideWhenUsed="0"/>
+    <w:lsdException w:name="Medium Grid 2 Accent 5" w:semiHidden="0" w:uiPriority="68" w:unhideWhenUsed="0"/>
+    <w:lsdException w:name="Medium Grid 3 Accent 5" w:semiHidden="0" w:uiPriority="69" w:unhideWhenUsed="0"/>
+    <w:lsdException w:name="Dark List Accent 5" w:semiHidden="0" w:uiPriority="70" w:unhideWhenUsed="0"/>
+    <w:lsdException w:name="Colorful Shading Accent 5" w:semiHidden="0" w:uiPriority="71" w:unhideWhenUsed="0"/>
+    <w:lsdException w:name="Colorful List Accent 5" w:semiHidden="0" w:uiPriority="72" w:unhideWhenUsed="0"/>
+    <w:lsdException w:name="Colorful Grid Accent 5" w:semiHidden="0" w:uiPriority="73" w:unhideWhenUsed="0"/>
+    <w:lsdException w:name="Light Shading Accent 6" w:semiHidden="0" w:uiPriority="60" w:unhideWhenUsed="0"/>
+    <w:lsdException w:name="Light List Accent 6" w:semiHidden="0" w:uiPriority="61" w:unhideWhenUsed="0"/>
+    <w:lsdException w:name="Light Grid Accent 6" w:semiHidden="0" w:uiPriority="62" w:unhideWhenUsed="0"/>
+    <w:lsdException w:name="Medium Shading 1 Accent 6" w:semiHidden="0" w:uiPriority="63" w:unhideWhenUsed="0"/>
+    <w:lsdException w:name="Medium Shading 2 Accent 6" w:semiHidden="0" w:uiPriority="64" w:unhideWhenUsed="0"/>
+    <w:lsdException w:name="Medium List 1 Accent 6" w:semiHidden="0" w:uiPriority="65" w:unhideWhenUsed="0"/>
+    <w:lsdException w:name="Medium List 2 Accent 6" w:semiHidden="0" w:uiPriority="66" w:unhideWhenUsed="0"/>
+    <w:lsdException w:name="Medium Grid 1 Accent 6" w:semiHidden="0" w:uiPriority="67" w:unhideWhenUsed="0"/>
+    <w:lsdException w:name="Medium Grid 2 Accent 6" w:semiHidden="0" w:uiPriority="68" w:unhideWhenUsed="0"/>
+    <w:lsdException w:name="Medium Grid 3 Accent 6" w:semiHidden="0" w:uiPriority="69" w:unhideWhenUsed="0"/>
+    <w:lsdException w:name="Dark List Accent 6" w:semiHidden="0" w:uiPriority="70" w:unhideWhenUsed="0"/>
+    <w:lsdException w:name="Colorful Shading Accent 6" w:semiHidden="0" w:uiPriority="71" w:unhideWhenUsed="0"/>
+    <w:lsdException w:name="Colorful List Accent 6" w:semiHidden="0" w:uiPriority="72" w:unhideWhenUsed="0"/>
+    <w:lsdException w:name="Colorful Grid Accent 6" w:semiHidden="0" w:uiPriority="73" w:unhideWhenUsed="0"/>
+    <w:lsdException w:name="Subtle Emphasis" w:semiHidden="0" w:uiPriority="19" w:unhideWhenUsed="0" w:qFormat="1"/>
+    <w:lsdException w:name="Intense Emphasis" w:semiHidden="0" w:uiPriority="21" w:unhideWhenUsed="0" w:qFormat="1"/>
+    <w:lsdException w:name="Subtle Reference" w:semiHidden="0" w:uiPriority="31" w:unhideWhenUsed="0" w:qFormat="1"/>
+    <w:lsdException w:name="Intense Reference" w:semiHidden="0" w:uiPriority="32" w:unhideWhenUsed="0" w:qFormat="1"/>
+    <w:lsdException w:name="Book Title" w:semiHidden="0" w:uiPriority="33" w:unhideWhenUsed="0" w:qFormat="1"/>
+    <w:lsdException w:name="Bibliography" w:uiPriority="37"/>
+    <w:lsdException w:name="TOC Heading" w:uiPriority="39" w:qFormat="1"/>
   </w:latentStyles>
   <w:style w:type="paragraph" w:default="1" w:styleId="Normal">
     <w:name w:val="Normal"/>
@@ -7928,6 +7798,7 @@
       <w:spacing w:after="0" w:line="240" w:lineRule="auto"/>
     </w:pPr>
     <w:tblPr>
+      <w:tblInd w:w="0" w:type="dxa"/>
       <w:tblBorders>
         <w:top w:val="single" w:sz="4" w:space="0" w:color="000000" w:themeColor="text1"/>
         <w:left w:val="single" w:sz="4" w:space="0" w:color="000000" w:themeColor="text1"/>
@@ -7936,164 +7807,26 @@
         <w:insideH w:val="single" w:sz="4" w:space="0" w:color="000000" w:themeColor="text1"/>
         <w:insideV w:val="single" w:sz="4" w:space="0" w:color="000000" w:themeColor="text1"/>
       </w:tblBorders>
+      <w:tblCellMar>
+        <w:top w:w="0" w:type="dxa"/>
+        <w:left w:w="108" w:type="dxa"/>
+        <w:bottom w:w="0" w:type="dxa"/>
+        <w:right w:w="108" w:type="dxa"/>
+      </w:tblCellMar>
     </w:tblPr>
   </w:style>
 </w:styles>
 </file>
 
-<file path=word/glossary/document.xml><?xml version="1.0" encoding="utf-8"?>
-<w:glossaryDocument xmlns:wpc="http://schemas.microsoft.com/office/word/2010/wordprocessingCanvas" xmlns:cx="http://schemas.microsoft.com/office/drawing/2014/chartex" xmlns:mc="http://schemas.openxmlformats.org/markup-compatibility/2006" xmlns:o="urn:schemas-microsoft-com:office:office" xmlns:r="http://schemas.openxmlformats.org/officeDocument/2006/relationships" xmlns:m="http://schemas.openxmlformats.org/officeDocument/2006/math" xmlns:v="urn:schemas-microsoft-com:vml" xmlns:wp14="http://schemas.microsoft.com/office/word/2010/wordprocessingDrawing" xmlns:wp="http://schemas.openxmlformats.org/drawingml/2006/wordprocessingDrawing" xmlns:w10="urn:schemas-microsoft-com:office:word" xmlns:w="http://schemas.openxmlformats.org/wordprocessingml/2006/main" xmlns:w14="http://schemas.microsoft.com/office/word/2010/wordml" xmlns:w15="http://schemas.microsoft.com/office/word/2012/wordml" xmlns:w16se="http://schemas.microsoft.com/office/word/2015/wordml/symex" xmlns:wpg="http://schemas.microsoft.com/office/word/2010/wordprocessingGroup" xmlns:wpi="http://schemas.microsoft.com/office/word/2010/wordprocessingInk" xmlns:wne="http://schemas.microsoft.com/office/word/2006/wordml" xmlns:wps="http://schemas.microsoft.com/office/word/2010/wordprocessingShape" mc:Ignorable="w14 w15 w16se wp14">
-  <w:docParts>
-    <w:docPart>
-      <w:docPartPr>
-        <w:name w:val="7E9128C12B444358ABBB8B5B6B6C2098"/>
-        <w:category>
-          <w:name w:val="General"/>
-          <w:gallery w:val="placeholder"/>
-        </w:category>
-        <w:types>
-          <w:type w:val="bbPlcHdr"/>
-        </w:types>
-        <w:behaviors>
-          <w:behavior w:val="content"/>
-        </w:behaviors>
-        <w:guid w:val="{6F81A2C0-E338-4046-A55E-2E38A046335C}"/>
-      </w:docPartPr>
-      <w:docPartBody>
-        <w:p>
-          <w:pPr>
-            <w:pStyle w:val="7E9128C12B444358ABBB8B5B6B6C2098"/>
-          </w:pPr>
-          <w:r>
-            <w:rPr>
-              <w:smallCaps/>
-              <w:color w:val="FFFFFF" w:themeColor="background1"/>
-              <w:sz w:val="44"/>
-              <w:szCs w:val="44"/>
-            </w:rPr>
-            <w:t>[Escribir el nombre de la compañía]</w:t>
-          </w:r>
-        </w:p>
-      </w:docPartBody>
-    </w:docPart>
-  </w:docParts>
-</w:glossaryDocument>
-</file>
-
-<file path=word/glossary/fontTable.xml><?xml version="1.0" encoding="utf-8"?>
-<w:fonts xmlns:mc="http://schemas.openxmlformats.org/markup-compatibility/2006" xmlns:r="http://schemas.openxmlformats.org/officeDocument/2006/relationships" xmlns:w="http://schemas.openxmlformats.org/wordprocessingml/2006/main" xmlns:w14="http://schemas.microsoft.com/office/word/2010/wordml" xmlns:w15="http://schemas.microsoft.com/office/word/2012/wordml" xmlns:w16se="http://schemas.microsoft.com/office/word/2015/wordml/symex" mc:Ignorable="w14 w15 w16se">
-  <w:font w:name="Calibri">
-    <w:panose1 w:val="020F0502020204030204"/>
-    <w:charset w:val="00"/>
-    <w:family w:val="swiss"/>
-    <w:pitch w:val="variable"/>
-    <w:sig w:usb0="E0002AFF" w:usb1="C000247B" w:usb2="00000009" w:usb3="00000000" w:csb0="000001FF" w:csb1="00000000"/>
-  </w:font>
-  <w:font w:name="Times New Roman">
-    <w:panose1 w:val="02020603050405020304"/>
-    <w:charset w:val="00"/>
-    <w:family w:val="roman"/>
-    <w:pitch w:val="variable"/>
-    <w:sig w:usb0="E0002EFF" w:usb1="C000785B" w:usb2="00000009" w:usb3="00000000" w:csb0="000001FF" w:csb1="00000000"/>
-  </w:font>
-  <w:font w:name="Tahoma">
-    <w:panose1 w:val="020B0604030504040204"/>
-    <w:charset w:val="00"/>
-    <w:family w:val="swiss"/>
-    <w:pitch w:val="variable"/>
-    <w:sig w:usb0="E1002EFF" w:usb1="C000605B" w:usb2="00000029" w:usb3="00000000" w:csb0="000101FF" w:csb1="00000000"/>
-  </w:font>
-  <w:font w:name="Cambria">
-    <w:panose1 w:val="02040503050406030204"/>
-    <w:charset w:val="00"/>
-    <w:family w:val="roman"/>
-    <w:pitch w:val="variable"/>
-    <w:sig w:usb0="E00002FF" w:usb1="400004FF" w:usb2="00000000" w:usb3="00000000" w:csb0="0000019F" w:csb1="00000000"/>
-  </w:font>
-  <w:font w:name="Copperplate Gothic Light">
-    <w:panose1 w:val="020E0507020206020404"/>
-    <w:charset w:val="00"/>
-    <w:family w:val="swiss"/>
-    <w:pitch w:val="variable"/>
-    <w:sig w:usb0="00000003" w:usb1="00000000" w:usb2="00000000" w:usb3="00000000" w:csb0="00000001" w:csb1="00000000"/>
-  </w:font>
-  <w:font w:name="Symbol">
-    <w:panose1 w:val="05050102010706020507"/>
-    <w:charset w:val="02"/>
-    <w:family w:val="roman"/>
-    <w:pitch w:val="variable"/>
-    <w:sig w:usb0="00000000" w:usb1="10000000" w:usb2="00000000" w:usb3="00000000" w:csb0="80000000" w:csb1="00000000"/>
-  </w:font>
-  <w:font w:name="Arial">
-    <w:panose1 w:val="020B0604020202020204"/>
-    <w:charset w:val="00"/>
-    <w:family w:val="swiss"/>
-    <w:pitch w:val="variable"/>
-    <w:sig w:usb0="E0002EFF" w:usb1="C0007843" w:usb2="00000009" w:usb3="00000000" w:csb0="000001FF" w:csb1="00000000"/>
-  </w:font>
-  <w:font w:name="Calibri Light">
-    <w:panose1 w:val="020F0302020204030204"/>
-    <w:charset w:val="00"/>
-    <w:family w:val="swiss"/>
-    <w:pitch w:val="variable"/>
-    <w:sig w:usb0="E0002AFF" w:usb1="C000247B" w:usb2="00000009" w:usb3="00000000" w:csb0="000001FF" w:csb1="00000000"/>
-  </w:font>
-</w:fonts>
-</file>
-
-<file path=word/glossary/settings.xml><?xml version="1.0" encoding="utf-8"?>
-<w:settings xmlns:mc="http://schemas.openxmlformats.org/markup-compatibility/2006" xmlns:o="urn:schemas-microsoft-com:office:office" xmlns:r="http://schemas.openxmlformats.org/officeDocument/2006/relationships" xmlns:m="http://schemas.openxmlformats.org/officeDocument/2006/math" xmlns:v="urn:schemas-microsoft-com:vml" xmlns:w10="urn:schemas-microsoft-com:office:word" xmlns:w="http://schemas.openxmlformats.org/wordprocessingml/2006/main" xmlns:w14="http://schemas.microsoft.com/office/word/2010/wordml" xmlns:w15="http://schemas.microsoft.com/office/word/2012/wordml" xmlns:w16se="http://schemas.microsoft.com/office/word/2015/wordml/symex" xmlns:sl="http://schemas.openxmlformats.org/schemaLibrary/2006/main" mc:Ignorable="w14 w15 w16se">
-  <w:view w:val="normal"/>
-  <w:defaultTabStop w:val="708"/>
-  <w:hyphenationZone w:val="425"/>
-  <w:characterSpacingControl w:val="doNotCompress"/>
-  <w:compat>
-    <w:useFELayout/>
-    <w:compatSetting w:name="compatibilityMode" w:uri="http://schemas.microsoft.com/office/word" w:val="12"/>
-  </w:compat>
-  <w:rsids>
-    <w:rsidRoot w:val="00F529AC"/>
-    <w:rsid w:val="000E590C"/>
-    <w:rsid w:val="00136A97"/>
-    <w:rsid w:val="00216E05"/>
-    <w:rsid w:val="00521C61"/>
-    <w:rsid w:val="00523084"/>
-    <w:rsid w:val="00AE59FD"/>
-    <w:rsid w:val="00B20BBE"/>
-    <w:rsid w:val="00D33395"/>
-    <w:rsid w:val="00E06EE1"/>
-    <w:rsid w:val="00E37A06"/>
-    <w:rsid w:val="00F529AC"/>
-  </w:rsids>
-  <m:mathPr>
-    <m:mathFont m:val="Cambria Math"/>
-    <m:brkBin m:val="before"/>
-    <m:brkBinSub m:val="--"/>
-    <m:smallFrac m:val="0"/>
-    <m:dispDef/>
-    <m:lMargin m:val="0"/>
-    <m:rMargin m:val="0"/>
-    <m:defJc m:val="centerGroup"/>
-    <m:wrapIndent m:val="1440"/>
-    <m:intLim m:val="subSup"/>
-    <m:naryLim m:val="undOvr"/>
-  </m:mathPr>
-  <w:themeFontLang w:val="es-ES"/>
-  <w:clrSchemeMapping w:bg1="light1" w:t1="dark1" w:bg2="light2" w:t2="dark2" w:accent1="accent1" w:accent2="accent2" w:accent3="accent3" w:accent4="accent4" w:accent5="accent5" w:accent6="accent6" w:hyperlink="hyperlink" w:followedHyperlink="followedHyperlink"/>
-  <w:decimalSymbol w:val=","/>
-  <w:listSeparator w:val=";"/>
-</w:settings>
-</file>
-
-<file path=word/glossary/styles.xml><?xml version="1.0" encoding="utf-8"?>
-<w:styles xmlns:mc="http://schemas.openxmlformats.org/markup-compatibility/2006" xmlns:r="http://schemas.openxmlformats.org/officeDocument/2006/relationships" xmlns:w="http://schemas.openxmlformats.org/wordprocessingml/2006/main" xmlns:w14="http://schemas.microsoft.com/office/word/2010/wordml" xmlns:w15="http://schemas.microsoft.com/office/word/2012/wordml" xmlns:w16se="http://schemas.microsoft.com/office/word/2015/wordml/symex" mc:Ignorable="w14 w15 w16se">
+<file path=word/stylesWithEffects.xml><?xml version="1.0" encoding="utf-8"?>
+<w:styles xmlns:wpc="http://schemas.microsoft.com/office/word/2010/wordprocessingCanvas" xmlns:mc="http://schemas.openxmlformats.org/markup-compatibility/2006" xmlns:o="urn:schemas-microsoft-com:office:office" xmlns:r="http://schemas.openxmlformats.org/officeDocument/2006/relationships" xmlns:m="http://schemas.openxmlformats.org/officeDocument/2006/math" xmlns:v="urn:schemas-microsoft-com:vml" xmlns:wp14="http://schemas.microsoft.com/office/word/2010/wordprocessingDrawing" xmlns:wp="http://schemas.openxmlformats.org/drawingml/2006/wordprocessingDrawing" xmlns:w10="urn:schemas-microsoft-com:office:word" xmlns:w="http://schemas.openxmlformats.org/wordprocessingml/2006/main" xmlns:w14="http://schemas.microsoft.com/office/word/2010/wordml" xmlns:wpg="http://schemas.microsoft.com/office/word/2010/wordprocessingGroup" xmlns:wpi="http://schemas.microsoft.com/office/word/2010/wordprocessingInk" xmlns:wne="http://schemas.microsoft.com/office/word/2006/wordml" xmlns:wps="http://schemas.microsoft.com/office/word/2010/wordprocessingShape" mc:Ignorable="w14 wp14">
   <w:docDefaults>
     <w:rPrDefault>
       <w:rPr>
         <w:rFonts w:asciiTheme="minorHAnsi" w:eastAsiaTheme="minorEastAsia" w:hAnsiTheme="minorHAnsi" w:cstheme="minorBidi"/>
         <w:sz w:val="22"/>
         <w:szCs w:val="22"/>
-        <w:lang w:val="es-ES" w:eastAsia="es-ES" w:bidi="ar-SA"/>
+        <w:lang w:val="es-AR" w:eastAsia="es-AR" w:bidi="ar-SA"/>
       </w:rPr>
     </w:rPrDefault>
     <w:pPrDefault>
@@ -8102,378 +7835,144 @@
       </w:pPr>
     </w:pPrDefault>
   </w:docDefaults>
-  <w:latentStyles w:defLockedState="0" w:defUIPriority="99" w:defSemiHidden="0" w:defUnhideWhenUsed="0" w:defQFormat="0" w:count="371">
-    <w:lsdException w:name="Normal" w:uiPriority="0" w:qFormat="1"/>
-    <w:lsdException w:name="heading 1" w:uiPriority="9" w:qFormat="1"/>
-    <w:lsdException w:name="heading 2" w:semiHidden="1" w:uiPriority="9" w:unhideWhenUsed="1" w:qFormat="1"/>
-    <w:lsdException w:name="heading 3" w:semiHidden="1" w:uiPriority="9" w:unhideWhenUsed="1" w:qFormat="1"/>
-    <w:lsdException w:name="heading 4" w:semiHidden="1" w:uiPriority="9" w:unhideWhenUsed="1" w:qFormat="1"/>
-    <w:lsdException w:name="heading 5" w:semiHidden="1" w:uiPriority="9" w:unhideWhenUsed="1" w:qFormat="1"/>
-    <w:lsdException w:name="heading 6" w:semiHidden="1" w:uiPriority="9" w:unhideWhenUsed="1" w:qFormat="1"/>
-    <w:lsdException w:name="heading 7" w:semiHidden="1" w:uiPriority="9" w:unhideWhenUsed="1" w:qFormat="1"/>
-    <w:lsdException w:name="heading 8" w:semiHidden="1" w:uiPriority="9" w:unhideWhenUsed="1" w:qFormat="1"/>
-    <w:lsdException w:name="heading 9" w:semiHidden="1" w:uiPriority="9" w:unhideWhenUsed="1" w:qFormat="1"/>
-    <w:lsdException w:name="index 1" w:semiHidden="1" w:unhideWhenUsed="1"/>
-    <w:lsdException w:name="index 2" w:semiHidden="1" w:unhideWhenUsed="1"/>
-    <w:lsdException w:name="index 3" w:semiHidden="1" w:unhideWhenUsed="1"/>
-    <w:lsdException w:name="index 4" w:semiHidden="1" w:unhideWhenUsed="1"/>
-    <w:lsdException w:name="index 5" w:semiHidden="1" w:unhideWhenUsed="1"/>
-    <w:lsdException w:name="index 6" w:semiHidden="1" w:unhideWhenUsed="1"/>
-    <w:lsdException w:name="index 7" w:semiHidden="1" w:unhideWhenUsed="1"/>
-    <w:lsdException w:name="index 8" w:semiHidden="1" w:unhideWhenUsed="1"/>
-    <w:lsdException w:name="index 9" w:semiHidden="1" w:unhideWhenUsed="1"/>
-    <w:lsdException w:name="toc 1" w:semiHidden="1" w:uiPriority="39" w:unhideWhenUsed="1"/>
-    <w:lsdException w:name="toc 2" w:semiHidden="1" w:uiPriority="39" w:unhideWhenUsed="1"/>
-    <w:lsdException w:name="toc 3" w:semiHidden="1" w:uiPriority="39" w:unhideWhenUsed="1"/>
-    <w:lsdException w:name="toc 4" w:semiHidden="1" w:uiPriority="39" w:unhideWhenUsed="1"/>
-    <w:lsdException w:name="toc 5" w:semiHidden="1" w:uiPriority="39" w:unhideWhenUsed="1"/>
-    <w:lsdException w:name="toc 6" w:semiHidden="1" w:uiPriority="39" w:unhideWhenUsed="1"/>
-    <w:lsdException w:name="toc 7" w:semiHidden="1" w:uiPriority="39" w:unhideWhenUsed="1"/>
-    <w:lsdException w:name="toc 8" w:semiHidden="1" w:uiPriority="39" w:unhideWhenUsed="1"/>
-    <w:lsdException w:name="toc 9" w:semiHidden="1" w:uiPriority="39" w:unhideWhenUsed="1"/>
-    <w:lsdException w:name="Normal Indent" w:semiHidden="1" w:unhideWhenUsed="1"/>
-    <w:lsdException w:name="footnote text" w:semiHidden="1" w:unhideWhenUsed="1"/>
-    <w:lsdException w:name="annotation text" w:semiHidden="1" w:unhideWhenUsed="1"/>
-    <w:lsdException w:name="header" w:semiHidden="1" w:unhideWhenUsed="1"/>
-    <w:lsdException w:name="footer" w:semiHidden="1" w:unhideWhenUsed="1"/>
-    <w:lsdException w:name="index heading" w:semiHidden="1" w:unhideWhenUsed="1"/>
-    <w:lsdException w:name="caption" w:semiHidden="1" w:uiPriority="35" w:unhideWhenUsed="1" w:qFormat="1"/>
-    <w:lsdException w:name="table of figures" w:semiHidden="1" w:unhideWhenUsed="1"/>
-    <w:lsdException w:name="envelope address" w:semiHidden="1" w:unhideWhenUsed="1"/>
-    <w:lsdException w:name="envelope return" w:semiHidden="1" w:unhideWhenUsed="1"/>
-    <w:lsdException w:name="footnote reference" w:semiHidden="1" w:unhideWhenUsed="1"/>
-    <w:lsdException w:name="annotation reference" w:semiHidden="1" w:unhideWhenUsed="1"/>
-    <w:lsdException w:name="line number" w:semiHidden="1" w:unhideWhenUsed="1"/>
-    <w:lsdException w:name="page number" w:semiHidden="1" w:unhideWhenUsed="1"/>
-    <w:lsdException w:name="endnote reference" w:semiHidden="1" w:unhideWhenUsed="1"/>
-    <w:lsdException w:name="endnote text" w:semiHidden="1" w:unhideWhenUsed="1"/>
-    <w:lsdException w:name="table of authorities" w:semiHidden="1" w:unhideWhenUsed="1"/>
-    <w:lsdException w:name="macro" w:semiHidden="1" w:unhideWhenUsed="1"/>
-    <w:lsdException w:name="toa heading" w:semiHidden="1" w:unhideWhenUsed="1"/>
-    <w:lsdException w:name="List" w:semiHidden="1" w:unhideWhenUsed="1"/>
-    <w:lsdException w:name="List Bullet" w:semiHidden="1" w:unhideWhenUsed="1"/>
-    <w:lsdException w:name="List Number" w:semiHidden="1" w:unhideWhenUsed="1"/>
-    <w:lsdException w:name="List 2" w:semiHidden="1" w:unhideWhenUsed="1"/>
-    <w:lsdException w:name="List 3" w:semiHidden="1" w:unhideWhenUsed="1"/>
-    <w:lsdException w:name="List 4" w:semiHidden="1" w:unhideWhenUsed="1"/>
-    <w:lsdException w:name="List 5" w:semiHidden="1" w:unhideWhenUsed="1"/>
-    <w:lsdException w:name="List Bullet 2" w:semiHidden="1" w:unhideWhenUsed="1"/>
-    <w:lsdException w:name="List Bullet 3" w:semiHidden="1" w:unhideWhenUsed="1"/>
-    <w:lsdException w:name="List Bullet 4" w:semiHidden="1" w:unhideWhenUsed="1"/>
-    <w:lsdException w:name="List Bullet 5" w:semiHidden="1" w:unhideWhenUsed="1"/>
-    <w:lsdException w:name="List Number 2" w:semiHidden="1" w:unhideWhenUsed="1"/>
-    <w:lsdException w:name="List Number 3" w:semiHidden="1" w:unhideWhenUsed="1"/>
-    <w:lsdException w:name="List Number 4" w:semiHidden="1" w:unhideWhenUsed="1"/>
-    <w:lsdException w:name="List Number 5" w:semiHidden="1" w:unhideWhenUsed="1"/>
-    <w:lsdException w:name="Title" w:uiPriority="10" w:qFormat="1"/>
-    <w:lsdException w:name="Closing" w:semiHidden="1" w:unhideWhenUsed="1"/>
-    <w:lsdException w:name="Signature" w:semiHidden="1" w:unhideWhenUsed="1"/>
-    <w:lsdException w:name="Default Paragraph Font" w:semiHidden="1" w:uiPriority="1" w:unhideWhenUsed="1"/>
-    <w:lsdException w:name="Body Text" w:semiHidden="1" w:unhideWhenUsed="1"/>
-    <w:lsdException w:name="Body Text Indent" w:semiHidden="1" w:unhideWhenUsed="1"/>
-    <w:lsdException w:name="List Continue" w:semiHidden="1" w:unhideWhenUsed="1"/>
-    <w:lsdException w:name="List Continue 2" w:semiHidden="1" w:unhideWhenUsed="1"/>
-    <w:lsdException w:name="List Continue 3" w:semiHidden="1" w:unhideWhenUsed="1"/>
-    <w:lsdException w:name="List Continue 4" w:semiHidden="1" w:unhideWhenUsed="1"/>
-    <w:lsdException w:name="List Continue 5" w:semiHidden="1" w:unhideWhenUsed="1"/>
-    <w:lsdException w:name="Message Header" w:semiHidden="1" w:unhideWhenUsed="1"/>
-    <w:lsdException w:name="Subtitle" w:uiPriority="11" w:qFormat="1"/>
-    <w:lsdException w:name="Salutation" w:semiHidden="1" w:unhideWhenUsed="1"/>
-    <w:lsdException w:name="Date" w:semiHidden="1" w:unhideWhenUsed="1"/>
-    <w:lsdException w:name="Body Text First Indent" w:semiHidden="1" w:unhideWhenUsed="1"/>
-    <w:lsdException w:name="Body Text First Indent 2" w:semiHidden="1" w:unhideWhenUsed="1"/>
-    <w:lsdException w:name="Note Heading" w:semiHidden="1" w:unhideWhenUsed="1"/>
-    <w:lsdException w:name="Body Text 2" w:semiHidden="1" w:unhideWhenUsed="1"/>
-    <w:lsdException w:name="Body Text 3" w:semiHidden="1" w:unhideWhenUsed="1"/>
-    <w:lsdException w:name="Body Text Indent 2" w:semiHidden="1" w:unhideWhenUsed="1"/>
-    <w:lsdException w:name="Body Text Indent 3" w:semiHidden="1" w:unhideWhenUsed="1"/>
-    <w:lsdException w:name="Block Text" w:semiHidden="1" w:unhideWhenUsed="1"/>
-    <w:lsdException w:name="Hyperlink" w:semiHidden="1" w:unhideWhenUsed="1"/>
-    <w:lsdException w:name="FollowedHyperlink" w:semiHidden="1" w:unhideWhenUsed="1"/>
-    <w:lsdException w:name="Strong" w:uiPriority="22" w:qFormat="1"/>
-    <w:lsdException w:name="Emphasis" w:uiPriority="20" w:qFormat="1"/>
-    <w:lsdException w:name="Document Map" w:semiHidden="1" w:unhideWhenUsed="1"/>
-    <w:lsdException w:name="Plain Text" w:semiHidden="1" w:unhideWhenUsed="1"/>
-    <w:lsdException w:name="E-mail Signature" w:semiHidden="1" w:unhideWhenUsed="1"/>
-    <w:lsdException w:name="HTML Top of Form" w:semiHidden="1" w:unhideWhenUsed="1"/>
-    <w:lsdException w:name="HTML Bottom of Form" w:semiHidden="1" w:unhideWhenUsed="1"/>
-    <w:lsdException w:name="Normal (Web)" w:semiHidden="1" w:unhideWhenUsed="1"/>
-    <w:lsdException w:name="HTML Acronym" w:semiHidden="1" w:unhideWhenUsed="1"/>
-    <w:lsdException w:name="HTML Address" w:semiHidden="1" w:unhideWhenUsed="1"/>
-    <w:lsdException w:name="HTML Cite" w:semiHidden="1" w:unhideWhenUsed="1"/>
-    <w:lsdException w:name="HTML Code" w:semiHidden="1" w:unhideWhenUsed="1"/>
-    <w:lsdException w:name="HTML Definition" w:semiHidden="1" w:unhideWhenUsed="1"/>
-    <w:lsdException w:name="HTML Keyboard" w:semiHidden="1" w:unhideWhenUsed="1"/>
-    <w:lsdException w:name="HTML Preformatted" w:semiHidden="1" w:unhideWhenUsed="1"/>
-    <w:lsdException w:name="HTML Sample" w:semiHidden="1" w:unhideWhenUsed="1"/>
-    <w:lsdException w:name="HTML Typewriter" w:semiHidden="1" w:unhideWhenUsed="1"/>
-    <w:lsdException w:name="HTML Variable" w:semiHidden="1" w:unhideWhenUsed="1"/>
-    <w:lsdException w:name="Normal Table" w:semiHidden="1" w:unhideWhenUsed="1"/>
-    <w:lsdException w:name="annotation subject" w:semiHidden="1" w:unhideWhenUsed="1"/>
-    <w:lsdException w:name="No List" w:semiHidden="1" w:unhideWhenUsed="1"/>
-    <w:lsdException w:name="Outline List 1" w:semiHidden="1" w:unhideWhenUsed="1"/>
-    <w:lsdException w:name="Outline List 2" w:semiHidden="1" w:unhideWhenUsed="1"/>
-    <w:lsdException w:name="Outline List 3" w:semiHidden="1" w:unhideWhenUsed="1"/>
-    <w:lsdException w:name="Table Simple 1" w:semiHidden="1" w:unhideWhenUsed="1"/>
-    <w:lsdException w:name="Table Simple 2" w:semiHidden="1" w:unhideWhenUsed="1"/>
-    <w:lsdException w:name="Table Simple 3" w:semiHidden="1" w:unhideWhenUsed="1"/>
-    <w:lsdException w:name="Table Classic 1" w:semiHidden="1" w:unhideWhenUsed="1"/>
-    <w:lsdException w:name="Table Classic 2" w:semiHidden="1" w:unhideWhenUsed="1"/>
-    <w:lsdException w:name="Table Classic 3" w:semiHidden="1" w:unhideWhenUsed="1"/>
-    <w:lsdException w:name="Table Classic 4" w:semiHidden="1" w:unhideWhenUsed="1"/>
-    <w:lsdException w:name="Table Colorful 1" w:semiHidden="1" w:unhideWhenUsed="1"/>
-    <w:lsdException w:name="Table Colorful 2" w:semiHidden="1" w:unhideWhenUsed="1"/>
-    <w:lsdException w:name="Table Colorful 3" w:semiHidden="1" w:unhideWhenUsed="1"/>
-    <w:lsdException w:name="Table Columns 1" w:semiHidden="1" w:unhideWhenUsed="1"/>
-    <w:lsdException w:name="Table Columns 2" w:semiHidden="1" w:unhideWhenUsed="1"/>
-    <w:lsdException w:name="Table Columns 3" w:semiHidden="1" w:unhideWhenUsed="1"/>
-    <w:lsdException w:name="Table Columns 4" w:semiHidden="1" w:unhideWhenUsed="1"/>
-    <w:lsdException w:name="Table Columns 5" w:semiHidden="1" w:unhideWhenUsed="1"/>
-    <w:lsdException w:name="Table Grid 1" w:semiHidden="1" w:unhideWhenUsed="1"/>
-    <w:lsdException w:name="Table Grid 2" w:semiHidden="1" w:unhideWhenUsed="1"/>
-    <w:lsdException w:name="Table Grid 3" w:semiHidden="1" w:unhideWhenUsed="1"/>
-    <w:lsdException w:name="Table Grid 4" w:semiHidden="1" w:unhideWhenUsed="1"/>
-    <w:lsdException w:name="Table Grid 5" w:semiHidden="1" w:unhideWhenUsed="1"/>
-    <w:lsdException w:name="Table Grid 6" w:semiHidden="1" w:unhideWhenUsed="1"/>
-    <w:lsdException w:name="Table Grid 7" w:semiHidden="1" w:unhideWhenUsed="1"/>
-    <w:lsdException w:name="Table Grid 8" w:semiHidden="1" w:unhideWhenUsed="1"/>
-    <w:lsdException w:name="Table List 1" w:semiHidden="1" w:unhideWhenUsed="1"/>
-    <w:lsdException w:name="Table List 2" w:semiHidden="1" w:unhideWhenUsed="1"/>
-    <w:lsdException w:name="Table List 3" w:semiHidden="1" w:unhideWhenUsed="1"/>
-    <w:lsdException w:name="Table List 4" w:semiHidden="1" w:unhideWhenUsed="1"/>
-    <w:lsdException w:name="Table List 5" w:semiHidden="1" w:unhideWhenUsed="1"/>
-    <w:lsdException w:name="Table List 6" w:semiHidden="1" w:unhideWhenUsed="1"/>
-    <w:lsdException w:name="Table List 7" w:semiHidden="1" w:unhideWhenUsed="1"/>
-    <w:lsdException w:name="Table List 8" w:semiHidden="1" w:unhideWhenUsed="1"/>
-    <w:lsdException w:name="Table 3D effects 1" w:semiHidden="1" w:unhideWhenUsed="1"/>
-    <w:lsdException w:name="Table 3D effects 2" w:semiHidden="1" w:unhideWhenUsed="1"/>
-    <w:lsdException w:name="Table 3D effects 3" w:semiHidden="1" w:unhideWhenUsed="1"/>
-    <w:lsdException w:name="Table Contemporary" w:semiHidden="1" w:unhideWhenUsed="1"/>
-    <w:lsdException w:name="Table Elegant" w:semiHidden="1" w:unhideWhenUsed="1"/>
-    <w:lsdException w:name="Table Professional" w:semiHidden="1" w:unhideWhenUsed="1"/>
-    <w:lsdException w:name="Table Subtle 1" w:semiHidden="1" w:unhideWhenUsed="1"/>
-    <w:lsdException w:name="Table Subtle 2" w:semiHidden="1" w:unhideWhenUsed="1"/>
-    <w:lsdException w:name="Table Web 1" w:semiHidden="1" w:unhideWhenUsed="1"/>
-    <w:lsdException w:name="Table Web 2" w:semiHidden="1" w:unhideWhenUsed="1"/>
-    <w:lsdException w:name="Table Web 3" w:semiHidden="1" w:unhideWhenUsed="1"/>
-    <w:lsdException w:name="Balloon Text" w:semiHidden="1" w:unhideWhenUsed="1"/>
-    <w:lsdException w:name="Table Grid" w:uiPriority="59"/>
-    <w:lsdException w:name="Table Theme" w:semiHidden="1" w:unhideWhenUsed="1"/>
-    <w:lsdException w:name="Placeholder Text" w:semiHidden="1"/>
-    <w:lsdException w:name="No Spacing" w:uiPriority="1" w:qFormat="1"/>
-    <w:lsdException w:name="Light Shading" w:uiPriority="60"/>
-    <w:lsdException w:name="Light List" w:uiPriority="61"/>
-    <w:lsdException w:name="Light Grid" w:uiPriority="62"/>
-    <w:lsdException w:name="Medium Shading 1" w:uiPriority="63"/>
-    <w:lsdException w:name="Medium Shading 2" w:uiPriority="64"/>
-    <w:lsdException w:name="Medium List 1" w:uiPriority="65"/>
-    <w:lsdException w:name="Medium List 2" w:uiPriority="66"/>
-    <w:lsdException w:name="Medium Grid 1" w:uiPriority="67"/>
-    <w:lsdException w:name="Medium Grid 2" w:uiPriority="68"/>
-    <w:lsdException w:name="Medium Grid 3" w:uiPriority="69"/>
-    <w:lsdException w:name="Dark List" w:uiPriority="70"/>
-    <w:lsdException w:name="Colorful Shading" w:uiPriority="71"/>
-    <w:lsdException w:name="Colorful List" w:uiPriority="72"/>
-    <w:lsdException w:name="Colorful Grid" w:uiPriority="73"/>
-    <w:lsdException w:name="Light Shading Accent 1" w:uiPriority="60"/>
-    <w:lsdException w:name="Light List Accent 1" w:uiPriority="61"/>
-    <w:lsdException w:name="Light Grid Accent 1" w:uiPriority="62"/>
-    <w:lsdException w:name="Medium Shading 1 Accent 1" w:uiPriority="63"/>
-    <w:lsdException w:name="Medium Shading 2 Accent 1" w:uiPriority="64"/>
-    <w:lsdException w:name="Medium List 1 Accent 1" w:uiPriority="65"/>
-    <w:lsdException w:name="Revision" w:semiHidden="1"/>
-    <w:lsdException w:name="List Paragraph" w:uiPriority="34" w:qFormat="1"/>
-    <w:lsdException w:name="Quote" w:uiPriority="29" w:qFormat="1"/>
-    <w:lsdException w:name="Intense Quote" w:uiPriority="30" w:qFormat="1"/>
-    <w:lsdException w:name="Medium List 2 Accent 1" w:uiPriority="66"/>
-    <w:lsdException w:name="Medium Grid 1 Accent 1" w:uiPriority="67"/>
-    <w:lsdException w:name="Medium Grid 2 Accent 1" w:uiPriority="68"/>
-    <w:lsdException w:name="Medium Grid 3 Accent 1" w:uiPriority="69"/>
-    <w:lsdException w:name="Dark List Accent 1" w:uiPriority="70"/>
-    <w:lsdException w:name="Colorful Shading Accent 1" w:uiPriority="71"/>
-    <w:lsdException w:name="Colorful List Accent 1" w:uiPriority="72"/>
-    <w:lsdException w:name="Colorful Grid Accent 1" w:uiPriority="73"/>
-    <w:lsdException w:name="Light Shading Accent 2" w:uiPriority="60"/>
-    <w:lsdException w:name="Light List Accent 2" w:uiPriority="61"/>
-    <w:lsdException w:name="Light Grid Accent 2" w:uiPriority="62"/>
-    <w:lsdException w:name="Medium Shading 1 Accent 2" w:uiPriority="63"/>
-    <w:lsdException w:name="Medium Shading 2 Accent 2" w:uiPriority="64"/>
-    <w:lsdException w:name="Medium List 1 Accent 2" w:uiPriority="65"/>
-    <w:lsdException w:name="Medium List 2 Accent 2" w:uiPriority="66"/>
-    <w:lsdException w:name="Medium Grid 1 Accent 2" w:uiPriority="67"/>
-    <w:lsdException w:name="Medium Grid 2 Accent 2" w:uiPriority="68"/>
-    <w:lsdException w:name="Medium Grid 3 Accent 2" w:uiPriority="69"/>
-    <w:lsdException w:name="Dark List Accent 2" w:uiPriority="70"/>
-    <w:lsdException w:name="Colorful Shading Accent 2" w:uiPriority="71"/>
-    <w:lsdException w:name="Colorful List Accent 2" w:uiPriority="72"/>
-    <w:lsdException w:name="Colorful Grid Accent 2" w:uiPriority="73"/>
-    <w:lsdException w:name="Light Shading Accent 3" w:uiPriority="60"/>
-    <w:lsdException w:name="Light List Accent 3" w:uiPriority="61"/>
-    <w:lsdException w:name="Light Grid Accent 3" w:uiPriority="62"/>
-    <w:lsdException w:name="Medium Shading 1 Accent 3" w:uiPriority="63"/>
-    <w:lsdException w:name="Medium Shading 2 Accent 3" w:uiPriority="64"/>
-    <w:lsdException w:name="Medium List 1 Accent 3" w:uiPriority="65"/>
-    <w:lsdException w:name="Medium List 2 Accent 3" w:uiPriority="66"/>
-    <w:lsdException w:name="Medium Grid 1 Accent 3" w:uiPriority="67"/>
-    <w:lsdException w:name="Medium Grid 2 Accent 3" w:uiPriority="68"/>
-    <w:lsdException w:name="Medium Grid 3 Accent 3" w:uiPriority="69"/>
-    <w:lsdException w:name="Dark List Accent 3" w:uiPriority="70"/>
-    <w:lsdException w:name="Colorful Shading Accent 3" w:uiPriority="71"/>
-    <w:lsdException w:name="Colorful List Accent 3" w:uiPriority="72"/>
-    <w:lsdException w:name="Colorful Grid Accent 3" w:uiPriority="73"/>
-    <w:lsdException w:name="Light Shading Accent 4" w:uiPriority="60"/>
-    <w:lsdException w:name="Light List Accent 4" w:uiPriority="61"/>
-    <w:lsdException w:name="Light Grid Accent 4" w:uiPriority="62"/>
-    <w:lsdException w:name="Medium Shading 1 Accent 4" w:uiPriority="63"/>
-    <w:lsdException w:name="Medium Shading 2 Accent 4" w:uiPriority="64"/>
-    <w:lsdException w:name="Medium List 1 Accent 4" w:uiPriority="65"/>
-    <w:lsdException w:name="Medium List 2 Accent 4" w:uiPriority="66"/>
-    <w:lsdException w:name="Medium Grid 1 Accent 4" w:uiPriority="67"/>
-    <w:lsdException w:name="Medium Grid 2 Accent 4" w:uiPriority="68"/>
-    <w:lsdException w:name="Medium Grid 3 Accent 4" w:uiPriority="69"/>
-    <w:lsdException w:name="Dark List Accent 4" w:uiPriority="70"/>
-    <w:lsdException w:name="Colorful Shading Accent 4" w:uiPriority="71"/>
-    <w:lsdException w:name="Colorful List Accent 4" w:uiPriority="72"/>
-    <w:lsdException w:name="Colorful Grid Accent 4" w:uiPriority="73"/>
-    <w:lsdException w:name="Light Shading Accent 5" w:uiPriority="60"/>
-    <w:lsdException w:name="Light List Accent 5" w:uiPriority="61"/>
-    <w:lsdException w:name="Light Grid Accent 5" w:uiPriority="62"/>
-    <w:lsdException w:name="Medium Shading 1 Accent 5" w:uiPriority="63"/>
-    <w:lsdException w:name="Medium Shading 2 Accent 5" w:uiPriority="64"/>
-    <w:lsdException w:name="Medium List 1 Accent 5" w:uiPriority="65"/>
-    <w:lsdException w:name="Medium List 2 Accent 5" w:uiPriority="66"/>
-    <w:lsdException w:name="Medium Grid 1 Accent 5" w:uiPriority="67"/>
-    <w:lsdException w:name="Medium Grid 2 Accent 5" w:uiPriority="68"/>
-    <w:lsdException w:name="Medium Grid 3 Accent 5" w:uiPriority="69"/>
-    <w:lsdException w:name="Dark List Accent 5" w:uiPriority="70"/>
-    <w:lsdException w:name="Colorful Shading Accent 5" w:uiPriority="71"/>
-    <w:lsdException w:name="Colorful List Accent 5" w:uiPriority="72"/>
-    <w:lsdException w:name="Colorful Grid Accent 5" w:uiPriority="73"/>
-    <w:lsdException w:name="Light Shading Accent 6" w:uiPriority="60"/>
-    <w:lsdException w:name="Light List Accent 6" w:uiPriority="61"/>
-    <w:lsdException w:name="Light Grid Accent 6" w:uiPriority="62"/>
-    <w:lsdException w:name="Medium Shading 1 Accent 6" w:uiPriority="63"/>
-    <w:lsdException w:name="Medium Shading 2 Accent 6" w:uiPriority="64"/>
-    <w:lsdException w:name="Medium List 1 Accent 6" w:uiPriority="65"/>
-    <w:lsdException w:name="Medium List 2 Accent 6" w:uiPriority="66"/>
-    <w:lsdException w:name="Medium Grid 1 Accent 6" w:uiPriority="67"/>
-    <w:lsdException w:name="Medium Grid 2 Accent 6" w:uiPriority="68"/>
-    <w:lsdException w:name="Medium Grid 3 Accent 6" w:uiPriority="69"/>
-    <w:lsdException w:name="Dark List Accent 6" w:uiPriority="70"/>
-    <w:lsdException w:name="Colorful Shading Accent 6" w:uiPriority="71"/>
-    <w:lsdException w:name="Colorful List Accent 6" w:uiPriority="72"/>
-    <w:lsdException w:name="Colorful Grid Accent 6" w:uiPriority="73"/>
-    <w:lsdException w:name="Subtle Emphasis" w:uiPriority="19" w:qFormat="1"/>
-    <w:lsdException w:name="Intense Emphasis" w:uiPriority="21" w:qFormat="1"/>
-    <w:lsdException w:name="Subtle Reference" w:uiPriority="31" w:qFormat="1"/>
-    <w:lsdException w:name="Intense Reference" w:uiPriority="32" w:qFormat="1"/>
-    <w:lsdException w:name="Book Title" w:uiPriority="33" w:qFormat="1"/>
-    <w:lsdException w:name="Bibliography" w:semiHidden="1" w:uiPriority="37" w:unhideWhenUsed="1"/>
-    <w:lsdException w:name="TOC Heading" w:semiHidden="1" w:uiPriority="39" w:unhideWhenUsed="1" w:qFormat="1"/>
-    <w:lsdException w:name="Plain Table 1" w:uiPriority="41"/>
-    <w:lsdException w:name="Plain Table 2" w:uiPriority="42"/>
-    <w:lsdException w:name="Plain Table 3" w:uiPriority="43"/>
-    <w:lsdException w:name="Plain Table 4" w:uiPriority="44"/>
-    <w:lsdException w:name="Plain Table 5" w:uiPriority="45"/>
-    <w:lsdException w:name="Grid Table Light" w:uiPriority="40"/>
-    <w:lsdException w:name="Grid Table 1 Light" w:uiPriority="46"/>
-    <w:lsdException w:name="Grid Table 2" w:uiPriority="47"/>
-    <w:lsdException w:name="Grid Table 3" w:uiPriority="48"/>
-    <w:lsdException w:name="Grid Table 4" w:uiPriority="49"/>
-    <w:lsdException w:name="Grid Table 5 Dark" w:uiPriority="50"/>
-    <w:lsdException w:name="Grid Table 6 Colorful" w:uiPriority="51"/>
-    <w:lsdException w:name="Grid Table 7 Colorful" w:uiPriority="52"/>
-    <w:lsdException w:name="Grid Table 1 Light Accent 1" w:uiPriority="46"/>
-    <w:lsdException w:name="Grid Table 2 Accent 1" w:uiPriority="47"/>
-    <w:lsdException w:name="Grid Table 3 Accent 1" w:uiPriority="48"/>
-    <w:lsdException w:name="Grid Table 4 Accent 1" w:uiPriority="49"/>
-    <w:lsdException w:name="Grid Table 5 Dark Accent 1" w:uiPriority="50"/>
-    <w:lsdException w:name="Grid Table 6 Colorful Accent 1" w:uiPriority="51"/>
-    <w:lsdException w:name="Grid Table 7 Colorful Accent 1" w:uiPriority="52"/>
-    <w:lsdException w:name="Grid Table 1 Light Accent 2" w:uiPriority="46"/>
-    <w:lsdException w:name="Grid Table 2 Accent 2" w:uiPriority="47"/>
-    <w:lsdException w:name="Grid Table 3 Accent 2" w:uiPriority="48"/>
-    <w:lsdException w:name="Grid Table 4 Accent 2" w:uiPriority="49"/>
-    <w:lsdException w:name="Grid Table 5 Dark Accent 2" w:uiPriority="50"/>
-    <w:lsdException w:name="Grid Table 6 Colorful Accent 2" w:uiPriority="51"/>
-    <w:lsdException w:name="Grid Table 7 Colorful Accent 2" w:uiPriority="52"/>
-    <w:lsdException w:name="Grid Table 1 Light Accent 3" w:uiPriority="46"/>
-    <w:lsdException w:name="Grid Table 2 Accent 3" w:uiPriority="47"/>
-    <w:lsdException w:name="Grid Table 3 Accent 3" w:uiPriority="48"/>
-    <w:lsdException w:name="Grid Table 4 Accent 3" w:uiPriority="49"/>
-    <w:lsdException w:name="Grid Table 5 Dark Accent 3" w:uiPriority="50"/>
-    <w:lsdException w:name="Grid Table 6 Colorful Accent 3" w:uiPriority="51"/>
-    <w:lsdException w:name="Grid Table 7 Colorful Accent 3" w:uiPriority="52"/>
-    <w:lsdException w:name="Grid Table 1 Light Accent 4" w:uiPriority="46"/>
-    <w:lsdException w:name="Grid Table 2 Accent 4" w:uiPriority="47"/>
-    <w:lsdException w:name="Grid Table 3 Accent 4" w:uiPriority="48"/>
-    <w:lsdException w:name="Grid Table 4 Accent 4" w:uiPriority="49"/>
-    <w:lsdException w:name="Grid Table 5 Dark Accent 4" w:uiPriority="50"/>
-    <w:lsdException w:name="Grid Table 6 Colorful Accent 4" w:uiPriority="51"/>
-    <w:lsdException w:name="Grid Table 7 Colorful Accent 4" w:uiPriority="52"/>
-    <w:lsdException w:name="Grid Table 1 Light Accent 5" w:uiPriority="46"/>
-    <w:lsdException w:name="Grid Table 2 Accent 5" w:uiPriority="47"/>
-    <w:lsdException w:name="Grid Table 3 Accent 5" w:uiPriority="48"/>
-    <w:lsdException w:name="Grid Table 4 Accent 5" w:uiPriority="49"/>
-    <w:lsdException w:name="Grid Table 5 Dark Accent 5" w:uiPriority="50"/>
-    <w:lsdException w:name="Grid Table 6 Colorful Accent 5" w:uiPriority="51"/>
-    <w:lsdException w:name="Grid Table 7 Colorful Accent 5" w:uiPriority="52"/>
-    <w:lsdException w:name="Grid Table 1 Light Accent 6" w:uiPriority="46"/>
-    <w:lsdException w:name="Grid Table 2 Accent 6" w:uiPriority="47"/>
-    <w:lsdException w:name="Grid Table 3 Accent 6" w:uiPriority="48"/>
-    <w:lsdException w:name="Grid Table 4 Accent 6" w:uiPriority="49"/>
-    <w:lsdException w:name="Grid Table 5 Dark Accent 6" w:uiPriority="50"/>
-    <w:lsdException w:name="Grid Table 6 Colorful Accent 6" w:uiPriority="51"/>
-    <w:lsdException w:name="Grid Table 7 Colorful Accent 6" w:uiPriority="52"/>
-    <w:lsdException w:name="List Table 1 Light" w:uiPriority="46"/>
-    <w:lsdException w:name="List Table 2" w:uiPriority="47"/>
-    <w:lsdException w:name="List Table 3" w:uiPriority="48"/>
-    <w:lsdException w:name="List Table 4" w:uiPriority="49"/>
-    <w:lsdException w:name="List Table 5 Dark" w:uiPriority="50"/>
-    <w:lsdException w:name="List Table 6 Colorful" w:uiPriority="51"/>
-    <w:lsdException w:name="List Table 7 Colorful" w:uiPriority="52"/>
-    <w:lsdException w:name="List Table 1 Light Accent 1" w:uiPriority="46"/>
-    <w:lsdException w:name="List Table 2 Accent 1" w:uiPriority="47"/>
-    <w:lsdException w:name="List Table 3 Accent 1" w:uiPriority="48"/>
-    <w:lsdException w:name="List Table 4 Accent 1" w:uiPriority="49"/>
-    <w:lsdException w:name="List Table 5 Dark Accent 1" w:uiPriority="50"/>
-    <w:lsdException w:name="List Table 6 Colorful Accent 1" w:uiPriority="51"/>
-    <w:lsdException w:name="List Table 7 Colorful Accent 1" w:uiPriority="52"/>
-    <w:lsdException w:name="List Table 1 Light Accent 2" w:uiPriority="46"/>
-    <w:lsdException w:name="List Table 2 Accent 2" w:uiPriority="47"/>
-    <w:lsdException w:name="List Table 3 Accent 2" w:uiPriority="48"/>
-    <w:lsdException w:name="List Table 4 Accent 2" w:uiPriority="49"/>
-    <w:lsdException w:name="List Table 5 Dark Accent 2" w:uiPriority="50"/>
-    <w:lsdException w:name="List Table 6 Colorful Accent 2" w:uiPriority="51"/>
-    <w:lsdException w:name="List Table 7 Colorful Accent 2" w:uiPriority="52"/>
-    <w:lsdException w:name="List Table 1 Light Accent 3" w:uiPriority="46"/>
-    <w:lsdException w:name="List Table 2 Accent 3" w:uiPriority="47"/>
-    <w:lsdException w:name="List Table 3 Accent 3" w:uiPriority="48"/>
-    <w:lsdException w:name="List Table 4 Accent 3" w:uiPriority="49"/>
-    <w:lsdException w:name="List Table 5 Dark Accent 3" w:uiPriority="50"/>
-    <w:lsdException w:name="List Table 6 Colorful Accent 3" w:uiPriority="51"/>
-    <w:lsdException w:name="List Table 7 Colorful Accent 3" w:uiPriority="52"/>
-    <w:lsdException w:name="List Table 1 Light Accent 4" w:uiPriority="46"/>
-    <w:lsdException w:name="List Table 2 Accent 4" w:uiPriority="47"/>
-    <w:lsdException w:name="List Table 3 Accent 4" w:uiPriority="48"/>
-    <w:lsdException w:name="List Table 4 Accent 4" w:uiPriority="49"/>
-    <w:lsdException w:name="List Table 5 Dark Accent 4" w:uiPriority="50"/>
-    <w:lsdException w:name="List Table 6 Colorful Accent 4" w:uiPriority="51"/>
-    <w:lsdException w:name="List Table 7 Colorful Accent 4" w:uiPriority="52"/>
-    <w:lsdException w:name="List Table 1 Light Accent 5" w:uiPriority="46"/>
-    <w:lsdException w:name="List Table 2 Accent 5" w:uiPriority="47"/>
-    <w:lsdException w:name="List Table 3 Accent 5" w:uiPriority="48"/>
-    <w:lsdException w:name="List Table 4 Accent 5" w:uiPriority="49"/>
-    <w:lsdException w:name="List Table 5 Dark Accent 5" w:uiPriority="50"/>
-    <w:lsdException w:name="List Table 6 Colorful Accent 5" w:uiPriority="51"/>
-    <w:lsdException w:name="List Table 7 Colorful Accent 5" w:uiPriority="52"/>
-    <w:lsdException w:name="List Table 1 Light Accent 6" w:uiPriority="46"/>
-    <w:lsdException w:name="List Table 2 Accent 6" w:uiPriority="47"/>
-    <w:lsdException w:name="List Table 3 Accent 6" w:uiPriority="48"/>
-    <w:lsdException w:name="List Table 4 Accent 6" w:uiPriority="49"/>
-    <w:lsdException w:name="List Table 5 Dark Accent 6" w:uiPriority="50"/>
-    <w:lsdException w:name="List Table 6 Colorful Accent 6" w:uiPriority="51"/>
-    <w:lsdException w:name="List Table 7 Colorful Accent 6" w:uiPriority="52"/>
+  <w:latentStyles w:defLockedState="0" w:defUIPriority="99" w:defSemiHidden="1" w:defUnhideWhenUsed="1" w:defQFormat="0" w:count="267">
+    <w:lsdException w:name="Normal" w:semiHidden="0" w:uiPriority="0" w:unhideWhenUsed="0" w:qFormat="1"/>
+    <w:lsdException w:name="heading 1" w:semiHidden="0" w:uiPriority="9" w:unhideWhenUsed="0" w:qFormat="1"/>
+    <w:lsdException w:name="heading 2" w:uiPriority="9" w:qFormat="1"/>
+    <w:lsdException w:name="heading 3" w:uiPriority="9" w:qFormat="1"/>
+    <w:lsdException w:name="heading 4" w:uiPriority="9" w:qFormat="1"/>
+    <w:lsdException w:name="heading 5" w:uiPriority="9" w:qFormat="1"/>
+    <w:lsdException w:name="heading 6" w:uiPriority="9" w:qFormat="1"/>
+    <w:lsdException w:name="heading 7" w:uiPriority="9" w:qFormat="1"/>
+    <w:lsdException w:name="heading 8" w:uiPriority="9" w:qFormat="1"/>
+    <w:lsdException w:name="heading 9" w:uiPriority="9" w:qFormat="1"/>
+    <w:lsdException w:name="toc 1" w:uiPriority="39"/>
+    <w:lsdException w:name="toc 2" w:uiPriority="39"/>
+    <w:lsdException w:name="toc 3" w:uiPriority="39"/>
+    <w:lsdException w:name="toc 4" w:uiPriority="39"/>
+    <w:lsdException w:name="toc 5" w:uiPriority="39"/>
+    <w:lsdException w:name="toc 6" w:uiPriority="39"/>
+    <w:lsdException w:name="toc 7" w:uiPriority="39"/>
+    <w:lsdException w:name="toc 8" w:uiPriority="39"/>
+    <w:lsdException w:name="toc 9" w:uiPriority="39"/>
+    <w:lsdException w:name="caption" w:uiPriority="35" w:qFormat="1"/>
+    <w:lsdException w:name="Title" w:semiHidden="0" w:uiPriority="10" w:unhideWhenUsed="0" w:qFormat="1"/>
+    <w:lsdException w:name="Default Paragraph Font" w:uiPriority="1"/>
+    <w:lsdException w:name="Subtitle" w:semiHidden="0" w:uiPriority="11" w:unhideWhenUsed="0" w:qFormat="1"/>
+    <w:lsdException w:name="Strong" w:semiHidden="0" w:uiPriority="22" w:unhideWhenUsed="0" w:qFormat="1"/>
+    <w:lsdException w:name="Emphasis" w:semiHidden="0" w:uiPriority="20" w:unhideWhenUsed="0" w:qFormat="1"/>
+    <w:lsdException w:name="Table Grid" w:semiHidden="0" w:uiPriority="59" w:unhideWhenUsed="0"/>
+    <w:lsdException w:name="Placeholder Text" w:unhideWhenUsed="0"/>
+    <w:lsdException w:name="No Spacing" w:semiHidden="0" w:uiPriority="1" w:unhideWhenUsed="0" w:qFormat="1"/>
+    <w:lsdException w:name="Light Shading" w:semiHidden="0" w:uiPriority="60" w:unhideWhenUsed="0"/>
+    <w:lsdException w:name="Light List" w:semiHidden="0" w:uiPriority="61" w:unhideWhenUsed="0"/>
+    <w:lsdException w:name="Light Grid" w:semiHidden="0" w:uiPriority="62" w:unhideWhenUsed="0"/>
+    <w:lsdException w:name="Medium Shading 1" w:semiHidden="0" w:uiPriority="63" w:unhideWhenUsed="0"/>
+    <w:lsdException w:name="Medium Shading 2" w:semiHidden="0" w:uiPriority="64" w:unhideWhenUsed="0"/>
+    <w:lsdException w:name="Medium List 1" w:semiHidden="0" w:uiPriority="65" w:unhideWhenUsed="0"/>
+    <w:lsdException w:name="Medium List 2" w:semiHidden="0" w:uiPriority="66" w:unhideWhenUsed="0"/>
+    <w:lsdException w:name="Medium Grid 1" w:semiHidden="0" w:uiPriority="67" w:unhideWhenUsed="0"/>
+    <w:lsdException w:name="Medium Grid 2" w:semiHidden="0" w:uiPriority="68" w:unhideWhenUsed="0"/>
+    <w:lsdException w:name="Medium Grid 3" w:semiHidden="0" w:uiPriority="69" w:unhideWhenUsed="0"/>
+    <w:lsdException w:name="Dark List" w:semiHidden="0" w:uiPriority="70" w:unhideWhenUsed="0"/>
+    <w:lsdException w:name="Colorful Shading" w:semiHidden="0" w:uiPriority="71" w:unhideWhenUsed="0"/>
+    <w:lsdException w:name="Colorful List" w:semiHidden="0" w:uiPriority="72" w:unhideWhenUsed="0"/>
+    <w:lsdException w:name="Colorful Grid" w:semiHidden="0" w:uiPriority="73" w:unhideWhenUsed="0"/>
+    <w:lsdException w:name="Light Shading Accent 1" w:semiHidden="0" w:uiPriority="60" w:unhideWhenUsed="0"/>
+    <w:lsdException w:name="Light List Accent 1" w:semiHidden="0" w:uiPriority="61" w:unhideWhenUsed="0"/>
+    <w:lsdException w:name="Light Grid Accent 1" w:semiHidden="0" w:uiPriority="62" w:unhideWhenUsed="0"/>
+    <w:lsdException w:name="Medium Shading 1 Accent 1" w:semiHidden="0" w:uiPriority="63" w:unhideWhenUsed="0"/>
+    <w:lsdException w:name="Medium Shading 2 Accent 1" w:semiHidden="0" w:uiPriority="64" w:unhideWhenUsed="0"/>
+    <w:lsdException w:name="Medium List 1 Accent 1" w:semiHidden="0" w:uiPriority="65" w:unhideWhenUsed="0"/>
+    <w:lsdException w:name="Revision" w:unhideWhenUsed="0"/>
+    <w:lsdException w:name="List Paragraph" w:semiHidden="0" w:uiPriority="34" w:unhideWhenUsed="0" w:qFormat="1"/>
+    <w:lsdException w:name="Quote" w:semiHidden="0" w:uiPriority="29" w:unhideWhenUsed="0" w:qFormat="1"/>
+    <w:lsdException w:name="Intense Quote" w:semiHidden="0" w:uiPriority="30" w:unhideWhenUsed="0" w:qFormat="1"/>
+    <w:lsdException w:name="Medium List 2 Accent 1" w:semiHidden="0" w:uiPriority="66" w:unhideWhenUsed="0"/>
+    <w:lsdException w:name="Medium Grid 1 Accent 1" w:semiHidden="0" w:uiPriority="67" w:unhideWhenUsed="0"/>
+    <w:lsdException w:name="Medium Grid 2 Accent 1" w:semiHidden="0" w:uiPriority="68" w:unhideWhenUsed="0"/>
+    <w:lsdException w:name="Medium Grid 3 Accent 1" w:semiHidden="0" w:uiPriority="69" w:unhideWhenUsed="0"/>
+    <w:lsdException w:name="Dark List Accent 1" w:semiHidden="0" w:uiPriority="70" w:unhideWhenUsed="0"/>
+    <w:lsdException w:name="Colorful Shading Accent 1" w:semiHidden="0" w:uiPriority="71" w:unhideWhenUsed="0"/>
+    <w:lsdException w:name="Colorful List Accent 1" w:semiHidden="0" w:uiPriority="72" w:unhideWhenUsed="0"/>
+    <w:lsdException w:name="Colorful Grid Accent 1" w:semiHidden="0" w:uiPriority="73" w:unhideWhenUsed="0"/>
+    <w:lsdException w:name="Light Shading Accent 2" w:semiHidden="0" w:uiPriority="60" w:unhideWhenUsed="0"/>
+    <w:lsdException w:name="Light List Accent 2" w:semiHidden="0" w:uiPriority="61" w:unhideWhenUsed="0"/>
+    <w:lsdException w:name="Light Grid Accent 2" w:semiHidden="0" w:uiPriority="62" w:unhideWhenUsed="0"/>
+    <w:lsdException w:name="Medium Shading 1 Accent 2" w:semiHidden="0" w:uiPriority="63" w:unhideWhenUsed="0"/>
+    <w:lsdException w:name="Medium Shading 2 Accent 2" w:semiHidden="0" w:uiPriority="64" w:unhideWhenUsed="0"/>
+    <w:lsdException w:name="Medium List 1 Accent 2" w:semiHidden="0" w:uiPriority="65" w:unhideWhenUsed="0"/>
+    <w:lsdException w:name="Medium List 2 Accent 2" w:semiHidden="0" w:uiPriority="66" w:unhideWhenUsed="0"/>
+    <w:lsdException w:name="Medium Grid 1 Accent 2" w:semiHidden="0" w:uiPriority="67" w:unhideWhenUsed="0"/>
+    <w:lsdException w:name="Medium Grid 2 Accent 2" w:semiHidden="0" w:uiPriority="68" w:unhideWhenUsed="0"/>
+    <w:lsdException w:name="Medium Grid 3 Accent 2" w:semiHidden="0" w:uiPriority="69" w:unhideWhenUsed="0"/>
+    <w:lsdException w:name="Dark List Accent 2" w:semiHidden="0" w:uiPriority="70" w:unhideWhenUsed="0"/>
+    <w:lsdException w:name="Colorful Shading Accent 2" w:semiHidden="0" w:uiPriority="71" w:unhideWhenUsed="0"/>
+    <w:lsdException w:name="Colorful List Accent 2" w:semiHidden="0" w:uiPriority="72" w:unhideWhenUsed="0"/>
+    <w:lsdException w:name="Colorful Grid Accent 2" w:semiHidden="0" w:uiPriority="73" w:unhideWhenUsed="0"/>
+    <w:lsdException w:name="Light Shading Accent 3" w:semiHidden="0" w:uiPriority="60" w:unhideWhenUsed="0"/>
+    <w:lsdException w:name="Light List Accent 3" w:semiHidden="0" w:uiPriority="61" w:unhideWhenUsed="0"/>
+    <w:lsdException w:name="Light Grid Accent 3" w:semiHidden="0" w:uiPriority="62" w:unhideWhenUsed="0"/>
+    <w:lsdException w:name="Medium Shading 1 Accent 3" w:semiHidden="0" w:uiPriority="63" w:unhideWhenUsed="0"/>
+    <w:lsdException w:name="Medium Shading 2 Accent 3" w:semiHidden="0" w:uiPriority="64" w:unhideWhenUsed="0"/>
+    <w:lsdException w:name="Medium List 1 Accent 3" w:semiHidden="0" w:uiPriority="65" w:unhideWhenUsed="0"/>
+    <w:lsdException w:name="Medium List 2 Accent 3" w:semiHidden="0" w:uiPriority="66" w:unhideWhenUsed="0"/>
+    <w:lsdException w:name="Medium Grid 1 Accent 3" w:semiHidden="0" w:uiPriority="67" w:unhideWhenUsed="0"/>
+    <w:lsdException w:name="Medium Grid 2 Accent 3" w:semiHidden="0" w:uiPriority="68" w:unhideWhenUsed="0"/>
+    <w:lsdException w:name="Medium Grid 3 Accent 3" w:semiHidden="0" w:uiPriority="69" w:unhideWhenUsed="0"/>
+    <w:lsdException w:name="Dark List Accent 3" w:semiHidden="0" w:uiPriority="70" w:unhideWhenUsed="0"/>
+    <w:lsdException w:name="Colorful Shading Accent 3" w:semiHidden="0" w:uiPriority="71" w:unhideWhenUsed="0"/>
+    <w:lsdException w:name="Colorful List Accent 3" w:semiHidden="0" w:uiPriority="72" w:unhideWhenUsed="0"/>
+    <w:lsdException w:name="Colorful Grid Accent 3" w:semiHidden="0" w:uiPriority="73" w:unhideWhenUsed="0"/>
+    <w:lsdException w:name="Light Shading Accent 4" w:semiHidden="0" w:uiPriority="60" w:unhideWhenUsed="0"/>
+    <w:lsdException w:name="Light List Accent 4" w:semiHidden="0" w:uiPriority="61" w:unhideWhenUsed="0"/>
+    <w:lsdException w:name="Light Grid Accent 4" w:semiHidden="0" w:uiPriority="62" w:unhideWhenUsed="0"/>
+    <w:lsdException w:name="Medium Shading 1 Accent 4" w:semiHidden="0" w:uiPriority="63" w:unhideWhenUsed="0"/>
+    <w:lsdException w:name="Medium Shading 2 Accent 4" w:semiHidden="0" w:uiPriority="64" w:unhideWhenUsed="0"/>
+    <w:lsdException w:name="Medium List 1 Accent 4" w:semiHidden="0" w:uiPriority="65" w:unhideWhenUsed="0"/>
+    <w:lsdException w:name="Medium List 2 Accent 4" w:semiHidden="0" w:uiPriority="66" w:unhideWhenUsed="0"/>
+    <w:lsdException w:name="Medium Grid 1 Accent 4" w:semiHidden="0" w:uiPriority="67" w:unhideWhenUsed="0"/>
+    <w:lsdException w:name="Medium Grid 2 Accent 4" w:semiHidden="0" w:uiPriority="68" w:unhideWhenUsed="0"/>
+    <w:lsdException w:name="Medium Grid 3 Accent 4" w:semiHidden="0" w:uiPriority="69" w:unhideWhenUsed="0"/>
+    <w:lsdException w:name="Dark List Accent 4" w:semiHidden="0" w:uiPriority="70" w:unhideWhenUsed="0"/>
+    <w:lsdException w:name="Colorful Shading Accent 4" w:semiHidden="0" w:uiPriority="71" w:unhideWhenUsed="0"/>
+    <w:lsdException w:name="Colorful List Accent 4" w:semiHidden="0" w:uiPriority="72" w:unhideWhenUsed="0"/>
+    <w:lsdException w:name="Colorful Grid Accent 4" w:semiHidden="0" w:uiPriority="73" w:unhideWhenUsed="0"/>
+    <w:lsdException w:name="Light Shading Accent 5" w:semiHidden="0" w:uiPriority="60" w:unhideWhenUsed="0"/>
+    <w:lsdException w:name="Light List Accent 5" w:semiHidden="0" w:uiPriority="61" w:unhideWhenUsed="0"/>
+    <w:lsdException w:name="Light Grid Accent 5" w:semiHidden="0" w:uiPriority="62" w:unhideWhenUsed="0"/>
+    <w:lsdException w:name="Medium Shading 1 Accent 5" w:semiHidden="0" w:uiPriority="63" w:unhideWhenUsed="0"/>
+    <w:lsdException w:name="Medium Shading 2 Accent 5" w:semiHidden="0" w:uiPriority="64" w:unhideWhenUsed="0"/>
+    <w:lsdException w:name="Medium List 1 Accent 5" w:semiHidden="0" w:uiPriority="65" w:unhideWhenUsed="0"/>
+    <w:lsdException w:name="Medium List 2 Accent 5" w:semiHidden="0" w:uiPriority="66" w:unhideWhenUsed="0"/>
+    <w:lsdException w:name="Medium Grid 1 Accent 5" w:semiHidden="0" w:uiPriority="67" w:unhideWhenUsed="0"/>
+    <w:lsdException w:name="Medium Grid 2 Accent 5" w:semiHidden="0" w:uiPriority="68" w:unhideWhenUsed="0"/>
+    <w:lsdException w:name="Medium Grid 3 Accent 5" w:semiHidden="0" w:uiPriority="69" w:unhideWhenUsed="0"/>
+    <w:lsdException w:name="Dark List Accent 5" w:semiHidden="0" w:uiPriority="70" w:unhideWhenUsed="0"/>
+    <w:lsdException w:name="Colorful Shading Accent 5" w:semiHidden="0" w:uiPriority="71" w:unhideWhenUsed="0"/>
+    <w:lsdException w:name="Colorful List Accent 5" w:semiHidden="0" w:uiPriority="72" w:unhideWhenUsed="0"/>
+    <w:lsdException w:name="Colorful Grid Accent 5" w:semiHidden="0" w:uiPriority="73" w:unhideWhenUsed="0"/>
+    <w:lsdException w:name="Light Shading Accent 6" w:semiHidden="0" w:uiPriority="60" w:unhideWhenUsed="0"/>
+    <w:lsdException w:name="Light List Accent 6" w:semiHidden="0" w:uiPriority="61" w:unhideWhenUsed="0"/>
+    <w:lsdException w:name="Light Grid Accent 6" w:semiHidden="0" w:uiPriority="62" w:unhideWhenUsed="0"/>
+    <w:lsdException w:name="Medium Shading 1 Accent 6" w:semiHidden="0" w:uiPriority="63" w:unhideWhenUsed="0"/>
+    <w:lsdException w:name="Medium Shading 2 Accent 6" w:semiHidden="0" w:uiPriority="64" w:unhideWhenUsed="0"/>
+    <w:lsdException w:name="Medium List 1 Accent 6" w:semiHidden="0" w:uiPriority="65" w:unhideWhenUsed="0"/>
+    <w:lsdException w:name="Medium List 2 Accent 6" w:semiHidden="0" w:uiPriority="66" w:unhideWhenUsed="0"/>
+    <w:lsdException w:name="Medium Grid 1 Accent 6" w:semiHidden="0" w:uiPriority="67" w:unhideWhenUsed="0"/>
+    <w:lsdException w:name="Medium Grid 2 Accent 6" w:semiHidden="0" w:uiPriority="68" w:unhideWhenUsed="0"/>
+    <w:lsdException w:name="Medium Grid 3 Accent 6" w:semiHidden="0" w:uiPriority="69" w:unhideWhenUsed="0"/>
+    <w:lsdException w:name="Dark List Accent 6" w:semiHidden="0" w:uiPriority="70" w:unhideWhenUsed="0"/>
+    <w:lsdException w:name="Colorful Shading Accent 6" w:semiHidden="0" w:uiPriority="71" w:unhideWhenUsed="0"/>
+    <w:lsdException w:name="Colorful List Accent 6" w:semiHidden="0" w:uiPriority="72" w:unhideWhenUsed="0"/>
+    <w:lsdException w:name="Colorful Grid Accent 6" w:semiHidden="0" w:uiPriority="73" w:unhideWhenUsed="0"/>
+    <w:lsdException w:name="Subtle Emphasis" w:semiHidden="0" w:uiPriority="19" w:unhideWhenUsed="0" w:qFormat="1"/>
+    <w:lsdException w:name="Intense Emphasis" w:semiHidden="0" w:uiPriority="21" w:unhideWhenUsed="0" w:qFormat="1"/>
+    <w:lsdException w:name="Subtle Reference" w:semiHidden="0" w:uiPriority="31" w:unhideWhenUsed="0" w:qFormat="1"/>
+    <w:lsdException w:name="Intense Reference" w:semiHidden="0" w:uiPriority="32" w:unhideWhenUsed="0" w:qFormat="1"/>
+    <w:lsdException w:name="Book Title" w:semiHidden="0" w:uiPriority="33" w:unhideWhenUsed="0" w:qFormat="1"/>
+    <w:lsdException w:name="Bibliography" w:uiPriority="37"/>
+    <w:lsdException w:name="TOC Heading" w:uiPriority="39" w:qFormat="1"/>
   </w:latentStyles>
   <w:style w:type="paragraph" w:default="1" w:styleId="Normal">
     <w:name w:val="Normal"/>
@@ -8506,49 +8005,7 @@
     <w:semiHidden/>
     <w:unhideWhenUsed/>
   </w:style>
-  <w:style w:type="paragraph" w:customStyle="1" w:styleId="33FEB8FE785248DB9FDD43A38B27B2F7">
-    <w:name w:val="33FEB8FE785248DB9FDD43A38B27B2F7"/>
-    <w:rsid w:val="00F529AC"/>
-  </w:style>
-  <w:style w:type="paragraph" w:customStyle="1" w:styleId="5371986F272F45C5B01BA681B1DA9CB7">
-    <w:name w:val="5371986F272F45C5B01BA681B1DA9CB7"/>
-    <w:rsid w:val="00F529AC"/>
-  </w:style>
-  <w:style w:type="paragraph" w:customStyle="1" w:styleId="D9B3140378784FA1A000CA77A212C4F8">
-    <w:name w:val="D9B3140378784FA1A000CA77A212C4F8"/>
-    <w:rsid w:val="00F529AC"/>
-  </w:style>
-  <w:style w:type="paragraph" w:customStyle="1" w:styleId="7E9128C12B444358ABBB8B5B6B6C2098">
-    <w:name w:val="7E9128C12B444358ABBB8B5B6B6C2098"/>
-    <w:rsid w:val="00F529AC"/>
-  </w:style>
-  <w:style w:type="paragraph" w:customStyle="1" w:styleId="8F8D68DE9BC64C56BFFF2383CDAE92C9">
-    <w:name w:val="8F8D68DE9BC64C56BFFF2383CDAE92C9"/>
-    <w:rsid w:val="00F529AC"/>
-  </w:style>
-  <w:style w:type="paragraph" w:customStyle="1" w:styleId="1D3CB9AA6C1D4968820C1942A666D59A">
-    <w:name w:val="1D3CB9AA6C1D4968820C1942A666D59A"/>
-    <w:rsid w:val="00F529AC"/>
-  </w:style>
-  <w:style w:type="paragraph" w:customStyle="1" w:styleId="BD6475106D454B57A428F1D6D461616D">
-    <w:name w:val="BD6475106D454B57A428F1D6D461616D"/>
-    <w:rsid w:val="00F529AC"/>
-  </w:style>
-  <w:style w:type="paragraph" w:customStyle="1" w:styleId="29591259EAF3498396CDEC97B3B8A361">
-    <w:name w:val="29591259EAF3498396CDEC97B3B8A361"/>
-    <w:rsid w:val="00F529AC"/>
-  </w:style>
-  <w:style w:type="paragraph" w:customStyle="1" w:styleId="30CF47F6025A42DC934107ADA388E94E">
-    <w:name w:val="30CF47F6025A42DC934107ADA388E94E"/>
-    <w:rsid w:val="00F529AC"/>
-  </w:style>
 </w:styles>
-</file>
-
-<file path=word/glossary/webSettings.xml><?xml version="1.0" encoding="utf-8"?>
-<w:webSettings xmlns:mc="http://schemas.openxmlformats.org/markup-compatibility/2006" xmlns:r="http://schemas.openxmlformats.org/officeDocument/2006/relationships" xmlns:w="http://schemas.openxmlformats.org/wordprocessingml/2006/main" xmlns:w14="http://schemas.microsoft.com/office/word/2010/wordml" xmlns:w15="http://schemas.microsoft.com/office/word/2012/wordml" xmlns:w16se="http://schemas.microsoft.com/office/word/2015/wordml/symex" mc:Ignorable="w14 w15 w16se">
-  <w:optimizeForBrowser/>
-</w:webSettings>
 </file>
 
 <file path=word/theme/theme1.xml><?xml version="1.0" encoding="utf-8"?>
@@ -8858,7 +8315,7 @@
 </file>
 
 <file path=customXml/itemProps2.xml><?xml version="1.0" encoding="utf-8"?>
-<ds:datastoreItem xmlns:ds="http://schemas.openxmlformats.org/officeDocument/2006/customXml" ds:itemID="{10A37692-2941-4851-AFA3-7723CD7652F1}">
+<ds:datastoreItem xmlns:ds="http://schemas.openxmlformats.org/officeDocument/2006/customXml" ds:itemID="{06973CDA-8B7B-4B4B-9BF8-BCC421ED2B54}">
   <ds:schemaRefs>
     <ds:schemaRef ds:uri="http://schemas.openxmlformats.org/officeDocument/2006/bibliography"/>
   </ds:schemaRefs>

</xml_diff>

<commit_message>
Cambios menores, se agrega tablita de eksel
</commit_message>
<xml_diff>
--- a/Documentación/TP1 - Caja negra.docx
+++ b/Documentación/TP1 - Caja negra.docx
@@ -1,6 +1,6 @@
 
 <file path=word/document.xml><?xml version="1.0" encoding="utf-8"?>
-<w:document xmlns:wpc="http://schemas.microsoft.com/office/word/2010/wordprocessingCanvas" xmlns:mc="http://schemas.openxmlformats.org/markup-compatibility/2006" xmlns:o="urn:schemas-microsoft-com:office:office" xmlns:r="http://schemas.openxmlformats.org/officeDocument/2006/relationships" xmlns:m="http://schemas.openxmlformats.org/officeDocument/2006/math" xmlns:v="urn:schemas-microsoft-com:vml" xmlns:wp14="http://schemas.microsoft.com/office/word/2010/wordprocessingDrawing" xmlns:wp="http://schemas.openxmlformats.org/drawingml/2006/wordprocessingDrawing" xmlns:w10="urn:schemas-microsoft-com:office:word" xmlns:w="http://schemas.openxmlformats.org/wordprocessingml/2006/main" xmlns:w14="http://schemas.microsoft.com/office/word/2010/wordml" xmlns:wpg="http://schemas.microsoft.com/office/word/2010/wordprocessingGroup" xmlns:wpi="http://schemas.microsoft.com/office/word/2010/wordprocessingInk" xmlns:wne="http://schemas.microsoft.com/office/word/2006/wordml" xmlns:wps="http://schemas.microsoft.com/office/word/2010/wordprocessingShape" mc:Ignorable="w14 wp14">
+<w:document xmlns:wpc="http://schemas.microsoft.com/office/word/2010/wordprocessingCanvas" xmlns:cx="http://schemas.microsoft.com/office/drawing/2014/chartex" xmlns:cx1="http://schemas.microsoft.com/office/drawing/2015/9/8/chartex" xmlns:mc="http://schemas.openxmlformats.org/markup-compatibility/2006" xmlns:o="urn:schemas-microsoft-com:office:office" xmlns:r="http://schemas.openxmlformats.org/officeDocument/2006/relationships" xmlns:m="http://schemas.openxmlformats.org/officeDocument/2006/math" xmlns:v="urn:schemas-microsoft-com:vml" xmlns:wp14="http://schemas.microsoft.com/office/word/2010/wordprocessingDrawing" xmlns:wp="http://schemas.openxmlformats.org/drawingml/2006/wordprocessingDrawing" xmlns:w10="urn:schemas-microsoft-com:office:word" xmlns:w="http://schemas.openxmlformats.org/wordprocessingml/2006/main" xmlns:w14="http://schemas.microsoft.com/office/word/2010/wordml" xmlns:w15="http://schemas.microsoft.com/office/word/2012/wordml" xmlns:w16se="http://schemas.microsoft.com/office/word/2015/wordml/symex" xmlns:wpg="http://schemas.microsoft.com/office/word/2010/wordprocessingGroup" xmlns:wpi="http://schemas.microsoft.com/office/word/2010/wordprocessingInk" xmlns:wne="http://schemas.microsoft.com/office/word/2006/wordml" xmlns:wps="http://schemas.microsoft.com/office/word/2010/wordprocessingShape" mc:Ignorable="w14 w15 w16se wp14">
   <w:body>
     <w:sdt>
       <w:sdtPr>
@@ -229,25 +229,7 @@
                                 <w:sz w:val="44"/>
                                 <w:szCs w:val="28"/>
                               </w:rPr>
-                              <w:t xml:space="preserve">Lucas </w:t>
-                            </w:r>
-                            <w:proofErr w:type="spellStart"/>
-                            <w:r>
-                              <w:rPr>
-                                <w:color w:val="FFFFFF" w:themeColor="background1"/>
-                                <w:sz w:val="44"/>
-                                <w:szCs w:val="28"/>
-                              </w:rPr>
-                              <w:t>Secchi</w:t>
-                            </w:r>
-                            <w:proofErr w:type="spellEnd"/>
-                            <w:r>
-                              <w:rPr>
-                                <w:color w:val="FFFFFF" w:themeColor="background1"/>
-                                <w:sz w:val="44"/>
-                                <w:szCs w:val="28"/>
-                              </w:rPr>
-                              <w:t xml:space="preserve">, Pablo López, </w:t>
+                              <w:t xml:space="preserve">Lucas Secchi, Pablo López, </w:t>
                             </w:r>
                             <w:r>
                               <w:rPr>
@@ -406,21 +388,7 @@
           <w:sz w:val="24"/>
         </w:rPr>
         <w:tab/>
-        <w:t xml:space="preserve">Estas actividades se limitan a que el </w:t>
-      </w:r>
-      <w:proofErr w:type="spellStart"/>
-      <w:r>
-        <w:rPr>
-          <w:sz w:val="24"/>
-        </w:rPr>
-        <w:t>tester</w:t>
-      </w:r>
-      <w:proofErr w:type="spellEnd"/>
-      <w:r>
-        <w:rPr>
-          <w:sz w:val="24"/>
-        </w:rPr>
-        <w:t xml:space="preserve"> pruebe con datos de entrada el comportamiento del software y estudie las salidas producidas, sin preocuparse d</w:t>
+        <w:t>Estas actividades se limitan a que el tester pruebe con datos de entrada el comportamiento del software y estudie las salidas producidas, sin preocuparse d</w:t>
       </w:r>
       <w:r>
         <w:rPr>
@@ -466,7 +434,7 @@
                     </pic:cNvPicPr>
                   </pic:nvPicPr>
                   <pic:blipFill>
-                    <a:blip r:embed="rId9"/>
+                    <a:blip r:embed="rId8"/>
                     <a:srcRect/>
                     <a:stretch>
                       <a:fillRect/>
@@ -536,7 +504,6 @@
         <w:rPr>
           <w:sz w:val="24"/>
         </w:rPr>
-        <w:lastRenderedPageBreak/>
         <w:tab/>
         <w:t xml:space="preserve">Si el sistema se encuentra formado por módulos que cumplan con las características de caja negra, será más sencillo de entender ya que permitirá dar una visión más clara del conjunto. El sistema también será más robusto y fácil de mantener, ya que en caso de ocurrir un fallo, éste podrá ser aislado y abordado ágilmente. </w:t>
       </w:r>
@@ -650,15 +617,7 @@
         <w:t>Datos de salida</w:t>
       </w:r>
       <w:r>
-        <w:t xml:space="preserve">: El archivo de salida </w:t>
-      </w:r>
-      <w:proofErr w:type="spellStart"/>
-      <w:r>
-        <w:t>hc_ordenado.out</w:t>
-      </w:r>
-      <w:proofErr w:type="spellEnd"/>
-      <w:r>
-        <w:t xml:space="preserve"> generado contiene: </w:t>
+        <w:t xml:space="preserve">: El archivo de salida hc_ordenado.out generado contiene: </w:t>
       </w:r>
       <w:r>
         <w:br/>
@@ -775,14 +734,12 @@
                 <w:b/>
               </w:rPr>
             </w:pPr>
-            <w:proofErr w:type="spellStart"/>
             <w:r>
               <w:rPr>
                 <w:b/>
               </w:rPr>
               <w:t>hc_ordenado.out</w:t>
             </w:r>
-            <w:proofErr w:type="spellEnd"/>
           </w:p>
         </w:tc>
       </w:tr>
@@ -805,87 +762,39 @@
               <w:jc w:val="both"/>
             </w:pPr>
             <w:r>
-              <w:t xml:space="preserve">10 Nicanor </w:t>
-            </w:r>
-            <w:proofErr w:type="spellStart"/>
-            <w:r>
-              <w:t>Gonzalez</w:t>
-            </w:r>
-            <w:proofErr w:type="spellEnd"/>
-            <w:r>
-              <w:t xml:space="preserve"> </w:t>
-            </w:r>
-          </w:p>
-          <w:p>
-            <w:pPr>
-              <w:jc w:val="both"/>
-            </w:pPr>
-            <w:r>
-              <w:t xml:space="preserve">5 Pedro </w:t>
-            </w:r>
-            <w:proofErr w:type="spellStart"/>
-            <w:r>
-              <w:t>Picapiedras</w:t>
-            </w:r>
-            <w:proofErr w:type="spellEnd"/>
-            <w:r>
-              <w:t xml:space="preserve"> </w:t>
-            </w:r>
-          </w:p>
-          <w:p>
-            <w:pPr>
-              <w:jc w:val="both"/>
-            </w:pPr>
-            <w:r>
-              <w:t xml:space="preserve">7 Pablo </w:t>
-            </w:r>
-            <w:proofErr w:type="spellStart"/>
-            <w:r>
-              <w:t>Marmol</w:t>
-            </w:r>
-            <w:proofErr w:type="spellEnd"/>
-            <w:r>
-              <w:t xml:space="preserve"> </w:t>
-            </w:r>
-          </w:p>
-          <w:p>
-            <w:pPr>
-              <w:jc w:val="both"/>
-            </w:pPr>
-            <w:r>
-              <w:t xml:space="preserve">23 Toribio </w:t>
-            </w:r>
-            <w:proofErr w:type="spellStart"/>
-            <w:r>
-              <w:t>Tevez</w:t>
-            </w:r>
-            <w:proofErr w:type="spellEnd"/>
-            <w:r>
-              <w:t xml:space="preserve"> </w:t>
-            </w:r>
-          </w:p>
-          <w:p>
-            <w:pPr>
-              <w:jc w:val="both"/>
-            </w:pPr>
-            <w:r>
-              <w:t xml:space="preserve">2 </w:t>
-            </w:r>
-            <w:proofErr w:type="spellStart"/>
-            <w:r>
-              <w:t>Angel</w:t>
-            </w:r>
-            <w:proofErr w:type="spellEnd"/>
-            <w:r>
-              <w:t xml:space="preserve"> </w:t>
-            </w:r>
-            <w:proofErr w:type="spellStart"/>
-            <w:r>
-              <w:t>Croce</w:t>
-            </w:r>
-            <w:proofErr w:type="spellEnd"/>
-            <w:r>
-              <w:t xml:space="preserve"> </w:t>
+              <w:t xml:space="preserve">10 Nicanor Gonzalez </w:t>
+            </w:r>
+          </w:p>
+          <w:p>
+            <w:pPr>
+              <w:jc w:val="both"/>
+            </w:pPr>
+            <w:r>
+              <w:t xml:space="preserve">5 Pedro Picapiedras </w:t>
+            </w:r>
+          </w:p>
+          <w:p>
+            <w:pPr>
+              <w:jc w:val="both"/>
+            </w:pPr>
+            <w:r>
+              <w:t xml:space="preserve">7 Pablo Marmol </w:t>
+            </w:r>
+          </w:p>
+          <w:p>
+            <w:pPr>
+              <w:jc w:val="both"/>
+            </w:pPr>
+            <w:r>
+              <w:t xml:space="preserve">23 Toribio Tevez </w:t>
+            </w:r>
+          </w:p>
+          <w:p>
+            <w:pPr>
+              <w:jc w:val="both"/>
+            </w:pPr>
+            <w:r>
+              <w:t xml:space="preserve">2 Angel Croce </w:t>
             </w:r>
           </w:p>
           <w:p>
@@ -901,15 +810,7 @@
               <w:jc w:val="both"/>
             </w:pPr>
             <w:r>
-              <w:t xml:space="preserve">55 Alberto </w:t>
-            </w:r>
-            <w:proofErr w:type="spellStart"/>
-            <w:r>
-              <w:t>Lopez</w:t>
-            </w:r>
-            <w:proofErr w:type="spellEnd"/>
-            <w:r>
-              <w:t xml:space="preserve"> </w:t>
+              <w:t xml:space="preserve">55 Alberto Lopez </w:t>
             </w:r>
           </w:p>
           <w:p>
@@ -925,15 +826,7 @@
               <w:jc w:val="both"/>
             </w:pPr>
             <w:r>
-              <w:t xml:space="preserve">9 Abel </w:t>
-            </w:r>
-            <w:proofErr w:type="spellStart"/>
-            <w:r>
-              <w:t>Avila</w:t>
-            </w:r>
-            <w:proofErr w:type="spellEnd"/>
-            <w:r>
-              <w:t xml:space="preserve"> </w:t>
+              <w:t xml:space="preserve">9 Abel Avila </w:t>
             </w:r>
           </w:p>
           <w:p>
@@ -949,13 +842,8 @@
               <w:jc w:val="both"/>
             </w:pPr>
             <w:r>
-              <w:t xml:space="preserve">16 Zoilo </w:t>
-            </w:r>
-            <w:proofErr w:type="spellStart"/>
-            <w:r>
-              <w:t>Zenon</w:t>
-            </w:r>
-            <w:proofErr w:type="spellEnd"/>
+              <w:t>16 Zoilo Zenon</w:t>
+            </w:r>
           </w:p>
         </w:tc>
         <w:tc>
@@ -968,39 +856,15 @@
               <w:jc w:val="both"/>
             </w:pPr>
             <w:r>
-              <w:t xml:space="preserve">2 </w:t>
-            </w:r>
-            <w:proofErr w:type="spellStart"/>
-            <w:r>
-              <w:t>Angel</w:t>
-            </w:r>
-            <w:proofErr w:type="spellEnd"/>
-            <w:r>
-              <w:t xml:space="preserve"> </w:t>
-            </w:r>
-            <w:proofErr w:type="spellStart"/>
-            <w:r>
-              <w:t>Croce</w:t>
-            </w:r>
-            <w:proofErr w:type="spellEnd"/>
-            <w:r>
-              <w:t xml:space="preserve"> </w:t>
-            </w:r>
-          </w:p>
-          <w:p>
-            <w:pPr>
-              <w:jc w:val="both"/>
-            </w:pPr>
-            <w:r>
-              <w:t xml:space="preserve">5 Pedro </w:t>
-            </w:r>
-            <w:proofErr w:type="spellStart"/>
-            <w:r>
-              <w:t>Picapiedras</w:t>
-            </w:r>
-            <w:proofErr w:type="spellEnd"/>
-            <w:r>
-              <w:t xml:space="preserve"> </w:t>
+              <w:t xml:space="preserve">2 Angel Croce </w:t>
+            </w:r>
+          </w:p>
+          <w:p>
+            <w:pPr>
+              <w:jc w:val="both"/>
+            </w:pPr>
+            <w:r>
+              <w:t xml:space="preserve">5 Pedro Picapiedras </w:t>
             </w:r>
           </w:p>
           <w:p>
@@ -1016,47 +880,23 @@
               <w:jc w:val="both"/>
             </w:pPr>
             <w:r>
-              <w:t xml:space="preserve">7 Pablo </w:t>
-            </w:r>
-            <w:proofErr w:type="spellStart"/>
-            <w:r>
-              <w:t>Marmol</w:t>
-            </w:r>
-            <w:proofErr w:type="spellEnd"/>
-            <w:r>
-              <w:t xml:space="preserve"> </w:t>
-            </w:r>
-          </w:p>
-          <w:p>
-            <w:pPr>
-              <w:jc w:val="both"/>
-            </w:pPr>
-            <w:r>
-              <w:t xml:space="preserve">9 Abel </w:t>
-            </w:r>
-            <w:proofErr w:type="spellStart"/>
-            <w:r>
-              <w:t>Avila</w:t>
-            </w:r>
-            <w:proofErr w:type="spellEnd"/>
-            <w:r>
-              <w:t xml:space="preserve"> </w:t>
-            </w:r>
-          </w:p>
-          <w:p>
-            <w:pPr>
-              <w:jc w:val="both"/>
-            </w:pPr>
-            <w:r>
-              <w:t xml:space="preserve">10 Nicanor </w:t>
-            </w:r>
-            <w:proofErr w:type="spellStart"/>
-            <w:r>
-              <w:t>Gonzalez</w:t>
-            </w:r>
-            <w:proofErr w:type="spellEnd"/>
-            <w:r>
-              <w:t xml:space="preserve"> </w:t>
+              <w:t xml:space="preserve">7 Pablo Marmol </w:t>
+            </w:r>
+          </w:p>
+          <w:p>
+            <w:pPr>
+              <w:jc w:val="both"/>
+            </w:pPr>
+            <w:r>
+              <w:t xml:space="preserve">9 Abel Avila </w:t>
+            </w:r>
+          </w:p>
+          <w:p>
+            <w:pPr>
+              <w:jc w:val="both"/>
+            </w:pPr>
+            <w:r>
+              <w:t xml:space="preserve">10 Nicanor Gonzalez </w:t>
             </w:r>
           </w:p>
           <w:p>
@@ -1072,31 +912,15 @@
               <w:jc w:val="both"/>
             </w:pPr>
             <w:r>
-              <w:t xml:space="preserve">16 Zoilo </w:t>
-            </w:r>
-            <w:proofErr w:type="spellStart"/>
-            <w:r>
-              <w:t>Zenon</w:t>
-            </w:r>
-            <w:proofErr w:type="spellEnd"/>
-            <w:r>
-              <w:t xml:space="preserve"> </w:t>
-            </w:r>
-          </w:p>
-          <w:p>
-            <w:pPr>
-              <w:jc w:val="both"/>
-            </w:pPr>
-            <w:r>
-              <w:t xml:space="preserve">23 Toribio </w:t>
-            </w:r>
-            <w:proofErr w:type="spellStart"/>
-            <w:r>
-              <w:t>Tevez</w:t>
-            </w:r>
-            <w:proofErr w:type="spellEnd"/>
-            <w:r>
-              <w:t xml:space="preserve"> </w:t>
+              <w:t xml:space="preserve">16 Zoilo Zenon </w:t>
+            </w:r>
+          </w:p>
+          <w:p>
+            <w:pPr>
+              <w:jc w:val="both"/>
+            </w:pPr>
+            <w:r>
+              <w:t xml:space="preserve">23 Toribio Tevez </w:t>
             </w:r>
           </w:p>
           <w:p>
@@ -1112,13 +936,8 @@
               <w:jc w:val="both"/>
             </w:pPr>
             <w:r>
-              <w:t xml:space="preserve">55 Alberto </w:t>
-            </w:r>
-            <w:proofErr w:type="spellStart"/>
-            <w:r>
-              <w:t>Lopez</w:t>
-            </w:r>
-            <w:proofErr w:type="spellEnd"/>
+              <w:t>55 Alberto Lopez</w:t>
+            </w:r>
           </w:p>
         </w:tc>
       </w:tr>
@@ -1136,7 +955,6 @@
           <w:b/>
           <w:sz w:val="28"/>
         </w:rPr>
-        <w:lastRenderedPageBreak/>
         <w:t>02</w:t>
       </w:r>
       <w:r>
@@ -1235,14 +1053,12 @@
                 <w:b/>
               </w:rPr>
             </w:pPr>
-            <w:proofErr w:type="spellStart"/>
             <w:r>
               <w:rPr>
                 <w:b/>
               </w:rPr>
               <w:t>hc_ordenado.out</w:t>
             </w:r>
-            <w:proofErr w:type="spellEnd"/>
           </w:p>
         </w:tc>
       </w:tr>
@@ -1265,13 +1081,8 @@
               <w:jc w:val="both"/>
             </w:pPr>
             <w:r>
-              <w:t xml:space="preserve">55 Alberto </w:t>
-            </w:r>
-            <w:proofErr w:type="spellStart"/>
-            <w:r>
-              <w:t>Lopez</w:t>
-            </w:r>
-            <w:proofErr w:type="spellEnd"/>
+              <w:t>55 Alberto Lopez</w:t>
+            </w:r>
           </w:p>
           <w:p>
             <w:pPr>
@@ -1286,31 +1097,15 @@
               <w:jc w:val="both"/>
             </w:pPr>
             <w:r>
-              <w:t xml:space="preserve">23 Toribio </w:t>
-            </w:r>
-            <w:proofErr w:type="spellStart"/>
-            <w:r>
-              <w:t>Tevez</w:t>
-            </w:r>
-            <w:proofErr w:type="spellEnd"/>
-            <w:r>
-              <w:t xml:space="preserve"> </w:t>
-            </w:r>
-          </w:p>
-          <w:p>
-            <w:pPr>
-              <w:jc w:val="both"/>
-            </w:pPr>
-            <w:r>
-              <w:t xml:space="preserve">16 Zoilo </w:t>
-            </w:r>
-            <w:proofErr w:type="spellStart"/>
-            <w:r>
-              <w:t>Zenon</w:t>
-            </w:r>
-            <w:proofErr w:type="spellEnd"/>
-            <w:r>
-              <w:t xml:space="preserve"> </w:t>
+              <w:t xml:space="preserve">23 Toribio Tevez </w:t>
+            </w:r>
+          </w:p>
+          <w:p>
+            <w:pPr>
+              <w:jc w:val="both"/>
+            </w:pPr>
+            <w:r>
+              <w:t xml:space="preserve">16 Zoilo Zenon </w:t>
             </w:r>
           </w:p>
           <w:p>
@@ -1326,47 +1121,23 @@
               <w:jc w:val="both"/>
             </w:pPr>
             <w:r>
-              <w:t xml:space="preserve">10 Nicanor </w:t>
-            </w:r>
-            <w:proofErr w:type="spellStart"/>
-            <w:r>
-              <w:t>Gonzalez</w:t>
-            </w:r>
-            <w:proofErr w:type="spellEnd"/>
-            <w:r>
-              <w:t xml:space="preserve"> </w:t>
-            </w:r>
-          </w:p>
-          <w:p>
-            <w:pPr>
-              <w:jc w:val="both"/>
-            </w:pPr>
-            <w:r>
-              <w:t xml:space="preserve">9 Abel </w:t>
-            </w:r>
-            <w:proofErr w:type="spellStart"/>
-            <w:r>
-              <w:t>Avila</w:t>
-            </w:r>
-            <w:proofErr w:type="spellEnd"/>
-            <w:r>
-              <w:t xml:space="preserve"> </w:t>
-            </w:r>
-          </w:p>
-          <w:p>
-            <w:pPr>
-              <w:jc w:val="both"/>
-            </w:pPr>
-            <w:r>
-              <w:t xml:space="preserve">7 Pablo </w:t>
-            </w:r>
-            <w:proofErr w:type="spellStart"/>
-            <w:r>
-              <w:t>Marmol</w:t>
-            </w:r>
-            <w:proofErr w:type="spellEnd"/>
-            <w:r>
-              <w:t xml:space="preserve"> </w:t>
+              <w:t xml:space="preserve">10 Nicanor Gonzalez </w:t>
+            </w:r>
+          </w:p>
+          <w:p>
+            <w:pPr>
+              <w:jc w:val="both"/>
+            </w:pPr>
+            <w:r>
+              <w:t xml:space="preserve">9 Abel Avila </w:t>
+            </w:r>
+          </w:p>
+          <w:p>
+            <w:pPr>
+              <w:jc w:val="both"/>
+            </w:pPr>
+            <w:r>
+              <w:t xml:space="preserve">7 Pablo Marmol </w:t>
             </w:r>
           </w:p>
           <w:p>
@@ -1382,39 +1153,15 @@
               <w:jc w:val="both"/>
             </w:pPr>
             <w:r>
-              <w:t xml:space="preserve">5 Pedro </w:t>
-            </w:r>
-            <w:proofErr w:type="spellStart"/>
-            <w:r>
-              <w:t>Picapiedras</w:t>
-            </w:r>
-            <w:proofErr w:type="spellEnd"/>
-            <w:r>
-              <w:t xml:space="preserve"> </w:t>
-            </w:r>
-          </w:p>
-          <w:p>
-            <w:pPr>
-              <w:jc w:val="both"/>
-            </w:pPr>
-            <w:r>
-              <w:t xml:space="preserve">2 </w:t>
-            </w:r>
-            <w:proofErr w:type="spellStart"/>
-            <w:r>
-              <w:t>Angel</w:t>
-            </w:r>
-            <w:proofErr w:type="spellEnd"/>
-            <w:r>
-              <w:t xml:space="preserve"> </w:t>
-            </w:r>
-            <w:proofErr w:type="spellStart"/>
-            <w:r>
-              <w:t>Croce</w:t>
-            </w:r>
-            <w:proofErr w:type="spellEnd"/>
-            <w:r>
-              <w:t xml:space="preserve"> </w:t>
+              <w:t xml:space="preserve">5 Pedro Picapiedras </w:t>
+            </w:r>
+          </w:p>
+          <w:p>
+            <w:pPr>
+              <w:jc w:val="both"/>
+            </w:pPr>
+            <w:r>
+              <w:t xml:space="preserve">2 Angel Croce </w:t>
             </w:r>
           </w:p>
         </w:tc>
@@ -1428,39 +1175,15 @@
               <w:jc w:val="both"/>
             </w:pPr>
             <w:r>
-              <w:t xml:space="preserve">2 </w:t>
-            </w:r>
-            <w:proofErr w:type="spellStart"/>
-            <w:r>
-              <w:t>Angel</w:t>
-            </w:r>
-            <w:proofErr w:type="spellEnd"/>
-            <w:r>
-              <w:t xml:space="preserve"> </w:t>
-            </w:r>
-            <w:proofErr w:type="spellStart"/>
-            <w:r>
-              <w:t>Croce</w:t>
-            </w:r>
-            <w:proofErr w:type="spellEnd"/>
-            <w:r>
-              <w:t xml:space="preserve"> </w:t>
-            </w:r>
-          </w:p>
-          <w:p>
-            <w:pPr>
-              <w:jc w:val="both"/>
-            </w:pPr>
-            <w:r>
-              <w:t xml:space="preserve">5 Pedro </w:t>
-            </w:r>
-            <w:proofErr w:type="spellStart"/>
-            <w:r>
-              <w:t>Picapiedras</w:t>
-            </w:r>
-            <w:proofErr w:type="spellEnd"/>
-            <w:r>
-              <w:t xml:space="preserve"> </w:t>
+              <w:t xml:space="preserve">2 Angel Croce </w:t>
+            </w:r>
+          </w:p>
+          <w:p>
+            <w:pPr>
+              <w:jc w:val="both"/>
+            </w:pPr>
+            <w:r>
+              <w:t xml:space="preserve">5 Pedro Picapiedras </w:t>
             </w:r>
           </w:p>
           <w:p>
@@ -1476,47 +1199,23 @@
               <w:jc w:val="both"/>
             </w:pPr>
             <w:r>
-              <w:t xml:space="preserve">7 Pablo </w:t>
-            </w:r>
-            <w:proofErr w:type="spellStart"/>
-            <w:r>
-              <w:t>Marmol</w:t>
-            </w:r>
-            <w:proofErr w:type="spellEnd"/>
-            <w:r>
-              <w:t xml:space="preserve"> </w:t>
-            </w:r>
-          </w:p>
-          <w:p>
-            <w:pPr>
-              <w:jc w:val="both"/>
-            </w:pPr>
-            <w:r>
-              <w:t xml:space="preserve">9 Abel </w:t>
-            </w:r>
-            <w:proofErr w:type="spellStart"/>
-            <w:r>
-              <w:t>Avila</w:t>
-            </w:r>
-            <w:proofErr w:type="spellEnd"/>
-            <w:r>
-              <w:t xml:space="preserve"> </w:t>
-            </w:r>
-          </w:p>
-          <w:p>
-            <w:pPr>
-              <w:jc w:val="both"/>
-            </w:pPr>
-            <w:r>
-              <w:t xml:space="preserve">10 Nicanor </w:t>
-            </w:r>
-            <w:proofErr w:type="spellStart"/>
-            <w:r>
-              <w:t>Gonzalez</w:t>
-            </w:r>
-            <w:proofErr w:type="spellEnd"/>
-            <w:r>
-              <w:t xml:space="preserve"> </w:t>
+              <w:t xml:space="preserve">7 Pablo Marmol </w:t>
+            </w:r>
+          </w:p>
+          <w:p>
+            <w:pPr>
+              <w:jc w:val="both"/>
+            </w:pPr>
+            <w:r>
+              <w:t xml:space="preserve">9 Abel Avila </w:t>
+            </w:r>
+          </w:p>
+          <w:p>
+            <w:pPr>
+              <w:jc w:val="both"/>
+            </w:pPr>
+            <w:r>
+              <w:t xml:space="preserve">10 Nicanor Gonzalez </w:t>
             </w:r>
           </w:p>
           <w:p>
@@ -1532,31 +1231,15 @@
               <w:jc w:val="both"/>
             </w:pPr>
             <w:r>
-              <w:t xml:space="preserve">16 Zoilo </w:t>
-            </w:r>
-            <w:proofErr w:type="spellStart"/>
-            <w:r>
-              <w:t>Zenon</w:t>
-            </w:r>
-            <w:proofErr w:type="spellEnd"/>
-            <w:r>
-              <w:t xml:space="preserve"> </w:t>
-            </w:r>
-          </w:p>
-          <w:p>
-            <w:pPr>
-              <w:jc w:val="both"/>
-            </w:pPr>
-            <w:r>
-              <w:t xml:space="preserve">23 Toribio </w:t>
-            </w:r>
-            <w:proofErr w:type="spellStart"/>
-            <w:r>
-              <w:t>Tevez</w:t>
-            </w:r>
-            <w:proofErr w:type="spellEnd"/>
-            <w:r>
-              <w:t xml:space="preserve"> </w:t>
+              <w:t xml:space="preserve">16 Zoilo Zenon </w:t>
+            </w:r>
+          </w:p>
+          <w:p>
+            <w:pPr>
+              <w:jc w:val="both"/>
+            </w:pPr>
+            <w:r>
+              <w:t xml:space="preserve">23 Toribio Tevez </w:t>
             </w:r>
           </w:p>
           <w:p>
@@ -1572,13 +1255,8 @@
               <w:jc w:val="both"/>
             </w:pPr>
             <w:r>
-              <w:t xml:space="preserve">55 Alberto </w:t>
-            </w:r>
-            <w:proofErr w:type="spellStart"/>
-            <w:r>
-              <w:t>Lopez</w:t>
-            </w:r>
-            <w:proofErr w:type="spellEnd"/>
+              <w:t>55 Alberto Lopez</w:t>
+            </w:r>
           </w:p>
         </w:tc>
       </w:tr>
@@ -1678,14 +1356,12 @@
                 <w:b/>
               </w:rPr>
             </w:pPr>
-            <w:proofErr w:type="spellStart"/>
             <w:r>
               <w:rPr>
                 <w:b/>
               </w:rPr>
               <w:t>hc_ordenado.out</w:t>
             </w:r>
-            <w:proofErr w:type="spellEnd"/>
           </w:p>
         </w:tc>
       </w:tr>
@@ -1708,39 +1384,15 @@
               <w:jc w:val="both"/>
             </w:pPr>
             <w:r>
-              <w:t xml:space="preserve">2 </w:t>
-            </w:r>
-            <w:proofErr w:type="spellStart"/>
-            <w:r>
-              <w:t>Angel</w:t>
-            </w:r>
-            <w:proofErr w:type="spellEnd"/>
-            <w:r>
-              <w:t xml:space="preserve"> </w:t>
-            </w:r>
-            <w:proofErr w:type="spellStart"/>
-            <w:r>
-              <w:t>Croce</w:t>
-            </w:r>
-            <w:proofErr w:type="spellEnd"/>
-            <w:r>
-              <w:t xml:space="preserve"> </w:t>
-            </w:r>
-          </w:p>
-          <w:p>
-            <w:pPr>
-              <w:jc w:val="both"/>
-            </w:pPr>
-            <w:r>
-              <w:t xml:space="preserve">5 Pedro </w:t>
-            </w:r>
-            <w:proofErr w:type="spellStart"/>
-            <w:r>
-              <w:t>Picapiedras</w:t>
-            </w:r>
-            <w:proofErr w:type="spellEnd"/>
-            <w:r>
-              <w:t xml:space="preserve"> </w:t>
+              <w:t xml:space="preserve">2 Angel Croce </w:t>
+            </w:r>
+          </w:p>
+          <w:p>
+            <w:pPr>
+              <w:jc w:val="both"/>
+            </w:pPr>
+            <w:r>
+              <w:t xml:space="preserve">5 Pedro Picapiedras </w:t>
             </w:r>
           </w:p>
           <w:p>
@@ -1756,47 +1408,23 @@
               <w:jc w:val="both"/>
             </w:pPr>
             <w:r>
-              <w:t xml:space="preserve">7 Pablo </w:t>
-            </w:r>
-            <w:proofErr w:type="spellStart"/>
-            <w:r>
-              <w:t>Marmol</w:t>
-            </w:r>
-            <w:proofErr w:type="spellEnd"/>
-            <w:r>
-              <w:t xml:space="preserve"> </w:t>
-            </w:r>
-          </w:p>
-          <w:p>
-            <w:pPr>
-              <w:jc w:val="both"/>
-            </w:pPr>
-            <w:r>
-              <w:t xml:space="preserve">9 Abel </w:t>
-            </w:r>
-            <w:proofErr w:type="spellStart"/>
-            <w:r>
-              <w:t>Avila</w:t>
-            </w:r>
-            <w:proofErr w:type="spellEnd"/>
-            <w:r>
-              <w:t xml:space="preserve"> </w:t>
-            </w:r>
-          </w:p>
-          <w:p>
-            <w:pPr>
-              <w:jc w:val="both"/>
-            </w:pPr>
-            <w:r>
-              <w:t xml:space="preserve">10 Nicanor </w:t>
-            </w:r>
-            <w:proofErr w:type="spellStart"/>
-            <w:r>
-              <w:t>Gonzalez</w:t>
-            </w:r>
-            <w:proofErr w:type="spellEnd"/>
-            <w:r>
-              <w:t xml:space="preserve"> </w:t>
+              <w:t xml:space="preserve">7 Pablo Marmol </w:t>
+            </w:r>
+          </w:p>
+          <w:p>
+            <w:pPr>
+              <w:jc w:val="both"/>
+            </w:pPr>
+            <w:r>
+              <w:t xml:space="preserve">9 Abel Avila </w:t>
+            </w:r>
+          </w:p>
+          <w:p>
+            <w:pPr>
+              <w:jc w:val="both"/>
+            </w:pPr>
+            <w:r>
+              <w:t xml:space="preserve">10 Nicanor Gonzalez </w:t>
             </w:r>
           </w:p>
           <w:p>
@@ -1812,31 +1440,15 @@
               <w:jc w:val="both"/>
             </w:pPr>
             <w:r>
-              <w:t xml:space="preserve">16 Zoilo </w:t>
-            </w:r>
-            <w:proofErr w:type="spellStart"/>
-            <w:r>
-              <w:t>Zenon</w:t>
-            </w:r>
-            <w:proofErr w:type="spellEnd"/>
-            <w:r>
-              <w:t xml:space="preserve"> </w:t>
-            </w:r>
-          </w:p>
-          <w:p>
-            <w:pPr>
-              <w:jc w:val="both"/>
-            </w:pPr>
-            <w:r>
-              <w:t xml:space="preserve">23 Toribio </w:t>
-            </w:r>
-            <w:proofErr w:type="spellStart"/>
-            <w:r>
-              <w:t>Tevez</w:t>
-            </w:r>
-            <w:proofErr w:type="spellEnd"/>
-            <w:r>
-              <w:t xml:space="preserve"> </w:t>
+              <w:t xml:space="preserve">16 Zoilo Zenon </w:t>
+            </w:r>
+          </w:p>
+          <w:p>
+            <w:pPr>
+              <w:jc w:val="both"/>
+            </w:pPr>
+            <w:r>
+              <w:t xml:space="preserve">23 Toribio Tevez </w:t>
             </w:r>
           </w:p>
           <w:p>
@@ -1852,13 +1464,8 @@
               <w:jc w:val="both"/>
             </w:pPr>
             <w:r>
-              <w:t xml:space="preserve">55 Alberto </w:t>
-            </w:r>
-            <w:proofErr w:type="spellStart"/>
-            <w:r>
-              <w:t>Lopez</w:t>
-            </w:r>
-            <w:proofErr w:type="spellEnd"/>
+              <w:t>55 Alberto Lopez</w:t>
+            </w:r>
           </w:p>
         </w:tc>
         <w:tc>
@@ -1871,39 +1478,15 @@
               <w:jc w:val="both"/>
             </w:pPr>
             <w:r>
-              <w:t xml:space="preserve">2 </w:t>
-            </w:r>
-            <w:proofErr w:type="spellStart"/>
-            <w:r>
-              <w:t>Angel</w:t>
-            </w:r>
-            <w:proofErr w:type="spellEnd"/>
-            <w:r>
-              <w:t xml:space="preserve"> </w:t>
-            </w:r>
-            <w:proofErr w:type="spellStart"/>
-            <w:r>
-              <w:t>Croce</w:t>
-            </w:r>
-            <w:proofErr w:type="spellEnd"/>
-            <w:r>
-              <w:t xml:space="preserve"> </w:t>
-            </w:r>
-          </w:p>
-          <w:p>
-            <w:pPr>
-              <w:jc w:val="both"/>
-            </w:pPr>
-            <w:r>
-              <w:t xml:space="preserve">5 Pedro </w:t>
-            </w:r>
-            <w:proofErr w:type="spellStart"/>
-            <w:r>
-              <w:t>Picapiedras</w:t>
-            </w:r>
-            <w:proofErr w:type="spellEnd"/>
-            <w:r>
-              <w:t xml:space="preserve"> </w:t>
+              <w:t xml:space="preserve">2 Angel Croce </w:t>
+            </w:r>
+          </w:p>
+          <w:p>
+            <w:pPr>
+              <w:jc w:val="both"/>
+            </w:pPr>
+            <w:r>
+              <w:t xml:space="preserve">5 Pedro Picapiedras </w:t>
             </w:r>
           </w:p>
           <w:p>
@@ -1919,47 +1502,23 @@
               <w:jc w:val="both"/>
             </w:pPr>
             <w:r>
-              <w:t xml:space="preserve">7 Pablo </w:t>
-            </w:r>
-            <w:proofErr w:type="spellStart"/>
-            <w:r>
-              <w:t>Marmol</w:t>
-            </w:r>
-            <w:proofErr w:type="spellEnd"/>
-            <w:r>
-              <w:t xml:space="preserve"> </w:t>
-            </w:r>
-          </w:p>
-          <w:p>
-            <w:pPr>
-              <w:jc w:val="both"/>
-            </w:pPr>
-            <w:r>
-              <w:t xml:space="preserve">9 Abel </w:t>
-            </w:r>
-            <w:proofErr w:type="spellStart"/>
-            <w:r>
-              <w:t>Avila</w:t>
-            </w:r>
-            <w:proofErr w:type="spellEnd"/>
-            <w:r>
-              <w:t xml:space="preserve"> </w:t>
-            </w:r>
-          </w:p>
-          <w:p>
-            <w:pPr>
-              <w:jc w:val="both"/>
-            </w:pPr>
-            <w:r>
-              <w:t xml:space="preserve">10 Nicanor </w:t>
-            </w:r>
-            <w:proofErr w:type="spellStart"/>
-            <w:r>
-              <w:t>Gonzalez</w:t>
-            </w:r>
-            <w:proofErr w:type="spellEnd"/>
-            <w:r>
-              <w:t xml:space="preserve"> </w:t>
+              <w:t xml:space="preserve">7 Pablo Marmol </w:t>
+            </w:r>
+          </w:p>
+          <w:p>
+            <w:pPr>
+              <w:jc w:val="both"/>
+            </w:pPr>
+            <w:r>
+              <w:t xml:space="preserve">9 Abel Avila </w:t>
+            </w:r>
+          </w:p>
+          <w:p>
+            <w:pPr>
+              <w:jc w:val="both"/>
+            </w:pPr>
+            <w:r>
+              <w:t xml:space="preserve">10 Nicanor Gonzalez </w:t>
             </w:r>
           </w:p>
           <w:p>
@@ -1975,31 +1534,15 @@
               <w:jc w:val="both"/>
             </w:pPr>
             <w:r>
-              <w:t xml:space="preserve">16 Zoilo </w:t>
-            </w:r>
-            <w:proofErr w:type="spellStart"/>
-            <w:r>
-              <w:t>Zenon</w:t>
-            </w:r>
-            <w:proofErr w:type="spellEnd"/>
-            <w:r>
-              <w:t xml:space="preserve"> </w:t>
-            </w:r>
-          </w:p>
-          <w:p>
-            <w:pPr>
-              <w:jc w:val="both"/>
-            </w:pPr>
-            <w:r>
-              <w:t xml:space="preserve">23 Toribio </w:t>
-            </w:r>
-            <w:proofErr w:type="spellStart"/>
-            <w:r>
-              <w:t>Tevez</w:t>
-            </w:r>
-            <w:proofErr w:type="spellEnd"/>
-            <w:r>
-              <w:t xml:space="preserve"> </w:t>
+              <w:t xml:space="preserve">16 Zoilo Zenon </w:t>
+            </w:r>
+          </w:p>
+          <w:p>
+            <w:pPr>
+              <w:jc w:val="both"/>
+            </w:pPr>
+            <w:r>
+              <w:t xml:space="preserve">23 Toribio Tevez </w:t>
             </w:r>
           </w:p>
           <w:p>
@@ -2015,13 +1558,8 @@
               <w:jc w:val="both"/>
             </w:pPr>
             <w:r>
-              <w:t xml:space="preserve">55 Alberto </w:t>
-            </w:r>
-            <w:proofErr w:type="spellStart"/>
-            <w:r>
-              <w:t>Lopez</w:t>
-            </w:r>
-            <w:proofErr w:type="spellEnd"/>
+              <w:t>55 Alberto Lopez</w:t>
+            </w:r>
           </w:p>
         </w:tc>
       </w:tr>
@@ -2120,14 +1658,12 @@
                 <w:b/>
               </w:rPr>
             </w:pPr>
-            <w:proofErr w:type="spellStart"/>
             <w:r>
               <w:rPr>
                 <w:b/>
               </w:rPr>
               <w:t>hc_ordenado.out</w:t>
             </w:r>
-            <w:proofErr w:type="spellEnd"/>
           </w:p>
         </w:tc>
       </w:tr>
@@ -2153,15 +1689,7 @@
               <w:t>1</w:t>
             </w:r>
             <w:r>
-              <w:t xml:space="preserve"> Nicanor </w:t>
-            </w:r>
-            <w:proofErr w:type="spellStart"/>
-            <w:r>
-              <w:t>Gonzalez</w:t>
-            </w:r>
-            <w:proofErr w:type="spellEnd"/>
-            <w:r>
-              <w:t xml:space="preserve"> </w:t>
+              <w:t xml:space="preserve"> Nicanor Gonzalez </w:t>
             </w:r>
           </w:p>
           <w:p>
@@ -2172,15 +1700,7 @@
               <w:t>2</w:t>
             </w:r>
             <w:r>
-              <w:t xml:space="preserve"> Pedro </w:t>
-            </w:r>
-            <w:proofErr w:type="spellStart"/>
-            <w:r>
-              <w:t>Picapiedras</w:t>
-            </w:r>
-            <w:proofErr w:type="spellEnd"/>
-            <w:r>
-              <w:t xml:space="preserve"> </w:t>
+              <w:t xml:space="preserve"> Pedro Picapiedras </w:t>
             </w:r>
           </w:p>
           <w:p>
@@ -2191,15 +1711,7 @@
               <w:t>3</w:t>
             </w:r>
             <w:r>
-              <w:t xml:space="preserve"> Pablo </w:t>
-            </w:r>
-            <w:proofErr w:type="spellStart"/>
-            <w:r>
-              <w:t>Marmol</w:t>
-            </w:r>
-            <w:proofErr w:type="spellEnd"/>
-            <w:r>
-              <w:t xml:space="preserve"> </w:t>
+              <w:t xml:space="preserve"> Pablo Marmol </w:t>
             </w:r>
           </w:p>
           <w:p>
@@ -2210,15 +1722,7 @@
               <w:t>5</w:t>
             </w:r>
             <w:r>
-              <w:t xml:space="preserve"> Toribio </w:t>
-            </w:r>
-            <w:proofErr w:type="spellStart"/>
-            <w:r>
-              <w:t>Tevez</w:t>
-            </w:r>
-            <w:proofErr w:type="spellEnd"/>
-            <w:r>
-              <w:t xml:space="preserve"> </w:t>
+              <w:t xml:space="preserve"> Toribio Tevez </w:t>
             </w:r>
           </w:p>
           <w:p>
@@ -2229,23 +1733,7 @@
               <w:t>4</w:t>
             </w:r>
             <w:r>
-              <w:t xml:space="preserve"> </w:t>
-            </w:r>
-            <w:proofErr w:type="spellStart"/>
-            <w:r>
-              <w:t>Angel</w:t>
-            </w:r>
-            <w:proofErr w:type="spellEnd"/>
-            <w:r>
-              <w:t xml:space="preserve"> </w:t>
-            </w:r>
-            <w:proofErr w:type="spellStart"/>
-            <w:r>
-              <w:t>Croce</w:t>
-            </w:r>
-            <w:proofErr w:type="spellEnd"/>
-            <w:r>
-              <w:t xml:space="preserve"> </w:t>
+              <w:t xml:space="preserve"> Angel Croce </w:t>
             </w:r>
           </w:p>
           <w:p>
@@ -2267,15 +1755,7 @@
               <w:t>6</w:t>
             </w:r>
             <w:r>
-              <w:t xml:space="preserve"> Alberto </w:t>
-            </w:r>
-            <w:proofErr w:type="spellStart"/>
-            <w:r>
-              <w:t>Lopez</w:t>
-            </w:r>
-            <w:proofErr w:type="spellEnd"/>
-            <w:r>
-              <w:t xml:space="preserve"> </w:t>
+              <w:t xml:space="preserve"> Alberto Lopez </w:t>
             </w:r>
           </w:p>
         </w:tc>
@@ -2289,101 +1769,48 @@
               <w:jc w:val="both"/>
             </w:pPr>
             <w:r>
-              <w:t xml:space="preserve">1 Nicanor </w:t>
-            </w:r>
-            <w:proofErr w:type="spellStart"/>
-            <w:r>
-              <w:t>Gonzalez</w:t>
-            </w:r>
-            <w:proofErr w:type="spellEnd"/>
-            <w:r>
-              <w:t xml:space="preserve"> </w:t>
-            </w:r>
-          </w:p>
-          <w:p>
-            <w:pPr>
-              <w:jc w:val="both"/>
-            </w:pPr>
-            <w:r>
-              <w:t xml:space="preserve">2 Pedro </w:t>
-            </w:r>
-            <w:proofErr w:type="spellStart"/>
-            <w:r>
-              <w:t>Picapiedras</w:t>
-            </w:r>
-            <w:proofErr w:type="spellEnd"/>
-            <w:r>
-              <w:t xml:space="preserve"> </w:t>
-            </w:r>
-          </w:p>
-          <w:p>
-            <w:pPr>
-              <w:jc w:val="both"/>
-            </w:pPr>
-            <w:r>
-              <w:t xml:space="preserve">3 Pablo </w:t>
-            </w:r>
-            <w:proofErr w:type="spellStart"/>
-            <w:r>
-              <w:t>Marmol</w:t>
-            </w:r>
-            <w:proofErr w:type="spellEnd"/>
-            <w:r>
-              <w:t xml:space="preserve"> </w:t>
-            </w:r>
-          </w:p>
-          <w:p>
-            <w:pPr>
-              <w:jc w:val="both"/>
-            </w:pPr>
-            <w:r>
-              <w:t xml:space="preserve">4 </w:t>
-            </w:r>
-            <w:proofErr w:type="spellStart"/>
-            <w:r>
-              <w:t>Angel</w:t>
-            </w:r>
-            <w:proofErr w:type="spellEnd"/>
-            <w:r>
-              <w:t xml:space="preserve"> </w:t>
-            </w:r>
-            <w:proofErr w:type="spellStart"/>
-            <w:r>
-              <w:t>Croce</w:t>
-            </w:r>
-            <w:proofErr w:type="spellEnd"/>
-            <w:r>
-              <w:t xml:space="preserve"> </w:t>
-            </w:r>
-          </w:p>
-          <w:p>
-            <w:pPr>
-              <w:jc w:val="both"/>
-            </w:pPr>
-            <w:r>
-              <w:t xml:space="preserve">5 Toribio </w:t>
-            </w:r>
-            <w:proofErr w:type="spellStart"/>
-            <w:r>
-              <w:t>Tevez</w:t>
-            </w:r>
-            <w:proofErr w:type="spellEnd"/>
-            <w:r>
-              <w:t xml:space="preserve"> </w:t>
-            </w:r>
-          </w:p>
-          <w:p>
-            <w:pPr>
-              <w:jc w:val="both"/>
-            </w:pPr>
-            <w:r>
-              <w:t xml:space="preserve">6 Alberto </w:t>
-            </w:r>
-            <w:proofErr w:type="spellStart"/>
-            <w:r>
-              <w:t>Lopez</w:t>
-            </w:r>
-            <w:proofErr w:type="spellEnd"/>
+              <w:t xml:space="preserve">1 Nicanor Gonzalez </w:t>
+            </w:r>
+          </w:p>
+          <w:p>
+            <w:pPr>
+              <w:jc w:val="both"/>
+            </w:pPr>
+            <w:r>
+              <w:t xml:space="preserve">2 Pedro Picapiedras </w:t>
+            </w:r>
+          </w:p>
+          <w:p>
+            <w:pPr>
+              <w:jc w:val="both"/>
+            </w:pPr>
+            <w:r>
+              <w:t xml:space="preserve">3 Pablo Marmol </w:t>
+            </w:r>
+          </w:p>
+          <w:p>
+            <w:pPr>
+              <w:jc w:val="both"/>
+            </w:pPr>
+            <w:r>
+              <w:t xml:space="preserve">4 Angel Croce </w:t>
+            </w:r>
+          </w:p>
+          <w:p>
+            <w:pPr>
+              <w:jc w:val="both"/>
+            </w:pPr>
+            <w:r>
+              <w:t xml:space="preserve">5 Toribio Tevez </w:t>
+            </w:r>
+          </w:p>
+          <w:p>
+            <w:pPr>
+              <w:jc w:val="both"/>
+            </w:pPr>
+            <w:r>
+              <w:t>6 Alberto Lopez</w:t>
+            </w:r>
           </w:p>
           <w:p>
             <w:pPr>
@@ -2414,7 +1841,6 @@
           <w:b/>
           <w:sz w:val="28"/>
         </w:rPr>
-        <w:lastRenderedPageBreak/>
         <w:t>05_NúmerosDeHCAltos</w:t>
       </w:r>
     </w:p>
@@ -2488,14 +1914,12 @@
                 <w:b/>
               </w:rPr>
             </w:pPr>
-            <w:proofErr w:type="spellStart"/>
             <w:r>
               <w:rPr>
                 <w:b/>
               </w:rPr>
               <w:t>hc_ordenado.out</w:t>
             </w:r>
-            <w:proofErr w:type="spellEnd"/>
           </w:p>
         </w:tc>
       </w:tr>
@@ -2518,39 +1942,15 @@
               <w:jc w:val="both"/>
             </w:pPr>
             <w:r>
-              <w:t xml:space="preserve">1 </w:t>
-            </w:r>
-            <w:proofErr w:type="spellStart"/>
-            <w:r>
-              <w:t>Angel</w:t>
-            </w:r>
-            <w:proofErr w:type="spellEnd"/>
-            <w:r>
-              <w:t xml:space="preserve"> </w:t>
-            </w:r>
-            <w:proofErr w:type="spellStart"/>
-            <w:r>
-              <w:t>Croce</w:t>
-            </w:r>
-            <w:proofErr w:type="spellEnd"/>
-            <w:r>
-              <w:t xml:space="preserve"> </w:t>
-            </w:r>
-          </w:p>
-          <w:p>
-            <w:pPr>
-              <w:jc w:val="both"/>
-            </w:pPr>
-            <w:r>
-              <w:t xml:space="preserve">11111 Pedro </w:t>
-            </w:r>
-            <w:proofErr w:type="spellStart"/>
-            <w:r>
-              <w:t>Picapiedras</w:t>
-            </w:r>
-            <w:proofErr w:type="spellEnd"/>
-            <w:r>
-              <w:t xml:space="preserve"> </w:t>
+              <w:t xml:space="preserve">1 Angel Croce </w:t>
+            </w:r>
+          </w:p>
+          <w:p>
+            <w:pPr>
+              <w:jc w:val="both"/>
+            </w:pPr>
+            <w:r>
+              <w:t xml:space="preserve">11111 Pedro Picapiedras </w:t>
             </w:r>
           </w:p>
           <w:p>
@@ -2566,47 +1966,23 @@
               <w:jc w:val="both"/>
             </w:pPr>
             <w:r>
-              <w:t xml:space="preserve">11111111 Pablo </w:t>
-            </w:r>
-            <w:proofErr w:type="spellStart"/>
-            <w:r>
-              <w:t>Marmol</w:t>
-            </w:r>
-            <w:proofErr w:type="spellEnd"/>
-            <w:r>
-              <w:t xml:space="preserve"> </w:t>
-            </w:r>
-          </w:p>
-          <w:p>
-            <w:pPr>
-              <w:jc w:val="both"/>
-            </w:pPr>
-            <w:r>
-              <w:t xml:space="preserve">1111111111 Abel </w:t>
-            </w:r>
-            <w:proofErr w:type="spellStart"/>
-            <w:r>
-              <w:t>Avila</w:t>
-            </w:r>
-            <w:proofErr w:type="spellEnd"/>
-            <w:r>
-              <w:t xml:space="preserve"> </w:t>
-            </w:r>
-          </w:p>
-          <w:p>
-            <w:pPr>
-              <w:jc w:val="both"/>
-            </w:pPr>
-            <w:r>
-              <w:t xml:space="preserve">11 Nicanor </w:t>
-            </w:r>
-            <w:proofErr w:type="spellStart"/>
-            <w:r>
-              <w:t>Gonzalez</w:t>
-            </w:r>
-            <w:proofErr w:type="spellEnd"/>
-            <w:r>
-              <w:t xml:space="preserve"> </w:t>
+              <w:t xml:space="preserve">11111111 Pablo Marmol </w:t>
+            </w:r>
+          </w:p>
+          <w:p>
+            <w:pPr>
+              <w:jc w:val="both"/>
+            </w:pPr>
+            <w:r>
+              <w:t xml:space="preserve">1111111111 Abel Avila </w:t>
+            </w:r>
+          </w:p>
+          <w:p>
+            <w:pPr>
+              <w:jc w:val="both"/>
+            </w:pPr>
+            <w:r>
+              <w:t xml:space="preserve">11 Nicanor Gonzalez </w:t>
             </w:r>
           </w:p>
           <w:p>
@@ -2622,31 +1998,15 @@
               <w:jc w:val="both"/>
             </w:pPr>
             <w:r>
-              <w:t xml:space="preserve">111 Zoilo </w:t>
-            </w:r>
-            <w:proofErr w:type="spellStart"/>
-            <w:r>
-              <w:t>Zenon</w:t>
-            </w:r>
-            <w:proofErr w:type="spellEnd"/>
-            <w:r>
-              <w:t xml:space="preserve"> </w:t>
-            </w:r>
-          </w:p>
-          <w:p>
-            <w:pPr>
-              <w:jc w:val="both"/>
-            </w:pPr>
-            <w:r>
-              <w:t xml:space="preserve">11111111111 Toribio </w:t>
-            </w:r>
-            <w:proofErr w:type="spellStart"/>
-            <w:r>
-              <w:t>Tevez</w:t>
-            </w:r>
-            <w:proofErr w:type="spellEnd"/>
-            <w:r>
-              <w:t xml:space="preserve"> </w:t>
+              <w:t xml:space="preserve">111 Zoilo Zenon </w:t>
+            </w:r>
+          </w:p>
+          <w:p>
+            <w:pPr>
+              <w:jc w:val="both"/>
+            </w:pPr>
+            <w:r>
+              <w:t xml:space="preserve">11111111111 Toribio Tevez </w:t>
             </w:r>
           </w:p>
           <w:p>
@@ -2662,13 +2022,8 @@
               <w:jc w:val="both"/>
             </w:pPr>
             <w:r>
-              <w:t xml:space="preserve">111111111 Alberto </w:t>
-            </w:r>
-            <w:proofErr w:type="spellStart"/>
-            <w:r>
-              <w:t>Lopez</w:t>
-            </w:r>
-            <w:proofErr w:type="spellEnd"/>
+              <w:t>111111111 Alberto Lopez</w:t>
+            </w:r>
           </w:p>
         </w:tc>
         <w:tc>
@@ -2681,55 +2036,23 @@
               <w:jc w:val="both"/>
             </w:pPr>
             <w:r>
-              <w:t xml:space="preserve">1 </w:t>
-            </w:r>
-            <w:proofErr w:type="spellStart"/>
-            <w:r>
-              <w:t>Angel</w:t>
-            </w:r>
-            <w:proofErr w:type="spellEnd"/>
-            <w:r>
-              <w:t xml:space="preserve"> </w:t>
-            </w:r>
-            <w:proofErr w:type="spellStart"/>
-            <w:r>
-              <w:t>Croce</w:t>
-            </w:r>
-            <w:proofErr w:type="spellEnd"/>
-            <w:r>
-              <w:t xml:space="preserve"> </w:t>
-            </w:r>
-          </w:p>
-          <w:p>
-            <w:pPr>
-              <w:jc w:val="both"/>
-            </w:pPr>
-            <w:r>
-              <w:t xml:space="preserve">11 Nicanor </w:t>
-            </w:r>
-            <w:proofErr w:type="spellStart"/>
-            <w:r>
-              <w:t>Gonzalez</w:t>
-            </w:r>
-            <w:proofErr w:type="spellEnd"/>
-            <w:r>
-              <w:t xml:space="preserve"> </w:t>
-            </w:r>
-          </w:p>
-          <w:p>
-            <w:pPr>
-              <w:jc w:val="both"/>
-            </w:pPr>
-            <w:r>
-              <w:t xml:space="preserve">111 Zoilo </w:t>
-            </w:r>
-            <w:proofErr w:type="spellStart"/>
-            <w:r>
-              <w:t>Zenon</w:t>
-            </w:r>
-            <w:proofErr w:type="spellEnd"/>
-            <w:r>
-              <w:t xml:space="preserve"> </w:t>
+              <w:t xml:space="preserve">1 Angel Croce </w:t>
+            </w:r>
+          </w:p>
+          <w:p>
+            <w:pPr>
+              <w:jc w:val="both"/>
+            </w:pPr>
+            <w:r>
+              <w:t xml:space="preserve">11 Nicanor Gonzalez </w:t>
+            </w:r>
+          </w:p>
+          <w:p>
+            <w:pPr>
+              <w:jc w:val="both"/>
+            </w:pPr>
+            <w:r>
+              <w:t xml:space="preserve">111 Zoilo Zenon </w:t>
             </w:r>
           </w:p>
           <w:p>
@@ -2745,15 +2068,7 @@
               <w:jc w:val="both"/>
             </w:pPr>
             <w:r>
-              <w:t xml:space="preserve">11111 Pedro </w:t>
-            </w:r>
-            <w:proofErr w:type="spellStart"/>
-            <w:r>
-              <w:t>Picapiedras</w:t>
-            </w:r>
-            <w:proofErr w:type="spellEnd"/>
-            <w:r>
-              <w:t xml:space="preserve"> </w:t>
+              <w:t xml:space="preserve">11111 Pedro Picapiedras </w:t>
             </w:r>
           </w:p>
           <w:p>
@@ -2777,60 +2092,31 @@
               <w:jc w:val="both"/>
             </w:pPr>
             <w:r>
-              <w:t xml:space="preserve">11111111 Pablo </w:t>
-            </w:r>
-            <w:proofErr w:type="spellStart"/>
-            <w:r>
-              <w:t>Marmol</w:t>
-            </w:r>
-            <w:proofErr w:type="spellEnd"/>
-            <w:r>
-              <w:t xml:space="preserve"> </w:t>
-            </w:r>
-          </w:p>
-          <w:p>
-            <w:pPr>
-              <w:jc w:val="both"/>
-            </w:pPr>
-            <w:r>
-              <w:t xml:space="preserve">111111111 Alberto </w:t>
-            </w:r>
-            <w:proofErr w:type="spellStart"/>
-            <w:r>
-              <w:t>Lopez</w:t>
-            </w:r>
-            <w:proofErr w:type="spellEnd"/>
-          </w:p>
-          <w:p>
-            <w:pPr>
-              <w:jc w:val="both"/>
-            </w:pPr>
-            <w:r>
-              <w:t xml:space="preserve">1111111111 Abel </w:t>
-            </w:r>
-            <w:proofErr w:type="spellStart"/>
-            <w:r>
-              <w:t>Avila</w:t>
-            </w:r>
-            <w:proofErr w:type="spellEnd"/>
-            <w:r>
-              <w:t xml:space="preserve"> </w:t>
-            </w:r>
-          </w:p>
-          <w:p>
-            <w:pPr>
-              <w:jc w:val="both"/>
-            </w:pPr>
-            <w:r>
-              <w:t xml:space="preserve">11111111111 Toribio </w:t>
-            </w:r>
-            <w:proofErr w:type="spellStart"/>
-            <w:r>
-              <w:t>Tevez</w:t>
-            </w:r>
-            <w:proofErr w:type="spellEnd"/>
-            <w:r>
-              <w:t xml:space="preserve"> </w:t>
+              <w:t xml:space="preserve">11111111 Pablo Marmol </w:t>
+            </w:r>
+          </w:p>
+          <w:p>
+            <w:pPr>
+              <w:jc w:val="both"/>
+            </w:pPr>
+            <w:r>
+              <w:t>111111111 Alberto Lopez</w:t>
+            </w:r>
+          </w:p>
+          <w:p>
+            <w:pPr>
+              <w:jc w:val="both"/>
+            </w:pPr>
+            <w:r>
+              <w:t xml:space="preserve">1111111111 Abel Avila </w:t>
+            </w:r>
+          </w:p>
+          <w:p>
+            <w:pPr>
+              <w:jc w:val="both"/>
+            </w:pPr>
+            <w:r>
+              <w:t xml:space="preserve">11111111111 Toribio Tevez </w:t>
             </w:r>
           </w:p>
         </w:tc>
@@ -2924,14 +2210,12 @@
                 <w:b/>
               </w:rPr>
             </w:pPr>
-            <w:proofErr w:type="spellStart"/>
             <w:r>
               <w:rPr>
                 <w:b/>
               </w:rPr>
               <w:t>hc_ordenado.out</w:t>
             </w:r>
-            <w:proofErr w:type="spellEnd"/>
           </w:p>
         </w:tc>
       </w:tr>
@@ -2954,23 +2238,7 @@
               <w:jc w:val="both"/>
             </w:pPr>
             <w:r>
-              <w:t xml:space="preserve">5 </w:t>
-            </w:r>
-            <w:proofErr w:type="spellStart"/>
-            <w:r>
-              <w:t>Angel</w:t>
-            </w:r>
-            <w:proofErr w:type="spellEnd"/>
-            <w:r>
-              <w:t xml:space="preserve"> </w:t>
-            </w:r>
-            <w:proofErr w:type="spellStart"/>
-            <w:r>
-              <w:t>Croce</w:t>
-            </w:r>
-            <w:proofErr w:type="spellEnd"/>
-            <w:r>
-              <w:t xml:space="preserve"> </w:t>
+              <w:t xml:space="preserve">5 Angel Croce </w:t>
             </w:r>
           </w:p>
         </w:tc>
@@ -2984,23 +2252,7 @@
               <w:jc w:val="both"/>
             </w:pPr>
             <w:r>
-              <w:t xml:space="preserve">5 </w:t>
-            </w:r>
-            <w:proofErr w:type="spellStart"/>
-            <w:r>
-              <w:t>Angel</w:t>
-            </w:r>
-            <w:proofErr w:type="spellEnd"/>
-            <w:r>
-              <w:t xml:space="preserve"> </w:t>
-            </w:r>
-            <w:proofErr w:type="spellStart"/>
-            <w:r>
-              <w:t>Croce</w:t>
-            </w:r>
-            <w:proofErr w:type="spellEnd"/>
-            <w:r>
-              <w:t xml:space="preserve">  </w:t>
+              <w:t xml:space="preserve">5 Angel Croce  </w:t>
             </w:r>
           </w:p>
         </w:tc>
@@ -3094,14 +2346,12 @@
                 <w:b/>
               </w:rPr>
             </w:pPr>
-            <w:proofErr w:type="spellStart"/>
             <w:r>
               <w:rPr>
                 <w:b/>
               </w:rPr>
               <w:t>hc_ordenado.out</w:t>
             </w:r>
-            <w:proofErr w:type="spellEnd"/>
           </w:p>
         </w:tc>
       </w:tr>
@@ -3124,79 +2374,39 @@
               <w:jc w:val="both"/>
             </w:pPr>
             <w:r>
-              <w:t xml:space="preserve">1 Nicanor </w:t>
-            </w:r>
-            <w:proofErr w:type="spellStart"/>
-            <w:r>
-              <w:t>Gonzalez</w:t>
-            </w:r>
-            <w:proofErr w:type="spellEnd"/>
-            <w:r>
-              <w:t xml:space="preserve"> </w:t>
-            </w:r>
-          </w:p>
-          <w:p>
-            <w:pPr>
-              <w:jc w:val="both"/>
-            </w:pPr>
-            <w:r>
-              <w:t xml:space="preserve">22 Nicanor </w:t>
-            </w:r>
-            <w:proofErr w:type="spellStart"/>
-            <w:r>
-              <w:t>Picapiedras</w:t>
-            </w:r>
-            <w:proofErr w:type="spellEnd"/>
-            <w:r>
-              <w:t xml:space="preserve"> </w:t>
-            </w:r>
-          </w:p>
-          <w:p>
-            <w:pPr>
-              <w:jc w:val="both"/>
-            </w:pPr>
-            <w:r>
-              <w:t xml:space="preserve">3 Nicanor </w:t>
-            </w:r>
-            <w:proofErr w:type="spellStart"/>
-            <w:r>
-              <w:t>Marmol</w:t>
-            </w:r>
-            <w:proofErr w:type="spellEnd"/>
-            <w:r>
-              <w:t xml:space="preserve"> </w:t>
-            </w:r>
-          </w:p>
-          <w:p>
-            <w:pPr>
-              <w:jc w:val="both"/>
-            </w:pPr>
-            <w:r>
-              <w:t xml:space="preserve">54 Nicanor </w:t>
-            </w:r>
-            <w:proofErr w:type="spellStart"/>
-            <w:r>
-              <w:t>Tevez</w:t>
-            </w:r>
-            <w:proofErr w:type="spellEnd"/>
-            <w:r>
-              <w:t xml:space="preserve"> </w:t>
-            </w:r>
-          </w:p>
-          <w:p>
-            <w:pPr>
-              <w:jc w:val="both"/>
-            </w:pPr>
-            <w:r>
-              <w:t xml:space="preserve">4 Nicanor </w:t>
-            </w:r>
-            <w:proofErr w:type="spellStart"/>
-            <w:r>
-              <w:t>Croce</w:t>
-            </w:r>
-            <w:proofErr w:type="spellEnd"/>
-            <w:r>
-              <w:t xml:space="preserve"> </w:t>
+              <w:t xml:space="preserve">1 Nicanor Gonzalez </w:t>
+            </w:r>
+          </w:p>
+          <w:p>
+            <w:pPr>
+              <w:jc w:val="both"/>
+            </w:pPr>
+            <w:r>
+              <w:t xml:space="preserve">22 Nicanor Picapiedras </w:t>
+            </w:r>
+          </w:p>
+          <w:p>
+            <w:pPr>
+              <w:jc w:val="both"/>
+            </w:pPr>
+            <w:r>
+              <w:t xml:space="preserve">3 Nicanor Marmol </w:t>
+            </w:r>
+          </w:p>
+          <w:p>
+            <w:pPr>
+              <w:jc w:val="both"/>
+            </w:pPr>
+            <w:r>
+              <w:t xml:space="preserve">54 Nicanor Tevez </w:t>
+            </w:r>
+          </w:p>
+          <w:p>
+            <w:pPr>
+              <w:jc w:val="both"/>
+            </w:pPr>
+            <w:r>
+              <w:t xml:space="preserve">4 Nicanor Croce </w:t>
             </w:r>
           </w:p>
           <w:p>
@@ -3212,15 +2422,7 @@
               <w:jc w:val="both"/>
             </w:pPr>
             <w:r>
-              <w:t xml:space="preserve">6 Nicanor </w:t>
-            </w:r>
-            <w:proofErr w:type="spellStart"/>
-            <w:r>
-              <w:t>Lopez</w:t>
-            </w:r>
-            <w:proofErr w:type="spellEnd"/>
-            <w:r>
-              <w:t xml:space="preserve"> </w:t>
+              <w:t xml:space="preserve">6 Nicanor Lopez </w:t>
             </w:r>
           </w:p>
         </w:tc>
@@ -3234,92 +2436,47 @@
               <w:jc w:val="both"/>
             </w:pPr>
             <w:r>
-              <w:t xml:space="preserve">1 Nicanor </w:t>
-            </w:r>
-            <w:proofErr w:type="spellStart"/>
-            <w:r>
-              <w:t>Gonzalez</w:t>
-            </w:r>
-            <w:proofErr w:type="spellEnd"/>
-            <w:r>
-              <w:t xml:space="preserve"> </w:t>
-            </w:r>
-          </w:p>
-          <w:p>
-            <w:pPr>
-              <w:jc w:val="both"/>
-            </w:pPr>
-            <w:r>
-              <w:t xml:space="preserve">3 Nicanor </w:t>
-            </w:r>
-            <w:proofErr w:type="spellStart"/>
-            <w:r>
-              <w:t>Marmol</w:t>
-            </w:r>
-            <w:proofErr w:type="spellEnd"/>
-            <w:r>
-              <w:t xml:space="preserve"> </w:t>
-            </w:r>
-          </w:p>
-          <w:p>
-            <w:pPr>
-              <w:jc w:val="both"/>
-            </w:pPr>
-            <w:r>
-              <w:t xml:space="preserve">4 Nicanor </w:t>
-            </w:r>
-            <w:proofErr w:type="spellStart"/>
-            <w:r>
-              <w:t>Croce</w:t>
-            </w:r>
-            <w:proofErr w:type="spellEnd"/>
-            <w:r>
-              <w:t xml:space="preserve"> </w:t>
-            </w:r>
-          </w:p>
-          <w:p>
-            <w:pPr>
-              <w:jc w:val="both"/>
-            </w:pPr>
-            <w:r>
-              <w:t xml:space="preserve">6 Nicanor </w:t>
-            </w:r>
-            <w:proofErr w:type="spellStart"/>
-            <w:r>
-              <w:t>Lopez</w:t>
-            </w:r>
-            <w:proofErr w:type="spellEnd"/>
-          </w:p>
-          <w:p>
-            <w:pPr>
-              <w:jc w:val="both"/>
-            </w:pPr>
-            <w:r>
-              <w:t xml:space="preserve">22 Nicanor </w:t>
-            </w:r>
-            <w:proofErr w:type="spellStart"/>
-            <w:r>
-              <w:t>Picapiedras</w:t>
-            </w:r>
-            <w:proofErr w:type="spellEnd"/>
-            <w:r>
-              <w:t xml:space="preserve"> </w:t>
-            </w:r>
-          </w:p>
-          <w:p>
-            <w:pPr>
-              <w:jc w:val="both"/>
-            </w:pPr>
-            <w:r>
-              <w:t xml:space="preserve">54 Nicanor </w:t>
-            </w:r>
-            <w:proofErr w:type="spellStart"/>
-            <w:r>
-              <w:t>Tevez</w:t>
-            </w:r>
-            <w:proofErr w:type="spellEnd"/>
-            <w:r>
-              <w:t xml:space="preserve"> </w:t>
+              <w:t xml:space="preserve">1 Nicanor Gonzalez </w:t>
+            </w:r>
+          </w:p>
+          <w:p>
+            <w:pPr>
+              <w:jc w:val="both"/>
+            </w:pPr>
+            <w:r>
+              <w:t xml:space="preserve">3 Nicanor Marmol </w:t>
+            </w:r>
+          </w:p>
+          <w:p>
+            <w:pPr>
+              <w:jc w:val="both"/>
+            </w:pPr>
+            <w:r>
+              <w:t xml:space="preserve">4 Nicanor Croce </w:t>
+            </w:r>
+          </w:p>
+          <w:p>
+            <w:pPr>
+              <w:jc w:val="both"/>
+            </w:pPr>
+            <w:r>
+              <w:t>6 Nicanor Lopez</w:t>
+            </w:r>
+          </w:p>
+          <w:p>
+            <w:pPr>
+              <w:jc w:val="both"/>
+            </w:pPr>
+            <w:r>
+              <w:t xml:space="preserve">22 Nicanor Picapiedras </w:t>
+            </w:r>
+          </w:p>
+          <w:p>
+            <w:pPr>
+              <w:jc w:val="both"/>
+            </w:pPr>
+            <w:r>
+              <w:t xml:space="preserve">54 Nicanor Tevez </w:t>
             </w:r>
           </w:p>
           <w:p>
@@ -3370,7 +2527,6 @@
           <w:b/>
           <w:sz w:val="28"/>
         </w:rPr>
-        <w:lastRenderedPageBreak/>
         <w:t>08_ApellidosRepetidos</w:t>
       </w:r>
     </w:p>
@@ -3438,14 +2594,12 @@
                 <w:b/>
               </w:rPr>
             </w:pPr>
-            <w:proofErr w:type="spellStart"/>
             <w:r>
               <w:rPr>
                 <w:b/>
               </w:rPr>
               <w:t>hc_ordenado.out</w:t>
             </w:r>
-            <w:proofErr w:type="spellEnd"/>
           </w:p>
         </w:tc>
       </w:tr>
@@ -3468,168 +2622,88 @@
               <w:jc w:val="both"/>
             </w:pPr>
             <w:r>
-              <w:t xml:space="preserve">10 Nicanor </w:t>
-            </w:r>
-            <w:proofErr w:type="spellStart"/>
-            <w:r>
-              <w:t>Picapiedras</w:t>
-            </w:r>
-            <w:proofErr w:type="spellEnd"/>
-            <w:r>
-              <w:t xml:space="preserve"> </w:t>
-            </w:r>
-          </w:p>
-          <w:p>
-            <w:pPr>
-              <w:jc w:val="both"/>
-            </w:pPr>
-            <w:r>
-              <w:t xml:space="preserve">5 Pedro </w:t>
-            </w:r>
-            <w:proofErr w:type="spellStart"/>
-            <w:r>
-              <w:t>Picapiedras</w:t>
-            </w:r>
-            <w:proofErr w:type="spellEnd"/>
-            <w:r>
-              <w:t xml:space="preserve"> </w:t>
-            </w:r>
-          </w:p>
-          <w:p>
-            <w:pPr>
-              <w:jc w:val="both"/>
-            </w:pPr>
-            <w:r>
-              <w:t xml:space="preserve">7 Pablo </w:t>
-            </w:r>
-            <w:proofErr w:type="spellStart"/>
-            <w:r>
-              <w:t>Picapiedras</w:t>
-            </w:r>
-            <w:proofErr w:type="spellEnd"/>
-            <w:r>
-              <w:t xml:space="preserve"> </w:t>
-            </w:r>
-          </w:p>
-          <w:p>
-            <w:pPr>
-              <w:jc w:val="both"/>
-            </w:pPr>
-            <w:r>
-              <w:t xml:space="preserve">23 Toribio </w:t>
-            </w:r>
-            <w:proofErr w:type="spellStart"/>
-            <w:r>
-              <w:t>Picapiedras</w:t>
-            </w:r>
-            <w:proofErr w:type="spellEnd"/>
-          </w:p>
-          <w:p>
-            <w:pPr>
-              <w:jc w:val="both"/>
-            </w:pPr>
-            <w:r>
-              <w:t xml:space="preserve">2 </w:t>
-            </w:r>
-            <w:proofErr w:type="spellStart"/>
-            <w:r>
-              <w:t>Angel</w:t>
-            </w:r>
-            <w:proofErr w:type="spellEnd"/>
-            <w:r>
-              <w:t xml:space="preserve"> </w:t>
-            </w:r>
-            <w:proofErr w:type="spellStart"/>
-            <w:r>
-              <w:t>Picapiedras</w:t>
-            </w:r>
-            <w:proofErr w:type="spellEnd"/>
-          </w:p>
-          <w:p>
-            <w:pPr>
-              <w:jc w:val="both"/>
-            </w:pPr>
-            <w:r>
-              <w:t xml:space="preserve">40 Eduardo </w:t>
-            </w:r>
-            <w:proofErr w:type="spellStart"/>
-            <w:r>
-              <w:t>Picapiedras</w:t>
-            </w:r>
-            <w:proofErr w:type="spellEnd"/>
-          </w:p>
-          <w:p>
-            <w:pPr>
-              <w:jc w:val="both"/>
-            </w:pPr>
-            <w:r>
-              <w:t xml:space="preserve">55 Alberto </w:t>
-            </w:r>
-            <w:proofErr w:type="spellStart"/>
-            <w:r>
-              <w:t>Picapiedras</w:t>
-            </w:r>
-            <w:proofErr w:type="spellEnd"/>
-          </w:p>
-          <w:p>
-            <w:pPr>
-              <w:jc w:val="both"/>
-            </w:pPr>
-            <w:r>
-              <w:t xml:space="preserve">6 Nadia </w:t>
-            </w:r>
-            <w:proofErr w:type="spellStart"/>
-            <w:r>
-              <w:t>Picapiedras</w:t>
-            </w:r>
-            <w:proofErr w:type="spellEnd"/>
-          </w:p>
-          <w:p>
-            <w:pPr>
-              <w:jc w:val="both"/>
-            </w:pPr>
-            <w:r>
-              <w:t xml:space="preserve">9 Abel </w:t>
-            </w:r>
-            <w:proofErr w:type="spellStart"/>
-            <w:r>
-              <w:t>Picapiedras</w:t>
-            </w:r>
-            <w:proofErr w:type="spellEnd"/>
-          </w:p>
-          <w:p>
-            <w:pPr>
-              <w:jc w:val="both"/>
-            </w:pPr>
-            <w:r>
-              <w:t xml:space="preserve">15 </w:t>
-            </w:r>
-            <w:proofErr w:type="spellStart"/>
-            <w:r>
-              <w:t>Victor</w:t>
-            </w:r>
-            <w:proofErr w:type="spellEnd"/>
-            <w:r>
-              <w:t xml:space="preserve"> </w:t>
-            </w:r>
-            <w:proofErr w:type="spellStart"/>
-            <w:r>
-              <w:t>Picapiedras</w:t>
-            </w:r>
-            <w:proofErr w:type="spellEnd"/>
-          </w:p>
-          <w:p>
-            <w:pPr>
-              <w:jc w:val="both"/>
-            </w:pPr>
-            <w:r>
-              <w:t xml:space="preserve">16 Zoilo </w:t>
-            </w:r>
-            <w:proofErr w:type="spellStart"/>
-            <w:r>
-              <w:t>Picapiedras</w:t>
-            </w:r>
-            <w:proofErr w:type="spellEnd"/>
+              <w:t xml:space="preserve">10 Nicanor Picapiedras </w:t>
+            </w:r>
+          </w:p>
+          <w:p>
+            <w:pPr>
+              <w:jc w:val="both"/>
+            </w:pPr>
+            <w:r>
+              <w:t xml:space="preserve">5 Pedro Picapiedras </w:t>
+            </w:r>
+          </w:p>
+          <w:p>
+            <w:pPr>
+              <w:jc w:val="both"/>
+            </w:pPr>
+            <w:r>
+              <w:t xml:space="preserve">7 Pablo Picapiedras </w:t>
+            </w:r>
+          </w:p>
+          <w:p>
+            <w:pPr>
+              <w:jc w:val="both"/>
+            </w:pPr>
+            <w:r>
+              <w:t>23 Toribio Picapiedras</w:t>
+            </w:r>
+          </w:p>
+          <w:p>
+            <w:pPr>
+              <w:jc w:val="both"/>
+            </w:pPr>
+            <w:r>
+              <w:t>2 Angel Picapiedras</w:t>
+            </w:r>
+          </w:p>
+          <w:p>
+            <w:pPr>
+              <w:jc w:val="both"/>
+            </w:pPr>
+            <w:r>
+              <w:t>40 Eduardo Picapiedras</w:t>
+            </w:r>
+          </w:p>
+          <w:p>
+            <w:pPr>
+              <w:jc w:val="both"/>
+            </w:pPr>
+            <w:r>
+              <w:t>55 Alberto Picapiedras</w:t>
+            </w:r>
+          </w:p>
+          <w:p>
+            <w:pPr>
+              <w:jc w:val="both"/>
+            </w:pPr>
+            <w:r>
+              <w:t>6 Nadia Picapiedras</w:t>
+            </w:r>
+          </w:p>
+          <w:p>
+            <w:pPr>
+              <w:jc w:val="both"/>
+            </w:pPr>
+            <w:r>
+              <w:t>9 Abel Picapiedras</w:t>
+            </w:r>
+          </w:p>
+          <w:p>
+            <w:pPr>
+              <w:jc w:val="both"/>
+            </w:pPr>
+            <w:r>
+              <w:t>15 Victor Picapiedras</w:t>
+            </w:r>
+          </w:p>
+          <w:p>
+            <w:pPr>
+              <w:jc w:val="both"/>
+            </w:pPr>
+            <w:r>
+              <w:t>16 Zoilo Picapiedras</w:t>
+            </w:r>
           </w:p>
         </w:tc>
         <w:tc>
@@ -3642,168 +2716,88 @@
               <w:jc w:val="both"/>
             </w:pPr>
             <w:r>
-              <w:t xml:space="preserve">2 </w:t>
-            </w:r>
-            <w:proofErr w:type="spellStart"/>
-            <w:r>
-              <w:t>Angel</w:t>
-            </w:r>
-            <w:proofErr w:type="spellEnd"/>
-            <w:r>
-              <w:t xml:space="preserve"> </w:t>
-            </w:r>
-            <w:proofErr w:type="spellStart"/>
-            <w:r>
-              <w:t>Croce</w:t>
-            </w:r>
-            <w:proofErr w:type="spellEnd"/>
-            <w:r>
-              <w:t xml:space="preserve"> </w:t>
-            </w:r>
-          </w:p>
-          <w:p>
-            <w:pPr>
-              <w:jc w:val="both"/>
-            </w:pPr>
-            <w:r>
-              <w:t xml:space="preserve">5 Pedro </w:t>
-            </w:r>
-            <w:proofErr w:type="spellStart"/>
-            <w:r>
-              <w:t>Picapiedras</w:t>
-            </w:r>
-            <w:proofErr w:type="spellEnd"/>
-            <w:r>
-              <w:t xml:space="preserve"> </w:t>
-            </w:r>
-          </w:p>
-          <w:p>
-            <w:pPr>
-              <w:jc w:val="both"/>
-            </w:pPr>
-            <w:r>
-              <w:t xml:space="preserve">6 Nadia </w:t>
-            </w:r>
-            <w:proofErr w:type="spellStart"/>
-            <w:r>
-              <w:t>Picapiedras</w:t>
-            </w:r>
-            <w:proofErr w:type="spellEnd"/>
-          </w:p>
-          <w:p>
-            <w:pPr>
-              <w:jc w:val="both"/>
-            </w:pPr>
-            <w:r>
-              <w:t xml:space="preserve">7 Pablo </w:t>
-            </w:r>
-            <w:proofErr w:type="spellStart"/>
-            <w:r>
-              <w:t>Picapiedras</w:t>
-            </w:r>
-            <w:proofErr w:type="spellEnd"/>
-          </w:p>
-          <w:p>
-            <w:pPr>
-              <w:jc w:val="both"/>
-            </w:pPr>
-            <w:r>
-              <w:t xml:space="preserve">9 Abel </w:t>
-            </w:r>
-            <w:proofErr w:type="spellStart"/>
-            <w:r>
-              <w:t>Picapiedras</w:t>
-            </w:r>
-            <w:proofErr w:type="spellEnd"/>
-          </w:p>
-          <w:p>
-            <w:pPr>
-              <w:jc w:val="both"/>
-            </w:pPr>
-            <w:r>
-              <w:t xml:space="preserve">10 Nicanor </w:t>
-            </w:r>
-            <w:proofErr w:type="spellStart"/>
-            <w:r>
-              <w:t>Picapiedras</w:t>
-            </w:r>
-            <w:proofErr w:type="spellEnd"/>
-            <w:r>
-              <w:t xml:space="preserve"> </w:t>
-            </w:r>
-          </w:p>
-          <w:p>
-            <w:pPr>
-              <w:jc w:val="both"/>
-            </w:pPr>
-            <w:r>
-              <w:t xml:space="preserve">15 </w:t>
-            </w:r>
-            <w:proofErr w:type="spellStart"/>
-            <w:r>
-              <w:t>Victor</w:t>
-            </w:r>
-            <w:proofErr w:type="spellEnd"/>
-            <w:r>
-              <w:t xml:space="preserve"> </w:t>
-            </w:r>
-            <w:proofErr w:type="spellStart"/>
-            <w:r>
-              <w:t>Picapiedras</w:t>
-            </w:r>
-            <w:proofErr w:type="spellEnd"/>
-          </w:p>
-          <w:p>
-            <w:pPr>
-              <w:jc w:val="both"/>
-            </w:pPr>
-            <w:r>
-              <w:t xml:space="preserve">16 Zoilo </w:t>
-            </w:r>
-            <w:proofErr w:type="spellStart"/>
-            <w:r>
-              <w:t>Picapiedras</w:t>
-            </w:r>
-            <w:proofErr w:type="spellEnd"/>
-          </w:p>
-          <w:p>
-            <w:pPr>
-              <w:jc w:val="both"/>
-            </w:pPr>
-            <w:r>
-              <w:t xml:space="preserve">23 Toribio </w:t>
-            </w:r>
-            <w:proofErr w:type="spellStart"/>
-            <w:r>
-              <w:t>Picapiedras</w:t>
-            </w:r>
-            <w:proofErr w:type="spellEnd"/>
-          </w:p>
-          <w:p>
-            <w:pPr>
-              <w:jc w:val="both"/>
-            </w:pPr>
-            <w:r>
-              <w:t xml:space="preserve">40 Eduardo </w:t>
-            </w:r>
-            <w:proofErr w:type="spellStart"/>
-            <w:r>
-              <w:t>Picapiedras</w:t>
-            </w:r>
-            <w:proofErr w:type="spellEnd"/>
-          </w:p>
-          <w:p>
-            <w:pPr>
-              <w:jc w:val="both"/>
-            </w:pPr>
-            <w:r>
-              <w:t xml:space="preserve">55 Alberto </w:t>
-            </w:r>
-            <w:proofErr w:type="spellStart"/>
-            <w:r>
-              <w:t>Picapiedras</w:t>
-            </w:r>
-            <w:proofErr w:type="spellEnd"/>
+              <w:t xml:space="preserve">2 Angel Croce </w:t>
+            </w:r>
+          </w:p>
+          <w:p>
+            <w:pPr>
+              <w:jc w:val="both"/>
+            </w:pPr>
+            <w:r>
+              <w:t xml:space="preserve">5 Pedro Picapiedras </w:t>
+            </w:r>
+          </w:p>
+          <w:p>
+            <w:pPr>
+              <w:jc w:val="both"/>
+            </w:pPr>
+            <w:r>
+              <w:t>6 Nadia Picapiedras</w:t>
+            </w:r>
+          </w:p>
+          <w:p>
+            <w:pPr>
+              <w:jc w:val="both"/>
+            </w:pPr>
+            <w:r>
+              <w:t>7 Pablo Picapiedras</w:t>
+            </w:r>
+          </w:p>
+          <w:p>
+            <w:pPr>
+              <w:jc w:val="both"/>
+            </w:pPr>
+            <w:r>
+              <w:t>9 Abel Picapiedras</w:t>
+            </w:r>
+          </w:p>
+          <w:p>
+            <w:pPr>
+              <w:jc w:val="both"/>
+            </w:pPr>
+            <w:r>
+              <w:t xml:space="preserve">10 Nicanor Picapiedras </w:t>
+            </w:r>
+          </w:p>
+          <w:p>
+            <w:pPr>
+              <w:jc w:val="both"/>
+            </w:pPr>
+            <w:r>
+              <w:t>15 Victor Picapiedras</w:t>
+            </w:r>
+          </w:p>
+          <w:p>
+            <w:pPr>
+              <w:jc w:val="both"/>
+            </w:pPr>
+            <w:r>
+              <w:t>16 Zoilo Picapiedras</w:t>
+            </w:r>
+          </w:p>
+          <w:p>
+            <w:pPr>
+              <w:jc w:val="both"/>
+            </w:pPr>
+            <w:r>
+              <w:t>23 Toribio Picapiedras</w:t>
+            </w:r>
+          </w:p>
+          <w:p>
+            <w:pPr>
+              <w:jc w:val="both"/>
+            </w:pPr>
+            <w:r>
+              <w:t>40 Eduardo Picapiedras</w:t>
+            </w:r>
+          </w:p>
+          <w:p>
+            <w:pPr>
+              <w:jc w:val="both"/>
+            </w:pPr>
+            <w:r>
+              <w:t>55 Alberto Picapiedras</w:t>
+            </w:r>
           </w:p>
         </w:tc>
       </w:tr>
@@ -3911,14 +2905,12 @@
                 <w:b/>
               </w:rPr>
             </w:pPr>
-            <w:proofErr w:type="spellStart"/>
             <w:r>
               <w:rPr>
                 <w:b/>
               </w:rPr>
               <w:t>hc_ordenado.out</w:t>
             </w:r>
-            <w:proofErr w:type="spellEnd"/>
           </w:p>
         </w:tc>
       </w:tr>
@@ -3941,149 +2933,88 @@
               <w:jc w:val="both"/>
             </w:pPr>
             <w:r>
-              <w:t xml:space="preserve">10 Nicanor </w:t>
-            </w:r>
-            <w:proofErr w:type="spellStart"/>
-            <w:r>
-              <w:t>Picapiedras</w:t>
-            </w:r>
-            <w:proofErr w:type="spellEnd"/>
-            <w:r>
-              <w:t xml:space="preserve"> </w:t>
-            </w:r>
-          </w:p>
-          <w:p>
-            <w:pPr>
-              <w:jc w:val="both"/>
-            </w:pPr>
-            <w:r>
-              <w:t xml:space="preserve">5 Nicanor </w:t>
-            </w:r>
-            <w:proofErr w:type="spellStart"/>
-            <w:r>
-              <w:t>Picapiedras</w:t>
-            </w:r>
-            <w:proofErr w:type="spellEnd"/>
-            <w:r>
-              <w:t xml:space="preserve"> </w:t>
-            </w:r>
-          </w:p>
-          <w:p>
-            <w:pPr>
-              <w:jc w:val="both"/>
-            </w:pPr>
-            <w:r>
-              <w:t xml:space="preserve">7 Nicanor </w:t>
-            </w:r>
-            <w:proofErr w:type="spellStart"/>
-            <w:r>
-              <w:t>Picapiedras</w:t>
-            </w:r>
-            <w:proofErr w:type="spellEnd"/>
-          </w:p>
-          <w:p>
-            <w:pPr>
-              <w:jc w:val="both"/>
-            </w:pPr>
-            <w:r>
-              <w:t xml:space="preserve">23 Nicanor </w:t>
-            </w:r>
-            <w:proofErr w:type="spellStart"/>
-            <w:r>
-              <w:t>Picapiedras</w:t>
-            </w:r>
-            <w:proofErr w:type="spellEnd"/>
-          </w:p>
-          <w:p>
-            <w:pPr>
-              <w:jc w:val="both"/>
-            </w:pPr>
-            <w:r>
-              <w:t xml:space="preserve">2 Nicanor </w:t>
-            </w:r>
-            <w:proofErr w:type="spellStart"/>
-            <w:r>
-              <w:t>Picapiedras</w:t>
-            </w:r>
-            <w:proofErr w:type="spellEnd"/>
-          </w:p>
-          <w:p>
-            <w:pPr>
-              <w:jc w:val="both"/>
-            </w:pPr>
-            <w:r>
-              <w:t xml:space="preserve">40 Nicanor </w:t>
-            </w:r>
-            <w:proofErr w:type="spellStart"/>
-            <w:r>
-              <w:t>Picapiedras</w:t>
-            </w:r>
-            <w:proofErr w:type="spellEnd"/>
-          </w:p>
-          <w:p>
-            <w:pPr>
-              <w:jc w:val="both"/>
-            </w:pPr>
-            <w:r>
-              <w:t xml:space="preserve">55 Nicanor </w:t>
-            </w:r>
-            <w:proofErr w:type="spellStart"/>
-            <w:r>
-              <w:t>Picapiedras</w:t>
-            </w:r>
-            <w:proofErr w:type="spellEnd"/>
-          </w:p>
-          <w:p>
-            <w:pPr>
-              <w:jc w:val="both"/>
-            </w:pPr>
-            <w:r>
-              <w:t xml:space="preserve">6 Nicanor </w:t>
-            </w:r>
-            <w:proofErr w:type="spellStart"/>
-            <w:r>
-              <w:t>Picapiedras</w:t>
-            </w:r>
-            <w:proofErr w:type="spellEnd"/>
-          </w:p>
-          <w:p>
-            <w:pPr>
-              <w:jc w:val="both"/>
-            </w:pPr>
-            <w:r>
-              <w:t xml:space="preserve">9 Nicanor </w:t>
-            </w:r>
-            <w:proofErr w:type="spellStart"/>
-            <w:r>
-              <w:t>Picapiedras</w:t>
-            </w:r>
-            <w:proofErr w:type="spellEnd"/>
-          </w:p>
-          <w:p>
-            <w:pPr>
-              <w:jc w:val="both"/>
-            </w:pPr>
-            <w:r>
-              <w:t xml:space="preserve">15 Nicanor </w:t>
-            </w:r>
-            <w:proofErr w:type="spellStart"/>
-            <w:r>
-              <w:t>Picapiedras</w:t>
-            </w:r>
-            <w:proofErr w:type="spellEnd"/>
-          </w:p>
-          <w:p>
-            <w:pPr>
-              <w:jc w:val="both"/>
-            </w:pPr>
-            <w:r>
-              <w:t xml:space="preserve">16 Nicanor </w:t>
-            </w:r>
-            <w:proofErr w:type="spellStart"/>
-            <w:r>
-              <w:t>Picapiedras</w:t>
-            </w:r>
-            <w:proofErr w:type="spellEnd"/>
+              <w:t xml:space="preserve">10 Nicanor Picapiedras </w:t>
+            </w:r>
+          </w:p>
+          <w:p>
+            <w:pPr>
+              <w:jc w:val="both"/>
+            </w:pPr>
+            <w:r>
+              <w:t xml:space="preserve">5 Nicanor Picapiedras </w:t>
+            </w:r>
+          </w:p>
+          <w:p>
+            <w:pPr>
+              <w:jc w:val="both"/>
+            </w:pPr>
+            <w:r>
+              <w:t>7 Nicanor Picapiedras</w:t>
+            </w:r>
+          </w:p>
+          <w:p>
+            <w:pPr>
+              <w:jc w:val="both"/>
+            </w:pPr>
+            <w:r>
+              <w:t>23 Nicanor Picapiedras</w:t>
+            </w:r>
+          </w:p>
+          <w:p>
+            <w:pPr>
+              <w:jc w:val="both"/>
+            </w:pPr>
+            <w:r>
+              <w:t>2 Nicanor Picapiedras</w:t>
+            </w:r>
+          </w:p>
+          <w:p>
+            <w:pPr>
+              <w:jc w:val="both"/>
+            </w:pPr>
+            <w:r>
+              <w:t>40 Nicanor Picapiedras</w:t>
+            </w:r>
+          </w:p>
+          <w:p>
+            <w:pPr>
+              <w:jc w:val="both"/>
+            </w:pPr>
+            <w:r>
+              <w:t>55 Nicanor Picapiedras</w:t>
+            </w:r>
+          </w:p>
+          <w:p>
+            <w:pPr>
+              <w:jc w:val="both"/>
+            </w:pPr>
+            <w:r>
+              <w:t>6 Nicanor Picapiedras</w:t>
+            </w:r>
+          </w:p>
+          <w:p>
+            <w:pPr>
+              <w:jc w:val="both"/>
+            </w:pPr>
+            <w:r>
+              <w:t>9 Nicanor Picapiedras</w:t>
+            </w:r>
+          </w:p>
+          <w:p>
+            <w:pPr>
+              <w:jc w:val="both"/>
+            </w:pPr>
+            <w:r>
+              <w:t>15 Nicanor Picapiedras</w:t>
+            </w:r>
+          </w:p>
+          <w:p>
+            <w:pPr>
+              <w:jc w:val="both"/>
+            </w:pPr>
+            <w:r>
+              <w:t>16 Nicanor Picapiedras</w:t>
+            </w:r>
           </w:p>
         </w:tc>
         <w:tc>
@@ -4096,146 +3027,88 @@
               <w:jc w:val="both"/>
             </w:pPr>
             <w:r>
-              <w:t xml:space="preserve">2 Nicanor </w:t>
-            </w:r>
-            <w:proofErr w:type="spellStart"/>
-            <w:r>
-              <w:t>Picapiedras</w:t>
-            </w:r>
-            <w:proofErr w:type="spellEnd"/>
-          </w:p>
-          <w:p>
-            <w:pPr>
-              <w:jc w:val="both"/>
-            </w:pPr>
-            <w:r>
-              <w:t xml:space="preserve">5 Nicanor </w:t>
-            </w:r>
-            <w:proofErr w:type="spellStart"/>
-            <w:r>
-              <w:t>Picapiedras</w:t>
-            </w:r>
-            <w:proofErr w:type="spellEnd"/>
-          </w:p>
-          <w:p>
-            <w:pPr>
-              <w:jc w:val="both"/>
-            </w:pPr>
-            <w:r>
-              <w:t xml:space="preserve">6 Nicanor </w:t>
-            </w:r>
-            <w:proofErr w:type="spellStart"/>
-            <w:r>
-              <w:t>Picapiedras</w:t>
-            </w:r>
-            <w:proofErr w:type="spellEnd"/>
-          </w:p>
-          <w:p>
-            <w:pPr>
-              <w:jc w:val="both"/>
-            </w:pPr>
-            <w:r>
-              <w:t xml:space="preserve">7 Nicanor </w:t>
-            </w:r>
-            <w:proofErr w:type="spellStart"/>
-            <w:r>
-              <w:t>Picapiedras</w:t>
-            </w:r>
-            <w:proofErr w:type="spellEnd"/>
-          </w:p>
-          <w:p>
-            <w:pPr>
-              <w:jc w:val="both"/>
-            </w:pPr>
-            <w:r>
-              <w:t xml:space="preserve">9 Nicanor </w:t>
-            </w:r>
-            <w:proofErr w:type="spellStart"/>
-            <w:r>
-              <w:t>Picapiedras</w:t>
-            </w:r>
-            <w:proofErr w:type="spellEnd"/>
-          </w:p>
-          <w:p>
-            <w:pPr>
-              <w:jc w:val="both"/>
-            </w:pPr>
-            <w:r>
-              <w:t xml:space="preserve">10 Nicanor </w:t>
-            </w:r>
-            <w:proofErr w:type="spellStart"/>
-            <w:r>
-              <w:t>Picapiedras</w:t>
-            </w:r>
-            <w:proofErr w:type="spellEnd"/>
-            <w:r>
-              <w:t xml:space="preserve"> </w:t>
-            </w:r>
-          </w:p>
-          <w:p>
-            <w:pPr>
-              <w:jc w:val="both"/>
-            </w:pPr>
-            <w:r>
-              <w:t xml:space="preserve">15 Nicanor </w:t>
-            </w:r>
-            <w:proofErr w:type="spellStart"/>
-            <w:r>
-              <w:t>Picapiedras</w:t>
-            </w:r>
-            <w:proofErr w:type="spellEnd"/>
-          </w:p>
-          <w:p>
-            <w:pPr>
-              <w:jc w:val="both"/>
-            </w:pPr>
-            <w:r>
-              <w:t xml:space="preserve">16 Nicanor </w:t>
-            </w:r>
-            <w:proofErr w:type="spellStart"/>
-            <w:r>
-              <w:t>Picapiedras</w:t>
-            </w:r>
-            <w:proofErr w:type="spellEnd"/>
-          </w:p>
-          <w:p>
-            <w:pPr>
-              <w:jc w:val="both"/>
-            </w:pPr>
-            <w:r>
-              <w:t xml:space="preserve">23 Nicanor </w:t>
-            </w:r>
-            <w:proofErr w:type="spellStart"/>
-            <w:r>
-              <w:t>Picapiedras</w:t>
-            </w:r>
-            <w:proofErr w:type="spellEnd"/>
-          </w:p>
-          <w:p>
-            <w:pPr>
-              <w:jc w:val="both"/>
-            </w:pPr>
-            <w:r>
-              <w:t xml:space="preserve">40 Nicanor </w:t>
-            </w:r>
-            <w:proofErr w:type="spellStart"/>
-            <w:r>
-              <w:t>Picapiedras</w:t>
-            </w:r>
-            <w:proofErr w:type="spellEnd"/>
-          </w:p>
-          <w:p>
-            <w:pPr>
-              <w:jc w:val="both"/>
-            </w:pPr>
-            <w:r>
-              <w:t xml:space="preserve">55 Nicanor </w:t>
-            </w:r>
-            <w:proofErr w:type="spellStart"/>
-            <w:r>
-              <w:t>Picapiedras</w:t>
-            </w:r>
-            <w:proofErr w:type="spellEnd"/>
+              <w:t>2 Nicanor Picapiedras</w:t>
+            </w:r>
+          </w:p>
+          <w:p>
+            <w:pPr>
+              <w:jc w:val="both"/>
+            </w:pPr>
+            <w:r>
+              <w:t>5 Nicanor Picapiedras</w:t>
+            </w:r>
+          </w:p>
+          <w:p>
+            <w:pPr>
+              <w:jc w:val="both"/>
+            </w:pPr>
+            <w:r>
+              <w:t>6 Nicanor Picapiedras</w:t>
+            </w:r>
+          </w:p>
+          <w:p>
+            <w:pPr>
+              <w:jc w:val="both"/>
+            </w:pPr>
+            <w:r>
+              <w:t>7 Nicanor Picapiedras</w:t>
+            </w:r>
+          </w:p>
+          <w:p>
+            <w:pPr>
+              <w:jc w:val="both"/>
+            </w:pPr>
+            <w:r>
+              <w:t>9 Nicanor Picapiedras</w:t>
+            </w:r>
+          </w:p>
+          <w:p>
+            <w:pPr>
+              <w:jc w:val="both"/>
+            </w:pPr>
+            <w:r>
+              <w:t xml:space="preserve">10 Nicanor Picapiedras </w:t>
+            </w:r>
+          </w:p>
+          <w:p>
+            <w:pPr>
+              <w:jc w:val="both"/>
+            </w:pPr>
+            <w:r>
+              <w:t>15 Nicanor Picapiedras</w:t>
+            </w:r>
+          </w:p>
+          <w:p>
+            <w:pPr>
+              <w:jc w:val="both"/>
+            </w:pPr>
+            <w:r>
+              <w:t>16 Nicanor Picapiedras</w:t>
+            </w:r>
+          </w:p>
+          <w:p>
+            <w:pPr>
+              <w:jc w:val="both"/>
+            </w:pPr>
+            <w:r>
+              <w:t>23 Nicanor Picapiedras</w:t>
+            </w:r>
+          </w:p>
+          <w:p>
+            <w:pPr>
+              <w:jc w:val="both"/>
+            </w:pPr>
+            <w:r>
+              <w:t>40 Nicanor Picapiedras</w:t>
+            </w:r>
+          </w:p>
+          <w:p>
+            <w:pPr>
+              <w:jc w:val="both"/>
+            </w:pPr>
+            <w:r>
+              <w:t>55 Nicanor Picapiedras</w:t>
+            </w:r>
           </w:p>
         </w:tc>
       </w:tr>
@@ -4344,14 +3217,12 @@
                 <w:b/>
               </w:rPr>
             </w:pPr>
-            <w:proofErr w:type="spellStart"/>
             <w:r>
               <w:rPr>
                 <w:b/>
               </w:rPr>
               <w:t>hc_ordenado.out</w:t>
             </w:r>
-            <w:proofErr w:type="spellEnd"/>
           </w:p>
         </w:tc>
       </w:tr>
@@ -4422,11 +3293,8 @@
           <w:b/>
           <w:sz w:val="28"/>
         </w:rPr>
-        <w:lastRenderedPageBreak/>
         <w:t>11_FatigaOrden</w:t>
       </w:r>
-      <w:bookmarkStart w:id="0" w:name="_GoBack"/>
-      <w:bookmarkEnd w:id="0"/>
       <w:r>
         <w:rPr>
           <w:b/>
@@ -4502,14 +3370,12 @@
                 <w:b/>
               </w:rPr>
             </w:pPr>
-            <w:proofErr w:type="spellStart"/>
             <w:r>
               <w:rPr>
                 <w:b/>
               </w:rPr>
               <w:t>hc_ordenado.out</w:t>
             </w:r>
-            <w:proofErr w:type="spellEnd"/>
           </w:p>
         </w:tc>
       </w:tr>
@@ -4532,39 +3398,24 @@
               <w:jc w:val="both"/>
             </w:pPr>
             <w:r>
-              <w:t xml:space="preserve">4000 a </w:t>
-            </w:r>
-            <w:proofErr w:type="spellStart"/>
-            <w:r>
-              <w:t>a</w:t>
-            </w:r>
-            <w:proofErr w:type="spellEnd"/>
-          </w:p>
-          <w:p>
-            <w:pPr>
-              <w:jc w:val="both"/>
-            </w:pPr>
-            <w:r>
-              <w:t xml:space="preserve">3999 b </w:t>
-            </w:r>
-            <w:proofErr w:type="spellStart"/>
-            <w:r>
-              <w:t>b</w:t>
-            </w:r>
-            <w:proofErr w:type="spellEnd"/>
-          </w:p>
-          <w:p>
-            <w:pPr>
-              <w:jc w:val="both"/>
-            </w:pPr>
-            <w:r>
-              <w:t xml:space="preserve">3998 c </w:t>
-            </w:r>
-            <w:proofErr w:type="spellStart"/>
-            <w:r>
-              <w:t>c</w:t>
-            </w:r>
-            <w:proofErr w:type="spellEnd"/>
+              <w:t>4000 a a</w:t>
+            </w:r>
+          </w:p>
+          <w:p>
+            <w:pPr>
+              <w:jc w:val="both"/>
+            </w:pPr>
+            <w:r>
+              <w:t>3999 b b</w:t>
+            </w:r>
+          </w:p>
+          <w:p>
+            <w:pPr>
+              <w:jc w:val="both"/>
+            </w:pPr>
+            <w:r>
+              <w:t>3998 c c</w:t>
+            </w:r>
           </w:p>
           <w:p>
             <w:pPr>
@@ -4601,55 +3452,32 @@
               <w:jc w:val="both"/>
             </w:pPr>
             <w:r>
-              <w:t xml:space="preserve">1 a </w:t>
-            </w:r>
-            <w:proofErr w:type="spellStart"/>
-            <w:r>
-              <w:t>a</w:t>
-            </w:r>
-            <w:proofErr w:type="spellEnd"/>
-          </w:p>
-          <w:p>
-            <w:pPr>
-              <w:jc w:val="both"/>
-            </w:pPr>
-            <w:r>
-              <w:t xml:space="preserve">2 b </w:t>
-            </w:r>
-            <w:proofErr w:type="spellStart"/>
-            <w:r>
-              <w:t>b</w:t>
-            </w:r>
-            <w:proofErr w:type="spellEnd"/>
-          </w:p>
-          <w:p>
-            <w:pPr>
-              <w:jc w:val="both"/>
-            </w:pPr>
-            <w:r>
-              <w:t xml:space="preserve">3 c </w:t>
-            </w:r>
-            <w:proofErr w:type="spellStart"/>
-            <w:r>
-              <w:t>c</w:t>
-            </w:r>
-            <w:proofErr w:type="spellEnd"/>
-            <w:r>
-              <w:t xml:space="preserve"> </w:t>
-            </w:r>
-          </w:p>
-          <w:p>
-            <w:pPr>
-              <w:jc w:val="both"/>
-            </w:pPr>
-            <w:r>
-              <w:t xml:space="preserve">4 d </w:t>
-            </w:r>
-            <w:proofErr w:type="spellStart"/>
-            <w:r>
-              <w:t>d</w:t>
-            </w:r>
-            <w:proofErr w:type="spellEnd"/>
+              <w:t>1 a a</w:t>
+            </w:r>
+          </w:p>
+          <w:p>
+            <w:pPr>
+              <w:jc w:val="both"/>
+            </w:pPr>
+            <w:r>
+              <w:t>2 b b</w:t>
+            </w:r>
+          </w:p>
+          <w:p>
+            <w:pPr>
+              <w:jc w:val="both"/>
+            </w:pPr>
+            <w:r>
+              <w:t xml:space="preserve">3 c c </w:t>
+            </w:r>
+          </w:p>
+          <w:p>
+            <w:pPr>
+              <w:jc w:val="both"/>
+            </w:pPr>
+            <w:r>
+              <w:t>4 d d</w:t>
+            </w:r>
           </w:p>
           <w:p>
             <w:pPr>
@@ -4928,6 +3756,8 @@
         </w:rPr>
         <w:t xml:space="preserve"> casos de prueba para el lote, así se hará y se comentará de su existencia en el informe de fallas.</w:t>
       </w:r>
+      <w:bookmarkStart w:id="0" w:name="_GoBack"/>
+      <w:bookmarkEnd w:id="0"/>
     </w:p>
     <w:p>
       <w:pPr>
@@ -4999,7 +3829,6 @@
         <w:rPr>
           <w:sz w:val="24"/>
         </w:rPr>
-        <w:lastRenderedPageBreak/>
         <w:t>Caso02</w:t>
       </w:r>
       <w:r>
@@ -5098,33 +3927,11 @@
         </w:rPr>
         <w:t xml:space="preserve"> </w:t>
       </w:r>
-      <w:proofErr w:type="spellStart"/>
-      <w:r>
-        <w:rPr>
-          <w:sz w:val="24"/>
-        </w:rPr>
-        <w:t>Int</w:t>
-      </w:r>
-      <w:proofErr w:type="spellEnd"/>
-      <w:r>
-        <w:rPr>
-          <w:sz w:val="24"/>
-        </w:rPr>
-        <w:t xml:space="preserve"> </w:t>
-      </w:r>
-      <w:proofErr w:type="spellStart"/>
-      <w:r>
-        <w:rPr>
-          <w:sz w:val="24"/>
-        </w:rPr>
-        <w:t>max</w:t>
-      </w:r>
-      <w:proofErr w:type="spellEnd"/>
-      <w:r>
-        <w:rPr>
-          <w:sz w:val="24"/>
-        </w:rPr>
-        <w:t xml:space="preserve">: </w:t>
+      <w:r>
+        <w:rPr>
+          <w:sz w:val="24"/>
+        </w:rPr>
+        <w:t xml:space="preserve">Int max: </w:t>
       </w:r>
       <w:r>
         <w:rPr>
@@ -5186,13 +3993,7 @@
         <w:rPr>
           <w:sz w:val="24"/>
         </w:rPr>
-        <w:t xml:space="preserve"> </w:t>
-      </w:r>
-      <w:r>
-        <w:rPr>
-          <w:sz w:val="24"/>
-        </w:rPr>
-        <w:t>Misma observación que en el caso 4</w:t>
+        <w:t xml:space="preserve"> Misma observación que en el caso 4</w:t>
       </w:r>
     </w:p>
     <w:p>
@@ -5295,13 +4096,7 @@
         <w:rPr>
           <w:sz w:val="24"/>
         </w:rPr>
-        <w:t xml:space="preserve"> Ordena todos bien EXCEPTO el </w:t>
-      </w:r>
-      <w:r>
-        <w:rPr>
-          <w:sz w:val="24"/>
-        </w:rPr>
-        <w:t>último registro.</w:t>
+        <w:t xml:space="preserve"> Ordena todos bien EXCEPTO el último registro.</w:t>
       </w:r>
     </w:p>
     <w:p>
@@ -5327,13 +4122,7 @@
         <w:rPr>
           <w:sz w:val="24"/>
         </w:rPr>
-        <w:t xml:space="preserve"> </w:t>
-      </w:r>
-      <w:r>
-        <w:rPr>
-          <w:sz w:val="24"/>
-        </w:rPr>
-        <w:t>Ordena todos bien EXCEPTO el penúltimo registro.</w:t>
+        <w:t xml:space="preserve"> Ordena todos bien EXCEPTO el penúltimo registro.</w:t>
       </w:r>
     </w:p>
     <w:p>
@@ -5385,13 +4174,7 @@
         <w:rPr>
           <w:sz w:val="24"/>
         </w:rPr>
-        <w:t xml:space="preserve"> </w:t>
-      </w:r>
-      <w:r>
-        <w:rPr>
-          <w:sz w:val="24"/>
-        </w:rPr>
-        <w:t>FUNCIONA</w:t>
+        <w:t xml:space="preserve"> FUNCIONA</w:t>
       </w:r>
     </w:p>
     <w:p>
@@ -5417,47 +4200,7 @@
         <w:rPr>
           <w:sz w:val="24"/>
         </w:rPr>
-        <w:t xml:space="preserve"> </w:t>
-      </w:r>
-      <w:r>
-        <w:rPr>
-          <w:sz w:val="24"/>
-        </w:rPr>
-        <w:t>Ordena los números, sigue con los mismos errores y por alguna razón toma números de 10 dígitos y no de 7 y 9, pero sí de 8.</w:t>
-      </w:r>
-      <w:r>
-        <w:rPr>
-          <w:sz w:val="24"/>
-        </w:rPr>
-        <w:t xml:space="preserve"> </w:t>
-      </w:r>
-      <w:proofErr w:type="spellStart"/>
-      <w:r>
-        <w:rPr>
-          <w:sz w:val="24"/>
-        </w:rPr>
-        <w:t>Int</w:t>
-      </w:r>
-      <w:proofErr w:type="spellEnd"/>
-      <w:r>
-        <w:rPr>
-          <w:sz w:val="24"/>
-        </w:rPr>
-        <w:t xml:space="preserve"> </w:t>
-      </w:r>
-      <w:proofErr w:type="spellStart"/>
-      <w:r>
-        <w:rPr>
-          <w:sz w:val="24"/>
-        </w:rPr>
-        <w:t>max</w:t>
-      </w:r>
-      <w:proofErr w:type="spellEnd"/>
-      <w:r>
-        <w:rPr>
-          <w:sz w:val="24"/>
-        </w:rPr>
-        <w:t xml:space="preserve">: </w:t>
+        <w:t xml:space="preserve"> Ordena los números, sigue con los mismos errores y por alguna razón toma números de 10 dígitos y no de 7 y 9, pero sí de 8. Int max: </w:t>
       </w:r>
       <w:r>
         <w:rPr>
@@ -5519,13 +4262,7 @@
         <w:rPr>
           <w:sz w:val="24"/>
         </w:rPr>
-        <w:t xml:space="preserve"> </w:t>
-      </w:r>
-      <w:r>
-        <w:rPr>
-          <w:sz w:val="24"/>
-        </w:rPr>
-        <w:t>FUNCIONA (pero sigue con los mismos errores si lo cambiamos)</w:t>
+        <w:t xml:space="preserve"> FUNCIONA (pero sigue con los mismos errores si lo cambiamos)</w:t>
       </w:r>
     </w:p>
     <w:p>
@@ -5551,13 +4288,7 @@
         <w:rPr>
           <w:sz w:val="24"/>
         </w:rPr>
-        <w:t xml:space="preserve"> </w:t>
-      </w:r>
-      <w:r>
-        <w:rPr>
-          <w:sz w:val="24"/>
-        </w:rPr>
-        <w:t>IDEM caso01</w:t>
+        <w:t xml:space="preserve"> IDEM caso01</w:t>
       </w:r>
     </w:p>
     <w:p>
@@ -5583,13 +4314,7 @@
         <w:rPr>
           <w:sz w:val="24"/>
         </w:rPr>
-        <w:t xml:space="preserve"> </w:t>
-      </w:r>
-      <w:r>
-        <w:rPr>
-          <w:sz w:val="24"/>
-        </w:rPr>
-        <w:t>IDEM</w:t>
+        <w:t xml:space="preserve"> IDEM</w:t>
       </w:r>
     </w:p>
     <w:p>
@@ -5692,7 +4417,6 @@
         <w:rPr>
           <w:sz w:val="24"/>
         </w:rPr>
-        <w:lastRenderedPageBreak/>
         <w:t>Caso04</w:t>
       </w:r>
       <w:r>
@@ -5976,35 +4700,7 @@
         <w:rPr>
           <w:sz w:val="24"/>
         </w:rPr>
-        <w:t xml:space="preserve"> Ordena los números, sigue con los mismos errores y por alguna razón toma números de 10 dígitos y no de 7 y 9, pero sí de 8. </w:t>
-      </w:r>
-      <w:proofErr w:type="spellStart"/>
-      <w:r>
-        <w:rPr>
-          <w:sz w:val="24"/>
-        </w:rPr>
-        <w:t>Int</w:t>
-      </w:r>
-      <w:proofErr w:type="spellEnd"/>
-      <w:r>
-        <w:rPr>
-          <w:sz w:val="24"/>
-        </w:rPr>
-        <w:t xml:space="preserve"> </w:t>
-      </w:r>
-      <w:proofErr w:type="spellStart"/>
-      <w:r>
-        <w:rPr>
-          <w:sz w:val="24"/>
-        </w:rPr>
-        <w:t>max</w:t>
-      </w:r>
-      <w:proofErr w:type="spellEnd"/>
-      <w:r>
-        <w:rPr>
-          <w:sz w:val="24"/>
-        </w:rPr>
-        <w:t xml:space="preserve">: </w:t>
+        <w:t xml:space="preserve"> Ordena los números, sigue con los mismos errores y por alguna razón toma números de 10 dígitos y no de 7 y 9, pero sí de 8. Int max: </w:t>
       </w:r>
       <w:r>
         <w:rPr>
@@ -6207,27 +4903,47 @@
         <w:rPr>
           <w:sz w:val="24"/>
         </w:rPr>
+        <w:t xml:space="preserve"> FUNCIONA (ya que ya está ordenado, se sospecha que rompe al intentar hacer intercambios)</w:t>
+      </w:r>
+    </w:p>
+    <w:p>
+      <w:pPr>
+        <w:jc w:val="both"/>
+        <w:rPr>
+          <w:sz w:val="24"/>
+        </w:rPr>
+      </w:pPr>
+      <w:r>
+        <w:rPr>
+          <w:sz w:val="24"/>
+        </w:rPr>
+        <w:t>Caso04</w:t>
+      </w:r>
+      <w:r>
+        <w:rPr>
+          <w:sz w:val="24"/>
+        </w:rPr>
+        <w:t>:</w:t>
+      </w:r>
+      <w:r>
+        <w:rPr>
+          <w:sz w:val="24"/>
+        </w:rPr>
         <w:t xml:space="preserve"> FUNCIONA</w:t>
       </w:r>
-      <w:r>
-        <w:rPr>
-          <w:sz w:val="24"/>
-        </w:rPr>
-        <w:t xml:space="preserve"> (ya que ya está ordenado, se sospecha que rompe al intentar hacer intercambios)</w:t>
-      </w:r>
-    </w:p>
-    <w:p>
-      <w:pPr>
-        <w:jc w:val="both"/>
-        <w:rPr>
-          <w:sz w:val="24"/>
-        </w:rPr>
-      </w:pPr>
-      <w:r>
-        <w:rPr>
-          <w:sz w:val="24"/>
-        </w:rPr>
-        <w:t>Caso04</w:t>
+    </w:p>
+    <w:p>
+      <w:pPr>
+        <w:jc w:val="both"/>
+        <w:rPr>
+          <w:sz w:val="24"/>
+        </w:rPr>
+      </w:pPr>
+      <w:r>
+        <w:rPr>
+          <w:sz w:val="24"/>
+        </w:rPr>
+        <w:t>Caso05</w:t>
       </w:r>
       <w:r>
         <w:rPr>
@@ -6239,61 +4955,7 @@
         <w:rPr>
           <w:sz w:val="24"/>
         </w:rPr>
-        <w:t xml:space="preserve"> FUNCIONA</w:t>
-      </w:r>
-    </w:p>
-    <w:p>
-      <w:pPr>
-        <w:jc w:val="both"/>
-        <w:rPr>
-          <w:sz w:val="24"/>
-        </w:rPr>
-      </w:pPr>
-      <w:r>
-        <w:rPr>
-          <w:sz w:val="24"/>
-        </w:rPr>
-        <w:t>Caso05</w:t>
-      </w:r>
-      <w:r>
-        <w:rPr>
-          <w:sz w:val="24"/>
-        </w:rPr>
-        <w:t>:</w:t>
-      </w:r>
-      <w:r>
-        <w:rPr>
-          <w:sz w:val="24"/>
-        </w:rPr>
-        <w:t xml:space="preserve"> Ordena los números, sigue con los mismos errores y por alguna razón toma números de 10 dígitos y no de 7 y 9, pero sí de 8. </w:t>
-      </w:r>
-      <w:proofErr w:type="spellStart"/>
-      <w:r>
-        <w:rPr>
-          <w:sz w:val="24"/>
-        </w:rPr>
-        <w:t>Int</w:t>
-      </w:r>
-      <w:proofErr w:type="spellEnd"/>
-      <w:r>
-        <w:rPr>
-          <w:sz w:val="24"/>
-        </w:rPr>
-        <w:t xml:space="preserve"> </w:t>
-      </w:r>
-      <w:proofErr w:type="spellStart"/>
-      <w:r>
-        <w:rPr>
-          <w:sz w:val="24"/>
-        </w:rPr>
-        <w:t>max</w:t>
-      </w:r>
-      <w:proofErr w:type="spellEnd"/>
-      <w:r>
-        <w:rPr>
-          <w:sz w:val="24"/>
-        </w:rPr>
-        <w:t xml:space="preserve">: </w:t>
+        <w:t xml:space="preserve"> Ordena los números, sigue con los mismos errores y por alguna razón toma números de 10 dígitos y no de 7 y 9, pero sí de 8. Int max: </w:t>
       </w:r>
       <w:r>
         <w:rPr>
@@ -6369,7 +5031,6 @@
         <w:rPr>
           <w:sz w:val="24"/>
         </w:rPr>
-        <w:lastRenderedPageBreak/>
         <w:t>Caso08</w:t>
       </w:r>
       <w:r>
@@ -6408,13 +5069,7 @@
         <w:rPr>
           <w:sz w:val="24"/>
         </w:rPr>
-        <w:t xml:space="preserve"> </w:t>
-      </w:r>
-      <w:r>
-        <w:rPr>
-          <w:sz w:val="24"/>
-        </w:rPr>
-        <w:t>ROMPE</w:t>
+        <w:t xml:space="preserve"> ROMPE</w:t>
       </w:r>
     </w:p>
     <w:p>
@@ -6555,35 +5210,7 @@
         <w:rPr>
           <w:sz w:val="24"/>
         </w:rPr>
-        <w:t xml:space="preserve"> Ordena los números, sigue con los mismos errores y por alguna razón toma números de 10 dígitos y no de 7 y 9, pero sí de 8. </w:t>
-      </w:r>
-      <w:proofErr w:type="spellStart"/>
-      <w:r>
-        <w:rPr>
-          <w:sz w:val="24"/>
-        </w:rPr>
-        <w:t>Int</w:t>
-      </w:r>
-      <w:proofErr w:type="spellEnd"/>
-      <w:r>
-        <w:rPr>
-          <w:sz w:val="24"/>
-        </w:rPr>
-        <w:t xml:space="preserve"> </w:t>
-      </w:r>
-      <w:proofErr w:type="spellStart"/>
-      <w:r>
-        <w:rPr>
-          <w:sz w:val="24"/>
-        </w:rPr>
-        <w:t>max</w:t>
-      </w:r>
-      <w:proofErr w:type="spellEnd"/>
-      <w:r>
-        <w:rPr>
-          <w:sz w:val="24"/>
-        </w:rPr>
-        <w:t xml:space="preserve">: </w:t>
+        <w:t xml:space="preserve"> Ordena los números, sigue con los mismos errores y por alguna razón toma números de 10 dígitos y no de 7 y 9, pero sí de 8. Int max: </w:t>
       </w:r>
       <w:r>
         <w:rPr>
@@ -6736,24 +5363,11 @@
     </w:p>
     <w:p>
       <w:pPr>
-        <w:rPr>
-          <w:sz w:val="24"/>
-        </w:rPr>
-      </w:pPr>
-    </w:p>
-    <w:p>
-      <w:pPr>
-        <w:jc w:val="both"/>
-        <w:rPr>
-          <w:sz w:val="24"/>
-        </w:rPr>
-      </w:pPr>
-      <w:r>
-        <w:rPr>
-          <w:sz w:val="24"/>
-        </w:rPr>
-        <w:tab/>
-      </w:r>
+        <w:jc w:val="both"/>
+        <w:rPr>
+          <w:sz w:val="24"/>
+        </w:rPr>
+      </w:pPr>
     </w:p>
     <w:p>
       <w:pPr>
@@ -6867,15 +5481,7 @@
           <w:sz w:val="24"/>
           <w:szCs w:val="28"/>
         </w:rPr>
-        <w:t xml:space="preserve">, lo cual provoca que algunas veces el último </w:t>
-      </w:r>
-      <w:r>
-        <w:rPr>
-          <w:sz w:val="24"/>
-          <w:szCs w:val="28"/>
-        </w:rPr>
-        <w:lastRenderedPageBreak/>
-        <w:t>registro quede mal ordenado ya que, independientemente de si realiza el intercambio o no, marca al último registro como ordenado y no lo vuelve a mirar.</w:t>
+        <w:t>, lo cual provoca que algunas veces el último registro quede mal ordenado ya que, independientemente de si realiza el intercambio o no, marca al último registro como ordenado y no lo vuelve a mirar.</w:t>
       </w:r>
     </w:p>
     <w:p>
@@ -6914,23 +5520,7 @@
           <w:sz w:val="24"/>
           <w:szCs w:val="28"/>
         </w:rPr>
-        <w:t xml:space="preserve">Utiliza el tipo de dato short </w:t>
-      </w:r>
-      <w:proofErr w:type="spellStart"/>
-      <w:r>
-        <w:rPr>
-          <w:sz w:val="24"/>
-          <w:szCs w:val="28"/>
-        </w:rPr>
-        <w:t>int</w:t>
-      </w:r>
-      <w:proofErr w:type="spellEnd"/>
-      <w:r>
-        <w:rPr>
-          <w:sz w:val="24"/>
-          <w:szCs w:val="28"/>
-        </w:rPr>
-        <w:t xml:space="preserve"> para almacenar los números de historia clínica, por lo que solo llega a almacenar números hasta el </w:t>
+        <w:t xml:space="preserve">Utiliza el tipo de dato short int para almacenar los números de historia clínica, por lo que solo llega a almacenar números hasta el </w:t>
       </w:r>
       <w:r>
         <w:rPr>
@@ -6971,23 +5561,7 @@
           <w:sz w:val="24"/>
           <w:szCs w:val="28"/>
         </w:rPr>
-        <w:t xml:space="preserve">Funciona correctamente. Utiliza el tipo de dato </w:t>
-      </w:r>
-      <w:proofErr w:type="spellStart"/>
-      <w:r>
-        <w:rPr>
-          <w:sz w:val="24"/>
-          <w:szCs w:val="28"/>
-        </w:rPr>
-        <w:t>int</w:t>
-      </w:r>
-      <w:proofErr w:type="spellEnd"/>
-      <w:r>
-        <w:rPr>
-          <w:sz w:val="24"/>
-          <w:szCs w:val="28"/>
-        </w:rPr>
-        <w:t xml:space="preserve"> para almacenar los números de historia clínica, por lo que solo llega a almacenar números hasta el </w:t>
+        <w:t xml:space="preserve">Funciona correctamente. Utiliza el tipo de dato int para almacenar los números de historia clínica, por lo que solo llega a almacenar números hasta el </w:t>
       </w:r>
       <w:r>
         <w:rPr>
@@ -6999,6 +5573,26 @@
         </w:rPr>
         <w:t>2,147,483,647</w:t>
       </w:r>
+      <w:r>
+        <w:rPr>
+          <w:rFonts w:ascii="Arial" w:hAnsi="Arial" w:cs="Arial"/>
+          <w:color w:val="242729"/>
+          <w:sz w:val="23"/>
+          <w:szCs w:val="23"/>
+          <w:shd w:val="clear" w:color="auto" w:fill="FFFFFF"/>
+        </w:rPr>
+        <w:t>.</w:t>
+      </w:r>
+      <w:r>
+        <w:rPr>
+          <w:rFonts w:ascii="Arial" w:hAnsi="Arial" w:cs="Arial"/>
+          <w:color w:val="242729"/>
+          <w:sz w:val="23"/>
+          <w:szCs w:val="23"/>
+          <w:shd w:val="clear" w:color="auto" w:fill="FFFFFF"/>
+        </w:rPr>
+        <w:t xml:space="preserve"> Si un número supera el rango de int, todos los registros de abajo se ven afectados.</w:t>
+      </w:r>
     </w:p>
     <w:p>
       <w:pPr>
@@ -7020,26 +5614,26 @@
     <w:p>
       <w:pPr>
         <w:rPr>
-          <w:sz w:val="24"/>
-          <w:szCs w:val="28"/>
-        </w:rPr>
-      </w:pPr>
-      <w:r>
-        <w:rPr>
           <w:b/>
           <w:sz w:val="28"/>
           <w:szCs w:val="28"/>
         </w:rPr>
-        <w:t>NO SE, ROMPE CON TODO ESTÁ RE MAL HECHO SEGURO LO HIZO SECCHI</w:t>
-      </w:r>
-    </w:p>
-    <w:p>
-      <w:pPr>
+      </w:pPr>
+      <w:r>
         <w:rPr>
           <w:b/>
           <w:sz w:val="28"/>
           <w:szCs w:val="28"/>
         </w:rPr>
+        <w:t>NO SE, ROMPE CON TODO ESTÁ RE MAL HECHO SEGURO LO HIZO SECCHI</w:t>
+      </w:r>
+    </w:p>
+    <w:p>
+      <w:pPr>
+        <w:rPr>
+          <w:sz w:val="24"/>
+          <w:szCs w:val="28"/>
+        </w:rPr>
       </w:pPr>
       <w:r>
         <w:rPr>
@@ -7047,22 +5641,7 @@
           <w:sz w:val="28"/>
           <w:szCs w:val="28"/>
         </w:rPr>
-        <w:t>.Conclusión del hClinicas_6.exe:</w:t>
-      </w:r>
-    </w:p>
-    <w:p>
-      <w:pPr>
-        <w:rPr>
-          <w:sz w:val="24"/>
-          <w:szCs w:val="28"/>
-        </w:rPr>
-      </w:pPr>
-      <w:r>
-        <w:rPr>
-          <w:sz w:val="24"/>
-          <w:szCs w:val="28"/>
-        </w:rPr>
-        <w:t>Rompe cuando el mínimo se encuentra en la última posición.</w:t>
+        <w:t>LO IMPLEMENTÓ CON BOGOSORT</w:t>
       </w:r>
     </w:p>
     <w:p>
@@ -7079,70 +5658,29 @@
           <w:sz w:val="28"/>
           <w:szCs w:val="28"/>
         </w:rPr>
-        <w:t>.Conclusión del hClinicas_7.exe:</w:t>
-      </w:r>
-    </w:p>
-    <w:p>
-      <w:pPr>
-        <w:rPr>
-          <w:sz w:val="24"/>
-          <w:szCs w:val="24"/>
-        </w:rPr>
-      </w:pPr>
-      <w:r>
-        <w:rPr>
-          <w:sz w:val="24"/>
-          <w:szCs w:val="24"/>
-        </w:rPr>
-        <w:t xml:space="preserve">El programa realiza la lectura de los campos de cada registro como </w:t>
-      </w:r>
-      <w:proofErr w:type="spellStart"/>
-      <w:r>
-        <w:rPr>
-          <w:sz w:val="24"/>
-          <w:szCs w:val="24"/>
-        </w:rPr>
-        <w:t>char</w:t>
-      </w:r>
-      <w:proofErr w:type="spellEnd"/>
-      <w:r>
-        <w:rPr>
-          <w:sz w:val="24"/>
-          <w:szCs w:val="24"/>
-        </w:rPr>
-        <w:t xml:space="preserve"> – </w:t>
-      </w:r>
-      <w:proofErr w:type="spellStart"/>
-      <w:r>
-        <w:rPr>
-          <w:sz w:val="24"/>
-          <w:szCs w:val="24"/>
-        </w:rPr>
-        <w:t>string</w:t>
-      </w:r>
-      <w:proofErr w:type="spellEnd"/>
-      <w:r>
-        <w:rPr>
-          <w:sz w:val="24"/>
-          <w:szCs w:val="24"/>
-        </w:rPr>
-        <w:t xml:space="preserve"> – </w:t>
-      </w:r>
-      <w:proofErr w:type="spellStart"/>
-      <w:r>
-        <w:rPr>
-          <w:sz w:val="24"/>
-          <w:szCs w:val="24"/>
-        </w:rPr>
-        <w:t>string</w:t>
-      </w:r>
-      <w:proofErr w:type="spellEnd"/>
-      <w:r>
-        <w:rPr>
-          <w:sz w:val="24"/>
-          <w:szCs w:val="24"/>
-        </w:rPr>
-        <w:t>, por lo que solo toma la primera cifra de los números. En otras palabras, no es capaz de generar una salida correcta si los números de historia clínica tienen más de una cifra.</w:t>
+        <w:t>.Conclusión del hClinicas_6.exe:</w:t>
+      </w:r>
+    </w:p>
+    <w:p>
+      <w:pPr>
+        <w:rPr>
+          <w:sz w:val="24"/>
+          <w:szCs w:val="28"/>
+        </w:rPr>
+      </w:pPr>
+      <w:r>
+        <w:rPr>
+          <w:sz w:val="24"/>
+          <w:szCs w:val="28"/>
+        </w:rPr>
+        <w:t>Rompe cuando el mínimo se encuentra en la última posición.</w:t>
+      </w:r>
+      <w:r>
+        <w:rPr>
+          <w:sz w:val="24"/>
+          <w:szCs w:val="28"/>
+        </w:rPr>
+        <w:t xml:space="preserve"> Se podría decir que </w:t>
       </w:r>
     </w:p>
     <w:p>
@@ -7159,22 +5697,22 @@
           <w:sz w:val="28"/>
           <w:szCs w:val="28"/>
         </w:rPr>
-        <w:t>.Conclusión del hClinicas_8.exe:</w:t>
-      </w:r>
-    </w:p>
-    <w:p>
-      <w:pPr>
-        <w:rPr>
-          <w:sz w:val="24"/>
-          <w:szCs w:val="28"/>
-        </w:rPr>
-      </w:pPr>
-      <w:r>
-        <w:rPr>
-          <w:sz w:val="24"/>
-          <w:szCs w:val="28"/>
-        </w:rPr>
-        <w:t>El ejecutable no realiza intercambios con el primer registro. Todos los demás quedan bien ordenados.</w:t>
+        <w:t>.Conclusión del hClinicas_7.exe:</w:t>
+      </w:r>
+    </w:p>
+    <w:p>
+      <w:pPr>
+        <w:rPr>
+          <w:sz w:val="24"/>
+          <w:szCs w:val="24"/>
+        </w:rPr>
+      </w:pPr>
+      <w:r>
+        <w:rPr>
+          <w:sz w:val="24"/>
+          <w:szCs w:val="24"/>
+        </w:rPr>
+        <w:t>El programa realiza la lectura de los campos de cada registro como char – string – string, por lo que solo toma la primera cifra de los números. En otras palabras, no es capaz de generar una salida correcta si los números de historia clínica tienen más de una cifra.</w:t>
       </w:r>
     </w:p>
     <w:p>
@@ -7191,6 +5729,38 @@
           <w:sz w:val="28"/>
           <w:szCs w:val="28"/>
         </w:rPr>
+        <w:t>.Conclusión del hClinicas_8.exe:</w:t>
+      </w:r>
+    </w:p>
+    <w:p>
+      <w:pPr>
+        <w:rPr>
+          <w:sz w:val="24"/>
+          <w:szCs w:val="28"/>
+        </w:rPr>
+      </w:pPr>
+      <w:r>
+        <w:rPr>
+          <w:sz w:val="24"/>
+          <w:szCs w:val="28"/>
+        </w:rPr>
+        <w:t>El ejecutable no realiza intercambios con el primer registro. Todos los demás quedan bien ordenados.</w:t>
+      </w:r>
+    </w:p>
+    <w:p>
+      <w:pPr>
+        <w:rPr>
+          <w:b/>
+          <w:sz w:val="28"/>
+          <w:szCs w:val="28"/>
+        </w:rPr>
+      </w:pPr>
+      <w:r>
+        <w:rPr>
+          <w:b/>
+          <w:sz w:val="28"/>
+          <w:szCs w:val="28"/>
+        </w:rPr>
         <w:t xml:space="preserve">.Casos de fatiga: </w:t>
       </w:r>
     </w:p>
@@ -7210,8 +5780,8 @@
       </w:r>
     </w:p>
     <w:sectPr>
-      <w:headerReference w:type="default" r:id="rId10"/>
-      <w:footerReference w:type="default" r:id="rId11"/>
+      <w:headerReference w:type="default" r:id="rId9"/>
+      <w:footerReference w:type="default" r:id="rId10"/>
       <w:pgSz w:w="11906" w:h="16838"/>
       <w:pgMar w:top="1417" w:right="1701" w:bottom="1417" w:left="1701" w:header="708" w:footer="708" w:gutter="0"/>
       <w:cols w:space="708"/>
@@ -7223,7 +5793,7 @@
 </file>
 
 <file path=word/endnotes.xml><?xml version="1.0" encoding="utf-8"?>
-<w:endnotes xmlns:wpc="http://schemas.microsoft.com/office/word/2010/wordprocessingCanvas" xmlns:mc="http://schemas.openxmlformats.org/markup-compatibility/2006" xmlns:o="urn:schemas-microsoft-com:office:office" xmlns:r="http://schemas.openxmlformats.org/officeDocument/2006/relationships" xmlns:m="http://schemas.openxmlformats.org/officeDocument/2006/math" xmlns:v="urn:schemas-microsoft-com:vml" xmlns:wp14="http://schemas.microsoft.com/office/word/2010/wordprocessingDrawing" xmlns:wp="http://schemas.openxmlformats.org/drawingml/2006/wordprocessingDrawing" xmlns:w10="urn:schemas-microsoft-com:office:word" xmlns:w="http://schemas.openxmlformats.org/wordprocessingml/2006/main" xmlns:w14="http://schemas.microsoft.com/office/word/2010/wordml" xmlns:wpg="http://schemas.microsoft.com/office/word/2010/wordprocessingGroup" xmlns:wpi="http://schemas.microsoft.com/office/word/2010/wordprocessingInk" xmlns:wne="http://schemas.microsoft.com/office/word/2006/wordml" xmlns:wps="http://schemas.microsoft.com/office/word/2010/wordprocessingShape" mc:Ignorable="w14 wp14">
+<w:endnotes xmlns:wpc="http://schemas.microsoft.com/office/word/2010/wordprocessingCanvas" xmlns:cx="http://schemas.microsoft.com/office/drawing/2014/chartex" xmlns:cx1="http://schemas.microsoft.com/office/drawing/2015/9/8/chartex" xmlns:mc="http://schemas.openxmlformats.org/markup-compatibility/2006" xmlns:o="urn:schemas-microsoft-com:office:office" xmlns:r="http://schemas.openxmlformats.org/officeDocument/2006/relationships" xmlns:m="http://schemas.openxmlformats.org/officeDocument/2006/math" xmlns:v="urn:schemas-microsoft-com:vml" xmlns:wp14="http://schemas.microsoft.com/office/word/2010/wordprocessingDrawing" xmlns:wp="http://schemas.openxmlformats.org/drawingml/2006/wordprocessingDrawing" xmlns:w10="urn:schemas-microsoft-com:office:word" xmlns:w="http://schemas.openxmlformats.org/wordprocessingml/2006/main" xmlns:w14="http://schemas.microsoft.com/office/word/2010/wordml" xmlns:w15="http://schemas.microsoft.com/office/word/2012/wordml" xmlns:w16se="http://schemas.microsoft.com/office/word/2015/wordml/symex" xmlns:wpg="http://schemas.microsoft.com/office/word/2010/wordprocessingGroup" xmlns:wpi="http://schemas.microsoft.com/office/word/2010/wordprocessingInk" xmlns:wne="http://schemas.microsoft.com/office/word/2006/wordml" xmlns:wps="http://schemas.microsoft.com/office/word/2010/wordprocessingShape" mc:Ignorable="w14 w15 w16se wp14">
   <w:endnote w:type="separator" w:id="-1">
     <w:p>
       <w:pPr>
@@ -7248,7 +5818,7 @@
 </file>
 
 <file path=word/footer1.xml><?xml version="1.0" encoding="utf-8"?>
-<w:ftr xmlns:wpc="http://schemas.microsoft.com/office/word/2010/wordprocessingCanvas" xmlns:mc="http://schemas.openxmlformats.org/markup-compatibility/2006" xmlns:o="urn:schemas-microsoft-com:office:office" xmlns:r="http://schemas.openxmlformats.org/officeDocument/2006/relationships" xmlns:m="http://schemas.openxmlformats.org/officeDocument/2006/math" xmlns:v="urn:schemas-microsoft-com:vml" xmlns:wp14="http://schemas.microsoft.com/office/word/2010/wordprocessingDrawing" xmlns:wp="http://schemas.openxmlformats.org/drawingml/2006/wordprocessingDrawing" xmlns:w10="urn:schemas-microsoft-com:office:word" xmlns:w="http://schemas.openxmlformats.org/wordprocessingml/2006/main" xmlns:w14="http://schemas.microsoft.com/office/word/2010/wordml" xmlns:wpg="http://schemas.microsoft.com/office/word/2010/wordprocessingGroup" xmlns:wpi="http://schemas.microsoft.com/office/word/2010/wordprocessingInk" xmlns:wne="http://schemas.microsoft.com/office/word/2006/wordml" xmlns:wps="http://schemas.microsoft.com/office/word/2010/wordprocessingShape" mc:Ignorable="w14 wp14">
+<w:ftr xmlns:wpc="http://schemas.microsoft.com/office/word/2010/wordprocessingCanvas" xmlns:cx="http://schemas.microsoft.com/office/drawing/2014/chartex" xmlns:cx1="http://schemas.microsoft.com/office/drawing/2015/9/8/chartex" xmlns:mc="http://schemas.openxmlformats.org/markup-compatibility/2006" xmlns:o="urn:schemas-microsoft-com:office:office" xmlns:r="http://schemas.openxmlformats.org/officeDocument/2006/relationships" xmlns:m="http://schemas.openxmlformats.org/officeDocument/2006/math" xmlns:v="urn:schemas-microsoft-com:vml" xmlns:wp14="http://schemas.microsoft.com/office/word/2010/wordprocessingDrawing" xmlns:wp="http://schemas.openxmlformats.org/drawingml/2006/wordprocessingDrawing" xmlns:w10="urn:schemas-microsoft-com:office:word" xmlns:w="http://schemas.openxmlformats.org/wordprocessingml/2006/main" xmlns:w14="http://schemas.microsoft.com/office/word/2010/wordml" xmlns:w15="http://schemas.microsoft.com/office/word/2012/wordml" xmlns:w16se="http://schemas.microsoft.com/office/word/2015/wordml/symex" xmlns:wpg="http://schemas.microsoft.com/office/word/2010/wordprocessingGroup" xmlns:wpi="http://schemas.microsoft.com/office/word/2010/wordprocessingInk" xmlns:wne="http://schemas.microsoft.com/office/word/2006/wordml" xmlns:wps="http://schemas.microsoft.com/office/word/2010/wordprocessingShape" mc:Ignorable="w14 w15 w16se wp14">
   <w:p>
     <w:pPr>
       <w:pStyle w:val="Piedepgina"/>
@@ -7338,7 +5908,7 @@
                       <w:noProof/>
                       <w:color w:val="FFFFFF" w:themeColor="background1"/>
                     </w:rPr>
-                    <w:t>7</w:t>
+                    <w:t>11</w:t>
                   </w:r>
                   <w:r>
                     <w:rPr>
@@ -7361,7 +5931,7 @@
 </file>
 
 <file path=word/footnotes.xml><?xml version="1.0" encoding="utf-8"?>
-<w:footnotes xmlns:wpc="http://schemas.microsoft.com/office/word/2010/wordprocessingCanvas" xmlns:mc="http://schemas.openxmlformats.org/markup-compatibility/2006" xmlns:o="urn:schemas-microsoft-com:office:office" xmlns:r="http://schemas.openxmlformats.org/officeDocument/2006/relationships" xmlns:m="http://schemas.openxmlformats.org/officeDocument/2006/math" xmlns:v="urn:schemas-microsoft-com:vml" xmlns:wp14="http://schemas.microsoft.com/office/word/2010/wordprocessingDrawing" xmlns:wp="http://schemas.openxmlformats.org/drawingml/2006/wordprocessingDrawing" xmlns:w10="urn:schemas-microsoft-com:office:word" xmlns:w="http://schemas.openxmlformats.org/wordprocessingml/2006/main" xmlns:w14="http://schemas.microsoft.com/office/word/2010/wordml" xmlns:wpg="http://schemas.microsoft.com/office/word/2010/wordprocessingGroup" xmlns:wpi="http://schemas.microsoft.com/office/word/2010/wordprocessingInk" xmlns:wne="http://schemas.microsoft.com/office/word/2006/wordml" xmlns:wps="http://schemas.microsoft.com/office/word/2010/wordprocessingShape" mc:Ignorable="w14 wp14">
+<w:footnotes xmlns:wpc="http://schemas.microsoft.com/office/word/2010/wordprocessingCanvas" xmlns:cx="http://schemas.microsoft.com/office/drawing/2014/chartex" xmlns:cx1="http://schemas.microsoft.com/office/drawing/2015/9/8/chartex" xmlns:mc="http://schemas.openxmlformats.org/markup-compatibility/2006" xmlns:o="urn:schemas-microsoft-com:office:office" xmlns:r="http://schemas.openxmlformats.org/officeDocument/2006/relationships" xmlns:m="http://schemas.openxmlformats.org/officeDocument/2006/math" xmlns:v="urn:schemas-microsoft-com:vml" xmlns:wp14="http://schemas.microsoft.com/office/word/2010/wordprocessingDrawing" xmlns:wp="http://schemas.openxmlformats.org/drawingml/2006/wordprocessingDrawing" xmlns:w10="urn:schemas-microsoft-com:office:word" xmlns:w="http://schemas.openxmlformats.org/wordprocessingml/2006/main" xmlns:w14="http://schemas.microsoft.com/office/word/2010/wordml" xmlns:w15="http://schemas.microsoft.com/office/word/2012/wordml" xmlns:w16se="http://schemas.microsoft.com/office/word/2015/wordml/symex" xmlns:wpg="http://schemas.microsoft.com/office/word/2010/wordprocessingGroup" xmlns:wpi="http://schemas.microsoft.com/office/word/2010/wordprocessingInk" xmlns:wne="http://schemas.microsoft.com/office/word/2006/wordml" xmlns:wps="http://schemas.microsoft.com/office/word/2010/wordprocessingShape" mc:Ignorable="w14 w15 w16se wp14">
   <w:footnote w:type="separator" w:id="-1">
     <w:p>
       <w:pPr>
@@ -7386,7 +5956,7 @@
 </file>
 
 <file path=word/header1.xml><?xml version="1.0" encoding="utf-8"?>
-<w:hdr xmlns:wpc="http://schemas.microsoft.com/office/word/2010/wordprocessingCanvas" xmlns:mc="http://schemas.openxmlformats.org/markup-compatibility/2006" xmlns:o="urn:schemas-microsoft-com:office:office" xmlns:r="http://schemas.openxmlformats.org/officeDocument/2006/relationships" xmlns:m="http://schemas.openxmlformats.org/officeDocument/2006/math" xmlns:v="urn:schemas-microsoft-com:vml" xmlns:wp14="http://schemas.microsoft.com/office/word/2010/wordprocessingDrawing" xmlns:wp="http://schemas.openxmlformats.org/drawingml/2006/wordprocessingDrawing" xmlns:w10="urn:schemas-microsoft-com:office:word" xmlns:w="http://schemas.openxmlformats.org/wordprocessingml/2006/main" xmlns:w14="http://schemas.microsoft.com/office/word/2010/wordml" xmlns:wpg="http://schemas.microsoft.com/office/word/2010/wordprocessingGroup" xmlns:wpi="http://schemas.microsoft.com/office/word/2010/wordprocessingInk" xmlns:wne="http://schemas.microsoft.com/office/word/2006/wordml" xmlns:wps="http://schemas.microsoft.com/office/word/2010/wordprocessingShape" mc:Ignorable="w14 wp14">
+<w:hdr xmlns:wpc="http://schemas.microsoft.com/office/word/2010/wordprocessingCanvas" xmlns:cx="http://schemas.microsoft.com/office/drawing/2014/chartex" xmlns:cx1="http://schemas.microsoft.com/office/drawing/2015/9/8/chartex" xmlns:mc="http://schemas.openxmlformats.org/markup-compatibility/2006" xmlns:o="urn:schemas-microsoft-com:office:office" xmlns:r="http://schemas.openxmlformats.org/officeDocument/2006/relationships" xmlns:m="http://schemas.openxmlformats.org/officeDocument/2006/math" xmlns:v="urn:schemas-microsoft-com:vml" xmlns:wp14="http://schemas.microsoft.com/office/word/2010/wordprocessingDrawing" xmlns:wp="http://schemas.openxmlformats.org/drawingml/2006/wordprocessingDrawing" xmlns:w10="urn:schemas-microsoft-com:office:word" xmlns:w="http://schemas.openxmlformats.org/wordprocessingml/2006/main" xmlns:w14="http://schemas.microsoft.com/office/word/2010/wordml" xmlns:w15="http://schemas.microsoft.com/office/word/2012/wordml" xmlns:w16se="http://schemas.microsoft.com/office/word/2015/wordml/symex" xmlns:wpg="http://schemas.microsoft.com/office/word/2010/wordprocessingGroup" xmlns:wpi="http://schemas.microsoft.com/office/word/2010/wordprocessingInk" xmlns:wne="http://schemas.microsoft.com/office/word/2006/wordml" xmlns:wps="http://schemas.microsoft.com/office/word/2010/wordprocessingShape" mc:Ignorable="w14 w15 w16se wp14">
   <w:p>
     <w:pPr>
       <w:pStyle w:val="Encabezado"/>
@@ -7495,7 +6065,7 @@
 </file>
 
 <file path=word/styles.xml><?xml version="1.0" encoding="utf-8"?>
-<w:styles xmlns:mc="http://schemas.openxmlformats.org/markup-compatibility/2006" xmlns:r="http://schemas.openxmlformats.org/officeDocument/2006/relationships" xmlns:w="http://schemas.openxmlformats.org/wordprocessingml/2006/main" xmlns:w14="http://schemas.microsoft.com/office/word/2010/wordml" mc:Ignorable="w14">
+<w:styles xmlns:mc="http://schemas.openxmlformats.org/markup-compatibility/2006" xmlns:r="http://schemas.openxmlformats.org/officeDocument/2006/relationships" xmlns:w="http://schemas.openxmlformats.org/wordprocessingml/2006/main" xmlns:w14="http://schemas.microsoft.com/office/word/2010/wordml" xmlns:w15="http://schemas.microsoft.com/office/word/2012/wordml" xmlns:w16se="http://schemas.microsoft.com/office/word/2015/wordml/symex" mc:Ignorable="w14 w15 w16se">
   <w:docDefaults>
     <w:rPrDefault>
       <w:rPr>
@@ -7511,144 +6081,378 @@
       </w:pPr>
     </w:pPrDefault>
   </w:docDefaults>
-  <w:latentStyles w:defLockedState="0" w:defUIPriority="99" w:defSemiHidden="1" w:defUnhideWhenUsed="1" w:defQFormat="0" w:count="267">
-    <w:lsdException w:name="Normal" w:semiHidden="0" w:uiPriority="0" w:unhideWhenUsed="0" w:qFormat="1"/>
-    <w:lsdException w:name="heading 1" w:semiHidden="0" w:uiPriority="9" w:unhideWhenUsed="0" w:qFormat="1"/>
-    <w:lsdException w:name="heading 2" w:uiPriority="9" w:qFormat="1"/>
-    <w:lsdException w:name="heading 3" w:uiPriority="9" w:qFormat="1"/>
-    <w:lsdException w:name="heading 4" w:uiPriority="9" w:qFormat="1"/>
-    <w:lsdException w:name="heading 5" w:uiPriority="9" w:qFormat="1"/>
-    <w:lsdException w:name="heading 6" w:uiPriority="9" w:qFormat="1"/>
-    <w:lsdException w:name="heading 7" w:uiPriority="9" w:qFormat="1"/>
-    <w:lsdException w:name="heading 8" w:uiPriority="9" w:qFormat="1"/>
-    <w:lsdException w:name="heading 9" w:uiPriority="9" w:qFormat="1"/>
-    <w:lsdException w:name="toc 1" w:uiPriority="39"/>
-    <w:lsdException w:name="toc 2" w:uiPriority="39"/>
-    <w:lsdException w:name="toc 3" w:uiPriority="39"/>
-    <w:lsdException w:name="toc 4" w:uiPriority="39"/>
-    <w:lsdException w:name="toc 5" w:uiPriority="39"/>
-    <w:lsdException w:name="toc 6" w:uiPriority="39"/>
-    <w:lsdException w:name="toc 7" w:uiPriority="39"/>
-    <w:lsdException w:name="toc 8" w:uiPriority="39"/>
-    <w:lsdException w:name="toc 9" w:uiPriority="39"/>
-    <w:lsdException w:name="caption" w:uiPriority="35" w:qFormat="1"/>
-    <w:lsdException w:name="Title" w:semiHidden="0" w:uiPriority="10" w:unhideWhenUsed="0" w:qFormat="1"/>
-    <w:lsdException w:name="Default Paragraph Font" w:uiPriority="1"/>
-    <w:lsdException w:name="Subtitle" w:semiHidden="0" w:uiPriority="11" w:unhideWhenUsed="0" w:qFormat="1"/>
-    <w:lsdException w:name="Strong" w:semiHidden="0" w:uiPriority="22" w:unhideWhenUsed="0" w:qFormat="1"/>
-    <w:lsdException w:name="Emphasis" w:semiHidden="0" w:uiPriority="20" w:unhideWhenUsed="0" w:qFormat="1"/>
-    <w:lsdException w:name="Table Grid" w:semiHidden="0" w:uiPriority="59" w:unhideWhenUsed="0"/>
-    <w:lsdException w:name="Placeholder Text" w:unhideWhenUsed="0"/>
-    <w:lsdException w:name="No Spacing" w:semiHidden="0" w:uiPriority="1" w:unhideWhenUsed="0" w:qFormat="1"/>
-    <w:lsdException w:name="Light Shading" w:semiHidden="0" w:uiPriority="60" w:unhideWhenUsed="0"/>
-    <w:lsdException w:name="Light List" w:semiHidden="0" w:uiPriority="61" w:unhideWhenUsed="0"/>
-    <w:lsdException w:name="Light Grid" w:semiHidden="0" w:uiPriority="62" w:unhideWhenUsed="0"/>
-    <w:lsdException w:name="Medium Shading 1" w:semiHidden="0" w:uiPriority="63" w:unhideWhenUsed="0"/>
-    <w:lsdException w:name="Medium Shading 2" w:semiHidden="0" w:uiPriority="64" w:unhideWhenUsed="0"/>
-    <w:lsdException w:name="Medium List 1" w:semiHidden="0" w:uiPriority="65" w:unhideWhenUsed="0"/>
-    <w:lsdException w:name="Medium List 2" w:semiHidden="0" w:uiPriority="66" w:unhideWhenUsed="0"/>
-    <w:lsdException w:name="Medium Grid 1" w:semiHidden="0" w:uiPriority="67" w:unhideWhenUsed="0"/>
-    <w:lsdException w:name="Medium Grid 2" w:semiHidden="0" w:uiPriority="68" w:unhideWhenUsed="0"/>
-    <w:lsdException w:name="Medium Grid 3" w:semiHidden="0" w:uiPriority="69" w:unhideWhenUsed="0"/>
-    <w:lsdException w:name="Dark List" w:semiHidden="0" w:uiPriority="70" w:unhideWhenUsed="0"/>
-    <w:lsdException w:name="Colorful Shading" w:semiHidden="0" w:uiPriority="71" w:unhideWhenUsed="0"/>
-    <w:lsdException w:name="Colorful List" w:semiHidden="0" w:uiPriority="72" w:unhideWhenUsed="0"/>
-    <w:lsdException w:name="Colorful Grid" w:semiHidden="0" w:uiPriority="73" w:unhideWhenUsed="0"/>
-    <w:lsdException w:name="Light Shading Accent 1" w:semiHidden="0" w:uiPriority="60" w:unhideWhenUsed="0"/>
-    <w:lsdException w:name="Light List Accent 1" w:semiHidden="0" w:uiPriority="61" w:unhideWhenUsed="0"/>
-    <w:lsdException w:name="Light Grid Accent 1" w:semiHidden="0" w:uiPriority="62" w:unhideWhenUsed="0"/>
-    <w:lsdException w:name="Medium Shading 1 Accent 1" w:semiHidden="0" w:uiPriority="63" w:unhideWhenUsed="0"/>
-    <w:lsdException w:name="Medium Shading 2 Accent 1" w:semiHidden="0" w:uiPriority="64" w:unhideWhenUsed="0"/>
-    <w:lsdException w:name="Medium List 1 Accent 1" w:semiHidden="0" w:uiPriority="65" w:unhideWhenUsed="0"/>
-    <w:lsdException w:name="Revision" w:unhideWhenUsed="0"/>
-    <w:lsdException w:name="List Paragraph" w:semiHidden="0" w:uiPriority="34" w:unhideWhenUsed="0" w:qFormat="1"/>
-    <w:lsdException w:name="Quote" w:semiHidden="0" w:uiPriority="29" w:unhideWhenUsed="0" w:qFormat="1"/>
-    <w:lsdException w:name="Intense Quote" w:semiHidden="0" w:uiPriority="30" w:unhideWhenUsed="0" w:qFormat="1"/>
-    <w:lsdException w:name="Medium List 2 Accent 1" w:semiHidden="0" w:uiPriority="66" w:unhideWhenUsed="0"/>
-    <w:lsdException w:name="Medium Grid 1 Accent 1" w:semiHidden="0" w:uiPriority="67" w:unhideWhenUsed="0"/>
-    <w:lsdException w:name="Medium Grid 2 Accent 1" w:semiHidden="0" w:uiPriority="68" w:unhideWhenUsed="0"/>
-    <w:lsdException w:name="Medium Grid 3 Accent 1" w:semiHidden="0" w:uiPriority="69" w:unhideWhenUsed="0"/>
-    <w:lsdException w:name="Dark List Accent 1" w:semiHidden="0" w:uiPriority="70" w:unhideWhenUsed="0"/>
-    <w:lsdException w:name="Colorful Shading Accent 1" w:semiHidden="0" w:uiPriority="71" w:unhideWhenUsed="0"/>
-    <w:lsdException w:name="Colorful List Accent 1" w:semiHidden="0" w:uiPriority="72" w:unhideWhenUsed="0"/>
-    <w:lsdException w:name="Colorful Grid Accent 1" w:semiHidden="0" w:uiPriority="73" w:unhideWhenUsed="0"/>
-    <w:lsdException w:name="Light Shading Accent 2" w:semiHidden="0" w:uiPriority="60" w:unhideWhenUsed="0"/>
-    <w:lsdException w:name="Light List Accent 2" w:semiHidden="0" w:uiPriority="61" w:unhideWhenUsed="0"/>
-    <w:lsdException w:name="Light Grid Accent 2" w:semiHidden="0" w:uiPriority="62" w:unhideWhenUsed="0"/>
-    <w:lsdException w:name="Medium Shading 1 Accent 2" w:semiHidden="0" w:uiPriority="63" w:unhideWhenUsed="0"/>
-    <w:lsdException w:name="Medium Shading 2 Accent 2" w:semiHidden="0" w:uiPriority="64" w:unhideWhenUsed="0"/>
-    <w:lsdException w:name="Medium List 1 Accent 2" w:semiHidden="0" w:uiPriority="65" w:unhideWhenUsed="0"/>
-    <w:lsdException w:name="Medium List 2 Accent 2" w:semiHidden="0" w:uiPriority="66" w:unhideWhenUsed="0"/>
-    <w:lsdException w:name="Medium Grid 1 Accent 2" w:semiHidden="0" w:uiPriority="67" w:unhideWhenUsed="0"/>
-    <w:lsdException w:name="Medium Grid 2 Accent 2" w:semiHidden="0" w:uiPriority="68" w:unhideWhenUsed="0"/>
-    <w:lsdException w:name="Medium Grid 3 Accent 2" w:semiHidden="0" w:uiPriority="69" w:unhideWhenUsed="0"/>
-    <w:lsdException w:name="Dark List Accent 2" w:semiHidden="0" w:uiPriority="70" w:unhideWhenUsed="0"/>
-    <w:lsdException w:name="Colorful Shading Accent 2" w:semiHidden="0" w:uiPriority="71" w:unhideWhenUsed="0"/>
-    <w:lsdException w:name="Colorful List Accent 2" w:semiHidden="0" w:uiPriority="72" w:unhideWhenUsed="0"/>
-    <w:lsdException w:name="Colorful Grid Accent 2" w:semiHidden="0" w:uiPriority="73" w:unhideWhenUsed="0"/>
-    <w:lsdException w:name="Light Shading Accent 3" w:semiHidden="0" w:uiPriority="60" w:unhideWhenUsed="0"/>
-    <w:lsdException w:name="Light List Accent 3" w:semiHidden="0" w:uiPriority="61" w:unhideWhenUsed="0"/>
-    <w:lsdException w:name="Light Grid Accent 3" w:semiHidden="0" w:uiPriority="62" w:unhideWhenUsed="0"/>
-    <w:lsdException w:name="Medium Shading 1 Accent 3" w:semiHidden="0" w:uiPriority="63" w:unhideWhenUsed="0"/>
-    <w:lsdException w:name="Medium Shading 2 Accent 3" w:semiHidden="0" w:uiPriority="64" w:unhideWhenUsed="0"/>
-    <w:lsdException w:name="Medium List 1 Accent 3" w:semiHidden="0" w:uiPriority="65" w:unhideWhenUsed="0"/>
-    <w:lsdException w:name="Medium List 2 Accent 3" w:semiHidden="0" w:uiPriority="66" w:unhideWhenUsed="0"/>
-    <w:lsdException w:name="Medium Grid 1 Accent 3" w:semiHidden="0" w:uiPriority="67" w:unhideWhenUsed="0"/>
-    <w:lsdException w:name="Medium Grid 2 Accent 3" w:semiHidden="0" w:uiPriority="68" w:unhideWhenUsed="0"/>
-    <w:lsdException w:name="Medium Grid 3 Accent 3" w:semiHidden="0" w:uiPriority="69" w:unhideWhenUsed="0"/>
-    <w:lsdException w:name="Dark List Accent 3" w:semiHidden="0" w:uiPriority="70" w:unhideWhenUsed="0"/>
-    <w:lsdException w:name="Colorful Shading Accent 3" w:semiHidden="0" w:uiPriority="71" w:unhideWhenUsed="0"/>
-    <w:lsdException w:name="Colorful List Accent 3" w:semiHidden="0" w:uiPriority="72" w:unhideWhenUsed="0"/>
-    <w:lsdException w:name="Colorful Grid Accent 3" w:semiHidden="0" w:uiPriority="73" w:unhideWhenUsed="0"/>
-    <w:lsdException w:name="Light Shading Accent 4" w:semiHidden="0" w:uiPriority="60" w:unhideWhenUsed="0"/>
-    <w:lsdException w:name="Light List Accent 4" w:semiHidden="0" w:uiPriority="61" w:unhideWhenUsed="0"/>
-    <w:lsdException w:name="Light Grid Accent 4" w:semiHidden="0" w:uiPriority="62" w:unhideWhenUsed="0"/>
-    <w:lsdException w:name="Medium Shading 1 Accent 4" w:semiHidden="0" w:uiPriority="63" w:unhideWhenUsed="0"/>
-    <w:lsdException w:name="Medium Shading 2 Accent 4" w:semiHidden="0" w:uiPriority="64" w:unhideWhenUsed="0"/>
-    <w:lsdException w:name="Medium List 1 Accent 4" w:semiHidden="0" w:uiPriority="65" w:unhideWhenUsed="0"/>
-    <w:lsdException w:name="Medium List 2 Accent 4" w:semiHidden="0" w:uiPriority="66" w:unhideWhenUsed="0"/>
-    <w:lsdException w:name="Medium Grid 1 Accent 4" w:semiHidden="0" w:uiPriority="67" w:unhideWhenUsed="0"/>
-    <w:lsdException w:name="Medium Grid 2 Accent 4" w:semiHidden="0" w:uiPriority="68" w:unhideWhenUsed="0"/>
-    <w:lsdException w:name="Medium Grid 3 Accent 4" w:semiHidden="0" w:uiPriority="69" w:unhideWhenUsed="0"/>
-    <w:lsdException w:name="Dark List Accent 4" w:semiHidden="0" w:uiPriority="70" w:unhideWhenUsed="0"/>
-    <w:lsdException w:name="Colorful Shading Accent 4" w:semiHidden="0" w:uiPriority="71" w:unhideWhenUsed="0"/>
-    <w:lsdException w:name="Colorful List Accent 4" w:semiHidden="0" w:uiPriority="72" w:unhideWhenUsed="0"/>
-    <w:lsdException w:name="Colorful Grid Accent 4" w:semiHidden="0" w:uiPriority="73" w:unhideWhenUsed="0"/>
-    <w:lsdException w:name="Light Shading Accent 5" w:semiHidden="0" w:uiPriority="60" w:unhideWhenUsed="0"/>
-    <w:lsdException w:name="Light List Accent 5" w:semiHidden="0" w:uiPriority="61" w:unhideWhenUsed="0"/>
-    <w:lsdException w:name="Light Grid Accent 5" w:semiHidden="0" w:uiPriority="62" w:unhideWhenUsed="0"/>
-    <w:lsdException w:name="Medium Shading 1 Accent 5" w:semiHidden="0" w:uiPriority="63" w:unhideWhenUsed="0"/>
-    <w:lsdException w:name="Medium Shading 2 Accent 5" w:semiHidden="0" w:uiPriority="64" w:unhideWhenUsed="0"/>
-    <w:lsdException w:name="Medium List 1 Accent 5" w:semiHidden="0" w:uiPriority="65" w:unhideWhenUsed="0"/>
-    <w:lsdException w:name="Medium List 2 Accent 5" w:semiHidden="0" w:uiPriority="66" w:unhideWhenUsed="0"/>
-    <w:lsdException w:name="Medium Grid 1 Accent 5" w:semiHidden="0" w:uiPriority="67" w:unhideWhenUsed="0"/>
-    <w:lsdException w:name="Medium Grid 2 Accent 5" w:semiHidden="0" w:uiPriority="68" w:unhideWhenUsed="0"/>
-    <w:lsdException w:name="Medium Grid 3 Accent 5" w:semiHidden="0" w:uiPriority="69" w:unhideWhenUsed="0"/>
-    <w:lsdException w:name="Dark List Accent 5" w:semiHidden="0" w:uiPriority="70" w:unhideWhenUsed="0"/>
-    <w:lsdException w:name="Colorful Shading Accent 5" w:semiHidden="0" w:uiPriority="71" w:unhideWhenUsed="0"/>
-    <w:lsdException w:name="Colorful List Accent 5" w:semiHidden="0" w:uiPriority="72" w:unhideWhenUsed="0"/>
-    <w:lsdException w:name="Colorful Grid Accent 5" w:semiHidden="0" w:uiPriority="73" w:unhideWhenUsed="0"/>
-    <w:lsdException w:name="Light Shading Accent 6" w:semiHidden="0" w:uiPriority="60" w:unhideWhenUsed="0"/>
-    <w:lsdException w:name="Light List Accent 6" w:semiHidden="0" w:uiPriority="61" w:unhideWhenUsed="0"/>
-    <w:lsdException w:name="Light Grid Accent 6" w:semiHidden="0" w:uiPriority="62" w:unhideWhenUsed="0"/>
-    <w:lsdException w:name="Medium Shading 1 Accent 6" w:semiHidden="0" w:uiPriority="63" w:unhideWhenUsed="0"/>
-    <w:lsdException w:name="Medium Shading 2 Accent 6" w:semiHidden="0" w:uiPriority="64" w:unhideWhenUsed="0"/>
-    <w:lsdException w:name="Medium List 1 Accent 6" w:semiHidden="0" w:uiPriority="65" w:unhideWhenUsed="0"/>
-    <w:lsdException w:name="Medium List 2 Accent 6" w:semiHidden="0" w:uiPriority="66" w:unhideWhenUsed="0"/>
-    <w:lsdException w:name="Medium Grid 1 Accent 6" w:semiHidden="0" w:uiPriority="67" w:unhideWhenUsed="0"/>
-    <w:lsdException w:name="Medium Grid 2 Accent 6" w:semiHidden="0" w:uiPriority="68" w:unhideWhenUsed="0"/>
-    <w:lsdException w:name="Medium Grid 3 Accent 6" w:semiHidden="0" w:uiPriority="69" w:unhideWhenUsed="0"/>
-    <w:lsdException w:name="Dark List Accent 6" w:semiHidden="0" w:uiPriority="70" w:unhideWhenUsed="0"/>
-    <w:lsdException w:name="Colorful Shading Accent 6" w:semiHidden="0" w:uiPriority="71" w:unhideWhenUsed="0"/>
-    <w:lsdException w:name="Colorful List Accent 6" w:semiHidden="0" w:uiPriority="72" w:unhideWhenUsed="0"/>
-    <w:lsdException w:name="Colorful Grid Accent 6" w:semiHidden="0" w:uiPriority="73" w:unhideWhenUsed="0"/>
-    <w:lsdException w:name="Subtle Emphasis" w:semiHidden="0" w:uiPriority="19" w:unhideWhenUsed="0" w:qFormat="1"/>
-    <w:lsdException w:name="Intense Emphasis" w:semiHidden="0" w:uiPriority="21" w:unhideWhenUsed="0" w:qFormat="1"/>
-    <w:lsdException w:name="Subtle Reference" w:semiHidden="0" w:uiPriority="31" w:unhideWhenUsed="0" w:qFormat="1"/>
-    <w:lsdException w:name="Intense Reference" w:semiHidden="0" w:uiPriority="32" w:unhideWhenUsed="0" w:qFormat="1"/>
-    <w:lsdException w:name="Book Title" w:semiHidden="0" w:uiPriority="33" w:unhideWhenUsed="0" w:qFormat="1"/>
-    <w:lsdException w:name="Bibliography" w:uiPriority="37"/>
-    <w:lsdException w:name="TOC Heading" w:uiPriority="39" w:qFormat="1"/>
+  <w:latentStyles w:defLockedState="0" w:defUIPriority="99" w:defSemiHidden="0" w:defUnhideWhenUsed="0" w:defQFormat="0" w:count="371">
+    <w:lsdException w:name="Normal" w:uiPriority="0" w:qFormat="1"/>
+    <w:lsdException w:name="heading 1" w:uiPriority="9" w:qFormat="1"/>
+    <w:lsdException w:name="heading 2" w:semiHidden="1" w:uiPriority="9" w:unhideWhenUsed="1" w:qFormat="1"/>
+    <w:lsdException w:name="heading 3" w:semiHidden="1" w:uiPriority="9" w:unhideWhenUsed="1" w:qFormat="1"/>
+    <w:lsdException w:name="heading 4" w:semiHidden="1" w:uiPriority="9" w:unhideWhenUsed="1" w:qFormat="1"/>
+    <w:lsdException w:name="heading 5" w:semiHidden="1" w:uiPriority="9" w:unhideWhenUsed="1" w:qFormat="1"/>
+    <w:lsdException w:name="heading 6" w:semiHidden="1" w:uiPriority="9" w:unhideWhenUsed="1" w:qFormat="1"/>
+    <w:lsdException w:name="heading 7" w:semiHidden="1" w:uiPriority="9" w:unhideWhenUsed="1" w:qFormat="1"/>
+    <w:lsdException w:name="heading 8" w:semiHidden="1" w:uiPriority="9" w:unhideWhenUsed="1" w:qFormat="1"/>
+    <w:lsdException w:name="heading 9" w:semiHidden="1" w:uiPriority="9" w:unhideWhenUsed="1" w:qFormat="1"/>
+    <w:lsdException w:name="index 1" w:semiHidden="1" w:unhideWhenUsed="1"/>
+    <w:lsdException w:name="index 2" w:semiHidden="1" w:unhideWhenUsed="1"/>
+    <w:lsdException w:name="index 3" w:semiHidden="1" w:unhideWhenUsed="1"/>
+    <w:lsdException w:name="index 4" w:semiHidden="1" w:unhideWhenUsed="1"/>
+    <w:lsdException w:name="index 5" w:semiHidden="1" w:unhideWhenUsed="1"/>
+    <w:lsdException w:name="index 6" w:semiHidden="1" w:unhideWhenUsed="1"/>
+    <w:lsdException w:name="index 7" w:semiHidden="1" w:unhideWhenUsed="1"/>
+    <w:lsdException w:name="index 8" w:semiHidden="1" w:unhideWhenUsed="1"/>
+    <w:lsdException w:name="index 9" w:semiHidden="1" w:unhideWhenUsed="1"/>
+    <w:lsdException w:name="toc 1" w:semiHidden="1" w:uiPriority="39" w:unhideWhenUsed="1"/>
+    <w:lsdException w:name="toc 2" w:semiHidden="1" w:uiPriority="39" w:unhideWhenUsed="1"/>
+    <w:lsdException w:name="toc 3" w:semiHidden="1" w:uiPriority="39" w:unhideWhenUsed="1"/>
+    <w:lsdException w:name="toc 4" w:semiHidden="1" w:uiPriority="39" w:unhideWhenUsed="1"/>
+    <w:lsdException w:name="toc 5" w:semiHidden="1" w:uiPriority="39" w:unhideWhenUsed="1"/>
+    <w:lsdException w:name="toc 6" w:semiHidden="1" w:uiPriority="39" w:unhideWhenUsed="1"/>
+    <w:lsdException w:name="toc 7" w:semiHidden="1" w:uiPriority="39" w:unhideWhenUsed="1"/>
+    <w:lsdException w:name="toc 8" w:semiHidden="1" w:uiPriority="39" w:unhideWhenUsed="1"/>
+    <w:lsdException w:name="toc 9" w:semiHidden="1" w:uiPriority="39" w:unhideWhenUsed="1"/>
+    <w:lsdException w:name="Normal Indent" w:semiHidden="1" w:unhideWhenUsed="1"/>
+    <w:lsdException w:name="footnote text" w:semiHidden="1" w:unhideWhenUsed="1"/>
+    <w:lsdException w:name="annotation text" w:semiHidden="1" w:unhideWhenUsed="1"/>
+    <w:lsdException w:name="header" w:semiHidden="1" w:unhideWhenUsed="1"/>
+    <w:lsdException w:name="footer" w:semiHidden="1" w:unhideWhenUsed="1"/>
+    <w:lsdException w:name="index heading" w:semiHidden="1" w:unhideWhenUsed="1"/>
+    <w:lsdException w:name="caption" w:semiHidden="1" w:uiPriority="35" w:unhideWhenUsed="1" w:qFormat="1"/>
+    <w:lsdException w:name="table of figures" w:semiHidden="1" w:unhideWhenUsed="1"/>
+    <w:lsdException w:name="envelope address" w:semiHidden="1" w:unhideWhenUsed="1"/>
+    <w:lsdException w:name="envelope return" w:semiHidden="1" w:unhideWhenUsed="1"/>
+    <w:lsdException w:name="footnote reference" w:semiHidden="1" w:unhideWhenUsed="1"/>
+    <w:lsdException w:name="annotation reference" w:semiHidden="1" w:unhideWhenUsed="1"/>
+    <w:lsdException w:name="line number" w:semiHidden="1" w:unhideWhenUsed="1"/>
+    <w:lsdException w:name="page number" w:semiHidden="1" w:unhideWhenUsed="1"/>
+    <w:lsdException w:name="endnote reference" w:semiHidden="1" w:unhideWhenUsed="1"/>
+    <w:lsdException w:name="endnote text" w:semiHidden="1" w:unhideWhenUsed="1"/>
+    <w:lsdException w:name="table of authorities" w:semiHidden="1" w:unhideWhenUsed="1"/>
+    <w:lsdException w:name="macro" w:semiHidden="1" w:unhideWhenUsed="1"/>
+    <w:lsdException w:name="toa heading" w:semiHidden="1" w:unhideWhenUsed="1"/>
+    <w:lsdException w:name="List" w:semiHidden="1" w:unhideWhenUsed="1"/>
+    <w:lsdException w:name="List Bullet" w:semiHidden="1" w:unhideWhenUsed="1"/>
+    <w:lsdException w:name="List Number" w:semiHidden="1" w:unhideWhenUsed="1"/>
+    <w:lsdException w:name="List 2" w:semiHidden="1" w:unhideWhenUsed="1"/>
+    <w:lsdException w:name="List 3" w:semiHidden="1" w:unhideWhenUsed="1"/>
+    <w:lsdException w:name="List 4" w:semiHidden="1" w:unhideWhenUsed="1"/>
+    <w:lsdException w:name="List 5" w:semiHidden="1" w:unhideWhenUsed="1"/>
+    <w:lsdException w:name="List Bullet 2" w:semiHidden="1" w:unhideWhenUsed="1"/>
+    <w:lsdException w:name="List Bullet 3" w:semiHidden="1" w:unhideWhenUsed="1"/>
+    <w:lsdException w:name="List Bullet 4" w:semiHidden="1" w:unhideWhenUsed="1"/>
+    <w:lsdException w:name="List Bullet 5" w:semiHidden="1" w:unhideWhenUsed="1"/>
+    <w:lsdException w:name="List Number 2" w:semiHidden="1" w:unhideWhenUsed="1"/>
+    <w:lsdException w:name="List Number 3" w:semiHidden="1" w:unhideWhenUsed="1"/>
+    <w:lsdException w:name="List Number 4" w:semiHidden="1" w:unhideWhenUsed="1"/>
+    <w:lsdException w:name="List Number 5" w:semiHidden="1" w:unhideWhenUsed="1"/>
+    <w:lsdException w:name="Title" w:uiPriority="10" w:qFormat="1"/>
+    <w:lsdException w:name="Closing" w:semiHidden="1" w:unhideWhenUsed="1"/>
+    <w:lsdException w:name="Signature" w:semiHidden="1" w:unhideWhenUsed="1"/>
+    <w:lsdException w:name="Default Paragraph Font" w:semiHidden="1" w:uiPriority="1" w:unhideWhenUsed="1"/>
+    <w:lsdException w:name="Body Text" w:semiHidden="1" w:unhideWhenUsed="1"/>
+    <w:lsdException w:name="Body Text Indent" w:semiHidden="1" w:unhideWhenUsed="1"/>
+    <w:lsdException w:name="List Continue" w:semiHidden="1" w:unhideWhenUsed="1"/>
+    <w:lsdException w:name="List Continue 2" w:semiHidden="1" w:unhideWhenUsed="1"/>
+    <w:lsdException w:name="List Continue 3" w:semiHidden="1" w:unhideWhenUsed="1"/>
+    <w:lsdException w:name="List Continue 4" w:semiHidden="1" w:unhideWhenUsed="1"/>
+    <w:lsdException w:name="List Continue 5" w:semiHidden="1" w:unhideWhenUsed="1"/>
+    <w:lsdException w:name="Message Header" w:semiHidden="1" w:unhideWhenUsed="1"/>
+    <w:lsdException w:name="Subtitle" w:uiPriority="11" w:qFormat="1"/>
+    <w:lsdException w:name="Salutation" w:semiHidden="1" w:unhideWhenUsed="1"/>
+    <w:lsdException w:name="Date" w:semiHidden="1" w:unhideWhenUsed="1"/>
+    <w:lsdException w:name="Body Text First Indent" w:semiHidden="1" w:unhideWhenUsed="1"/>
+    <w:lsdException w:name="Body Text First Indent 2" w:semiHidden="1" w:unhideWhenUsed="1"/>
+    <w:lsdException w:name="Note Heading" w:semiHidden="1" w:unhideWhenUsed="1"/>
+    <w:lsdException w:name="Body Text 2" w:semiHidden="1" w:unhideWhenUsed="1"/>
+    <w:lsdException w:name="Body Text 3" w:semiHidden="1" w:unhideWhenUsed="1"/>
+    <w:lsdException w:name="Body Text Indent 2" w:semiHidden="1" w:unhideWhenUsed="1"/>
+    <w:lsdException w:name="Body Text Indent 3" w:semiHidden="1" w:unhideWhenUsed="1"/>
+    <w:lsdException w:name="Block Text" w:semiHidden="1" w:unhideWhenUsed="1"/>
+    <w:lsdException w:name="Hyperlink" w:semiHidden="1" w:unhideWhenUsed="1"/>
+    <w:lsdException w:name="FollowedHyperlink" w:semiHidden="1" w:unhideWhenUsed="1"/>
+    <w:lsdException w:name="Strong" w:uiPriority="22" w:qFormat="1"/>
+    <w:lsdException w:name="Emphasis" w:uiPriority="20" w:qFormat="1"/>
+    <w:lsdException w:name="Document Map" w:semiHidden="1" w:unhideWhenUsed="1"/>
+    <w:lsdException w:name="Plain Text" w:semiHidden="1" w:unhideWhenUsed="1"/>
+    <w:lsdException w:name="E-mail Signature" w:semiHidden="1" w:unhideWhenUsed="1"/>
+    <w:lsdException w:name="HTML Top of Form" w:semiHidden="1" w:unhideWhenUsed="1"/>
+    <w:lsdException w:name="HTML Bottom of Form" w:semiHidden="1" w:unhideWhenUsed="1"/>
+    <w:lsdException w:name="Normal (Web)" w:semiHidden="1" w:unhideWhenUsed="1"/>
+    <w:lsdException w:name="HTML Acronym" w:semiHidden="1" w:unhideWhenUsed="1"/>
+    <w:lsdException w:name="HTML Address" w:semiHidden="1" w:unhideWhenUsed="1"/>
+    <w:lsdException w:name="HTML Cite" w:semiHidden="1" w:unhideWhenUsed="1"/>
+    <w:lsdException w:name="HTML Code" w:semiHidden="1" w:unhideWhenUsed="1"/>
+    <w:lsdException w:name="HTML Definition" w:semiHidden="1" w:unhideWhenUsed="1"/>
+    <w:lsdException w:name="HTML Keyboard" w:semiHidden="1" w:unhideWhenUsed="1"/>
+    <w:lsdException w:name="HTML Preformatted" w:semiHidden="1" w:unhideWhenUsed="1"/>
+    <w:lsdException w:name="HTML Sample" w:semiHidden="1" w:unhideWhenUsed="1"/>
+    <w:lsdException w:name="HTML Typewriter" w:semiHidden="1" w:unhideWhenUsed="1"/>
+    <w:lsdException w:name="HTML Variable" w:semiHidden="1" w:unhideWhenUsed="1"/>
+    <w:lsdException w:name="Normal Table" w:semiHidden="1" w:unhideWhenUsed="1"/>
+    <w:lsdException w:name="annotation subject" w:semiHidden="1" w:unhideWhenUsed="1"/>
+    <w:lsdException w:name="No List" w:semiHidden="1" w:unhideWhenUsed="1"/>
+    <w:lsdException w:name="Outline List 1" w:semiHidden="1" w:unhideWhenUsed="1"/>
+    <w:lsdException w:name="Outline List 2" w:semiHidden="1" w:unhideWhenUsed="1"/>
+    <w:lsdException w:name="Outline List 3" w:semiHidden="1" w:unhideWhenUsed="1"/>
+    <w:lsdException w:name="Table Simple 1" w:semiHidden="1" w:unhideWhenUsed="1"/>
+    <w:lsdException w:name="Table Simple 2" w:semiHidden="1" w:unhideWhenUsed="1"/>
+    <w:lsdException w:name="Table Simple 3" w:semiHidden="1" w:unhideWhenUsed="1"/>
+    <w:lsdException w:name="Table Classic 1" w:semiHidden="1" w:unhideWhenUsed="1"/>
+    <w:lsdException w:name="Table Classic 2" w:semiHidden="1" w:unhideWhenUsed="1"/>
+    <w:lsdException w:name="Table Classic 3" w:semiHidden="1" w:unhideWhenUsed="1"/>
+    <w:lsdException w:name="Table Classic 4" w:semiHidden="1" w:unhideWhenUsed="1"/>
+    <w:lsdException w:name="Table Colorful 1" w:semiHidden="1" w:unhideWhenUsed="1"/>
+    <w:lsdException w:name="Table Colorful 2" w:semiHidden="1" w:unhideWhenUsed="1"/>
+    <w:lsdException w:name="Table Colorful 3" w:semiHidden="1" w:unhideWhenUsed="1"/>
+    <w:lsdException w:name="Table Columns 1" w:semiHidden="1" w:unhideWhenUsed="1"/>
+    <w:lsdException w:name="Table Columns 2" w:semiHidden="1" w:unhideWhenUsed="1"/>
+    <w:lsdException w:name="Table Columns 3" w:semiHidden="1" w:unhideWhenUsed="1"/>
+    <w:lsdException w:name="Table Columns 4" w:semiHidden="1" w:unhideWhenUsed="1"/>
+    <w:lsdException w:name="Table Columns 5" w:semiHidden="1" w:unhideWhenUsed="1"/>
+    <w:lsdException w:name="Table Grid 1" w:semiHidden="1" w:unhideWhenUsed="1"/>
+    <w:lsdException w:name="Table Grid 2" w:semiHidden="1" w:unhideWhenUsed="1"/>
+    <w:lsdException w:name="Table Grid 3" w:semiHidden="1" w:unhideWhenUsed="1"/>
+    <w:lsdException w:name="Table Grid 4" w:semiHidden="1" w:unhideWhenUsed="1"/>
+    <w:lsdException w:name="Table Grid 5" w:semiHidden="1" w:unhideWhenUsed="1"/>
+    <w:lsdException w:name="Table Grid 6" w:semiHidden="1" w:unhideWhenUsed="1"/>
+    <w:lsdException w:name="Table Grid 7" w:semiHidden="1" w:unhideWhenUsed="1"/>
+    <w:lsdException w:name="Table Grid 8" w:semiHidden="1" w:unhideWhenUsed="1"/>
+    <w:lsdException w:name="Table List 1" w:semiHidden="1" w:unhideWhenUsed="1"/>
+    <w:lsdException w:name="Table List 2" w:semiHidden="1" w:unhideWhenUsed="1"/>
+    <w:lsdException w:name="Table List 3" w:semiHidden="1" w:unhideWhenUsed="1"/>
+    <w:lsdException w:name="Table List 4" w:semiHidden="1" w:unhideWhenUsed="1"/>
+    <w:lsdException w:name="Table List 5" w:semiHidden="1" w:unhideWhenUsed="1"/>
+    <w:lsdException w:name="Table List 6" w:semiHidden="1" w:unhideWhenUsed="1"/>
+    <w:lsdException w:name="Table List 7" w:semiHidden="1" w:unhideWhenUsed="1"/>
+    <w:lsdException w:name="Table List 8" w:semiHidden="1" w:unhideWhenUsed="1"/>
+    <w:lsdException w:name="Table 3D effects 1" w:semiHidden="1" w:unhideWhenUsed="1"/>
+    <w:lsdException w:name="Table 3D effects 2" w:semiHidden="1" w:unhideWhenUsed="1"/>
+    <w:lsdException w:name="Table 3D effects 3" w:semiHidden="1" w:unhideWhenUsed="1"/>
+    <w:lsdException w:name="Table Contemporary" w:semiHidden="1" w:unhideWhenUsed="1"/>
+    <w:lsdException w:name="Table Elegant" w:semiHidden="1" w:unhideWhenUsed="1"/>
+    <w:lsdException w:name="Table Professional" w:semiHidden="1" w:unhideWhenUsed="1"/>
+    <w:lsdException w:name="Table Subtle 1" w:semiHidden="1" w:unhideWhenUsed="1"/>
+    <w:lsdException w:name="Table Subtle 2" w:semiHidden="1" w:unhideWhenUsed="1"/>
+    <w:lsdException w:name="Table Web 1" w:semiHidden="1" w:unhideWhenUsed="1"/>
+    <w:lsdException w:name="Table Web 2" w:semiHidden="1" w:unhideWhenUsed="1"/>
+    <w:lsdException w:name="Table Web 3" w:semiHidden="1" w:unhideWhenUsed="1"/>
+    <w:lsdException w:name="Balloon Text" w:semiHidden="1" w:unhideWhenUsed="1"/>
+    <w:lsdException w:name="Table Grid" w:uiPriority="59"/>
+    <w:lsdException w:name="Table Theme" w:semiHidden="1" w:unhideWhenUsed="1"/>
+    <w:lsdException w:name="Placeholder Text" w:semiHidden="1"/>
+    <w:lsdException w:name="No Spacing" w:uiPriority="1" w:qFormat="1"/>
+    <w:lsdException w:name="Light Shading" w:uiPriority="60"/>
+    <w:lsdException w:name="Light List" w:uiPriority="61"/>
+    <w:lsdException w:name="Light Grid" w:uiPriority="62"/>
+    <w:lsdException w:name="Medium Shading 1" w:uiPriority="63"/>
+    <w:lsdException w:name="Medium Shading 2" w:uiPriority="64"/>
+    <w:lsdException w:name="Medium List 1" w:uiPriority="65"/>
+    <w:lsdException w:name="Medium List 2" w:uiPriority="66"/>
+    <w:lsdException w:name="Medium Grid 1" w:uiPriority="67"/>
+    <w:lsdException w:name="Medium Grid 2" w:uiPriority="68"/>
+    <w:lsdException w:name="Medium Grid 3" w:uiPriority="69"/>
+    <w:lsdException w:name="Dark List" w:uiPriority="70"/>
+    <w:lsdException w:name="Colorful Shading" w:uiPriority="71"/>
+    <w:lsdException w:name="Colorful List" w:uiPriority="72"/>
+    <w:lsdException w:name="Colorful Grid" w:uiPriority="73"/>
+    <w:lsdException w:name="Light Shading Accent 1" w:uiPriority="60"/>
+    <w:lsdException w:name="Light List Accent 1" w:uiPriority="61"/>
+    <w:lsdException w:name="Light Grid Accent 1" w:uiPriority="62"/>
+    <w:lsdException w:name="Medium Shading 1 Accent 1" w:uiPriority="63"/>
+    <w:lsdException w:name="Medium Shading 2 Accent 1" w:uiPriority="64"/>
+    <w:lsdException w:name="Medium List 1 Accent 1" w:uiPriority="65"/>
+    <w:lsdException w:name="Revision" w:semiHidden="1"/>
+    <w:lsdException w:name="List Paragraph" w:uiPriority="34" w:qFormat="1"/>
+    <w:lsdException w:name="Quote" w:uiPriority="29" w:qFormat="1"/>
+    <w:lsdException w:name="Intense Quote" w:uiPriority="30" w:qFormat="1"/>
+    <w:lsdException w:name="Medium List 2 Accent 1" w:uiPriority="66"/>
+    <w:lsdException w:name="Medium Grid 1 Accent 1" w:uiPriority="67"/>
+    <w:lsdException w:name="Medium Grid 2 Accent 1" w:uiPriority="68"/>
+    <w:lsdException w:name="Medium Grid 3 Accent 1" w:uiPriority="69"/>
+    <w:lsdException w:name="Dark List Accent 1" w:uiPriority="70"/>
+    <w:lsdException w:name="Colorful Shading Accent 1" w:uiPriority="71"/>
+    <w:lsdException w:name="Colorful List Accent 1" w:uiPriority="72"/>
+    <w:lsdException w:name="Colorful Grid Accent 1" w:uiPriority="73"/>
+    <w:lsdException w:name="Light Shading Accent 2" w:uiPriority="60"/>
+    <w:lsdException w:name="Light List Accent 2" w:uiPriority="61"/>
+    <w:lsdException w:name="Light Grid Accent 2" w:uiPriority="62"/>
+    <w:lsdException w:name="Medium Shading 1 Accent 2" w:uiPriority="63"/>
+    <w:lsdException w:name="Medium Shading 2 Accent 2" w:uiPriority="64"/>
+    <w:lsdException w:name="Medium List 1 Accent 2" w:uiPriority="65"/>
+    <w:lsdException w:name="Medium List 2 Accent 2" w:uiPriority="66"/>
+    <w:lsdException w:name="Medium Grid 1 Accent 2" w:uiPriority="67"/>
+    <w:lsdException w:name="Medium Grid 2 Accent 2" w:uiPriority="68"/>
+    <w:lsdException w:name="Medium Grid 3 Accent 2" w:uiPriority="69"/>
+    <w:lsdException w:name="Dark List Accent 2" w:uiPriority="70"/>
+    <w:lsdException w:name="Colorful Shading Accent 2" w:uiPriority="71"/>
+    <w:lsdException w:name="Colorful List Accent 2" w:uiPriority="72"/>
+    <w:lsdException w:name="Colorful Grid Accent 2" w:uiPriority="73"/>
+    <w:lsdException w:name="Light Shading Accent 3" w:uiPriority="60"/>
+    <w:lsdException w:name="Light List Accent 3" w:uiPriority="61"/>
+    <w:lsdException w:name="Light Grid Accent 3" w:uiPriority="62"/>
+    <w:lsdException w:name="Medium Shading 1 Accent 3" w:uiPriority="63"/>
+    <w:lsdException w:name="Medium Shading 2 Accent 3" w:uiPriority="64"/>
+    <w:lsdException w:name="Medium List 1 Accent 3" w:uiPriority="65"/>
+    <w:lsdException w:name="Medium List 2 Accent 3" w:uiPriority="66"/>
+    <w:lsdException w:name="Medium Grid 1 Accent 3" w:uiPriority="67"/>
+    <w:lsdException w:name="Medium Grid 2 Accent 3" w:uiPriority="68"/>
+    <w:lsdException w:name="Medium Grid 3 Accent 3" w:uiPriority="69"/>
+    <w:lsdException w:name="Dark List Accent 3" w:uiPriority="70"/>
+    <w:lsdException w:name="Colorful Shading Accent 3" w:uiPriority="71"/>
+    <w:lsdException w:name="Colorful List Accent 3" w:uiPriority="72"/>
+    <w:lsdException w:name="Colorful Grid Accent 3" w:uiPriority="73"/>
+    <w:lsdException w:name="Light Shading Accent 4" w:uiPriority="60"/>
+    <w:lsdException w:name="Light List Accent 4" w:uiPriority="61"/>
+    <w:lsdException w:name="Light Grid Accent 4" w:uiPriority="62"/>
+    <w:lsdException w:name="Medium Shading 1 Accent 4" w:uiPriority="63"/>
+    <w:lsdException w:name="Medium Shading 2 Accent 4" w:uiPriority="64"/>
+    <w:lsdException w:name="Medium List 1 Accent 4" w:uiPriority="65"/>
+    <w:lsdException w:name="Medium List 2 Accent 4" w:uiPriority="66"/>
+    <w:lsdException w:name="Medium Grid 1 Accent 4" w:uiPriority="67"/>
+    <w:lsdException w:name="Medium Grid 2 Accent 4" w:uiPriority="68"/>
+    <w:lsdException w:name="Medium Grid 3 Accent 4" w:uiPriority="69"/>
+    <w:lsdException w:name="Dark List Accent 4" w:uiPriority="70"/>
+    <w:lsdException w:name="Colorful Shading Accent 4" w:uiPriority="71"/>
+    <w:lsdException w:name="Colorful List Accent 4" w:uiPriority="72"/>
+    <w:lsdException w:name="Colorful Grid Accent 4" w:uiPriority="73"/>
+    <w:lsdException w:name="Light Shading Accent 5" w:uiPriority="60"/>
+    <w:lsdException w:name="Light List Accent 5" w:uiPriority="61"/>
+    <w:lsdException w:name="Light Grid Accent 5" w:uiPriority="62"/>
+    <w:lsdException w:name="Medium Shading 1 Accent 5" w:uiPriority="63"/>
+    <w:lsdException w:name="Medium Shading 2 Accent 5" w:uiPriority="64"/>
+    <w:lsdException w:name="Medium List 1 Accent 5" w:uiPriority="65"/>
+    <w:lsdException w:name="Medium List 2 Accent 5" w:uiPriority="66"/>
+    <w:lsdException w:name="Medium Grid 1 Accent 5" w:uiPriority="67"/>
+    <w:lsdException w:name="Medium Grid 2 Accent 5" w:uiPriority="68"/>
+    <w:lsdException w:name="Medium Grid 3 Accent 5" w:uiPriority="69"/>
+    <w:lsdException w:name="Dark List Accent 5" w:uiPriority="70"/>
+    <w:lsdException w:name="Colorful Shading Accent 5" w:uiPriority="71"/>
+    <w:lsdException w:name="Colorful List Accent 5" w:uiPriority="72"/>
+    <w:lsdException w:name="Colorful Grid Accent 5" w:uiPriority="73"/>
+    <w:lsdException w:name="Light Shading Accent 6" w:uiPriority="60"/>
+    <w:lsdException w:name="Light List Accent 6" w:uiPriority="61"/>
+    <w:lsdException w:name="Light Grid Accent 6" w:uiPriority="62"/>
+    <w:lsdException w:name="Medium Shading 1 Accent 6" w:uiPriority="63"/>
+    <w:lsdException w:name="Medium Shading 2 Accent 6" w:uiPriority="64"/>
+    <w:lsdException w:name="Medium List 1 Accent 6" w:uiPriority="65"/>
+    <w:lsdException w:name="Medium List 2 Accent 6" w:uiPriority="66"/>
+    <w:lsdException w:name="Medium Grid 1 Accent 6" w:uiPriority="67"/>
+    <w:lsdException w:name="Medium Grid 2 Accent 6" w:uiPriority="68"/>
+    <w:lsdException w:name="Medium Grid 3 Accent 6" w:uiPriority="69"/>
+    <w:lsdException w:name="Dark List Accent 6" w:uiPriority="70"/>
+    <w:lsdException w:name="Colorful Shading Accent 6" w:uiPriority="71"/>
+    <w:lsdException w:name="Colorful List Accent 6" w:uiPriority="72"/>
+    <w:lsdException w:name="Colorful Grid Accent 6" w:uiPriority="73"/>
+    <w:lsdException w:name="Subtle Emphasis" w:uiPriority="19" w:qFormat="1"/>
+    <w:lsdException w:name="Intense Emphasis" w:uiPriority="21" w:qFormat="1"/>
+    <w:lsdException w:name="Subtle Reference" w:uiPriority="31" w:qFormat="1"/>
+    <w:lsdException w:name="Intense Reference" w:uiPriority="32" w:qFormat="1"/>
+    <w:lsdException w:name="Book Title" w:uiPriority="33" w:qFormat="1"/>
+    <w:lsdException w:name="Bibliography" w:semiHidden="1" w:uiPriority="37" w:unhideWhenUsed="1"/>
+    <w:lsdException w:name="TOC Heading" w:semiHidden="1" w:uiPriority="39" w:unhideWhenUsed="1" w:qFormat="1"/>
+    <w:lsdException w:name="Plain Table 1" w:uiPriority="41"/>
+    <w:lsdException w:name="Plain Table 2" w:uiPriority="42"/>
+    <w:lsdException w:name="Plain Table 3" w:uiPriority="43"/>
+    <w:lsdException w:name="Plain Table 4" w:uiPriority="44"/>
+    <w:lsdException w:name="Plain Table 5" w:uiPriority="45"/>
+    <w:lsdException w:name="Grid Table Light" w:uiPriority="40"/>
+    <w:lsdException w:name="Grid Table 1 Light" w:uiPriority="46"/>
+    <w:lsdException w:name="Grid Table 2" w:uiPriority="47"/>
+    <w:lsdException w:name="Grid Table 3" w:uiPriority="48"/>
+    <w:lsdException w:name="Grid Table 4" w:uiPriority="49"/>
+    <w:lsdException w:name="Grid Table 5 Dark" w:uiPriority="50"/>
+    <w:lsdException w:name="Grid Table 6 Colorful" w:uiPriority="51"/>
+    <w:lsdException w:name="Grid Table 7 Colorful" w:uiPriority="52"/>
+    <w:lsdException w:name="Grid Table 1 Light Accent 1" w:uiPriority="46"/>
+    <w:lsdException w:name="Grid Table 2 Accent 1" w:uiPriority="47"/>
+    <w:lsdException w:name="Grid Table 3 Accent 1" w:uiPriority="48"/>
+    <w:lsdException w:name="Grid Table 4 Accent 1" w:uiPriority="49"/>
+    <w:lsdException w:name="Grid Table 5 Dark Accent 1" w:uiPriority="50"/>
+    <w:lsdException w:name="Grid Table 6 Colorful Accent 1" w:uiPriority="51"/>
+    <w:lsdException w:name="Grid Table 7 Colorful Accent 1" w:uiPriority="52"/>
+    <w:lsdException w:name="Grid Table 1 Light Accent 2" w:uiPriority="46"/>
+    <w:lsdException w:name="Grid Table 2 Accent 2" w:uiPriority="47"/>
+    <w:lsdException w:name="Grid Table 3 Accent 2" w:uiPriority="48"/>
+    <w:lsdException w:name="Grid Table 4 Accent 2" w:uiPriority="49"/>
+    <w:lsdException w:name="Grid Table 5 Dark Accent 2" w:uiPriority="50"/>
+    <w:lsdException w:name="Grid Table 6 Colorful Accent 2" w:uiPriority="51"/>
+    <w:lsdException w:name="Grid Table 7 Colorful Accent 2" w:uiPriority="52"/>
+    <w:lsdException w:name="Grid Table 1 Light Accent 3" w:uiPriority="46"/>
+    <w:lsdException w:name="Grid Table 2 Accent 3" w:uiPriority="47"/>
+    <w:lsdException w:name="Grid Table 3 Accent 3" w:uiPriority="48"/>
+    <w:lsdException w:name="Grid Table 4 Accent 3" w:uiPriority="49"/>
+    <w:lsdException w:name="Grid Table 5 Dark Accent 3" w:uiPriority="50"/>
+    <w:lsdException w:name="Grid Table 6 Colorful Accent 3" w:uiPriority="51"/>
+    <w:lsdException w:name="Grid Table 7 Colorful Accent 3" w:uiPriority="52"/>
+    <w:lsdException w:name="Grid Table 1 Light Accent 4" w:uiPriority="46"/>
+    <w:lsdException w:name="Grid Table 2 Accent 4" w:uiPriority="47"/>
+    <w:lsdException w:name="Grid Table 3 Accent 4" w:uiPriority="48"/>
+    <w:lsdException w:name="Grid Table 4 Accent 4" w:uiPriority="49"/>
+    <w:lsdException w:name="Grid Table 5 Dark Accent 4" w:uiPriority="50"/>
+    <w:lsdException w:name="Grid Table 6 Colorful Accent 4" w:uiPriority="51"/>
+    <w:lsdException w:name="Grid Table 7 Colorful Accent 4" w:uiPriority="52"/>
+    <w:lsdException w:name="Grid Table 1 Light Accent 5" w:uiPriority="46"/>
+    <w:lsdException w:name="Grid Table 2 Accent 5" w:uiPriority="47"/>
+    <w:lsdException w:name="Grid Table 3 Accent 5" w:uiPriority="48"/>
+    <w:lsdException w:name="Grid Table 4 Accent 5" w:uiPriority="49"/>
+    <w:lsdException w:name="Grid Table 5 Dark Accent 5" w:uiPriority="50"/>
+    <w:lsdException w:name="Grid Table 6 Colorful Accent 5" w:uiPriority="51"/>
+    <w:lsdException w:name="Grid Table 7 Colorful Accent 5" w:uiPriority="52"/>
+    <w:lsdException w:name="Grid Table 1 Light Accent 6" w:uiPriority="46"/>
+    <w:lsdException w:name="Grid Table 2 Accent 6" w:uiPriority="47"/>
+    <w:lsdException w:name="Grid Table 3 Accent 6" w:uiPriority="48"/>
+    <w:lsdException w:name="Grid Table 4 Accent 6" w:uiPriority="49"/>
+    <w:lsdException w:name="Grid Table 5 Dark Accent 6" w:uiPriority="50"/>
+    <w:lsdException w:name="Grid Table 6 Colorful Accent 6" w:uiPriority="51"/>
+    <w:lsdException w:name="Grid Table 7 Colorful Accent 6" w:uiPriority="52"/>
+    <w:lsdException w:name="List Table 1 Light" w:uiPriority="46"/>
+    <w:lsdException w:name="List Table 2" w:uiPriority="47"/>
+    <w:lsdException w:name="List Table 3" w:uiPriority="48"/>
+    <w:lsdException w:name="List Table 4" w:uiPriority="49"/>
+    <w:lsdException w:name="List Table 5 Dark" w:uiPriority="50"/>
+    <w:lsdException w:name="List Table 6 Colorful" w:uiPriority="51"/>
+    <w:lsdException w:name="List Table 7 Colorful" w:uiPriority="52"/>
+    <w:lsdException w:name="List Table 1 Light Accent 1" w:uiPriority="46"/>
+    <w:lsdException w:name="List Table 2 Accent 1" w:uiPriority="47"/>
+    <w:lsdException w:name="List Table 3 Accent 1" w:uiPriority="48"/>
+    <w:lsdException w:name="List Table 4 Accent 1" w:uiPriority="49"/>
+    <w:lsdException w:name="List Table 5 Dark Accent 1" w:uiPriority="50"/>
+    <w:lsdException w:name="List Table 6 Colorful Accent 1" w:uiPriority="51"/>
+    <w:lsdException w:name="List Table 7 Colorful Accent 1" w:uiPriority="52"/>
+    <w:lsdException w:name="List Table 1 Light Accent 2" w:uiPriority="46"/>
+    <w:lsdException w:name="List Table 2 Accent 2" w:uiPriority="47"/>
+    <w:lsdException w:name="List Table 3 Accent 2" w:uiPriority="48"/>
+    <w:lsdException w:name="List Table 4 Accent 2" w:uiPriority="49"/>
+    <w:lsdException w:name="List Table 5 Dark Accent 2" w:uiPriority="50"/>
+    <w:lsdException w:name="List Table 6 Colorful Accent 2" w:uiPriority="51"/>
+    <w:lsdException w:name="List Table 7 Colorful Accent 2" w:uiPriority="52"/>
+    <w:lsdException w:name="List Table 1 Light Accent 3" w:uiPriority="46"/>
+    <w:lsdException w:name="List Table 2 Accent 3" w:uiPriority="47"/>
+    <w:lsdException w:name="List Table 3 Accent 3" w:uiPriority="48"/>
+    <w:lsdException w:name="List Table 4 Accent 3" w:uiPriority="49"/>
+    <w:lsdException w:name="List Table 5 Dark Accent 3" w:uiPriority="50"/>
+    <w:lsdException w:name="List Table 6 Colorful Accent 3" w:uiPriority="51"/>
+    <w:lsdException w:name="List Table 7 Colorful Accent 3" w:uiPriority="52"/>
+    <w:lsdException w:name="List Table 1 Light Accent 4" w:uiPriority="46"/>
+    <w:lsdException w:name="List Table 2 Accent 4" w:uiPriority="47"/>
+    <w:lsdException w:name="List Table 3 Accent 4" w:uiPriority="48"/>
+    <w:lsdException w:name="List Table 4 Accent 4" w:uiPriority="49"/>
+    <w:lsdException w:name="List Table 5 Dark Accent 4" w:uiPriority="50"/>
+    <w:lsdException w:name="List Table 6 Colorful Accent 4" w:uiPriority="51"/>
+    <w:lsdException w:name="List Table 7 Colorful Accent 4" w:uiPriority="52"/>
+    <w:lsdException w:name="List Table 1 Light Accent 5" w:uiPriority="46"/>
+    <w:lsdException w:name="List Table 2 Accent 5" w:uiPriority="47"/>
+    <w:lsdException w:name="List Table 3 Accent 5" w:uiPriority="48"/>
+    <w:lsdException w:name="List Table 4 Accent 5" w:uiPriority="49"/>
+    <w:lsdException w:name="List Table 5 Dark Accent 5" w:uiPriority="50"/>
+    <w:lsdException w:name="List Table 6 Colorful Accent 5" w:uiPriority="51"/>
+    <w:lsdException w:name="List Table 7 Colorful Accent 5" w:uiPriority="52"/>
+    <w:lsdException w:name="List Table 1 Light Accent 6" w:uiPriority="46"/>
+    <w:lsdException w:name="List Table 2 Accent 6" w:uiPriority="47"/>
+    <w:lsdException w:name="List Table 3 Accent 6" w:uiPriority="48"/>
+    <w:lsdException w:name="List Table 4 Accent 6" w:uiPriority="49"/>
+    <w:lsdException w:name="List Table 5 Dark Accent 6" w:uiPriority="50"/>
+    <w:lsdException w:name="List Table 6 Colorful Accent 6" w:uiPriority="51"/>
+    <w:lsdException w:name="List Table 7 Colorful Accent 6" w:uiPriority="52"/>
   </w:latentStyles>
   <w:style w:type="paragraph" w:default="1" w:styleId="Normal">
     <w:name w:val="Normal"/>
@@ -7798,7 +6602,6 @@
       <w:spacing w:after="0" w:line="240" w:lineRule="auto"/>
     </w:pPr>
     <w:tblPr>
-      <w:tblInd w:w="0" w:type="dxa"/>
       <w:tblBorders>
         <w:top w:val="single" w:sz="4" w:space="0" w:color="000000" w:themeColor="text1"/>
         <w:left w:val="single" w:sz="4" w:space="0" w:color="000000" w:themeColor="text1"/>
@@ -7807,203 +6610,7 @@
         <w:insideH w:val="single" w:sz="4" w:space="0" w:color="000000" w:themeColor="text1"/>
         <w:insideV w:val="single" w:sz="4" w:space="0" w:color="000000" w:themeColor="text1"/>
       </w:tblBorders>
-      <w:tblCellMar>
-        <w:top w:w="0" w:type="dxa"/>
-        <w:left w:w="108" w:type="dxa"/>
-        <w:bottom w:w="0" w:type="dxa"/>
-        <w:right w:w="108" w:type="dxa"/>
-      </w:tblCellMar>
     </w:tblPr>
-  </w:style>
-</w:styles>
-</file>
-
-<file path=word/stylesWithEffects.xml><?xml version="1.0" encoding="utf-8"?>
-<w:styles xmlns:wpc="http://schemas.microsoft.com/office/word/2010/wordprocessingCanvas" xmlns:mc="http://schemas.openxmlformats.org/markup-compatibility/2006" xmlns:o="urn:schemas-microsoft-com:office:office" xmlns:r="http://schemas.openxmlformats.org/officeDocument/2006/relationships" xmlns:m="http://schemas.openxmlformats.org/officeDocument/2006/math" xmlns:v="urn:schemas-microsoft-com:vml" xmlns:wp14="http://schemas.microsoft.com/office/word/2010/wordprocessingDrawing" xmlns:wp="http://schemas.openxmlformats.org/drawingml/2006/wordprocessingDrawing" xmlns:w10="urn:schemas-microsoft-com:office:word" xmlns:w="http://schemas.openxmlformats.org/wordprocessingml/2006/main" xmlns:w14="http://schemas.microsoft.com/office/word/2010/wordml" xmlns:wpg="http://schemas.microsoft.com/office/word/2010/wordprocessingGroup" xmlns:wpi="http://schemas.microsoft.com/office/word/2010/wordprocessingInk" xmlns:wne="http://schemas.microsoft.com/office/word/2006/wordml" xmlns:wps="http://schemas.microsoft.com/office/word/2010/wordprocessingShape" mc:Ignorable="w14 wp14">
-  <w:docDefaults>
-    <w:rPrDefault>
-      <w:rPr>
-        <w:rFonts w:asciiTheme="minorHAnsi" w:eastAsiaTheme="minorEastAsia" w:hAnsiTheme="minorHAnsi" w:cstheme="minorBidi"/>
-        <w:sz w:val="22"/>
-        <w:szCs w:val="22"/>
-        <w:lang w:val="es-AR" w:eastAsia="es-AR" w:bidi="ar-SA"/>
-      </w:rPr>
-    </w:rPrDefault>
-    <w:pPrDefault>
-      <w:pPr>
-        <w:spacing w:after="200" w:line="276" w:lineRule="auto"/>
-      </w:pPr>
-    </w:pPrDefault>
-  </w:docDefaults>
-  <w:latentStyles w:defLockedState="0" w:defUIPriority="99" w:defSemiHidden="1" w:defUnhideWhenUsed="1" w:defQFormat="0" w:count="267">
-    <w:lsdException w:name="Normal" w:semiHidden="0" w:uiPriority="0" w:unhideWhenUsed="0" w:qFormat="1"/>
-    <w:lsdException w:name="heading 1" w:semiHidden="0" w:uiPriority="9" w:unhideWhenUsed="0" w:qFormat="1"/>
-    <w:lsdException w:name="heading 2" w:uiPriority="9" w:qFormat="1"/>
-    <w:lsdException w:name="heading 3" w:uiPriority="9" w:qFormat="1"/>
-    <w:lsdException w:name="heading 4" w:uiPriority="9" w:qFormat="1"/>
-    <w:lsdException w:name="heading 5" w:uiPriority="9" w:qFormat="1"/>
-    <w:lsdException w:name="heading 6" w:uiPriority="9" w:qFormat="1"/>
-    <w:lsdException w:name="heading 7" w:uiPriority="9" w:qFormat="1"/>
-    <w:lsdException w:name="heading 8" w:uiPriority="9" w:qFormat="1"/>
-    <w:lsdException w:name="heading 9" w:uiPriority="9" w:qFormat="1"/>
-    <w:lsdException w:name="toc 1" w:uiPriority="39"/>
-    <w:lsdException w:name="toc 2" w:uiPriority="39"/>
-    <w:lsdException w:name="toc 3" w:uiPriority="39"/>
-    <w:lsdException w:name="toc 4" w:uiPriority="39"/>
-    <w:lsdException w:name="toc 5" w:uiPriority="39"/>
-    <w:lsdException w:name="toc 6" w:uiPriority="39"/>
-    <w:lsdException w:name="toc 7" w:uiPriority="39"/>
-    <w:lsdException w:name="toc 8" w:uiPriority="39"/>
-    <w:lsdException w:name="toc 9" w:uiPriority="39"/>
-    <w:lsdException w:name="caption" w:uiPriority="35" w:qFormat="1"/>
-    <w:lsdException w:name="Title" w:semiHidden="0" w:uiPriority="10" w:unhideWhenUsed="0" w:qFormat="1"/>
-    <w:lsdException w:name="Default Paragraph Font" w:uiPriority="1"/>
-    <w:lsdException w:name="Subtitle" w:semiHidden="0" w:uiPriority="11" w:unhideWhenUsed="0" w:qFormat="1"/>
-    <w:lsdException w:name="Strong" w:semiHidden="0" w:uiPriority="22" w:unhideWhenUsed="0" w:qFormat="1"/>
-    <w:lsdException w:name="Emphasis" w:semiHidden="0" w:uiPriority="20" w:unhideWhenUsed="0" w:qFormat="1"/>
-    <w:lsdException w:name="Table Grid" w:semiHidden="0" w:uiPriority="59" w:unhideWhenUsed="0"/>
-    <w:lsdException w:name="Placeholder Text" w:unhideWhenUsed="0"/>
-    <w:lsdException w:name="No Spacing" w:semiHidden="0" w:uiPriority="1" w:unhideWhenUsed="0" w:qFormat="1"/>
-    <w:lsdException w:name="Light Shading" w:semiHidden="0" w:uiPriority="60" w:unhideWhenUsed="0"/>
-    <w:lsdException w:name="Light List" w:semiHidden="0" w:uiPriority="61" w:unhideWhenUsed="0"/>
-    <w:lsdException w:name="Light Grid" w:semiHidden="0" w:uiPriority="62" w:unhideWhenUsed="0"/>
-    <w:lsdException w:name="Medium Shading 1" w:semiHidden="0" w:uiPriority="63" w:unhideWhenUsed="0"/>
-    <w:lsdException w:name="Medium Shading 2" w:semiHidden="0" w:uiPriority="64" w:unhideWhenUsed="0"/>
-    <w:lsdException w:name="Medium List 1" w:semiHidden="0" w:uiPriority="65" w:unhideWhenUsed="0"/>
-    <w:lsdException w:name="Medium List 2" w:semiHidden="0" w:uiPriority="66" w:unhideWhenUsed="0"/>
-    <w:lsdException w:name="Medium Grid 1" w:semiHidden="0" w:uiPriority="67" w:unhideWhenUsed="0"/>
-    <w:lsdException w:name="Medium Grid 2" w:semiHidden="0" w:uiPriority="68" w:unhideWhenUsed="0"/>
-    <w:lsdException w:name="Medium Grid 3" w:semiHidden="0" w:uiPriority="69" w:unhideWhenUsed="0"/>
-    <w:lsdException w:name="Dark List" w:semiHidden="0" w:uiPriority="70" w:unhideWhenUsed="0"/>
-    <w:lsdException w:name="Colorful Shading" w:semiHidden="0" w:uiPriority="71" w:unhideWhenUsed="0"/>
-    <w:lsdException w:name="Colorful List" w:semiHidden="0" w:uiPriority="72" w:unhideWhenUsed="0"/>
-    <w:lsdException w:name="Colorful Grid" w:semiHidden="0" w:uiPriority="73" w:unhideWhenUsed="0"/>
-    <w:lsdException w:name="Light Shading Accent 1" w:semiHidden="0" w:uiPriority="60" w:unhideWhenUsed="0"/>
-    <w:lsdException w:name="Light List Accent 1" w:semiHidden="0" w:uiPriority="61" w:unhideWhenUsed="0"/>
-    <w:lsdException w:name="Light Grid Accent 1" w:semiHidden="0" w:uiPriority="62" w:unhideWhenUsed="0"/>
-    <w:lsdException w:name="Medium Shading 1 Accent 1" w:semiHidden="0" w:uiPriority="63" w:unhideWhenUsed="0"/>
-    <w:lsdException w:name="Medium Shading 2 Accent 1" w:semiHidden="0" w:uiPriority="64" w:unhideWhenUsed="0"/>
-    <w:lsdException w:name="Medium List 1 Accent 1" w:semiHidden="0" w:uiPriority="65" w:unhideWhenUsed="0"/>
-    <w:lsdException w:name="Revision" w:unhideWhenUsed="0"/>
-    <w:lsdException w:name="List Paragraph" w:semiHidden="0" w:uiPriority="34" w:unhideWhenUsed="0" w:qFormat="1"/>
-    <w:lsdException w:name="Quote" w:semiHidden="0" w:uiPriority="29" w:unhideWhenUsed="0" w:qFormat="1"/>
-    <w:lsdException w:name="Intense Quote" w:semiHidden="0" w:uiPriority="30" w:unhideWhenUsed="0" w:qFormat="1"/>
-    <w:lsdException w:name="Medium List 2 Accent 1" w:semiHidden="0" w:uiPriority="66" w:unhideWhenUsed="0"/>
-    <w:lsdException w:name="Medium Grid 1 Accent 1" w:semiHidden="0" w:uiPriority="67" w:unhideWhenUsed="0"/>
-    <w:lsdException w:name="Medium Grid 2 Accent 1" w:semiHidden="0" w:uiPriority="68" w:unhideWhenUsed="0"/>
-    <w:lsdException w:name="Medium Grid 3 Accent 1" w:semiHidden="0" w:uiPriority="69" w:unhideWhenUsed="0"/>
-    <w:lsdException w:name="Dark List Accent 1" w:semiHidden="0" w:uiPriority="70" w:unhideWhenUsed="0"/>
-    <w:lsdException w:name="Colorful Shading Accent 1" w:semiHidden="0" w:uiPriority="71" w:unhideWhenUsed="0"/>
-    <w:lsdException w:name="Colorful List Accent 1" w:semiHidden="0" w:uiPriority="72" w:unhideWhenUsed="0"/>
-    <w:lsdException w:name="Colorful Grid Accent 1" w:semiHidden="0" w:uiPriority="73" w:unhideWhenUsed="0"/>
-    <w:lsdException w:name="Light Shading Accent 2" w:semiHidden="0" w:uiPriority="60" w:unhideWhenUsed="0"/>
-    <w:lsdException w:name="Light List Accent 2" w:semiHidden="0" w:uiPriority="61" w:unhideWhenUsed="0"/>
-    <w:lsdException w:name="Light Grid Accent 2" w:semiHidden="0" w:uiPriority="62" w:unhideWhenUsed="0"/>
-    <w:lsdException w:name="Medium Shading 1 Accent 2" w:semiHidden="0" w:uiPriority="63" w:unhideWhenUsed="0"/>
-    <w:lsdException w:name="Medium Shading 2 Accent 2" w:semiHidden="0" w:uiPriority="64" w:unhideWhenUsed="0"/>
-    <w:lsdException w:name="Medium List 1 Accent 2" w:semiHidden="0" w:uiPriority="65" w:unhideWhenUsed="0"/>
-    <w:lsdException w:name="Medium List 2 Accent 2" w:semiHidden="0" w:uiPriority="66" w:unhideWhenUsed="0"/>
-    <w:lsdException w:name="Medium Grid 1 Accent 2" w:semiHidden="0" w:uiPriority="67" w:unhideWhenUsed="0"/>
-    <w:lsdException w:name="Medium Grid 2 Accent 2" w:semiHidden="0" w:uiPriority="68" w:unhideWhenUsed="0"/>
-    <w:lsdException w:name="Medium Grid 3 Accent 2" w:semiHidden="0" w:uiPriority="69" w:unhideWhenUsed="0"/>
-    <w:lsdException w:name="Dark List Accent 2" w:semiHidden="0" w:uiPriority="70" w:unhideWhenUsed="0"/>
-    <w:lsdException w:name="Colorful Shading Accent 2" w:semiHidden="0" w:uiPriority="71" w:unhideWhenUsed="0"/>
-    <w:lsdException w:name="Colorful List Accent 2" w:semiHidden="0" w:uiPriority="72" w:unhideWhenUsed="0"/>
-    <w:lsdException w:name="Colorful Grid Accent 2" w:semiHidden="0" w:uiPriority="73" w:unhideWhenUsed="0"/>
-    <w:lsdException w:name="Light Shading Accent 3" w:semiHidden="0" w:uiPriority="60" w:unhideWhenUsed="0"/>
-    <w:lsdException w:name="Light List Accent 3" w:semiHidden="0" w:uiPriority="61" w:unhideWhenUsed="0"/>
-    <w:lsdException w:name="Light Grid Accent 3" w:semiHidden="0" w:uiPriority="62" w:unhideWhenUsed="0"/>
-    <w:lsdException w:name="Medium Shading 1 Accent 3" w:semiHidden="0" w:uiPriority="63" w:unhideWhenUsed="0"/>
-    <w:lsdException w:name="Medium Shading 2 Accent 3" w:semiHidden="0" w:uiPriority="64" w:unhideWhenUsed="0"/>
-    <w:lsdException w:name="Medium List 1 Accent 3" w:semiHidden="0" w:uiPriority="65" w:unhideWhenUsed="0"/>
-    <w:lsdException w:name="Medium List 2 Accent 3" w:semiHidden="0" w:uiPriority="66" w:unhideWhenUsed="0"/>
-    <w:lsdException w:name="Medium Grid 1 Accent 3" w:semiHidden="0" w:uiPriority="67" w:unhideWhenUsed="0"/>
-    <w:lsdException w:name="Medium Grid 2 Accent 3" w:semiHidden="0" w:uiPriority="68" w:unhideWhenUsed="0"/>
-    <w:lsdException w:name="Medium Grid 3 Accent 3" w:semiHidden="0" w:uiPriority="69" w:unhideWhenUsed="0"/>
-    <w:lsdException w:name="Dark List Accent 3" w:semiHidden="0" w:uiPriority="70" w:unhideWhenUsed="0"/>
-    <w:lsdException w:name="Colorful Shading Accent 3" w:semiHidden="0" w:uiPriority="71" w:unhideWhenUsed="0"/>
-    <w:lsdException w:name="Colorful List Accent 3" w:semiHidden="0" w:uiPriority="72" w:unhideWhenUsed="0"/>
-    <w:lsdException w:name="Colorful Grid Accent 3" w:semiHidden="0" w:uiPriority="73" w:unhideWhenUsed="0"/>
-    <w:lsdException w:name="Light Shading Accent 4" w:semiHidden="0" w:uiPriority="60" w:unhideWhenUsed="0"/>
-    <w:lsdException w:name="Light List Accent 4" w:semiHidden="0" w:uiPriority="61" w:unhideWhenUsed="0"/>
-    <w:lsdException w:name="Light Grid Accent 4" w:semiHidden="0" w:uiPriority="62" w:unhideWhenUsed="0"/>
-    <w:lsdException w:name="Medium Shading 1 Accent 4" w:semiHidden="0" w:uiPriority="63" w:unhideWhenUsed="0"/>
-    <w:lsdException w:name="Medium Shading 2 Accent 4" w:semiHidden="0" w:uiPriority="64" w:unhideWhenUsed="0"/>
-    <w:lsdException w:name="Medium List 1 Accent 4" w:semiHidden="0" w:uiPriority="65" w:unhideWhenUsed="0"/>
-    <w:lsdException w:name="Medium List 2 Accent 4" w:semiHidden="0" w:uiPriority="66" w:unhideWhenUsed="0"/>
-    <w:lsdException w:name="Medium Grid 1 Accent 4" w:semiHidden="0" w:uiPriority="67" w:unhideWhenUsed="0"/>
-    <w:lsdException w:name="Medium Grid 2 Accent 4" w:semiHidden="0" w:uiPriority="68" w:unhideWhenUsed="0"/>
-    <w:lsdException w:name="Medium Grid 3 Accent 4" w:semiHidden="0" w:uiPriority="69" w:unhideWhenUsed="0"/>
-    <w:lsdException w:name="Dark List Accent 4" w:semiHidden="0" w:uiPriority="70" w:unhideWhenUsed="0"/>
-    <w:lsdException w:name="Colorful Shading Accent 4" w:semiHidden="0" w:uiPriority="71" w:unhideWhenUsed="0"/>
-    <w:lsdException w:name="Colorful List Accent 4" w:semiHidden="0" w:uiPriority="72" w:unhideWhenUsed="0"/>
-    <w:lsdException w:name="Colorful Grid Accent 4" w:semiHidden="0" w:uiPriority="73" w:unhideWhenUsed="0"/>
-    <w:lsdException w:name="Light Shading Accent 5" w:semiHidden="0" w:uiPriority="60" w:unhideWhenUsed="0"/>
-    <w:lsdException w:name="Light List Accent 5" w:semiHidden="0" w:uiPriority="61" w:unhideWhenUsed="0"/>
-    <w:lsdException w:name="Light Grid Accent 5" w:semiHidden="0" w:uiPriority="62" w:unhideWhenUsed="0"/>
-    <w:lsdException w:name="Medium Shading 1 Accent 5" w:semiHidden="0" w:uiPriority="63" w:unhideWhenUsed="0"/>
-    <w:lsdException w:name="Medium Shading 2 Accent 5" w:semiHidden="0" w:uiPriority="64" w:unhideWhenUsed="0"/>
-    <w:lsdException w:name="Medium List 1 Accent 5" w:semiHidden="0" w:uiPriority="65" w:unhideWhenUsed="0"/>
-    <w:lsdException w:name="Medium List 2 Accent 5" w:semiHidden="0" w:uiPriority="66" w:unhideWhenUsed="0"/>
-    <w:lsdException w:name="Medium Grid 1 Accent 5" w:semiHidden="0" w:uiPriority="67" w:unhideWhenUsed="0"/>
-    <w:lsdException w:name="Medium Grid 2 Accent 5" w:semiHidden="0" w:uiPriority="68" w:unhideWhenUsed="0"/>
-    <w:lsdException w:name="Medium Grid 3 Accent 5" w:semiHidden="0" w:uiPriority="69" w:unhideWhenUsed="0"/>
-    <w:lsdException w:name="Dark List Accent 5" w:semiHidden="0" w:uiPriority="70" w:unhideWhenUsed="0"/>
-    <w:lsdException w:name="Colorful Shading Accent 5" w:semiHidden="0" w:uiPriority="71" w:unhideWhenUsed="0"/>
-    <w:lsdException w:name="Colorful List Accent 5" w:semiHidden="0" w:uiPriority="72" w:unhideWhenUsed="0"/>
-    <w:lsdException w:name="Colorful Grid Accent 5" w:semiHidden="0" w:uiPriority="73" w:unhideWhenUsed="0"/>
-    <w:lsdException w:name="Light Shading Accent 6" w:semiHidden="0" w:uiPriority="60" w:unhideWhenUsed="0"/>
-    <w:lsdException w:name="Light List Accent 6" w:semiHidden="0" w:uiPriority="61" w:unhideWhenUsed="0"/>
-    <w:lsdException w:name="Light Grid Accent 6" w:semiHidden="0" w:uiPriority="62" w:unhideWhenUsed="0"/>
-    <w:lsdException w:name="Medium Shading 1 Accent 6" w:semiHidden="0" w:uiPriority="63" w:unhideWhenUsed="0"/>
-    <w:lsdException w:name="Medium Shading 2 Accent 6" w:semiHidden="0" w:uiPriority="64" w:unhideWhenUsed="0"/>
-    <w:lsdException w:name="Medium List 1 Accent 6" w:semiHidden="0" w:uiPriority="65" w:unhideWhenUsed="0"/>
-    <w:lsdException w:name="Medium List 2 Accent 6" w:semiHidden="0" w:uiPriority="66" w:unhideWhenUsed="0"/>
-    <w:lsdException w:name="Medium Grid 1 Accent 6" w:semiHidden="0" w:uiPriority="67" w:unhideWhenUsed="0"/>
-    <w:lsdException w:name="Medium Grid 2 Accent 6" w:semiHidden="0" w:uiPriority="68" w:unhideWhenUsed="0"/>
-    <w:lsdException w:name="Medium Grid 3 Accent 6" w:semiHidden="0" w:uiPriority="69" w:unhideWhenUsed="0"/>
-    <w:lsdException w:name="Dark List Accent 6" w:semiHidden="0" w:uiPriority="70" w:unhideWhenUsed="0"/>
-    <w:lsdException w:name="Colorful Shading Accent 6" w:semiHidden="0" w:uiPriority="71" w:unhideWhenUsed="0"/>
-    <w:lsdException w:name="Colorful List Accent 6" w:semiHidden="0" w:uiPriority="72" w:unhideWhenUsed="0"/>
-    <w:lsdException w:name="Colorful Grid Accent 6" w:semiHidden="0" w:uiPriority="73" w:unhideWhenUsed="0"/>
-    <w:lsdException w:name="Subtle Emphasis" w:semiHidden="0" w:uiPriority="19" w:unhideWhenUsed="0" w:qFormat="1"/>
-    <w:lsdException w:name="Intense Emphasis" w:semiHidden="0" w:uiPriority="21" w:unhideWhenUsed="0" w:qFormat="1"/>
-    <w:lsdException w:name="Subtle Reference" w:semiHidden="0" w:uiPriority="31" w:unhideWhenUsed="0" w:qFormat="1"/>
-    <w:lsdException w:name="Intense Reference" w:semiHidden="0" w:uiPriority="32" w:unhideWhenUsed="0" w:qFormat="1"/>
-    <w:lsdException w:name="Book Title" w:semiHidden="0" w:uiPriority="33" w:unhideWhenUsed="0" w:qFormat="1"/>
-    <w:lsdException w:name="Bibliography" w:uiPriority="37"/>
-    <w:lsdException w:name="TOC Heading" w:uiPriority="39" w:qFormat="1"/>
-  </w:latentStyles>
-  <w:style w:type="paragraph" w:default="1" w:styleId="Normal">
-    <w:name w:val="Normal"/>
-    <w:qFormat/>
-  </w:style>
-  <w:style w:type="character" w:default="1" w:styleId="Fuentedeprrafopredeter">
-    <w:name w:val="Default Paragraph Font"/>
-    <w:uiPriority w:val="1"/>
-    <w:semiHidden/>
-    <w:unhideWhenUsed/>
-  </w:style>
-  <w:style w:type="table" w:default="1" w:styleId="Tablanormal">
-    <w:name w:val="Normal Table"/>
-    <w:uiPriority w:val="99"/>
-    <w:semiHidden/>
-    <w:unhideWhenUsed/>
-    <w:tblPr>
-      <w:tblInd w:w="0" w:type="dxa"/>
-      <w:tblCellMar>
-        <w:top w:w="0" w:type="dxa"/>
-        <w:left w:w="108" w:type="dxa"/>
-        <w:bottom w:w="0" w:type="dxa"/>
-        <w:right w:w="108" w:type="dxa"/>
-      </w:tblCellMar>
-    </w:tblPr>
-  </w:style>
-  <w:style w:type="numbering" w:default="1" w:styleId="Sinlista">
-    <w:name w:val="No List"/>
-    <w:uiPriority w:val="99"/>
-    <w:semiHidden/>
-    <w:unhideWhenUsed/>
   </w:style>
 </w:styles>
 </file>
@@ -8315,7 +6922,7 @@
 </file>
 
 <file path=customXml/itemProps2.xml><?xml version="1.0" encoding="utf-8"?>
-<ds:datastoreItem xmlns:ds="http://schemas.openxmlformats.org/officeDocument/2006/customXml" ds:itemID="{06973CDA-8B7B-4B4B-9BF8-BCC421ED2B54}">
+<ds:datastoreItem xmlns:ds="http://schemas.openxmlformats.org/officeDocument/2006/customXml" ds:itemID="{28FCCCA5-B182-4787-8E93-455C2A767873}">
   <ds:schemaRefs>
     <ds:schemaRef ds:uri="http://schemas.openxmlformats.org/officeDocument/2006/bibliography"/>
   </ds:schemaRefs>

</xml_diff>